<commit_message>
Week 4 Gantt and status report
</commit_message>
<xml_diff>
--- a/Documents/Demo03/Weekly Status Report for 2018-05-29.docx
+++ b/Documents/Demo03/Weekly Status Report for 2018-05-29.docx
@@ -1,6 +1,6 @@
 
 <file path=word/document.xml><?xml version="1.0" encoding="utf-8"?>
-<w:document xmlns:wpc="http://schemas.microsoft.com/office/word/2010/wordprocessingCanvas" xmlns:mc="http://schemas.openxmlformats.org/markup-compatibility/2006" xmlns:o="urn:schemas-microsoft-com:office:office" xmlns:r="http://schemas.openxmlformats.org/officeDocument/2006/relationships" xmlns:m="http://schemas.openxmlformats.org/officeDocument/2006/math" xmlns:v="urn:schemas-microsoft-com:vml" xmlns:wp14="http://schemas.microsoft.com/office/word/2010/wordprocessingDrawing" xmlns:wp="http://schemas.openxmlformats.org/drawingml/2006/wordprocessingDrawing" xmlns:w10="urn:schemas-microsoft-com:office:word" xmlns:w="http://schemas.openxmlformats.org/wordprocessingml/2006/main" xmlns:w14="http://schemas.microsoft.com/office/word/2010/wordml" xmlns:wpg="http://schemas.microsoft.com/office/word/2010/wordprocessingGroup" xmlns:wpi="http://schemas.microsoft.com/office/word/2010/wordprocessingInk" xmlns:wne="http://schemas.microsoft.com/office/word/2006/wordml" xmlns:wps="http://schemas.microsoft.com/office/word/2010/wordprocessingShape" mc:Ignorable="w14 wp14">
+<w:document xmlns:wpc="http://schemas.microsoft.com/office/word/2010/wordprocessingCanvas" xmlns:cx="http://schemas.microsoft.com/office/drawing/2014/chartex" xmlns:cx1="http://schemas.microsoft.com/office/drawing/2015/9/8/chartex" xmlns:cx2="http://schemas.microsoft.com/office/drawing/2015/10/21/chartex" xmlns:cx3="http://schemas.microsoft.com/office/drawing/2016/5/9/chartex" xmlns:cx4="http://schemas.microsoft.com/office/drawing/2016/5/10/chartex" xmlns:cx5="http://schemas.microsoft.com/office/drawing/2016/5/11/chartex" xmlns:cx6="http://schemas.microsoft.com/office/drawing/2016/5/12/chartex" xmlns:cx7="http://schemas.microsoft.com/office/drawing/2016/5/13/chartex" xmlns:cx8="http://schemas.microsoft.com/office/drawing/2016/5/14/chartex" xmlns:mc="http://schemas.openxmlformats.org/markup-compatibility/2006" xmlns:aink="http://schemas.microsoft.com/office/drawing/2016/ink" xmlns:am3d="http://schemas.microsoft.com/office/drawing/2017/model3d" xmlns:o="urn:schemas-microsoft-com:office:office" xmlns:r="http://schemas.openxmlformats.org/officeDocument/2006/relationships" xmlns:m="http://schemas.openxmlformats.org/officeDocument/2006/math" xmlns:v="urn:schemas-microsoft-com:vml" xmlns:wp14="http://schemas.microsoft.com/office/word/2010/wordprocessingDrawing" xmlns:wp="http://schemas.openxmlformats.org/drawingml/2006/wordprocessingDrawing" xmlns:w10="urn:schemas-microsoft-com:office:word" xmlns:w="http://schemas.openxmlformats.org/wordprocessingml/2006/main" xmlns:w14="http://schemas.microsoft.com/office/word/2010/wordml" xmlns:w15="http://schemas.microsoft.com/office/word/2012/wordml" xmlns:w16cid="http://schemas.microsoft.com/office/word/2016/wordml/cid" xmlns:w16se="http://schemas.microsoft.com/office/word/2015/wordml/symex" xmlns:wpg="http://schemas.microsoft.com/office/word/2010/wordprocessingGroup" xmlns:wpi="http://schemas.microsoft.com/office/word/2010/wordprocessingInk" xmlns:wne="http://schemas.microsoft.com/office/word/2006/wordml" xmlns:wps="http://schemas.microsoft.com/office/word/2010/wordprocessingShape" mc:Ignorable="w14 w15 w16se w16cid wp14">
   <w:body>
     <w:p>
       <w:pPr>
@@ -2113,80 +2113,8 @@
                 <w:szCs w:val="24"/>
               </w:rPr>
             </w:pPr>
-            <w:r>
-              <w:rPr>
-                <w:bCs/>
-                <w:sz w:val="24"/>
-                <w:szCs w:val="24"/>
-              </w:rPr>
-              <w:t xml:space="preserve">The database </w:t>
-            </w:r>
-            <w:proofErr w:type="gramStart"/>
-            <w:r>
-              <w:rPr>
-                <w:bCs/>
-                <w:sz w:val="24"/>
-                <w:szCs w:val="24"/>
-              </w:rPr>
-              <w:t>has been updated</w:t>
-            </w:r>
-            <w:proofErr w:type="gramEnd"/>
-            <w:r>
-              <w:rPr>
-                <w:bCs/>
-                <w:sz w:val="24"/>
-                <w:szCs w:val="24"/>
-              </w:rPr>
-              <w:t xml:space="preserve"> to support more categories</w:t>
-            </w:r>
-            <w:r>
-              <w:rPr>
-                <w:bCs/>
-                <w:sz w:val="24"/>
-                <w:szCs w:val="24"/>
-              </w:rPr>
-              <w:t>, and a w</w:t>
-            </w:r>
-            <w:r>
-              <w:rPr>
-                <w:bCs/>
-                <w:sz w:val="24"/>
-                <w:szCs w:val="24"/>
-              </w:rPr>
-              <w:t xml:space="preserve">ebpage template has been setup. Admin page to add products is complete and successfully adds new products to the database (still having trouble uploading images to the web server). </w:t>
-            </w:r>
-            <w:r>
-              <w:rPr>
-                <w:bCs/>
-                <w:sz w:val="24"/>
-                <w:szCs w:val="24"/>
-              </w:rPr>
-              <w:t>The m</w:t>
-            </w:r>
-            <w:r>
-              <w:rPr>
-                <w:bCs/>
-                <w:sz w:val="24"/>
-                <w:szCs w:val="24"/>
-              </w:rPr>
-              <w:t>ain product display page successfully pulls products from the database, and can s</w:t>
-            </w:r>
-            <w:r>
-              <w:rPr>
-                <w:bCs/>
-                <w:sz w:val="24"/>
-                <w:szCs w:val="24"/>
-              </w:rPr>
-              <w:t>ort by both main (console) and sub (genre) categories.</w:t>
-            </w:r>
-            <w:r>
-              <w:rPr>
-                <w:bCs/>
-                <w:sz w:val="24"/>
-                <w:szCs w:val="24"/>
-              </w:rPr>
-              <w:t xml:space="preserve"> </w:t>
-            </w:r>
+            <w:bookmarkStart w:id="0" w:name="_GoBack"/>
+            <w:bookmarkEnd w:id="0"/>
           </w:p>
           <w:p>
             <w:pPr>
@@ -3916,7 +3844,6 @@
                 <w:szCs w:val="20"/>
               </w:rPr>
             </w:pPr>
-            <w:bookmarkStart w:id="0" w:name="_GoBack"/>
             <w:r>
               <w:rPr>
                 <w:bCs/>
@@ -3925,7 +3852,6 @@
               </w:rPr>
               <w:t>Contents of Shopping Carts Persist Across Sessions and Devices</w:t>
             </w:r>
-            <w:bookmarkEnd w:id="0"/>
           </w:p>
         </w:tc>
         <w:tc>
@@ -4744,8 +4670,7 @@
                 <w:sz w:val="20"/>
                 <w:szCs w:val="20"/>
               </w:rPr>
-              <w:lastRenderedPageBreak/>
-              <w:t>DB Updated</w:t>
+              <w:t>Users Can Create an Account and Sign-in (Including Admin Accounts)</w:t>
             </w:r>
           </w:p>
           <w:p>
@@ -4767,7 +4692,7 @@
                 <w:sz w:val="20"/>
                 <w:szCs w:val="20"/>
               </w:rPr>
-              <w:t>Webpage header complete</w:t>
+              <w:t>Users Can Add Products to Cart and View Them</w:t>
             </w:r>
           </w:p>
           <w:p>
@@ -4789,7 +4714,26 @@
                 <w:sz w:val="20"/>
                 <w:szCs w:val="20"/>
               </w:rPr>
-              <w:t>Admin page can add products to DB</w:t>
+              <w:lastRenderedPageBreak/>
+              <w:t xml:space="preserve">Customer Can Remove/Edit Products </w:t>
+            </w:r>
+            <w:proofErr w:type="gramStart"/>
+            <w:r>
+              <w:rPr>
+                <w:bCs/>
+                <w:sz w:val="20"/>
+                <w:szCs w:val="20"/>
+              </w:rPr>
+              <w:t>In</w:t>
+            </w:r>
+            <w:proofErr w:type="gramEnd"/>
+            <w:r>
+              <w:rPr>
+                <w:bCs/>
+                <w:sz w:val="20"/>
+                <w:szCs w:val="20"/>
+              </w:rPr>
+              <w:t xml:space="preserve"> Their Cart</w:t>
             </w:r>
           </w:p>
           <w:p>
@@ -4811,7 +4755,7 @@
                 <w:sz w:val="20"/>
                 <w:szCs w:val="20"/>
               </w:rPr>
-              <w:t>Main product page can pull products and sort by main category</w:t>
+              <w:t>Contents of shopping cart persists across sessions and devices</w:t>
             </w:r>
           </w:p>
         </w:tc>
@@ -5049,13 +4993,6 @@
                 <w:sz w:val="20"/>
               </w:rPr>
             </w:pPr>
-            <w:r>
-              <w:rPr>
-                <w:bCs/>
-                <w:sz w:val="20"/>
-              </w:rPr>
-              <w:t>T17</w:t>
-            </w:r>
           </w:p>
         </w:tc>
         <w:tc>
@@ -5072,13 +5009,6 @@
                 <w:sz w:val="20"/>
               </w:rPr>
             </w:pPr>
-            <w:r>
-              <w:rPr>
-                <w:bCs/>
-                <w:sz w:val="20"/>
-              </w:rPr>
-              <w:t>Account Sign-up Available</w:t>
-            </w:r>
           </w:p>
         </w:tc>
         <w:tc>
@@ -5095,20 +5025,6 @@
                 <w:sz w:val="20"/>
               </w:rPr>
             </w:pPr>
-            <w:r>
-              <w:rPr>
-                <w:bCs/>
-                <w:sz w:val="20"/>
-              </w:rPr>
-              <w:t>Evan</w:t>
-            </w:r>
-            <w:r>
-              <w:rPr>
-                <w:bCs/>
-                <w:sz w:val="20"/>
-              </w:rPr>
-              <w:t>, Devan</w:t>
-            </w:r>
           </w:p>
         </w:tc>
         <w:tc>
@@ -5125,13 +5041,6 @@
                 <w:sz w:val="20"/>
               </w:rPr>
             </w:pPr>
-            <w:r>
-              <w:rPr>
-                <w:bCs/>
-                <w:sz w:val="20"/>
-              </w:rPr>
-              <w:t>Y</w:t>
-            </w:r>
           </w:p>
         </w:tc>
       </w:tr>
@@ -5149,13 +5058,6 @@
                 <w:sz w:val="20"/>
               </w:rPr>
             </w:pPr>
-            <w:r>
-              <w:rPr>
-                <w:bCs/>
-                <w:sz w:val="20"/>
-              </w:rPr>
-              <w:t>T18</w:t>
-            </w:r>
           </w:p>
         </w:tc>
         <w:tc>
@@ -5172,13 +5074,6 @@
                 <w:sz w:val="20"/>
               </w:rPr>
             </w:pPr>
-            <w:r>
-              <w:rPr>
-                <w:bCs/>
-                <w:sz w:val="20"/>
-              </w:rPr>
-              <w:t>Users Can Sign-in to Their Account (Including Admin Accounts)</w:t>
-            </w:r>
           </w:p>
         </w:tc>
         <w:tc>
@@ -5196,20 +5091,6 @@
                 <w:sz w:val="20"/>
               </w:rPr>
             </w:pPr>
-            <w:r>
-              <w:rPr>
-                <w:bCs/>
-                <w:sz w:val="20"/>
-              </w:rPr>
-              <w:t>Evan</w:t>
-            </w:r>
-            <w:r>
-              <w:rPr>
-                <w:bCs/>
-                <w:sz w:val="20"/>
-              </w:rPr>
-              <w:t>, Devan</w:t>
-            </w:r>
           </w:p>
         </w:tc>
         <w:tc>
@@ -5226,13 +5107,6 @@
                 <w:sz w:val="20"/>
               </w:rPr>
             </w:pPr>
-            <w:r>
-              <w:rPr>
-                <w:bCs/>
-                <w:sz w:val="20"/>
-              </w:rPr>
-              <w:t>Y</w:t>
-            </w:r>
           </w:p>
         </w:tc>
       </w:tr>
@@ -5252,13 +5126,6 @@
                 <w:sz w:val="20"/>
               </w:rPr>
             </w:pPr>
-            <w:r>
-              <w:rPr>
-                <w:bCs/>
-                <w:sz w:val="20"/>
-              </w:rPr>
-              <w:t>T19</w:t>
-            </w:r>
           </w:p>
         </w:tc>
         <w:tc>
@@ -5274,13 +5141,6 @@
                 <w:sz w:val="20"/>
               </w:rPr>
             </w:pPr>
-            <w:r>
-              <w:rPr>
-                <w:bCs/>
-                <w:sz w:val="20"/>
-              </w:rPr>
-              <w:t>Users Can Add Products to Their Shopping Cart</w:t>
-            </w:r>
           </w:p>
         </w:tc>
         <w:tc>
@@ -5297,20 +5157,6 @@
                 <w:sz w:val="20"/>
               </w:rPr>
             </w:pPr>
-            <w:r>
-              <w:rPr>
-                <w:bCs/>
-                <w:sz w:val="20"/>
-              </w:rPr>
-              <w:t>Curtis</w:t>
-            </w:r>
-            <w:r>
-              <w:rPr>
-                <w:bCs/>
-                <w:sz w:val="20"/>
-              </w:rPr>
-              <w:t>, Pat</w:t>
-            </w:r>
           </w:p>
         </w:tc>
         <w:tc>
@@ -5327,13 +5173,6 @@
                 <w:sz w:val="20"/>
               </w:rPr>
             </w:pPr>
-            <w:r>
-              <w:rPr>
-                <w:bCs/>
-                <w:sz w:val="20"/>
-              </w:rPr>
-              <w:t>Y</w:t>
-            </w:r>
           </w:p>
         </w:tc>
       </w:tr>
@@ -5351,13 +5190,6 @@
                 <w:sz w:val="20"/>
               </w:rPr>
             </w:pPr>
-            <w:r>
-              <w:rPr>
-                <w:bCs/>
-                <w:sz w:val="20"/>
-              </w:rPr>
-              <w:t>T20</w:t>
-            </w:r>
           </w:p>
         </w:tc>
         <w:tc>
@@ -5374,13 +5206,6 @@
                 <w:sz w:val="20"/>
               </w:rPr>
             </w:pPr>
-            <w:r>
-              <w:rPr>
-                <w:bCs/>
-                <w:sz w:val="20"/>
-              </w:rPr>
-              <w:t>Users Can View Items In Their Shopping Cart</w:t>
-            </w:r>
           </w:p>
         </w:tc>
         <w:tc>
@@ -5398,20 +5223,6 @@
                 <w:sz w:val="20"/>
               </w:rPr>
             </w:pPr>
-            <w:r>
-              <w:rPr>
-                <w:bCs/>
-                <w:sz w:val="20"/>
-              </w:rPr>
-              <w:t>Curtis</w:t>
-            </w:r>
-            <w:r>
-              <w:rPr>
-                <w:bCs/>
-                <w:sz w:val="20"/>
-              </w:rPr>
-              <w:t>, Pat</w:t>
-            </w:r>
           </w:p>
         </w:tc>
         <w:tc>
@@ -5428,13 +5239,6 @@
                 <w:sz w:val="20"/>
               </w:rPr>
             </w:pPr>
-            <w:r>
-              <w:rPr>
-                <w:bCs/>
-                <w:sz w:val="20"/>
-              </w:rPr>
-              <w:t>Y</w:t>
-            </w:r>
           </w:p>
         </w:tc>
       </w:tr>
@@ -5854,7 +5658,14 @@
                 <w:bCs/>
                 <w:sz w:val="20"/>
               </w:rPr>
-              <w:t>T09</w:t>
+              <w:t>T</w:t>
+            </w:r>
+            <w:r>
+              <w:rPr>
+                <w:bCs/>
+                <w:sz w:val="20"/>
+              </w:rPr>
+              <w:t>17</w:t>
             </w:r>
           </w:p>
         </w:tc>
@@ -5876,7 +5687,7 @@
                 <w:bCs/>
                 <w:sz w:val="20"/>
               </w:rPr>
-              <w:t>Meaningful Data Added to Database</w:t>
+              <w:t>Sign-up template</w:t>
             </w:r>
           </w:p>
         </w:tc>
@@ -5923,7 +5734,14 @@
                 <w:bCs/>
                 <w:sz w:val="20"/>
               </w:rPr>
-              <w:t>T10</w:t>
+              <w:t>T1</w:t>
+            </w:r>
+            <w:r>
+              <w:rPr>
+                <w:bCs/>
+                <w:sz w:val="20"/>
+              </w:rPr>
+              <w:t>8</w:t>
             </w:r>
           </w:p>
         </w:tc>
@@ -5946,7 +5764,7 @@
                 <w:bCs/>
                 <w:sz w:val="20"/>
               </w:rPr>
-              <w:t>Connect Website to Database</w:t>
+              <w:t>Sign-in template</w:t>
             </w:r>
           </w:p>
         </w:tc>
@@ -5995,7 +5813,14 @@
                 <w:bCs/>
                 <w:sz w:val="20"/>
               </w:rPr>
-              <w:t>T11</w:t>
+              <w:t>T1</w:t>
+            </w:r>
+            <w:r>
+              <w:rPr>
+                <w:bCs/>
+                <w:sz w:val="20"/>
+              </w:rPr>
+              <w:t>9</w:t>
             </w:r>
           </w:p>
         </w:tc>
@@ -6017,7 +5842,7 @@
                 <w:bCs/>
                 <w:sz w:val="20"/>
               </w:rPr>
-              <w:t>HTML/CSS Template Complete</w:t>
+              <w:t>Account sign-up available</w:t>
             </w:r>
           </w:p>
         </w:tc>
@@ -6070,7 +5895,14 @@
                 <w:bCs/>
                 <w:sz w:val="20"/>
               </w:rPr>
-              <w:t>T12</w:t>
+              <w:t>T</w:t>
+            </w:r>
+            <w:r>
+              <w:rPr>
+                <w:bCs/>
+                <w:sz w:val="20"/>
+              </w:rPr>
+              <w:t>20</w:t>
             </w:r>
           </w:p>
         </w:tc>
@@ -6092,7 +5924,23 @@
                 <w:bCs/>
                 <w:sz w:val="20"/>
               </w:rPr>
-              <w:t>Client Can Add Products to Database</w:t>
+              <w:t xml:space="preserve">Users can sign-in to </w:t>
+            </w:r>
+            <w:proofErr w:type="gramStart"/>
+            <w:r>
+              <w:rPr>
+                <w:bCs/>
+                <w:sz w:val="20"/>
+              </w:rPr>
+              <w:t>account(</w:t>
+            </w:r>
+            <w:proofErr w:type="gramEnd"/>
+            <w:r>
+              <w:rPr>
+                <w:bCs/>
+                <w:sz w:val="20"/>
+              </w:rPr>
+              <w:t>incl. admins)</w:t>
             </w:r>
           </w:p>
         </w:tc>
@@ -6141,7 +5989,14 @@
                 <w:bCs/>
                 <w:sz w:val="20"/>
               </w:rPr>
-              <w:t>T13</w:t>
+              <w:t>T</w:t>
+            </w:r>
+            <w:r>
+              <w:rPr>
+                <w:bCs/>
+                <w:sz w:val="20"/>
+              </w:rPr>
+              <w:t>21</w:t>
             </w:r>
           </w:p>
         </w:tc>
@@ -6163,7 +6018,7 @@
                 <w:bCs/>
                 <w:sz w:val="20"/>
               </w:rPr>
-              <w:t>Main Product Page Working</w:t>
+              <w:t>Shopping cart template</w:t>
             </w:r>
           </w:p>
         </w:tc>
@@ -6209,7 +6064,14 @@
                 <w:bCs/>
                 <w:sz w:val="20"/>
               </w:rPr>
-              <w:t>T14</w:t>
+              <w:t>T</w:t>
+            </w:r>
+            <w:r>
+              <w:rPr>
+                <w:bCs/>
+                <w:sz w:val="20"/>
+              </w:rPr>
+              <w:t>22</w:t>
             </w:r>
           </w:p>
         </w:tc>
@@ -6231,7 +6093,7 @@
                 <w:bCs/>
                 <w:sz w:val="20"/>
               </w:rPr>
-              <w:t>Update Database Design</w:t>
+              <w:t>Users can add products to shopping cart</w:t>
             </w:r>
           </w:p>
         </w:tc>
@@ -6256,6 +6118,195 @@
               </w:rPr>
               <w:t>Evan</w:t>
             </w:r>
+          </w:p>
+        </w:tc>
+      </w:tr>
+      <w:tr>
+        <w:trPr>
+          <w:cnfStyle w:val="000000100000" w:firstRow="0" w:lastRow="0" w:firstColumn="0" w:lastColumn="0" w:oddVBand="0" w:evenVBand="0" w:oddHBand="1" w:evenHBand="0" w:firstRowFirstColumn="0" w:firstRowLastColumn="0" w:lastRowFirstColumn="0" w:lastRowLastColumn="0"/>
+        </w:trPr>
+        <w:tc>
+          <w:tcPr>
+            <w:tcW w:w="231" w:type="pct"/>
+          </w:tcPr>
+          <w:p>
+            <w:pPr>
+              <w:jc w:val="center"/>
+              <w:rPr>
+                <w:bCs/>
+                <w:sz w:val="20"/>
+              </w:rPr>
+            </w:pPr>
+            <w:r>
+              <w:rPr>
+                <w:bCs/>
+                <w:sz w:val="20"/>
+              </w:rPr>
+              <w:t>T23</w:t>
+            </w:r>
+          </w:p>
+        </w:tc>
+        <w:tc>
+          <w:tcPr>
+            <w:tcW w:w="3928" w:type="pct"/>
+          </w:tcPr>
+          <w:p>
+            <w:pPr>
+              <w:pStyle w:val="ListParagraph"/>
+              <w:ind w:left="0"/>
+              <w:rPr>
+                <w:bCs/>
+                <w:sz w:val="20"/>
+              </w:rPr>
+            </w:pPr>
+            <w:r>
+              <w:rPr>
+                <w:bCs/>
+                <w:sz w:val="20"/>
+              </w:rPr>
+              <w:t>Users can view items in their shopping cart</w:t>
+            </w:r>
+          </w:p>
+        </w:tc>
+        <w:tc>
+          <w:tcPr>
+            <w:tcW w:w="841" w:type="pct"/>
+          </w:tcPr>
+          <w:p>
+            <w:pPr>
+              <w:pStyle w:val="ListParagraph"/>
+              <w:ind w:left="0"/>
+              <w:jc w:val="center"/>
+              <w:rPr>
+                <w:bCs/>
+                <w:sz w:val="20"/>
+              </w:rPr>
+            </w:pPr>
+          </w:p>
+        </w:tc>
+      </w:tr>
+      <w:tr>
+        <w:tc>
+          <w:tcPr>
+            <w:tcW w:w="231" w:type="pct"/>
+          </w:tcPr>
+          <w:p>
+            <w:pPr>
+              <w:jc w:val="center"/>
+              <w:rPr>
+                <w:bCs/>
+                <w:sz w:val="20"/>
+              </w:rPr>
+            </w:pPr>
+            <w:r>
+              <w:rPr>
+                <w:bCs/>
+                <w:sz w:val="20"/>
+              </w:rPr>
+              <w:t>T24</w:t>
+            </w:r>
+          </w:p>
+        </w:tc>
+        <w:tc>
+          <w:tcPr>
+            <w:tcW w:w="3928" w:type="pct"/>
+          </w:tcPr>
+          <w:p>
+            <w:pPr>
+              <w:pStyle w:val="ListParagraph"/>
+              <w:ind w:left="0"/>
+              <w:rPr>
+                <w:bCs/>
+                <w:sz w:val="20"/>
+              </w:rPr>
+            </w:pPr>
+            <w:r>
+              <w:rPr>
+                <w:bCs/>
+                <w:sz w:val="20"/>
+              </w:rPr>
+              <w:t>Deliverables ready</w:t>
+            </w:r>
+          </w:p>
+        </w:tc>
+        <w:tc>
+          <w:tcPr>
+            <w:tcW w:w="841" w:type="pct"/>
+          </w:tcPr>
+          <w:p>
+            <w:pPr>
+              <w:pStyle w:val="ListParagraph"/>
+              <w:ind w:left="0"/>
+              <w:jc w:val="center"/>
+              <w:rPr>
+                <w:bCs/>
+                <w:sz w:val="20"/>
+              </w:rPr>
+            </w:pPr>
+          </w:p>
+        </w:tc>
+      </w:tr>
+      <w:tr>
+        <w:trPr>
+          <w:cnfStyle w:val="000000100000" w:firstRow="0" w:lastRow="0" w:firstColumn="0" w:lastColumn="0" w:oddVBand="0" w:evenVBand="0" w:oddHBand="1" w:evenHBand="0" w:firstRowFirstColumn="0" w:firstRowLastColumn="0" w:lastRowFirstColumn="0" w:lastRowLastColumn="0"/>
+        </w:trPr>
+        <w:tc>
+          <w:tcPr>
+            <w:tcW w:w="231" w:type="pct"/>
+          </w:tcPr>
+          <w:p>
+            <w:pPr>
+              <w:jc w:val="center"/>
+              <w:rPr>
+                <w:bCs/>
+                <w:sz w:val="20"/>
+              </w:rPr>
+            </w:pPr>
+            <w:r>
+              <w:rPr>
+                <w:bCs/>
+                <w:sz w:val="20"/>
+              </w:rPr>
+              <w:t>T25</w:t>
+            </w:r>
+          </w:p>
+        </w:tc>
+        <w:tc>
+          <w:tcPr>
+            <w:tcW w:w="3928" w:type="pct"/>
+          </w:tcPr>
+          <w:p>
+            <w:pPr>
+              <w:pStyle w:val="ListParagraph"/>
+              <w:ind w:left="0"/>
+              <w:rPr>
+                <w:bCs/>
+                <w:sz w:val="20"/>
+              </w:rPr>
+            </w:pPr>
+            <w:r>
+              <w:rPr>
+                <w:bCs/>
+                <w:sz w:val="20"/>
+              </w:rPr>
+              <w:t>Demo ready</w:t>
+            </w:r>
+          </w:p>
+        </w:tc>
+        <w:tc>
+          <w:tcPr>
+            <w:tcW w:w="841" w:type="pct"/>
+          </w:tcPr>
+          <w:p>
+            <w:pPr>
+              <w:pStyle w:val="ListParagraph"/>
+              <w:ind w:left="0"/>
+              <w:jc w:val="center"/>
+              <w:rPr>
+                <w:bCs/>
+                <w:sz w:val="20"/>
+              </w:rPr>
+            </w:pPr>
           </w:p>
         </w:tc>
       </w:tr>
@@ -6637,7 +6688,7 @@
           <w:lang w:eastAsia="ja-JP"/>
         </w:rPr>
         <w:drawing>
-          <wp:inline distT="0" distB="0" distL="0" distR="0">
+          <wp:inline distT="0" distB="0" distL="0" distR="0" wp14:anchorId="717B9AB4" wp14:editId="2DEAE347">
             <wp:extent cx="8891905" cy="5486400"/>
             <wp:effectExtent l="0" t="0" r="4445" b="0"/>
             <wp:docPr id="1" name="Picture 1" descr="Week2_Gnatt"/>
@@ -6654,7 +6705,7 @@
                     </pic:cNvPicPr>
                   </pic:nvPicPr>
                   <pic:blipFill>
-                    <a:blip r:embed="rId8">
+                    <a:blip r:embed="rId7">
                       <a:extLst>
                         <a:ext uri="{28A0092B-C50C-407E-A947-70E740481C1C}">
                           <a14:useLocalDpi xmlns:a14="http://schemas.microsoft.com/office/drawing/2010/main" val="0"/>
@@ -6787,17 +6838,7 @@
           <w:sz w:val="24"/>
           <w:szCs w:val="24"/>
         </w:rPr>
-        <w:t xml:space="preserve"> </w:t>
-      </w:r>
-      <w:proofErr w:type="gramStart"/>
-      <w:r>
-        <w:rPr>
-          <w:i/>
-          <w:color w:val="FF0000"/>
-          <w:sz w:val="24"/>
-          <w:szCs w:val="24"/>
-        </w:rPr>
-        <w:t>I</w:t>
+        <w:t xml:space="preserve"> I</w:t>
       </w:r>
       <w:r>
         <w:rPr>
@@ -6826,7 +6867,6 @@
         </w:rPr>
         <w:t xml:space="preserve"> here</w:t>
       </w:r>
-      <w:proofErr w:type="gramEnd"/>
       <w:r>
         <w:rPr>
           <w:i/>
@@ -6834,19 +6874,8 @@
           <w:sz w:val="24"/>
           <w:szCs w:val="24"/>
         </w:rPr>
-        <w:t xml:space="preserve">, </w:t>
+        <w:t>, use the following command</w:t>
       </w:r>
-      <w:proofErr w:type="gramStart"/>
-      <w:r>
-        <w:rPr>
-          <w:i/>
-          <w:color w:val="FF0000"/>
-          <w:sz w:val="24"/>
-          <w:szCs w:val="24"/>
-        </w:rPr>
-        <w:t>use the following command</w:t>
-      </w:r>
-      <w:proofErr w:type="gramEnd"/>
     </w:p>
     <w:p>
       <w:pPr>
@@ -6858,7 +6887,16 @@
           <w:lang w:val="en-US"/>
         </w:rPr>
       </w:pPr>
-      <w:proofErr w:type="spellStart"/>
+      <w:r>
+        <w:rPr>
+          <w:i/>
+          <w:color w:val="FF0000"/>
+          <w:sz w:val="24"/>
+          <w:szCs w:val="24"/>
+          <w:lang w:val="en-US"/>
+        </w:rPr>
+        <w:t>git log --since=</w:t>
+      </w:r>
       <w:proofErr w:type="gramStart"/>
       <w:r>
         <w:rPr>
@@ -6868,9 +6906,8 @@
           <w:szCs w:val="24"/>
           <w:lang w:val="en-US"/>
         </w:rPr>
-        <w:t>git</w:t>
+        <w:t>1.week</w:t>
       </w:r>
-      <w:proofErr w:type="spellEnd"/>
       <w:proofErr w:type="gramEnd"/>
       <w:r>
         <w:rPr>
@@ -6880,7 +6917,7 @@
           <w:szCs w:val="24"/>
           <w:lang w:val="en-US"/>
         </w:rPr>
-        <w:t xml:space="preserve"> log --since=1.week  --</w:t>
+        <w:t xml:space="preserve">  --</w:t>
       </w:r>
       <w:r>
         <w:rPr>
@@ -6937,7 +6974,7 @@
           <w:lang w:eastAsia="ja-JP"/>
         </w:rPr>
         <w:drawing>
-          <wp:inline distT="0" distB="0" distL="0" distR="0">
+          <wp:inline distT="0" distB="0" distL="0" distR="0" wp14:anchorId="271DE63F" wp14:editId="4116D55B">
             <wp:extent cx="5543550" cy="3209925"/>
             <wp:effectExtent l="0" t="0" r="0" b="9525"/>
             <wp:docPr id="2" name="Picture 2" descr="git repository1"/>
@@ -6954,7 +6991,7 @@
                     </pic:cNvPicPr>
                   </pic:nvPicPr>
                   <pic:blipFill>
-                    <a:blip r:embed="rId9">
+                    <a:blip r:embed="rId8">
                       <a:extLst>
                         <a:ext uri="{28A0092B-C50C-407E-A947-70E740481C1C}">
                           <a14:useLocalDpi xmlns:a14="http://schemas.microsoft.com/office/drawing/2010/main" val="0"/>
@@ -6987,7 +7024,7 @@
       </w:r>
     </w:p>
     <w:sectPr>
-      <w:headerReference w:type="default" r:id="rId10"/>
+      <w:headerReference w:type="default" r:id="rId9"/>
       <w:pgSz w:w="15840" w:h="12240" w:orient="landscape"/>
       <w:pgMar w:top="720" w:right="720" w:bottom="720" w:left="720" w:header="706" w:footer="706" w:gutter="0"/>
       <w:cols w:space="708"/>
@@ -6998,7 +7035,7 @@
 </file>
 
 <file path=word/endnotes.xml><?xml version="1.0" encoding="utf-8"?>
-<w:endnotes xmlns:wpc="http://schemas.microsoft.com/office/word/2010/wordprocessingCanvas" xmlns:mc="http://schemas.openxmlformats.org/markup-compatibility/2006" xmlns:o="urn:schemas-microsoft-com:office:office" xmlns:r="http://schemas.openxmlformats.org/officeDocument/2006/relationships" xmlns:m="http://schemas.openxmlformats.org/officeDocument/2006/math" xmlns:v="urn:schemas-microsoft-com:vml" xmlns:wp14="http://schemas.microsoft.com/office/word/2010/wordprocessingDrawing" xmlns:wp="http://schemas.openxmlformats.org/drawingml/2006/wordprocessingDrawing" xmlns:w10="urn:schemas-microsoft-com:office:word" xmlns:w="http://schemas.openxmlformats.org/wordprocessingml/2006/main" xmlns:w14="http://schemas.microsoft.com/office/word/2010/wordml" xmlns:wpg="http://schemas.microsoft.com/office/word/2010/wordprocessingGroup" xmlns:wpi="http://schemas.microsoft.com/office/word/2010/wordprocessingInk" xmlns:wne="http://schemas.microsoft.com/office/word/2006/wordml" xmlns:wps="http://schemas.microsoft.com/office/word/2010/wordprocessingShape" mc:Ignorable="w14 wp14">
+<w:endnotes xmlns:wpc="http://schemas.microsoft.com/office/word/2010/wordprocessingCanvas" xmlns:cx="http://schemas.microsoft.com/office/drawing/2014/chartex" xmlns:cx1="http://schemas.microsoft.com/office/drawing/2015/9/8/chartex" xmlns:cx2="http://schemas.microsoft.com/office/drawing/2015/10/21/chartex" xmlns:cx3="http://schemas.microsoft.com/office/drawing/2016/5/9/chartex" xmlns:cx4="http://schemas.microsoft.com/office/drawing/2016/5/10/chartex" xmlns:cx5="http://schemas.microsoft.com/office/drawing/2016/5/11/chartex" xmlns:cx6="http://schemas.microsoft.com/office/drawing/2016/5/12/chartex" xmlns:cx7="http://schemas.microsoft.com/office/drawing/2016/5/13/chartex" xmlns:cx8="http://schemas.microsoft.com/office/drawing/2016/5/14/chartex" xmlns:mc="http://schemas.openxmlformats.org/markup-compatibility/2006" xmlns:aink="http://schemas.microsoft.com/office/drawing/2016/ink" xmlns:am3d="http://schemas.microsoft.com/office/drawing/2017/model3d" xmlns:o="urn:schemas-microsoft-com:office:office" xmlns:r="http://schemas.openxmlformats.org/officeDocument/2006/relationships" xmlns:m="http://schemas.openxmlformats.org/officeDocument/2006/math" xmlns:v="urn:schemas-microsoft-com:vml" xmlns:wp14="http://schemas.microsoft.com/office/word/2010/wordprocessingDrawing" xmlns:wp="http://schemas.openxmlformats.org/drawingml/2006/wordprocessingDrawing" xmlns:w10="urn:schemas-microsoft-com:office:word" xmlns:w="http://schemas.openxmlformats.org/wordprocessingml/2006/main" xmlns:w14="http://schemas.microsoft.com/office/word/2010/wordml" xmlns:w15="http://schemas.microsoft.com/office/word/2012/wordml" xmlns:w16cid="http://schemas.microsoft.com/office/word/2016/wordml/cid" xmlns:w16se="http://schemas.microsoft.com/office/word/2015/wordml/symex" xmlns:wpg="http://schemas.microsoft.com/office/word/2010/wordprocessingGroup" xmlns:wpi="http://schemas.microsoft.com/office/word/2010/wordprocessingInk" xmlns:wne="http://schemas.microsoft.com/office/word/2006/wordml" xmlns:wps="http://schemas.microsoft.com/office/word/2010/wordprocessingShape" mc:Ignorable="w14 w15 w16se w16cid wp14">
   <w:endnote w:type="separator" w:id="-1">
     <w:p>
       <w:pPr>
@@ -7023,7 +7060,7 @@
 </file>
 
 <file path=word/footnotes.xml><?xml version="1.0" encoding="utf-8"?>
-<w:footnotes xmlns:wpc="http://schemas.microsoft.com/office/word/2010/wordprocessingCanvas" xmlns:mc="http://schemas.openxmlformats.org/markup-compatibility/2006" xmlns:o="urn:schemas-microsoft-com:office:office" xmlns:r="http://schemas.openxmlformats.org/officeDocument/2006/relationships" xmlns:m="http://schemas.openxmlformats.org/officeDocument/2006/math" xmlns:v="urn:schemas-microsoft-com:vml" xmlns:wp14="http://schemas.microsoft.com/office/word/2010/wordprocessingDrawing" xmlns:wp="http://schemas.openxmlformats.org/drawingml/2006/wordprocessingDrawing" xmlns:w10="urn:schemas-microsoft-com:office:word" xmlns:w="http://schemas.openxmlformats.org/wordprocessingml/2006/main" xmlns:w14="http://schemas.microsoft.com/office/word/2010/wordml" xmlns:wpg="http://schemas.microsoft.com/office/word/2010/wordprocessingGroup" xmlns:wpi="http://schemas.microsoft.com/office/word/2010/wordprocessingInk" xmlns:wne="http://schemas.microsoft.com/office/word/2006/wordml" xmlns:wps="http://schemas.microsoft.com/office/word/2010/wordprocessingShape" mc:Ignorable="w14 wp14">
+<w:footnotes xmlns:wpc="http://schemas.microsoft.com/office/word/2010/wordprocessingCanvas" xmlns:cx="http://schemas.microsoft.com/office/drawing/2014/chartex" xmlns:cx1="http://schemas.microsoft.com/office/drawing/2015/9/8/chartex" xmlns:cx2="http://schemas.microsoft.com/office/drawing/2015/10/21/chartex" xmlns:cx3="http://schemas.microsoft.com/office/drawing/2016/5/9/chartex" xmlns:cx4="http://schemas.microsoft.com/office/drawing/2016/5/10/chartex" xmlns:cx5="http://schemas.microsoft.com/office/drawing/2016/5/11/chartex" xmlns:cx6="http://schemas.microsoft.com/office/drawing/2016/5/12/chartex" xmlns:cx7="http://schemas.microsoft.com/office/drawing/2016/5/13/chartex" xmlns:cx8="http://schemas.microsoft.com/office/drawing/2016/5/14/chartex" xmlns:mc="http://schemas.openxmlformats.org/markup-compatibility/2006" xmlns:aink="http://schemas.microsoft.com/office/drawing/2016/ink" xmlns:am3d="http://schemas.microsoft.com/office/drawing/2017/model3d" xmlns:o="urn:schemas-microsoft-com:office:office" xmlns:r="http://schemas.openxmlformats.org/officeDocument/2006/relationships" xmlns:m="http://schemas.openxmlformats.org/officeDocument/2006/math" xmlns:v="urn:schemas-microsoft-com:vml" xmlns:wp14="http://schemas.microsoft.com/office/word/2010/wordprocessingDrawing" xmlns:wp="http://schemas.openxmlformats.org/drawingml/2006/wordprocessingDrawing" xmlns:w10="urn:schemas-microsoft-com:office:word" xmlns:w="http://schemas.openxmlformats.org/wordprocessingml/2006/main" xmlns:w14="http://schemas.microsoft.com/office/word/2010/wordml" xmlns:w15="http://schemas.microsoft.com/office/word/2012/wordml" xmlns:w16cid="http://schemas.microsoft.com/office/word/2016/wordml/cid" xmlns:w16se="http://schemas.microsoft.com/office/word/2015/wordml/symex" xmlns:wpg="http://schemas.microsoft.com/office/word/2010/wordprocessingGroup" xmlns:wpi="http://schemas.microsoft.com/office/word/2010/wordprocessingInk" xmlns:wne="http://schemas.microsoft.com/office/word/2006/wordml" xmlns:wps="http://schemas.microsoft.com/office/word/2010/wordprocessingShape" mc:Ignorable="w14 w15 w16se w16cid wp14">
   <w:footnote w:type="separator" w:id="-1">
     <w:p>
       <w:pPr>
@@ -7048,7 +7085,7 @@
 </file>
 
 <file path=word/header1.xml><?xml version="1.0" encoding="utf-8"?>
-<w:hdr xmlns:wpc="http://schemas.microsoft.com/office/word/2010/wordprocessingCanvas" xmlns:mc="http://schemas.openxmlformats.org/markup-compatibility/2006" xmlns:o="urn:schemas-microsoft-com:office:office" xmlns:r="http://schemas.openxmlformats.org/officeDocument/2006/relationships" xmlns:m="http://schemas.openxmlformats.org/officeDocument/2006/math" xmlns:v="urn:schemas-microsoft-com:vml" xmlns:wp14="http://schemas.microsoft.com/office/word/2010/wordprocessingDrawing" xmlns:wp="http://schemas.openxmlformats.org/drawingml/2006/wordprocessingDrawing" xmlns:w10="urn:schemas-microsoft-com:office:word" xmlns:w="http://schemas.openxmlformats.org/wordprocessingml/2006/main" xmlns:w14="http://schemas.microsoft.com/office/word/2010/wordml" xmlns:wpg="http://schemas.microsoft.com/office/word/2010/wordprocessingGroup" xmlns:wpi="http://schemas.microsoft.com/office/word/2010/wordprocessingInk" xmlns:wne="http://schemas.microsoft.com/office/word/2006/wordml" xmlns:wps="http://schemas.microsoft.com/office/word/2010/wordprocessingShape" mc:Ignorable="w14 wp14">
+<w:hdr xmlns:wpc="http://schemas.microsoft.com/office/word/2010/wordprocessingCanvas" xmlns:cx="http://schemas.microsoft.com/office/drawing/2014/chartex" xmlns:cx1="http://schemas.microsoft.com/office/drawing/2015/9/8/chartex" xmlns:cx2="http://schemas.microsoft.com/office/drawing/2015/10/21/chartex" xmlns:cx3="http://schemas.microsoft.com/office/drawing/2016/5/9/chartex" xmlns:cx4="http://schemas.microsoft.com/office/drawing/2016/5/10/chartex" xmlns:cx5="http://schemas.microsoft.com/office/drawing/2016/5/11/chartex" xmlns:cx6="http://schemas.microsoft.com/office/drawing/2016/5/12/chartex" xmlns:cx7="http://schemas.microsoft.com/office/drawing/2016/5/13/chartex" xmlns:cx8="http://schemas.microsoft.com/office/drawing/2016/5/14/chartex" xmlns:mc="http://schemas.openxmlformats.org/markup-compatibility/2006" xmlns:aink="http://schemas.microsoft.com/office/drawing/2016/ink" xmlns:am3d="http://schemas.microsoft.com/office/drawing/2017/model3d" xmlns:o="urn:schemas-microsoft-com:office:office" xmlns:r="http://schemas.openxmlformats.org/officeDocument/2006/relationships" xmlns:m="http://schemas.openxmlformats.org/officeDocument/2006/math" xmlns:v="urn:schemas-microsoft-com:vml" xmlns:wp14="http://schemas.microsoft.com/office/word/2010/wordprocessingDrawing" xmlns:wp="http://schemas.openxmlformats.org/drawingml/2006/wordprocessingDrawing" xmlns:w10="urn:schemas-microsoft-com:office:word" xmlns:w="http://schemas.openxmlformats.org/wordprocessingml/2006/main" xmlns:w14="http://schemas.microsoft.com/office/word/2010/wordml" xmlns:w15="http://schemas.microsoft.com/office/word/2012/wordml" xmlns:w16cid="http://schemas.microsoft.com/office/word/2016/wordml/cid" xmlns:w16se="http://schemas.microsoft.com/office/word/2015/wordml/symex" xmlns:wpg="http://schemas.microsoft.com/office/word/2010/wordprocessingGroup" xmlns:wpi="http://schemas.microsoft.com/office/word/2010/wordprocessingInk" xmlns:wne="http://schemas.microsoft.com/office/word/2006/wordml" xmlns:wps="http://schemas.microsoft.com/office/word/2010/wordprocessingShape" mc:Ignorable="w14 w15 w16se w16cid wp14">
   <w:tbl>
     <w:tblPr>
       <w:tblW w:w="0" w:type="auto"/>
@@ -7056,7 +7093,7 @@
     </w:tblPr>
     <w:tblGrid>
       <w:gridCol w:w="1968"/>
-      <w:gridCol w:w="2934"/>
+      <w:gridCol w:w="2988"/>
       <w:gridCol w:w="792"/>
     </w:tblGrid>
     <w:tr>
@@ -7090,7 +7127,7 @@
               <w:lang w:eastAsia="ja-JP"/>
             </w:rPr>
             <w:drawing>
-              <wp:inline distT="0" distB="0" distL="0" distR="0" wp14:anchorId="37A2F4F2" wp14:editId="019BCA60">
+              <wp:inline distT="0" distB="0" distL="0" distR="0" wp14:anchorId="451F5186" wp14:editId="5D874C88">
                 <wp:extent cx="1093758" cy="540947"/>
                 <wp:effectExtent l="19050" t="0" r="0" b="0"/>
                 <wp:docPr id="3" name="Picture 21"/>
@@ -7251,8 +7288,8 @@
 </file>
 
 <file path=word/numbering.xml><?xml version="1.0" encoding="utf-8"?>
-<w:numbering xmlns:wpc="http://schemas.microsoft.com/office/word/2010/wordprocessingCanvas" xmlns:mc="http://schemas.openxmlformats.org/markup-compatibility/2006" xmlns:o="urn:schemas-microsoft-com:office:office" xmlns:r="http://schemas.openxmlformats.org/officeDocument/2006/relationships" xmlns:m="http://schemas.openxmlformats.org/officeDocument/2006/math" xmlns:v="urn:schemas-microsoft-com:vml" xmlns:wp14="http://schemas.microsoft.com/office/word/2010/wordprocessingDrawing" xmlns:wp="http://schemas.openxmlformats.org/drawingml/2006/wordprocessingDrawing" xmlns:w10="urn:schemas-microsoft-com:office:word" xmlns:w="http://schemas.openxmlformats.org/wordprocessingml/2006/main" xmlns:w14="http://schemas.microsoft.com/office/word/2010/wordml" xmlns:wpg="http://schemas.microsoft.com/office/word/2010/wordprocessingGroup" xmlns:wpi="http://schemas.microsoft.com/office/word/2010/wordprocessingInk" xmlns:wne="http://schemas.microsoft.com/office/word/2006/wordml" xmlns:wps="http://schemas.microsoft.com/office/word/2010/wordprocessingShape" mc:Ignorable="w14 wp14">
-  <w:abstractNum w:abstractNumId="0">
+<w:numbering xmlns:wpc="http://schemas.microsoft.com/office/word/2010/wordprocessingCanvas" xmlns:cx="http://schemas.microsoft.com/office/drawing/2014/chartex" xmlns:cx1="http://schemas.microsoft.com/office/drawing/2015/9/8/chartex" xmlns:cx2="http://schemas.microsoft.com/office/drawing/2015/10/21/chartex" xmlns:cx3="http://schemas.microsoft.com/office/drawing/2016/5/9/chartex" xmlns:cx4="http://schemas.microsoft.com/office/drawing/2016/5/10/chartex" xmlns:cx5="http://schemas.microsoft.com/office/drawing/2016/5/11/chartex" xmlns:cx6="http://schemas.microsoft.com/office/drawing/2016/5/12/chartex" xmlns:cx7="http://schemas.microsoft.com/office/drawing/2016/5/13/chartex" xmlns:cx8="http://schemas.microsoft.com/office/drawing/2016/5/14/chartex" xmlns:mc="http://schemas.openxmlformats.org/markup-compatibility/2006" xmlns:aink="http://schemas.microsoft.com/office/drawing/2016/ink" xmlns:am3d="http://schemas.microsoft.com/office/drawing/2017/model3d" xmlns:o="urn:schemas-microsoft-com:office:office" xmlns:r="http://schemas.openxmlformats.org/officeDocument/2006/relationships" xmlns:m="http://schemas.openxmlformats.org/officeDocument/2006/math" xmlns:v="urn:schemas-microsoft-com:vml" xmlns:wp14="http://schemas.microsoft.com/office/word/2010/wordprocessingDrawing" xmlns:wp="http://schemas.openxmlformats.org/drawingml/2006/wordprocessingDrawing" xmlns:w10="urn:schemas-microsoft-com:office:word" xmlns:w="http://schemas.openxmlformats.org/wordprocessingml/2006/main" xmlns:w14="http://schemas.microsoft.com/office/word/2010/wordml" xmlns:w15="http://schemas.microsoft.com/office/word/2012/wordml" xmlns:w16cid="http://schemas.microsoft.com/office/word/2016/wordml/cid" xmlns:w16se="http://schemas.microsoft.com/office/word/2015/wordml/symex" xmlns:wpg="http://schemas.microsoft.com/office/word/2010/wordprocessingGroup" xmlns:wpi="http://schemas.microsoft.com/office/word/2010/wordprocessingInk" xmlns:wne="http://schemas.microsoft.com/office/word/2006/wordml" xmlns:wps="http://schemas.microsoft.com/office/word/2010/wordprocessingShape" mc:Ignorable="w14 w15 w16se w16cid wp14">
+  <w:abstractNum w:abstractNumId="0" w15:restartNumberingAfterBreak="0">
     <w:nsid w:val="057D31F9"/>
     <w:multiLevelType w:val="hybridMultilevel"/>
     <w:tmpl w:val="D850F8B2"/>
@@ -7365,7 +7402,7 @@
       </w:rPr>
     </w:lvl>
   </w:abstractNum>
-  <w:abstractNum w:abstractNumId="1">
+  <w:abstractNum w:abstractNumId="1" w15:restartNumberingAfterBreak="0">
     <w:nsid w:val="0AED5CFE"/>
     <w:multiLevelType w:val="hybridMultilevel"/>
     <w:tmpl w:val="AE5C9CB8"/>
@@ -7478,7 +7515,7 @@
       </w:rPr>
     </w:lvl>
   </w:abstractNum>
-  <w:abstractNum w:abstractNumId="2">
+  <w:abstractNum w:abstractNumId="2" w15:restartNumberingAfterBreak="0">
     <w:nsid w:val="166550BE"/>
     <w:multiLevelType w:val="hybridMultilevel"/>
     <w:tmpl w:val="B6E065AC"/>
@@ -7564,7 +7601,7 @@
       </w:pPr>
     </w:lvl>
   </w:abstractNum>
-  <w:abstractNum w:abstractNumId="3">
+  <w:abstractNum w:abstractNumId="3" w15:restartNumberingAfterBreak="0">
     <w:nsid w:val="2DA965B3"/>
     <w:multiLevelType w:val="hybridMultilevel"/>
     <w:tmpl w:val="BEB6ECA2"/>
@@ -7677,7 +7714,7 @@
       </w:rPr>
     </w:lvl>
   </w:abstractNum>
-  <w:abstractNum w:abstractNumId="4">
+  <w:abstractNum w:abstractNumId="4" w15:restartNumberingAfterBreak="0">
     <w:nsid w:val="319560E8"/>
     <w:multiLevelType w:val="hybridMultilevel"/>
     <w:tmpl w:val="BA04AF84"/>
@@ -7790,7 +7827,7 @@
       </w:rPr>
     </w:lvl>
   </w:abstractNum>
-  <w:abstractNum w:abstractNumId="5">
+  <w:abstractNum w:abstractNumId="5" w15:restartNumberingAfterBreak="0">
     <w:nsid w:val="5CFE5827"/>
     <w:multiLevelType w:val="hybridMultilevel"/>
     <w:tmpl w:val="40AEA21A"/>
@@ -7879,7 +7916,7 @@
       </w:pPr>
     </w:lvl>
   </w:abstractNum>
-  <w:abstractNum w:abstractNumId="6">
+  <w:abstractNum w:abstractNumId="6" w15:restartNumberingAfterBreak="0">
     <w:nsid w:val="79423896"/>
     <w:multiLevelType w:val="hybridMultilevel"/>
     <w:tmpl w:val="E1147990"/>
@@ -8017,7 +8054,7 @@
 </file>
 
 <file path=word/styles.xml><?xml version="1.0" encoding="utf-8"?>
-<w:styles xmlns:mc="http://schemas.openxmlformats.org/markup-compatibility/2006" xmlns:r="http://schemas.openxmlformats.org/officeDocument/2006/relationships" xmlns:w="http://schemas.openxmlformats.org/wordprocessingml/2006/main" xmlns:w14="http://schemas.microsoft.com/office/word/2010/wordml" mc:Ignorable="w14">
+<w:styles xmlns:mc="http://schemas.openxmlformats.org/markup-compatibility/2006" xmlns:r="http://schemas.openxmlformats.org/officeDocument/2006/relationships" xmlns:w="http://schemas.openxmlformats.org/wordprocessingml/2006/main" xmlns:w14="http://schemas.microsoft.com/office/word/2010/wordml" xmlns:w15="http://schemas.microsoft.com/office/word/2012/wordml" xmlns:w16cid="http://schemas.microsoft.com/office/word/2016/wordml/cid" xmlns:w16se="http://schemas.microsoft.com/office/word/2015/wordml/symex" mc:Ignorable="w14 w15 w16se w16cid">
   <w:docDefaults>
     <w:rPrDefault>
       <w:rPr>
@@ -8033,671 +8070,382 @@
       </w:pPr>
     </w:pPrDefault>
   </w:docDefaults>
-  <w:latentStyles w:defLockedState="0" w:defUIPriority="99" w:defSemiHidden="1" w:defUnhideWhenUsed="1" w:defQFormat="0" w:count="267">
-    <w:lsdException w:name="Normal" w:semiHidden="0" w:uiPriority="0" w:unhideWhenUsed="0" w:qFormat="1"/>
-    <w:lsdException w:name="heading 1" w:semiHidden="0" w:uiPriority="9" w:unhideWhenUsed="0" w:qFormat="1"/>
-    <w:lsdException w:name="heading 2" w:uiPriority="9" w:qFormat="1"/>
-    <w:lsdException w:name="heading 3" w:uiPriority="9" w:qFormat="1"/>
-    <w:lsdException w:name="heading 4" w:uiPriority="9" w:qFormat="1"/>
-    <w:lsdException w:name="heading 5" w:uiPriority="9" w:qFormat="1"/>
-    <w:lsdException w:name="heading 6" w:uiPriority="9" w:qFormat="1"/>
-    <w:lsdException w:name="heading 7" w:uiPriority="9" w:qFormat="1"/>
-    <w:lsdException w:name="heading 8" w:uiPriority="9" w:qFormat="1"/>
-    <w:lsdException w:name="heading 9" w:uiPriority="9" w:qFormat="1"/>
-    <w:lsdException w:name="toc 1" w:uiPriority="39"/>
-    <w:lsdException w:name="toc 2" w:uiPriority="39"/>
-    <w:lsdException w:name="toc 3" w:uiPriority="39"/>
-    <w:lsdException w:name="toc 4" w:uiPriority="39"/>
-    <w:lsdException w:name="toc 5" w:uiPriority="39"/>
-    <w:lsdException w:name="toc 6" w:uiPriority="39"/>
-    <w:lsdException w:name="toc 7" w:uiPriority="39"/>
-    <w:lsdException w:name="toc 8" w:uiPriority="39"/>
-    <w:lsdException w:name="toc 9" w:uiPriority="39"/>
-    <w:lsdException w:name="caption" w:uiPriority="35" w:qFormat="1"/>
-    <w:lsdException w:name="Title" w:semiHidden="0" w:uiPriority="10" w:unhideWhenUsed="0" w:qFormat="1"/>
-    <w:lsdException w:name="Default Paragraph Font" w:uiPriority="1"/>
-    <w:lsdException w:name="Subtitle" w:semiHidden="0" w:uiPriority="11" w:unhideWhenUsed="0" w:qFormat="1"/>
-    <w:lsdException w:name="Strong" w:semiHidden="0" w:uiPriority="22" w:unhideWhenUsed="0" w:qFormat="1"/>
-    <w:lsdException w:name="Emphasis" w:semiHidden="0" w:uiPriority="20" w:unhideWhenUsed="0" w:qFormat="1"/>
-    <w:lsdException w:name="Table Grid" w:semiHidden="0" w:uiPriority="39" w:unhideWhenUsed="0"/>
-    <w:lsdException w:name="Placeholder Text" w:unhideWhenUsed="0"/>
-    <w:lsdException w:name="No Spacing" w:semiHidden="0" w:uiPriority="1" w:unhideWhenUsed="0" w:qFormat="1"/>
-    <w:lsdException w:name="Light Shading" w:semiHidden="0" w:uiPriority="60" w:unhideWhenUsed="0"/>
-    <w:lsdException w:name="Light List" w:semiHidden="0" w:uiPriority="61" w:unhideWhenUsed="0"/>
-    <w:lsdException w:name="Light Grid" w:semiHidden="0" w:uiPriority="62" w:unhideWhenUsed="0"/>
-    <w:lsdException w:name="Medium Shading 1" w:semiHidden="0" w:uiPriority="63" w:unhideWhenUsed="0"/>
-    <w:lsdException w:name="Medium Shading 2" w:semiHidden="0" w:uiPriority="64" w:unhideWhenUsed="0"/>
-    <w:lsdException w:name="Medium List 1" w:semiHidden="0" w:uiPriority="65" w:unhideWhenUsed="0"/>
-    <w:lsdException w:name="Medium List 2" w:semiHidden="0" w:uiPriority="66" w:unhideWhenUsed="0"/>
-    <w:lsdException w:name="Medium Grid 1" w:semiHidden="0" w:uiPriority="67" w:unhideWhenUsed="0"/>
-    <w:lsdException w:name="Medium Grid 2" w:semiHidden="0" w:uiPriority="68" w:unhideWhenUsed="0"/>
-    <w:lsdException w:name="Medium Grid 3" w:semiHidden="0" w:uiPriority="69" w:unhideWhenUsed="0"/>
-    <w:lsdException w:name="Dark List" w:semiHidden="0" w:uiPriority="70" w:unhideWhenUsed="0"/>
-    <w:lsdException w:name="Colorful Shading" w:semiHidden="0" w:uiPriority="71" w:unhideWhenUsed="0"/>
-    <w:lsdException w:name="Colorful List" w:semiHidden="0" w:uiPriority="72" w:unhideWhenUsed="0"/>
-    <w:lsdException w:name="Colorful Grid" w:semiHidden="0" w:uiPriority="73" w:unhideWhenUsed="0"/>
-    <w:lsdException w:name="Light Shading Accent 1" w:semiHidden="0" w:uiPriority="60" w:unhideWhenUsed="0"/>
-    <w:lsdException w:name="Light List Accent 1" w:semiHidden="0" w:uiPriority="61" w:unhideWhenUsed="0"/>
-    <w:lsdException w:name="Light Grid Accent 1" w:semiHidden="0" w:uiPriority="62" w:unhideWhenUsed="0"/>
-    <w:lsdException w:name="Medium Shading 1 Accent 1" w:semiHidden="0" w:uiPriority="63" w:unhideWhenUsed="0"/>
-    <w:lsdException w:name="Medium Shading 2 Accent 1" w:semiHidden="0" w:uiPriority="64" w:unhideWhenUsed="0"/>
-    <w:lsdException w:name="Medium List 1 Accent 1" w:semiHidden="0" w:uiPriority="65" w:unhideWhenUsed="0"/>
-    <w:lsdException w:name="Revision" w:unhideWhenUsed="0"/>
-    <w:lsdException w:name="List Paragraph" w:semiHidden="0" w:uiPriority="34" w:unhideWhenUsed="0" w:qFormat="1"/>
-    <w:lsdException w:name="Quote" w:semiHidden="0" w:uiPriority="29" w:unhideWhenUsed="0" w:qFormat="1"/>
-    <w:lsdException w:name="Intense Quote" w:semiHidden="0" w:uiPriority="30" w:unhideWhenUsed="0" w:qFormat="1"/>
-    <w:lsdException w:name="Medium List 2 Accent 1" w:semiHidden="0" w:uiPriority="66" w:unhideWhenUsed="0"/>
-    <w:lsdException w:name="Medium Grid 1 Accent 1" w:semiHidden="0" w:uiPriority="67" w:unhideWhenUsed="0"/>
-    <w:lsdException w:name="Medium Grid 2 Accent 1" w:semiHidden="0" w:uiPriority="68" w:unhideWhenUsed="0"/>
-    <w:lsdException w:name="Medium Grid 3 Accent 1" w:semiHidden="0" w:uiPriority="69" w:unhideWhenUsed="0"/>
-    <w:lsdException w:name="Dark List Accent 1" w:semiHidden="0" w:uiPriority="70" w:unhideWhenUsed="0"/>
-    <w:lsdException w:name="Colorful Shading Accent 1" w:semiHidden="0" w:uiPriority="71" w:unhideWhenUsed="0"/>
-    <w:lsdException w:name="Colorful List Accent 1" w:semiHidden="0" w:uiPriority="72" w:unhideWhenUsed="0"/>
-    <w:lsdException w:name="Colorful Grid Accent 1" w:semiHidden="0" w:uiPriority="73" w:unhideWhenUsed="0"/>
-    <w:lsdException w:name="Light Shading Accent 2" w:semiHidden="0" w:uiPriority="60" w:unhideWhenUsed="0"/>
-    <w:lsdException w:name="Light List Accent 2" w:semiHidden="0" w:uiPriority="61" w:unhideWhenUsed="0"/>
-    <w:lsdException w:name="Light Grid Accent 2" w:semiHidden="0" w:uiPriority="62" w:unhideWhenUsed="0"/>
-    <w:lsdException w:name="Medium Shading 1 Accent 2" w:semiHidden="0" w:uiPriority="63" w:unhideWhenUsed="0"/>
-    <w:lsdException w:name="Medium Shading 2 Accent 2" w:semiHidden="0" w:uiPriority="64" w:unhideWhenUsed="0"/>
-    <w:lsdException w:name="Medium List 1 Accent 2" w:semiHidden="0" w:uiPriority="65" w:unhideWhenUsed="0"/>
-    <w:lsdException w:name="Medium List 2 Accent 2" w:semiHidden="0" w:uiPriority="66" w:unhideWhenUsed="0"/>
-    <w:lsdException w:name="Medium Grid 1 Accent 2" w:semiHidden="0" w:uiPriority="67" w:unhideWhenUsed="0"/>
-    <w:lsdException w:name="Medium Grid 2 Accent 2" w:semiHidden="0" w:uiPriority="68" w:unhideWhenUsed="0"/>
-    <w:lsdException w:name="Medium Grid 3 Accent 2" w:semiHidden="0" w:uiPriority="69" w:unhideWhenUsed="0"/>
-    <w:lsdException w:name="Dark List Accent 2" w:semiHidden="0" w:uiPriority="70" w:unhideWhenUsed="0"/>
-    <w:lsdException w:name="Colorful Shading Accent 2" w:semiHidden="0" w:uiPriority="71" w:unhideWhenUsed="0"/>
-    <w:lsdException w:name="Colorful List Accent 2" w:semiHidden="0" w:uiPriority="72" w:unhideWhenUsed="0"/>
-    <w:lsdException w:name="Colorful Grid Accent 2" w:semiHidden="0" w:uiPriority="73" w:unhideWhenUsed="0"/>
-    <w:lsdException w:name="Light Shading Accent 3" w:semiHidden="0" w:uiPriority="60" w:unhideWhenUsed="0"/>
-    <w:lsdException w:name="Light List Accent 3" w:semiHidden="0" w:uiPriority="61" w:unhideWhenUsed="0"/>
-    <w:lsdException w:name="Light Grid Accent 3" w:semiHidden="0" w:uiPriority="62" w:unhideWhenUsed="0"/>
-    <w:lsdException w:name="Medium Shading 1 Accent 3" w:semiHidden="0" w:uiPriority="63" w:unhideWhenUsed="0"/>
-    <w:lsdException w:name="Medium Shading 2 Accent 3" w:semiHidden="0" w:uiPriority="64" w:unhideWhenUsed="0"/>
-    <w:lsdException w:name="Medium List 1 Accent 3" w:semiHidden="0" w:uiPriority="65" w:unhideWhenUsed="0"/>
-    <w:lsdException w:name="Medium List 2 Accent 3" w:semiHidden="0" w:uiPriority="66" w:unhideWhenUsed="0"/>
-    <w:lsdException w:name="Medium Grid 1 Accent 3" w:semiHidden="0" w:uiPriority="67" w:unhideWhenUsed="0"/>
-    <w:lsdException w:name="Medium Grid 2 Accent 3" w:semiHidden="0" w:uiPriority="68" w:unhideWhenUsed="0"/>
-    <w:lsdException w:name="Medium Grid 3 Accent 3" w:semiHidden="0" w:uiPriority="69" w:unhideWhenUsed="0"/>
-    <w:lsdException w:name="Dark List Accent 3" w:semiHidden="0" w:uiPriority="70" w:unhideWhenUsed="0"/>
-    <w:lsdException w:name="Colorful Shading Accent 3" w:semiHidden="0" w:uiPriority="71" w:unhideWhenUsed="0"/>
-    <w:lsdException w:name="Colorful List Accent 3" w:semiHidden="0" w:uiPriority="72" w:unhideWhenUsed="0"/>
-    <w:lsdException w:name="Colorful Grid Accent 3" w:semiHidden="0" w:uiPriority="73" w:unhideWhenUsed="0"/>
-    <w:lsdException w:name="Light Shading Accent 4" w:semiHidden="0" w:uiPriority="60" w:unhideWhenUsed="0"/>
-    <w:lsdException w:name="Light List Accent 4" w:semiHidden="0" w:uiPriority="61" w:unhideWhenUsed="0"/>
-    <w:lsdException w:name="Light Grid Accent 4" w:semiHidden="0" w:uiPriority="62" w:unhideWhenUsed="0"/>
-    <w:lsdException w:name="Medium Shading 1 Accent 4" w:semiHidden="0" w:uiPriority="63" w:unhideWhenUsed="0"/>
-    <w:lsdException w:name="Medium Shading 2 Accent 4" w:semiHidden="0" w:uiPriority="64" w:unhideWhenUsed="0"/>
-    <w:lsdException w:name="Medium List 1 Accent 4" w:semiHidden="0" w:uiPriority="65" w:unhideWhenUsed="0"/>
-    <w:lsdException w:name="Medium List 2 Accent 4" w:semiHidden="0" w:uiPriority="66" w:unhideWhenUsed="0"/>
-    <w:lsdException w:name="Medium Grid 1 Accent 4" w:semiHidden="0" w:uiPriority="67" w:unhideWhenUsed="0"/>
-    <w:lsdException w:name="Medium Grid 2 Accent 4" w:semiHidden="0" w:uiPriority="68" w:unhideWhenUsed="0"/>
-    <w:lsdException w:name="Medium Grid 3 Accent 4" w:semiHidden="0" w:uiPriority="69" w:unhideWhenUsed="0"/>
-    <w:lsdException w:name="Dark List Accent 4" w:semiHidden="0" w:uiPriority="70" w:unhideWhenUsed="0"/>
-    <w:lsdException w:name="Colorful Shading Accent 4" w:semiHidden="0" w:uiPriority="71" w:unhideWhenUsed="0"/>
-    <w:lsdException w:name="Colorful List Accent 4" w:semiHidden="0" w:uiPriority="72" w:unhideWhenUsed="0"/>
-    <w:lsdException w:name="Colorful Grid Accent 4" w:semiHidden="0" w:uiPriority="73" w:unhideWhenUsed="0"/>
-    <w:lsdException w:name="Light Shading Accent 5" w:semiHidden="0" w:uiPriority="60" w:unhideWhenUsed="0"/>
-    <w:lsdException w:name="Light List Accent 5" w:semiHidden="0" w:uiPriority="61" w:unhideWhenUsed="0"/>
-    <w:lsdException w:name="Light Grid Accent 5" w:semiHidden="0" w:uiPriority="62" w:unhideWhenUsed="0"/>
-    <w:lsdException w:name="Medium Shading 1 Accent 5" w:semiHidden="0" w:uiPriority="63" w:unhideWhenUsed="0"/>
-    <w:lsdException w:name="Medium Shading 2 Accent 5" w:semiHidden="0" w:uiPriority="64" w:unhideWhenUsed="0"/>
-    <w:lsdException w:name="Medium List 1 Accent 5" w:semiHidden="0" w:uiPriority="65" w:unhideWhenUsed="0"/>
-    <w:lsdException w:name="Medium List 2 Accent 5" w:semiHidden="0" w:uiPriority="66" w:unhideWhenUsed="0"/>
-    <w:lsdException w:name="Medium Grid 1 Accent 5" w:semiHidden="0" w:uiPriority="67" w:unhideWhenUsed="0"/>
-    <w:lsdException w:name="Medium Grid 2 Accent 5" w:semiHidden="0" w:uiPriority="68" w:unhideWhenUsed="0"/>
-    <w:lsdException w:name="Medium Grid 3 Accent 5" w:semiHidden="0" w:uiPriority="69" w:unhideWhenUsed="0"/>
-    <w:lsdException w:name="Dark List Accent 5" w:semiHidden="0" w:uiPriority="70" w:unhideWhenUsed="0"/>
-    <w:lsdException w:name="Colorful Shading Accent 5" w:semiHidden="0" w:uiPriority="71" w:unhideWhenUsed="0"/>
-    <w:lsdException w:name="Colorful List Accent 5" w:semiHidden="0" w:uiPriority="72" w:unhideWhenUsed="0"/>
-    <w:lsdException w:name="Colorful Grid Accent 5" w:semiHidden="0" w:uiPriority="73" w:unhideWhenUsed="0"/>
-    <w:lsdException w:name="Light Shading Accent 6" w:semiHidden="0" w:uiPriority="60" w:unhideWhenUsed="0"/>
-    <w:lsdException w:name="Light List Accent 6" w:semiHidden="0" w:uiPriority="61" w:unhideWhenUsed="0"/>
-    <w:lsdException w:name="Light Grid Accent 6" w:semiHidden="0" w:uiPriority="62" w:unhideWhenUsed="0"/>
-    <w:lsdException w:name="Medium Shading 1 Accent 6" w:semiHidden="0" w:uiPriority="63" w:unhideWhenUsed="0"/>
-    <w:lsdException w:name="Medium Shading 2 Accent 6" w:semiHidden="0" w:uiPriority="64" w:unhideWhenUsed="0"/>
-    <w:lsdException w:name="Medium List 1 Accent 6" w:semiHidden="0" w:uiPriority="65" w:unhideWhenUsed="0"/>
-    <w:lsdException w:name="Medium List 2 Accent 6" w:semiHidden="0" w:uiPriority="66" w:unhideWhenUsed="0"/>
-    <w:lsdException w:name="Medium Grid 1 Accent 6" w:semiHidden="0" w:uiPriority="67" w:unhideWhenUsed="0"/>
-    <w:lsdException w:name="Medium Grid 2 Accent 6" w:semiHidden="0" w:uiPriority="68" w:unhideWhenUsed="0"/>
-    <w:lsdException w:name="Medium Grid 3 Accent 6" w:semiHidden="0" w:uiPriority="69" w:unhideWhenUsed="0"/>
-    <w:lsdException w:name="Dark List Accent 6" w:semiHidden="0" w:uiPriority="70" w:unhideWhenUsed="0"/>
-    <w:lsdException w:name="Colorful Shading Accent 6" w:semiHidden="0" w:uiPriority="71" w:unhideWhenUsed="0"/>
-    <w:lsdException w:name="Colorful List Accent 6" w:semiHidden="0" w:uiPriority="72" w:unhideWhenUsed="0"/>
-    <w:lsdException w:name="Colorful Grid Accent 6" w:semiHidden="0" w:uiPriority="73" w:unhideWhenUsed="0"/>
-    <w:lsdException w:name="Subtle Emphasis" w:semiHidden="0" w:uiPriority="19" w:unhideWhenUsed="0" w:qFormat="1"/>
-    <w:lsdException w:name="Intense Emphasis" w:semiHidden="0" w:uiPriority="21" w:unhideWhenUsed="0" w:qFormat="1"/>
-    <w:lsdException w:name="Subtle Reference" w:semiHidden="0" w:uiPriority="31" w:unhideWhenUsed="0" w:qFormat="1"/>
-    <w:lsdException w:name="Intense Reference" w:semiHidden="0" w:uiPriority="32" w:unhideWhenUsed="0" w:qFormat="1"/>
-    <w:lsdException w:name="Book Title" w:semiHidden="0" w:uiPriority="33" w:unhideWhenUsed="0" w:qFormat="1"/>
-    <w:lsdException w:name="Bibliography" w:uiPriority="37"/>
-    <w:lsdException w:name="TOC Heading" w:uiPriority="39" w:qFormat="1"/>
-  </w:latentStyles>
-  <w:style w:type="paragraph" w:default="1" w:styleId="Normal">
-    <w:name w:val="Normal"/>
-    <w:qFormat/>
-    <w:rsid w:val="0060045B"/>
-  </w:style>
-  <w:style w:type="character" w:default="1" w:styleId="DefaultParagraphFont">
-    <w:name w:val="Default Paragraph Font"/>
-    <w:uiPriority w:val="1"/>
-    <w:semiHidden/>
-    <w:unhideWhenUsed/>
-  </w:style>
-  <w:style w:type="table" w:default="1" w:styleId="TableNormal">
-    <w:name w:val="Normal Table"/>
-    <w:uiPriority w:val="99"/>
-    <w:semiHidden/>
-    <w:unhideWhenUsed/>
-    <w:tblPr>
-      <w:tblInd w:w="0" w:type="dxa"/>
-      <w:tblCellMar>
-        <w:top w:w="0" w:type="dxa"/>
-        <w:left w:w="108" w:type="dxa"/>
-        <w:bottom w:w="0" w:type="dxa"/>
-        <w:right w:w="108" w:type="dxa"/>
-      </w:tblCellMar>
-    </w:tblPr>
-  </w:style>
-  <w:style w:type="numbering" w:default="1" w:styleId="NoList">
-    <w:name w:val="No List"/>
-    <w:uiPriority w:val="99"/>
-    <w:semiHidden/>
-    <w:unhideWhenUsed/>
-  </w:style>
-  <w:style w:type="table" w:styleId="TableGrid">
-    <w:name w:val="Table Grid"/>
-    <w:basedOn w:val="TableNormal"/>
-    <w:uiPriority w:val="39"/>
-    <w:rsid w:val="003E068E"/>
-    <w:pPr>
-      <w:spacing w:after="0" w:line="240" w:lineRule="auto"/>
-    </w:pPr>
-    <w:tblPr>
-      <w:tblBorders>
-        <w:top w:val="single" w:sz="4" w:space="0" w:color="auto"/>
-        <w:left w:val="single" w:sz="4" w:space="0" w:color="auto"/>
-        <w:bottom w:val="single" w:sz="4" w:space="0" w:color="auto"/>
-        <w:right w:val="single" w:sz="4" w:space="0" w:color="auto"/>
-        <w:insideH w:val="single" w:sz="4" w:space="0" w:color="auto"/>
-        <w:insideV w:val="single" w:sz="4" w:space="0" w:color="auto"/>
-      </w:tblBorders>
-    </w:tblPr>
-  </w:style>
-  <w:style w:type="table" w:customStyle="1" w:styleId="GridTable4-Accent11">
-    <w:name w:val="Grid Table 4 - Accent 11"/>
-    <w:basedOn w:val="TableNormal"/>
-    <w:uiPriority w:val="49"/>
-    <w:rsid w:val="003E068E"/>
-    <w:pPr>
-      <w:spacing w:after="0" w:line="240" w:lineRule="auto"/>
-    </w:pPr>
-    <w:tblPr>
-      <w:tblStyleRowBandSize w:val="1"/>
-      <w:tblStyleColBandSize w:val="1"/>
-      <w:tblBorders>
-        <w:top w:val="single" w:sz="4" w:space="0" w:color="9CC2E5" w:themeColor="accent1" w:themeTint="99"/>
-        <w:left w:val="single" w:sz="4" w:space="0" w:color="9CC2E5" w:themeColor="accent1" w:themeTint="99"/>
-        <w:bottom w:val="single" w:sz="4" w:space="0" w:color="9CC2E5" w:themeColor="accent1" w:themeTint="99"/>
-        <w:right w:val="single" w:sz="4" w:space="0" w:color="9CC2E5" w:themeColor="accent1" w:themeTint="99"/>
-        <w:insideH w:val="single" w:sz="4" w:space="0" w:color="9CC2E5" w:themeColor="accent1" w:themeTint="99"/>
-        <w:insideV w:val="single" w:sz="4" w:space="0" w:color="9CC2E5" w:themeColor="accent1" w:themeTint="99"/>
-      </w:tblBorders>
-    </w:tblPr>
-    <w:tblStylePr w:type="firstRow">
-      <w:rPr>
-        <w:b/>
-        <w:bCs/>
-        <w:color w:val="FFFFFF" w:themeColor="background1"/>
-      </w:rPr>
-      <w:tblPr/>
-      <w:tcPr>
-        <w:tcBorders>
-          <w:top w:val="single" w:sz="4" w:space="0" w:color="5B9BD5" w:themeColor="accent1"/>
-          <w:left w:val="single" w:sz="4" w:space="0" w:color="5B9BD5" w:themeColor="accent1"/>
-          <w:bottom w:val="single" w:sz="4" w:space="0" w:color="5B9BD5" w:themeColor="accent1"/>
-          <w:right w:val="single" w:sz="4" w:space="0" w:color="5B9BD5" w:themeColor="accent1"/>
-          <w:insideH w:val="nil"/>
-          <w:insideV w:val="nil"/>
-        </w:tcBorders>
-        <w:shd w:val="clear" w:color="auto" w:fill="5B9BD5" w:themeFill="accent1"/>
-      </w:tcPr>
-    </w:tblStylePr>
-    <w:tblStylePr w:type="lastRow">
-      <w:rPr>
-        <w:b/>
-        <w:bCs/>
-      </w:rPr>
-      <w:tblPr/>
-      <w:tcPr>
-        <w:tcBorders>
-          <w:top w:val="double" w:sz="4" w:space="0" w:color="5B9BD5" w:themeColor="accent1"/>
-        </w:tcBorders>
-      </w:tcPr>
-    </w:tblStylePr>
-    <w:tblStylePr w:type="firstCol">
-      <w:rPr>
-        <w:b/>
-        <w:bCs/>
-      </w:rPr>
-    </w:tblStylePr>
-    <w:tblStylePr w:type="lastCol">
-      <w:rPr>
-        <w:b/>
-        <w:bCs/>
-      </w:rPr>
-    </w:tblStylePr>
-    <w:tblStylePr w:type="band1Vert">
-      <w:tblPr/>
-      <w:tcPr>
-        <w:shd w:val="clear" w:color="auto" w:fill="DEEAF6" w:themeFill="accent1" w:themeFillTint="33"/>
-      </w:tcPr>
-    </w:tblStylePr>
-    <w:tblStylePr w:type="band1Horz">
-      <w:tblPr/>
-      <w:tcPr>
-        <w:shd w:val="clear" w:color="auto" w:fill="DEEAF6" w:themeFill="accent1" w:themeFillTint="33"/>
-      </w:tcPr>
-    </w:tblStylePr>
-  </w:style>
-  <w:style w:type="table" w:styleId="ColorfulList">
-    <w:name w:val="Colorful List"/>
-    <w:basedOn w:val="TableNormal"/>
-    <w:uiPriority w:val="72"/>
-    <w:rsid w:val="003E068E"/>
-    <w:pPr>
-      <w:spacing w:after="0" w:line="240" w:lineRule="auto"/>
-      <w:ind w:left="950" w:hanging="360"/>
-    </w:pPr>
-    <w:rPr>
-      <w:color w:val="000000" w:themeColor="text1"/>
-      <w:lang w:val="en-US"/>
-    </w:rPr>
-    <w:tblPr>
-      <w:tblStyleRowBandSize w:val="1"/>
-      <w:tblStyleColBandSize w:val="1"/>
-    </w:tblPr>
-    <w:tcPr>
-      <w:shd w:val="clear" w:color="auto" w:fill="E6E6E6" w:themeFill="text1" w:themeFillTint="19"/>
-    </w:tcPr>
-    <w:tblStylePr w:type="firstRow">
-      <w:rPr>
-        <w:b/>
-        <w:bCs/>
-        <w:color w:val="FFFFFF" w:themeColor="background1"/>
-      </w:rPr>
-      <w:tblPr/>
-      <w:tcPr>
-        <w:tcBorders>
-          <w:bottom w:val="single" w:sz="12" w:space="0" w:color="FFFFFF" w:themeColor="background1"/>
-        </w:tcBorders>
-        <w:shd w:val="clear" w:color="auto" w:fill="D25F12" w:themeFill="accent2" w:themeFillShade="CC"/>
-      </w:tcPr>
-    </w:tblStylePr>
-    <w:tblStylePr w:type="lastRow">
-      <w:rPr>
-        <w:b/>
-        <w:bCs/>
-        <w:color w:val="D25F12" w:themeColor="accent2" w:themeShade="CC"/>
-      </w:rPr>
-      <w:tblPr/>
-      <w:tcPr>
-        <w:tcBorders>
-          <w:top w:val="single" w:sz="12" w:space="0" w:color="000000" w:themeColor="text1"/>
-        </w:tcBorders>
-        <w:shd w:val="clear" w:color="auto" w:fill="FFFFFF" w:themeFill="background1"/>
-      </w:tcPr>
-    </w:tblStylePr>
-    <w:tblStylePr w:type="firstCol">
-      <w:rPr>
-        <w:b/>
-        <w:bCs/>
-      </w:rPr>
-    </w:tblStylePr>
-    <w:tblStylePr w:type="lastCol">
-      <w:rPr>
-        <w:b/>
-        <w:bCs/>
-      </w:rPr>
-    </w:tblStylePr>
-    <w:tblStylePr w:type="band1Vert">
-      <w:tblPr/>
-      <w:tcPr>
-        <w:tcBorders>
-          <w:top w:val="nil"/>
-          <w:left w:val="nil"/>
-          <w:bottom w:val="nil"/>
-          <w:right w:val="nil"/>
-          <w:insideH w:val="nil"/>
-          <w:insideV w:val="nil"/>
-        </w:tcBorders>
-        <w:shd w:val="clear" w:color="auto" w:fill="C0C0C0" w:themeFill="text1" w:themeFillTint="3F"/>
-      </w:tcPr>
-    </w:tblStylePr>
-    <w:tblStylePr w:type="band1Horz">
-      <w:tblPr/>
-      <w:tcPr>
-        <w:shd w:val="clear" w:color="auto" w:fill="CCCCCC" w:themeFill="text1" w:themeFillTint="33"/>
-      </w:tcPr>
-    </w:tblStylePr>
-  </w:style>
-  <w:style w:type="table" w:customStyle="1" w:styleId="GridTable2-Accent11">
-    <w:name w:val="Grid Table 2 - Accent 11"/>
-    <w:basedOn w:val="TableNormal"/>
-    <w:uiPriority w:val="47"/>
-    <w:rsid w:val="00323AB0"/>
-    <w:pPr>
-      <w:spacing w:after="0" w:line="240" w:lineRule="auto"/>
-    </w:pPr>
-    <w:tblPr>
-      <w:tblStyleRowBandSize w:val="1"/>
-      <w:tblStyleColBandSize w:val="1"/>
-      <w:tblBorders>
-        <w:top w:val="single" w:sz="2" w:space="0" w:color="9CC2E5" w:themeColor="accent1" w:themeTint="99"/>
-        <w:bottom w:val="single" w:sz="2" w:space="0" w:color="9CC2E5" w:themeColor="accent1" w:themeTint="99"/>
-        <w:insideH w:val="single" w:sz="2" w:space="0" w:color="9CC2E5" w:themeColor="accent1" w:themeTint="99"/>
-        <w:insideV w:val="single" w:sz="2" w:space="0" w:color="9CC2E5" w:themeColor="accent1" w:themeTint="99"/>
-      </w:tblBorders>
-    </w:tblPr>
-    <w:tblStylePr w:type="firstRow">
-      <w:rPr>
-        <w:b/>
-        <w:bCs/>
-      </w:rPr>
-      <w:tblPr/>
-      <w:tcPr>
-        <w:tcBorders>
-          <w:top w:val="nil"/>
-          <w:bottom w:val="single" w:sz="12" w:space="0" w:color="9CC2E5" w:themeColor="accent1" w:themeTint="99"/>
-          <w:insideH w:val="nil"/>
-          <w:insideV w:val="nil"/>
-        </w:tcBorders>
-        <w:shd w:val="clear" w:color="auto" w:fill="FFFFFF" w:themeFill="background1"/>
-      </w:tcPr>
-    </w:tblStylePr>
-    <w:tblStylePr w:type="lastRow">
-      <w:rPr>
-        <w:b/>
-        <w:bCs/>
-      </w:rPr>
-      <w:tblPr/>
-      <w:tcPr>
-        <w:tcBorders>
-          <w:top w:val="double" w:sz="2" w:space="0" w:color="9CC2E5" w:themeColor="accent1" w:themeTint="99"/>
-          <w:bottom w:val="nil"/>
-          <w:insideH w:val="nil"/>
-          <w:insideV w:val="nil"/>
-        </w:tcBorders>
-        <w:shd w:val="clear" w:color="auto" w:fill="FFFFFF" w:themeFill="background1"/>
-      </w:tcPr>
-    </w:tblStylePr>
-    <w:tblStylePr w:type="firstCol">
-      <w:rPr>
-        <w:b/>
-        <w:bCs/>
-      </w:rPr>
-    </w:tblStylePr>
-    <w:tblStylePr w:type="lastCol">
-      <w:rPr>
-        <w:b/>
-        <w:bCs/>
-      </w:rPr>
-    </w:tblStylePr>
-    <w:tblStylePr w:type="band1Vert">
-      <w:tblPr/>
-      <w:tcPr>
-        <w:shd w:val="clear" w:color="auto" w:fill="DEEAF6" w:themeFill="accent1" w:themeFillTint="33"/>
-      </w:tcPr>
-    </w:tblStylePr>
-    <w:tblStylePr w:type="band1Horz">
-      <w:tblPr/>
-      <w:tcPr>
-        <w:shd w:val="clear" w:color="auto" w:fill="DEEAF6" w:themeFill="accent1" w:themeFillTint="33"/>
-      </w:tcPr>
-    </w:tblStylePr>
-  </w:style>
-  <w:style w:type="paragraph" w:styleId="ListParagraph">
-    <w:name w:val="List Paragraph"/>
-    <w:basedOn w:val="Normal"/>
-    <w:uiPriority w:val="34"/>
-    <w:qFormat/>
-    <w:rsid w:val="00323AB0"/>
-    <w:pPr>
-      <w:ind w:left="720"/>
-      <w:contextualSpacing/>
-    </w:pPr>
-  </w:style>
-  <w:style w:type="paragraph" w:styleId="Header">
-    <w:name w:val="header"/>
-    <w:basedOn w:val="Normal"/>
-    <w:link w:val="HeaderChar"/>
-    <w:uiPriority w:val="99"/>
-    <w:unhideWhenUsed/>
-    <w:rsid w:val="0004649F"/>
-    <w:pPr>
-      <w:tabs>
-        <w:tab w:val="center" w:pos="4680"/>
-        <w:tab w:val="right" w:pos="9360"/>
-      </w:tabs>
-      <w:spacing w:after="0" w:line="240" w:lineRule="auto"/>
-    </w:pPr>
-  </w:style>
-  <w:style w:type="character" w:customStyle="1" w:styleId="HeaderChar">
-    <w:name w:val="Header Char"/>
-    <w:basedOn w:val="DefaultParagraphFont"/>
-    <w:link w:val="Header"/>
-    <w:uiPriority w:val="99"/>
-    <w:rsid w:val="0004649F"/>
-  </w:style>
-  <w:style w:type="paragraph" w:styleId="Footer">
-    <w:name w:val="footer"/>
-    <w:basedOn w:val="Normal"/>
-    <w:link w:val="FooterChar"/>
-    <w:uiPriority w:val="99"/>
-    <w:unhideWhenUsed/>
-    <w:rsid w:val="0004649F"/>
-    <w:pPr>
-      <w:tabs>
-        <w:tab w:val="center" w:pos="4680"/>
-        <w:tab w:val="right" w:pos="9360"/>
-      </w:tabs>
-      <w:spacing w:after="0" w:line="240" w:lineRule="auto"/>
-    </w:pPr>
-  </w:style>
-  <w:style w:type="character" w:customStyle="1" w:styleId="FooterChar">
-    <w:name w:val="Footer Char"/>
-    <w:basedOn w:val="DefaultParagraphFont"/>
-    <w:link w:val="Footer"/>
-    <w:uiPriority w:val="99"/>
-    <w:rsid w:val="0004649F"/>
-  </w:style>
-  <w:style w:type="paragraph" w:styleId="BalloonText">
-    <w:name w:val="Balloon Text"/>
-    <w:basedOn w:val="Normal"/>
-    <w:link w:val="BalloonTextChar"/>
-    <w:uiPriority w:val="99"/>
-    <w:semiHidden/>
-    <w:unhideWhenUsed/>
-    <w:rsid w:val="00D21C15"/>
-    <w:pPr>
-      <w:spacing w:after="0" w:line="240" w:lineRule="auto"/>
-    </w:pPr>
-    <w:rPr>
-      <w:rFonts w:ascii="Tahoma" w:hAnsi="Tahoma" w:cs="Tahoma"/>
-      <w:sz w:val="16"/>
-      <w:szCs w:val="16"/>
-    </w:rPr>
-  </w:style>
-  <w:style w:type="character" w:customStyle="1" w:styleId="BalloonTextChar">
-    <w:name w:val="Balloon Text Char"/>
-    <w:basedOn w:val="DefaultParagraphFont"/>
-    <w:link w:val="BalloonText"/>
-    <w:uiPriority w:val="99"/>
-    <w:semiHidden/>
-    <w:rsid w:val="00D21C15"/>
-    <w:rPr>
-      <w:rFonts w:ascii="Tahoma" w:hAnsi="Tahoma" w:cs="Tahoma"/>
-      <w:sz w:val="16"/>
-      <w:szCs w:val="16"/>
-    </w:rPr>
-  </w:style>
-</w:styles>
-</file>
-
-<file path=word/stylesWithEffects.xml><?xml version="1.0" encoding="utf-8"?>
-<w:styles xmlns:wpc="http://schemas.microsoft.com/office/word/2010/wordprocessingCanvas" xmlns:mc="http://schemas.openxmlformats.org/markup-compatibility/2006" xmlns:o="urn:schemas-microsoft-com:office:office" xmlns:r="http://schemas.openxmlformats.org/officeDocument/2006/relationships" xmlns:m="http://schemas.openxmlformats.org/officeDocument/2006/math" xmlns:v="urn:schemas-microsoft-com:vml" xmlns:wp14="http://schemas.microsoft.com/office/word/2010/wordprocessingDrawing" xmlns:wp="http://schemas.openxmlformats.org/drawingml/2006/wordprocessingDrawing" xmlns:w10="urn:schemas-microsoft-com:office:word" xmlns:w="http://schemas.openxmlformats.org/wordprocessingml/2006/main" xmlns:w14="http://schemas.microsoft.com/office/word/2010/wordml" xmlns:wpg="http://schemas.microsoft.com/office/word/2010/wordprocessingGroup" xmlns:wpi="http://schemas.microsoft.com/office/word/2010/wordprocessingInk" xmlns:wne="http://schemas.microsoft.com/office/word/2006/wordml" xmlns:wps="http://schemas.microsoft.com/office/word/2010/wordprocessingShape" mc:Ignorable="w14 wp14">
-  <w:docDefaults>
-    <w:rPrDefault>
-      <w:rPr>
-        <w:rFonts w:asciiTheme="minorHAnsi" w:eastAsiaTheme="minorHAnsi" w:hAnsiTheme="minorHAnsi" w:cstheme="minorBidi"/>
-        <w:sz w:val="22"/>
-        <w:szCs w:val="22"/>
-        <w:lang w:val="en-CA" w:eastAsia="en-US" w:bidi="ar-SA"/>
-      </w:rPr>
-    </w:rPrDefault>
-    <w:pPrDefault>
-      <w:pPr>
-        <w:spacing w:after="160" w:line="259" w:lineRule="auto"/>
-      </w:pPr>
-    </w:pPrDefault>
-  </w:docDefaults>
-  <w:latentStyles w:defLockedState="0" w:defUIPriority="99" w:defSemiHidden="1" w:defUnhideWhenUsed="1" w:defQFormat="0" w:count="267">
-    <w:lsdException w:name="Normal" w:semiHidden="0" w:uiPriority="0" w:unhideWhenUsed="0" w:qFormat="1"/>
-    <w:lsdException w:name="heading 1" w:semiHidden="0" w:uiPriority="9" w:unhideWhenUsed="0" w:qFormat="1"/>
-    <w:lsdException w:name="heading 2" w:uiPriority="9" w:qFormat="1"/>
-    <w:lsdException w:name="heading 3" w:uiPriority="9" w:qFormat="1"/>
-    <w:lsdException w:name="heading 4" w:uiPriority="9" w:qFormat="1"/>
-    <w:lsdException w:name="heading 5" w:uiPriority="9" w:qFormat="1"/>
-    <w:lsdException w:name="heading 6" w:uiPriority="9" w:qFormat="1"/>
-    <w:lsdException w:name="heading 7" w:uiPriority="9" w:qFormat="1"/>
-    <w:lsdException w:name="heading 8" w:uiPriority="9" w:qFormat="1"/>
-    <w:lsdException w:name="heading 9" w:uiPriority="9" w:qFormat="1"/>
-    <w:lsdException w:name="toc 1" w:uiPriority="39"/>
-    <w:lsdException w:name="toc 2" w:uiPriority="39"/>
-    <w:lsdException w:name="toc 3" w:uiPriority="39"/>
-    <w:lsdException w:name="toc 4" w:uiPriority="39"/>
-    <w:lsdException w:name="toc 5" w:uiPriority="39"/>
-    <w:lsdException w:name="toc 6" w:uiPriority="39"/>
-    <w:lsdException w:name="toc 7" w:uiPriority="39"/>
-    <w:lsdException w:name="toc 8" w:uiPriority="39"/>
-    <w:lsdException w:name="toc 9" w:uiPriority="39"/>
-    <w:lsdException w:name="caption" w:uiPriority="35" w:qFormat="1"/>
-    <w:lsdException w:name="Title" w:semiHidden="0" w:uiPriority="10" w:unhideWhenUsed="0" w:qFormat="1"/>
-    <w:lsdException w:name="Default Paragraph Font" w:uiPriority="1"/>
-    <w:lsdException w:name="Subtitle" w:semiHidden="0" w:uiPriority="11" w:unhideWhenUsed="0" w:qFormat="1"/>
-    <w:lsdException w:name="Strong" w:semiHidden="0" w:uiPriority="22" w:unhideWhenUsed="0" w:qFormat="1"/>
-    <w:lsdException w:name="Emphasis" w:semiHidden="0" w:uiPriority="20" w:unhideWhenUsed="0" w:qFormat="1"/>
-    <w:lsdException w:name="Table Grid" w:semiHidden="0" w:uiPriority="39" w:unhideWhenUsed="0"/>
-    <w:lsdException w:name="Placeholder Text" w:unhideWhenUsed="0"/>
-    <w:lsdException w:name="No Spacing" w:semiHidden="0" w:uiPriority="1" w:unhideWhenUsed="0" w:qFormat="1"/>
-    <w:lsdException w:name="Light Shading" w:semiHidden="0" w:uiPriority="60" w:unhideWhenUsed="0"/>
-    <w:lsdException w:name="Light List" w:semiHidden="0" w:uiPriority="61" w:unhideWhenUsed="0"/>
-    <w:lsdException w:name="Light Grid" w:semiHidden="0" w:uiPriority="62" w:unhideWhenUsed="0"/>
-    <w:lsdException w:name="Medium Shading 1" w:semiHidden="0" w:uiPriority="63" w:unhideWhenUsed="0"/>
-    <w:lsdException w:name="Medium Shading 2" w:semiHidden="0" w:uiPriority="64" w:unhideWhenUsed="0"/>
-    <w:lsdException w:name="Medium List 1" w:semiHidden="0" w:uiPriority="65" w:unhideWhenUsed="0"/>
-    <w:lsdException w:name="Medium List 2" w:semiHidden="0" w:uiPriority="66" w:unhideWhenUsed="0"/>
-    <w:lsdException w:name="Medium Grid 1" w:semiHidden="0" w:uiPriority="67" w:unhideWhenUsed="0"/>
-    <w:lsdException w:name="Medium Grid 2" w:semiHidden="0" w:uiPriority="68" w:unhideWhenUsed="0"/>
-    <w:lsdException w:name="Medium Grid 3" w:semiHidden="0" w:uiPriority="69" w:unhideWhenUsed="0"/>
-    <w:lsdException w:name="Dark List" w:semiHidden="0" w:uiPriority="70" w:unhideWhenUsed="0"/>
-    <w:lsdException w:name="Colorful Shading" w:semiHidden="0" w:uiPriority="71" w:unhideWhenUsed="0"/>
-    <w:lsdException w:name="Colorful List" w:semiHidden="0" w:uiPriority="72" w:unhideWhenUsed="0"/>
-    <w:lsdException w:name="Colorful Grid" w:semiHidden="0" w:uiPriority="73" w:unhideWhenUsed="0"/>
-    <w:lsdException w:name="Light Shading Accent 1" w:semiHidden="0" w:uiPriority="60" w:unhideWhenUsed="0"/>
-    <w:lsdException w:name="Light List Accent 1" w:semiHidden="0" w:uiPriority="61" w:unhideWhenUsed="0"/>
-    <w:lsdException w:name="Light Grid Accent 1" w:semiHidden="0" w:uiPriority="62" w:unhideWhenUsed="0"/>
-    <w:lsdException w:name="Medium Shading 1 Accent 1" w:semiHidden="0" w:uiPriority="63" w:unhideWhenUsed="0"/>
-    <w:lsdException w:name="Medium Shading 2 Accent 1" w:semiHidden="0" w:uiPriority="64" w:unhideWhenUsed="0"/>
-    <w:lsdException w:name="Medium List 1 Accent 1" w:semiHidden="0" w:uiPriority="65" w:unhideWhenUsed="0"/>
-    <w:lsdException w:name="Revision" w:unhideWhenUsed="0"/>
-    <w:lsdException w:name="List Paragraph" w:semiHidden="0" w:uiPriority="34" w:unhideWhenUsed="0" w:qFormat="1"/>
-    <w:lsdException w:name="Quote" w:semiHidden="0" w:uiPriority="29" w:unhideWhenUsed="0" w:qFormat="1"/>
-    <w:lsdException w:name="Intense Quote" w:semiHidden="0" w:uiPriority="30" w:unhideWhenUsed="0" w:qFormat="1"/>
-    <w:lsdException w:name="Medium List 2 Accent 1" w:semiHidden="0" w:uiPriority="66" w:unhideWhenUsed="0"/>
-    <w:lsdException w:name="Medium Grid 1 Accent 1" w:semiHidden="0" w:uiPriority="67" w:unhideWhenUsed="0"/>
-    <w:lsdException w:name="Medium Grid 2 Accent 1" w:semiHidden="0" w:uiPriority="68" w:unhideWhenUsed="0"/>
-    <w:lsdException w:name="Medium Grid 3 Accent 1" w:semiHidden="0" w:uiPriority="69" w:unhideWhenUsed="0"/>
-    <w:lsdException w:name="Dark List Accent 1" w:semiHidden="0" w:uiPriority="70" w:unhideWhenUsed="0"/>
-    <w:lsdException w:name="Colorful Shading Accent 1" w:semiHidden="0" w:uiPriority="71" w:unhideWhenUsed="0"/>
-    <w:lsdException w:name="Colorful List Accent 1" w:semiHidden="0" w:uiPriority="72" w:unhideWhenUsed="0"/>
-    <w:lsdException w:name="Colorful Grid Accent 1" w:semiHidden="0" w:uiPriority="73" w:unhideWhenUsed="0"/>
-    <w:lsdException w:name="Light Shading Accent 2" w:semiHidden="0" w:uiPriority="60" w:unhideWhenUsed="0"/>
-    <w:lsdException w:name="Light List Accent 2" w:semiHidden="0" w:uiPriority="61" w:unhideWhenUsed="0"/>
-    <w:lsdException w:name="Light Grid Accent 2" w:semiHidden="0" w:uiPriority="62" w:unhideWhenUsed="0"/>
-    <w:lsdException w:name="Medium Shading 1 Accent 2" w:semiHidden="0" w:uiPriority="63" w:unhideWhenUsed="0"/>
-    <w:lsdException w:name="Medium Shading 2 Accent 2" w:semiHidden="0" w:uiPriority="64" w:unhideWhenUsed="0"/>
-    <w:lsdException w:name="Medium List 1 Accent 2" w:semiHidden="0" w:uiPriority="65" w:unhideWhenUsed="0"/>
-    <w:lsdException w:name="Medium List 2 Accent 2" w:semiHidden="0" w:uiPriority="66" w:unhideWhenUsed="0"/>
-    <w:lsdException w:name="Medium Grid 1 Accent 2" w:semiHidden="0" w:uiPriority="67" w:unhideWhenUsed="0"/>
-    <w:lsdException w:name="Medium Grid 2 Accent 2" w:semiHidden="0" w:uiPriority="68" w:unhideWhenUsed="0"/>
-    <w:lsdException w:name="Medium Grid 3 Accent 2" w:semiHidden="0" w:uiPriority="69" w:unhideWhenUsed="0"/>
-    <w:lsdException w:name="Dark List Accent 2" w:semiHidden="0" w:uiPriority="70" w:unhideWhenUsed="0"/>
-    <w:lsdException w:name="Colorful Shading Accent 2" w:semiHidden="0" w:uiPriority="71" w:unhideWhenUsed="0"/>
-    <w:lsdException w:name="Colorful List Accent 2" w:semiHidden="0" w:uiPriority="72" w:unhideWhenUsed="0"/>
-    <w:lsdException w:name="Colorful Grid Accent 2" w:semiHidden="0" w:uiPriority="73" w:unhideWhenUsed="0"/>
-    <w:lsdException w:name="Light Shading Accent 3" w:semiHidden="0" w:uiPriority="60" w:unhideWhenUsed="0"/>
-    <w:lsdException w:name="Light List Accent 3" w:semiHidden="0" w:uiPriority="61" w:unhideWhenUsed="0"/>
-    <w:lsdException w:name="Light Grid Accent 3" w:semiHidden="0" w:uiPriority="62" w:unhideWhenUsed="0"/>
-    <w:lsdException w:name="Medium Shading 1 Accent 3" w:semiHidden="0" w:uiPriority="63" w:unhideWhenUsed="0"/>
-    <w:lsdException w:name="Medium Shading 2 Accent 3" w:semiHidden="0" w:uiPriority="64" w:unhideWhenUsed="0"/>
-    <w:lsdException w:name="Medium List 1 Accent 3" w:semiHidden="0" w:uiPriority="65" w:unhideWhenUsed="0"/>
-    <w:lsdException w:name="Medium List 2 Accent 3" w:semiHidden="0" w:uiPriority="66" w:unhideWhenUsed="0"/>
-    <w:lsdException w:name="Medium Grid 1 Accent 3" w:semiHidden="0" w:uiPriority="67" w:unhideWhenUsed="0"/>
-    <w:lsdException w:name="Medium Grid 2 Accent 3" w:semiHidden="0" w:uiPriority="68" w:unhideWhenUsed="0"/>
-    <w:lsdException w:name="Medium Grid 3 Accent 3" w:semiHidden="0" w:uiPriority="69" w:unhideWhenUsed="0"/>
-    <w:lsdException w:name="Dark List Accent 3" w:semiHidden="0" w:uiPriority="70" w:unhideWhenUsed="0"/>
-    <w:lsdException w:name="Colorful Shading Accent 3" w:semiHidden="0" w:uiPriority="71" w:unhideWhenUsed="0"/>
-    <w:lsdException w:name="Colorful List Accent 3" w:semiHidden="0" w:uiPriority="72" w:unhideWhenUsed="0"/>
-    <w:lsdException w:name="Colorful Grid Accent 3" w:semiHidden="0" w:uiPriority="73" w:unhideWhenUsed="0"/>
-    <w:lsdException w:name="Light Shading Accent 4" w:semiHidden="0" w:uiPriority="60" w:unhideWhenUsed="0"/>
-    <w:lsdException w:name="Light List Accent 4" w:semiHidden="0" w:uiPriority="61" w:unhideWhenUsed="0"/>
-    <w:lsdException w:name="Light Grid Accent 4" w:semiHidden="0" w:uiPriority="62" w:unhideWhenUsed="0"/>
-    <w:lsdException w:name="Medium Shading 1 Accent 4" w:semiHidden="0" w:uiPriority="63" w:unhideWhenUsed="0"/>
-    <w:lsdException w:name="Medium Shading 2 Accent 4" w:semiHidden="0" w:uiPriority="64" w:unhideWhenUsed="0"/>
-    <w:lsdException w:name="Medium List 1 Accent 4" w:semiHidden="0" w:uiPriority="65" w:unhideWhenUsed="0"/>
-    <w:lsdException w:name="Medium List 2 Accent 4" w:semiHidden="0" w:uiPriority="66" w:unhideWhenUsed="0"/>
-    <w:lsdException w:name="Medium Grid 1 Accent 4" w:semiHidden="0" w:uiPriority="67" w:unhideWhenUsed="0"/>
-    <w:lsdException w:name="Medium Grid 2 Accent 4" w:semiHidden="0" w:uiPriority="68" w:unhideWhenUsed="0"/>
-    <w:lsdException w:name="Medium Grid 3 Accent 4" w:semiHidden="0" w:uiPriority="69" w:unhideWhenUsed="0"/>
-    <w:lsdException w:name="Dark List Accent 4" w:semiHidden="0" w:uiPriority="70" w:unhideWhenUsed="0"/>
-    <w:lsdException w:name="Colorful Shading Accent 4" w:semiHidden="0" w:uiPriority="71" w:unhideWhenUsed="0"/>
-    <w:lsdException w:name="Colorful List Accent 4" w:semiHidden="0" w:uiPriority="72" w:unhideWhenUsed="0"/>
-    <w:lsdException w:name="Colorful Grid Accent 4" w:semiHidden="0" w:uiPriority="73" w:unhideWhenUsed="0"/>
-    <w:lsdException w:name="Light Shading Accent 5" w:semiHidden="0" w:uiPriority="60" w:unhideWhenUsed="0"/>
-    <w:lsdException w:name="Light List Accent 5" w:semiHidden="0" w:uiPriority="61" w:unhideWhenUsed="0"/>
-    <w:lsdException w:name="Light Grid Accent 5" w:semiHidden="0" w:uiPriority="62" w:unhideWhenUsed="0"/>
-    <w:lsdException w:name="Medium Shading 1 Accent 5" w:semiHidden="0" w:uiPriority="63" w:unhideWhenUsed="0"/>
-    <w:lsdException w:name="Medium Shading 2 Accent 5" w:semiHidden="0" w:uiPriority="64" w:unhideWhenUsed="0"/>
-    <w:lsdException w:name="Medium List 1 Accent 5" w:semiHidden="0" w:uiPriority="65" w:unhideWhenUsed="0"/>
-    <w:lsdException w:name="Medium List 2 Accent 5" w:semiHidden="0" w:uiPriority="66" w:unhideWhenUsed="0"/>
-    <w:lsdException w:name="Medium Grid 1 Accent 5" w:semiHidden="0" w:uiPriority="67" w:unhideWhenUsed="0"/>
-    <w:lsdException w:name="Medium Grid 2 Accent 5" w:semiHidden="0" w:uiPriority="68" w:unhideWhenUsed="0"/>
-    <w:lsdException w:name="Medium Grid 3 Accent 5" w:semiHidden="0" w:uiPriority="69" w:unhideWhenUsed="0"/>
-    <w:lsdException w:name="Dark List Accent 5" w:semiHidden="0" w:uiPriority="70" w:unhideWhenUsed="0"/>
-    <w:lsdException w:name="Colorful Shading Accent 5" w:semiHidden="0" w:uiPriority="71" w:unhideWhenUsed="0"/>
-    <w:lsdException w:name="Colorful List Accent 5" w:semiHidden="0" w:uiPriority="72" w:unhideWhenUsed="0"/>
-    <w:lsdException w:name="Colorful Grid Accent 5" w:semiHidden="0" w:uiPriority="73" w:unhideWhenUsed="0"/>
-    <w:lsdException w:name="Light Shading Accent 6" w:semiHidden="0" w:uiPriority="60" w:unhideWhenUsed="0"/>
-    <w:lsdException w:name="Light List Accent 6" w:semiHidden="0" w:uiPriority="61" w:unhideWhenUsed="0"/>
-    <w:lsdException w:name="Light Grid Accent 6" w:semiHidden="0" w:uiPriority="62" w:unhideWhenUsed="0"/>
-    <w:lsdException w:name="Medium Shading 1 Accent 6" w:semiHidden="0" w:uiPriority="63" w:unhideWhenUsed="0"/>
-    <w:lsdException w:name="Medium Shading 2 Accent 6" w:semiHidden="0" w:uiPriority="64" w:unhideWhenUsed="0"/>
-    <w:lsdException w:name="Medium List 1 Accent 6" w:semiHidden="0" w:uiPriority="65" w:unhideWhenUsed="0"/>
-    <w:lsdException w:name="Medium List 2 Accent 6" w:semiHidden="0" w:uiPriority="66" w:unhideWhenUsed="0"/>
-    <w:lsdException w:name="Medium Grid 1 Accent 6" w:semiHidden="0" w:uiPriority="67" w:unhideWhenUsed="0"/>
-    <w:lsdException w:name="Medium Grid 2 Accent 6" w:semiHidden="0" w:uiPriority="68" w:unhideWhenUsed="0"/>
-    <w:lsdException w:name="Medium Grid 3 Accent 6" w:semiHidden="0" w:uiPriority="69" w:unhideWhenUsed="0"/>
-    <w:lsdException w:name="Dark List Accent 6" w:semiHidden="0" w:uiPriority="70" w:unhideWhenUsed="0"/>
-    <w:lsdException w:name="Colorful Shading Accent 6" w:semiHidden="0" w:uiPriority="71" w:unhideWhenUsed="0"/>
-    <w:lsdException w:name="Colorful List Accent 6" w:semiHidden="0" w:uiPriority="72" w:unhideWhenUsed="0"/>
-    <w:lsdException w:name="Colorful Grid Accent 6" w:semiHidden="0" w:uiPriority="73" w:unhideWhenUsed="0"/>
-    <w:lsdException w:name="Subtle Emphasis" w:semiHidden="0" w:uiPriority="19" w:unhideWhenUsed="0" w:qFormat="1"/>
-    <w:lsdException w:name="Intense Emphasis" w:semiHidden="0" w:uiPriority="21" w:unhideWhenUsed="0" w:qFormat="1"/>
-    <w:lsdException w:name="Subtle Reference" w:semiHidden="0" w:uiPriority="31" w:unhideWhenUsed="0" w:qFormat="1"/>
-    <w:lsdException w:name="Intense Reference" w:semiHidden="0" w:uiPriority="32" w:unhideWhenUsed="0" w:qFormat="1"/>
-    <w:lsdException w:name="Book Title" w:semiHidden="0" w:uiPriority="33" w:unhideWhenUsed="0" w:qFormat="1"/>
-    <w:lsdException w:name="Bibliography" w:uiPriority="37"/>
-    <w:lsdException w:name="TOC Heading" w:uiPriority="39" w:qFormat="1"/>
+  <w:latentStyles w:defLockedState="0" w:defUIPriority="99" w:defSemiHidden="0" w:defUnhideWhenUsed="0" w:defQFormat="0" w:count="375">
+    <w:lsdException w:name="Normal" w:uiPriority="0" w:qFormat="1"/>
+    <w:lsdException w:name="heading 1" w:uiPriority="9" w:qFormat="1"/>
+    <w:lsdException w:name="heading 2" w:semiHidden="1" w:uiPriority="9" w:unhideWhenUsed="1" w:qFormat="1"/>
+    <w:lsdException w:name="heading 3" w:semiHidden="1" w:uiPriority="9" w:unhideWhenUsed="1" w:qFormat="1"/>
+    <w:lsdException w:name="heading 4" w:semiHidden="1" w:uiPriority="9" w:unhideWhenUsed="1" w:qFormat="1"/>
+    <w:lsdException w:name="heading 5" w:semiHidden="1" w:uiPriority="9" w:unhideWhenUsed="1" w:qFormat="1"/>
+    <w:lsdException w:name="heading 6" w:semiHidden="1" w:uiPriority="9" w:unhideWhenUsed="1" w:qFormat="1"/>
+    <w:lsdException w:name="heading 7" w:semiHidden="1" w:uiPriority="9" w:unhideWhenUsed="1" w:qFormat="1"/>
+    <w:lsdException w:name="heading 8" w:semiHidden="1" w:uiPriority="9" w:unhideWhenUsed="1" w:qFormat="1"/>
+    <w:lsdException w:name="heading 9" w:semiHidden="1" w:uiPriority="9" w:unhideWhenUsed="1" w:qFormat="1"/>
+    <w:lsdException w:name="index 1" w:semiHidden="1" w:unhideWhenUsed="1"/>
+    <w:lsdException w:name="index 2" w:semiHidden="1" w:unhideWhenUsed="1"/>
+    <w:lsdException w:name="index 3" w:semiHidden="1" w:unhideWhenUsed="1"/>
+    <w:lsdException w:name="index 4" w:semiHidden="1" w:unhideWhenUsed="1"/>
+    <w:lsdException w:name="index 5" w:semiHidden="1" w:unhideWhenUsed="1"/>
+    <w:lsdException w:name="index 6" w:semiHidden="1" w:unhideWhenUsed="1"/>
+    <w:lsdException w:name="index 7" w:semiHidden="1" w:unhideWhenUsed="1"/>
+    <w:lsdException w:name="index 8" w:semiHidden="1" w:unhideWhenUsed="1"/>
+    <w:lsdException w:name="index 9" w:semiHidden="1" w:unhideWhenUsed="1"/>
+    <w:lsdException w:name="toc 1" w:semiHidden="1" w:uiPriority="39" w:unhideWhenUsed="1"/>
+    <w:lsdException w:name="toc 2" w:semiHidden="1" w:uiPriority="39" w:unhideWhenUsed="1"/>
+    <w:lsdException w:name="toc 3" w:semiHidden="1" w:uiPriority="39" w:unhideWhenUsed="1"/>
+    <w:lsdException w:name="toc 4" w:semiHidden="1" w:uiPriority="39" w:unhideWhenUsed="1"/>
+    <w:lsdException w:name="toc 5" w:semiHidden="1" w:uiPriority="39" w:unhideWhenUsed="1"/>
+    <w:lsdException w:name="toc 6" w:semiHidden="1" w:uiPriority="39" w:unhideWhenUsed="1"/>
+    <w:lsdException w:name="toc 7" w:semiHidden="1" w:uiPriority="39" w:unhideWhenUsed="1"/>
+    <w:lsdException w:name="toc 8" w:semiHidden="1" w:uiPriority="39" w:unhideWhenUsed="1"/>
+    <w:lsdException w:name="toc 9" w:semiHidden="1" w:uiPriority="39" w:unhideWhenUsed="1"/>
+    <w:lsdException w:name="Normal Indent" w:semiHidden="1" w:unhideWhenUsed="1"/>
+    <w:lsdException w:name="footnote text" w:semiHidden="1" w:unhideWhenUsed="1"/>
+    <w:lsdException w:name="annotation text" w:semiHidden="1" w:unhideWhenUsed="1"/>
+    <w:lsdException w:name="header" w:semiHidden="1" w:unhideWhenUsed="1"/>
+    <w:lsdException w:name="footer" w:semiHidden="1" w:unhideWhenUsed="1"/>
+    <w:lsdException w:name="index heading" w:semiHidden="1" w:unhideWhenUsed="1"/>
+    <w:lsdException w:name="caption" w:semiHidden="1" w:uiPriority="35" w:unhideWhenUsed="1" w:qFormat="1"/>
+    <w:lsdException w:name="table of figures" w:semiHidden="1" w:unhideWhenUsed="1"/>
+    <w:lsdException w:name="envelope address" w:semiHidden="1" w:unhideWhenUsed="1"/>
+    <w:lsdException w:name="envelope return" w:semiHidden="1" w:unhideWhenUsed="1"/>
+    <w:lsdException w:name="footnote reference" w:semiHidden="1" w:unhideWhenUsed="1"/>
+    <w:lsdException w:name="annotation reference" w:semiHidden="1" w:unhideWhenUsed="1"/>
+    <w:lsdException w:name="line number" w:semiHidden="1" w:unhideWhenUsed="1"/>
+    <w:lsdException w:name="page number" w:semiHidden="1" w:unhideWhenUsed="1"/>
+    <w:lsdException w:name="endnote reference" w:semiHidden="1" w:unhideWhenUsed="1"/>
+    <w:lsdException w:name="endnote text" w:semiHidden="1" w:unhideWhenUsed="1"/>
+    <w:lsdException w:name="table of authorities" w:semiHidden="1" w:unhideWhenUsed="1"/>
+    <w:lsdException w:name="macro" w:semiHidden="1" w:unhideWhenUsed="1"/>
+    <w:lsdException w:name="toa heading" w:semiHidden="1" w:unhideWhenUsed="1"/>
+    <w:lsdException w:name="List" w:semiHidden="1" w:unhideWhenUsed="1"/>
+    <w:lsdException w:name="List Bullet" w:semiHidden="1" w:unhideWhenUsed="1"/>
+    <w:lsdException w:name="List Number" w:semiHidden="1" w:unhideWhenUsed="1"/>
+    <w:lsdException w:name="List 2" w:semiHidden="1" w:unhideWhenUsed="1"/>
+    <w:lsdException w:name="List 3" w:semiHidden="1" w:unhideWhenUsed="1"/>
+    <w:lsdException w:name="List 4" w:semiHidden="1" w:unhideWhenUsed="1"/>
+    <w:lsdException w:name="List 5" w:semiHidden="1" w:unhideWhenUsed="1"/>
+    <w:lsdException w:name="List Bullet 2" w:semiHidden="1" w:unhideWhenUsed="1"/>
+    <w:lsdException w:name="List Bullet 3" w:semiHidden="1" w:unhideWhenUsed="1"/>
+    <w:lsdException w:name="List Bullet 4" w:semiHidden="1" w:unhideWhenUsed="1"/>
+    <w:lsdException w:name="List Bullet 5" w:semiHidden="1" w:unhideWhenUsed="1"/>
+    <w:lsdException w:name="List Number 2" w:semiHidden="1" w:unhideWhenUsed="1"/>
+    <w:lsdException w:name="List Number 3" w:semiHidden="1" w:unhideWhenUsed="1"/>
+    <w:lsdException w:name="List Number 4" w:semiHidden="1" w:unhideWhenUsed="1"/>
+    <w:lsdException w:name="List Number 5" w:semiHidden="1" w:unhideWhenUsed="1"/>
+    <w:lsdException w:name="Title" w:uiPriority="10" w:qFormat="1"/>
+    <w:lsdException w:name="Closing" w:semiHidden="1" w:unhideWhenUsed="1"/>
+    <w:lsdException w:name="Signature" w:semiHidden="1" w:unhideWhenUsed="1"/>
+    <w:lsdException w:name="Default Paragraph Font" w:semiHidden="1" w:uiPriority="1" w:unhideWhenUsed="1"/>
+    <w:lsdException w:name="Body Text" w:semiHidden="1" w:unhideWhenUsed="1"/>
+    <w:lsdException w:name="Body Text Indent" w:semiHidden="1" w:unhideWhenUsed="1"/>
+    <w:lsdException w:name="List Continue" w:semiHidden="1" w:unhideWhenUsed="1"/>
+    <w:lsdException w:name="List Continue 2" w:semiHidden="1" w:unhideWhenUsed="1"/>
+    <w:lsdException w:name="List Continue 3" w:semiHidden="1" w:unhideWhenUsed="1"/>
+    <w:lsdException w:name="List Continue 4" w:semiHidden="1" w:unhideWhenUsed="1"/>
+    <w:lsdException w:name="List Continue 5" w:semiHidden="1" w:unhideWhenUsed="1"/>
+    <w:lsdException w:name="Message Header" w:semiHidden="1" w:unhideWhenUsed="1"/>
+    <w:lsdException w:name="Subtitle" w:uiPriority="11" w:qFormat="1"/>
+    <w:lsdException w:name="Salutation" w:semiHidden="1" w:unhideWhenUsed="1"/>
+    <w:lsdException w:name="Date" w:semiHidden="1" w:unhideWhenUsed="1"/>
+    <w:lsdException w:name="Body Text First Indent" w:semiHidden="1" w:unhideWhenUsed="1"/>
+    <w:lsdException w:name="Body Text First Indent 2" w:semiHidden="1" w:unhideWhenUsed="1"/>
+    <w:lsdException w:name="Note Heading" w:semiHidden="1" w:unhideWhenUsed="1"/>
+    <w:lsdException w:name="Body Text 2" w:semiHidden="1" w:unhideWhenUsed="1"/>
+    <w:lsdException w:name="Body Text 3" w:semiHidden="1" w:unhideWhenUsed="1"/>
+    <w:lsdException w:name="Body Text Indent 2" w:semiHidden="1" w:unhideWhenUsed="1"/>
+    <w:lsdException w:name="Body Text Indent 3" w:semiHidden="1" w:unhideWhenUsed="1"/>
+    <w:lsdException w:name="Block Text" w:semiHidden="1" w:unhideWhenUsed="1"/>
+    <w:lsdException w:name="Hyperlink" w:semiHidden="1" w:unhideWhenUsed="1"/>
+    <w:lsdException w:name="FollowedHyperlink" w:semiHidden="1" w:unhideWhenUsed="1"/>
+    <w:lsdException w:name="Strong" w:uiPriority="22" w:qFormat="1"/>
+    <w:lsdException w:name="Emphasis" w:uiPriority="20" w:qFormat="1"/>
+    <w:lsdException w:name="Document Map" w:semiHidden="1" w:unhideWhenUsed="1"/>
+    <w:lsdException w:name="Plain Text" w:semiHidden="1" w:unhideWhenUsed="1"/>
+    <w:lsdException w:name="E-mail Signature" w:semiHidden="1" w:unhideWhenUsed="1"/>
+    <w:lsdException w:name="HTML Top of Form" w:semiHidden="1" w:unhideWhenUsed="1"/>
+    <w:lsdException w:name="HTML Bottom of Form" w:semiHidden="1" w:unhideWhenUsed="1"/>
+    <w:lsdException w:name="Normal (Web)" w:semiHidden="1" w:unhideWhenUsed="1"/>
+    <w:lsdException w:name="HTML Acronym" w:semiHidden="1" w:unhideWhenUsed="1"/>
+    <w:lsdException w:name="HTML Address" w:semiHidden="1" w:unhideWhenUsed="1"/>
+    <w:lsdException w:name="HTML Cite" w:semiHidden="1" w:unhideWhenUsed="1"/>
+    <w:lsdException w:name="HTML Code" w:semiHidden="1" w:unhideWhenUsed="1"/>
+    <w:lsdException w:name="HTML Definition" w:semiHidden="1" w:unhideWhenUsed="1"/>
+    <w:lsdException w:name="HTML Keyboard" w:semiHidden="1" w:unhideWhenUsed="1"/>
+    <w:lsdException w:name="HTML Preformatted" w:semiHidden="1" w:unhideWhenUsed="1"/>
+    <w:lsdException w:name="HTML Sample" w:semiHidden="1" w:unhideWhenUsed="1"/>
+    <w:lsdException w:name="HTML Typewriter" w:semiHidden="1" w:unhideWhenUsed="1"/>
+    <w:lsdException w:name="HTML Variable" w:semiHidden="1" w:unhideWhenUsed="1"/>
+    <w:lsdException w:name="Normal Table" w:semiHidden="1" w:unhideWhenUsed="1"/>
+    <w:lsdException w:name="annotation subject" w:semiHidden="1" w:unhideWhenUsed="1"/>
+    <w:lsdException w:name="No List" w:semiHidden="1" w:unhideWhenUsed="1"/>
+    <w:lsdException w:name="Outline List 1" w:semiHidden="1" w:unhideWhenUsed="1"/>
+    <w:lsdException w:name="Outline List 2" w:semiHidden="1" w:unhideWhenUsed="1"/>
+    <w:lsdException w:name="Outline List 3" w:semiHidden="1" w:unhideWhenUsed="1"/>
+    <w:lsdException w:name="Table Simple 1" w:semiHidden="1" w:unhideWhenUsed="1"/>
+    <w:lsdException w:name="Table Simple 2" w:semiHidden="1" w:unhideWhenUsed="1"/>
+    <w:lsdException w:name="Table Simple 3" w:semiHidden="1" w:unhideWhenUsed="1"/>
+    <w:lsdException w:name="Table Classic 1" w:semiHidden="1" w:unhideWhenUsed="1"/>
+    <w:lsdException w:name="Table Classic 2" w:semiHidden="1" w:unhideWhenUsed="1"/>
+    <w:lsdException w:name="Table Classic 3" w:semiHidden="1" w:unhideWhenUsed="1"/>
+    <w:lsdException w:name="Table Classic 4" w:semiHidden="1" w:unhideWhenUsed="1"/>
+    <w:lsdException w:name="Table Colorful 1" w:semiHidden="1" w:unhideWhenUsed="1"/>
+    <w:lsdException w:name="Table Colorful 2" w:semiHidden="1" w:unhideWhenUsed="1"/>
+    <w:lsdException w:name="Table Colorful 3" w:semiHidden="1" w:unhideWhenUsed="1"/>
+    <w:lsdException w:name="Table Columns 1" w:semiHidden="1" w:unhideWhenUsed="1"/>
+    <w:lsdException w:name="Table Columns 2" w:semiHidden="1" w:unhideWhenUsed="1"/>
+    <w:lsdException w:name="Table Columns 3" w:semiHidden="1" w:unhideWhenUsed="1"/>
+    <w:lsdException w:name="Table Columns 4" w:semiHidden="1" w:unhideWhenUsed="1"/>
+    <w:lsdException w:name="Table Columns 5" w:semiHidden="1" w:unhideWhenUsed="1"/>
+    <w:lsdException w:name="Table Grid 1" w:semiHidden="1" w:unhideWhenUsed="1"/>
+    <w:lsdException w:name="Table Grid 2" w:semiHidden="1" w:unhideWhenUsed="1"/>
+    <w:lsdException w:name="Table Grid 3" w:semiHidden="1" w:unhideWhenUsed="1"/>
+    <w:lsdException w:name="Table Grid 4" w:semiHidden="1" w:unhideWhenUsed="1"/>
+    <w:lsdException w:name="Table Grid 5" w:semiHidden="1" w:unhideWhenUsed="1"/>
+    <w:lsdException w:name="Table Grid 6" w:semiHidden="1" w:unhideWhenUsed="1"/>
+    <w:lsdException w:name="Table Grid 7" w:semiHidden="1" w:unhideWhenUsed="1"/>
+    <w:lsdException w:name="Table Grid 8" w:semiHidden="1" w:unhideWhenUsed="1"/>
+    <w:lsdException w:name="Table List 1" w:semiHidden="1" w:unhideWhenUsed="1"/>
+    <w:lsdException w:name="Table List 2" w:semiHidden="1" w:unhideWhenUsed="1"/>
+    <w:lsdException w:name="Table List 3" w:semiHidden="1" w:unhideWhenUsed="1"/>
+    <w:lsdException w:name="Table List 4" w:semiHidden="1" w:unhideWhenUsed="1"/>
+    <w:lsdException w:name="Table List 5" w:semiHidden="1" w:unhideWhenUsed="1"/>
+    <w:lsdException w:name="Table List 6" w:semiHidden="1" w:unhideWhenUsed="1"/>
+    <w:lsdException w:name="Table List 7" w:semiHidden="1" w:unhideWhenUsed="1"/>
+    <w:lsdException w:name="Table List 8" w:semiHidden="1" w:unhideWhenUsed="1"/>
+    <w:lsdException w:name="Table 3D effects 1" w:semiHidden="1" w:unhideWhenUsed="1"/>
+    <w:lsdException w:name="Table 3D effects 2" w:semiHidden="1" w:unhideWhenUsed="1"/>
+    <w:lsdException w:name="Table 3D effects 3" w:semiHidden="1" w:unhideWhenUsed="1"/>
+    <w:lsdException w:name="Table Contemporary" w:semiHidden="1" w:unhideWhenUsed="1"/>
+    <w:lsdException w:name="Table Elegant" w:semiHidden="1" w:unhideWhenUsed="1"/>
+    <w:lsdException w:name="Table Professional" w:semiHidden="1" w:unhideWhenUsed="1"/>
+    <w:lsdException w:name="Table Subtle 1" w:semiHidden="1" w:unhideWhenUsed="1"/>
+    <w:lsdException w:name="Table Subtle 2" w:semiHidden="1" w:unhideWhenUsed="1"/>
+    <w:lsdException w:name="Table Web 1" w:semiHidden="1" w:unhideWhenUsed="1"/>
+    <w:lsdException w:name="Table Web 2" w:semiHidden="1" w:unhideWhenUsed="1"/>
+    <w:lsdException w:name="Table Web 3" w:semiHidden="1" w:unhideWhenUsed="1"/>
+    <w:lsdException w:name="Balloon Text" w:semiHidden="1" w:unhideWhenUsed="1"/>
+    <w:lsdException w:name="Table Grid" w:semiHidden="1" w:uiPriority="39" w:unhideWhenUsed="1"/>
+    <w:lsdException w:name="Table Theme" w:semiHidden="1" w:unhideWhenUsed="1"/>
+    <w:lsdException w:name="Placeholder Text" w:semiHidden="1"/>
+    <w:lsdException w:name="No Spacing" w:uiPriority="1" w:qFormat="1"/>
+    <w:lsdException w:name="Light Shading" w:uiPriority="60"/>
+    <w:lsdException w:name="Light List" w:uiPriority="61"/>
+    <w:lsdException w:name="Light Grid" w:uiPriority="62"/>
+    <w:lsdException w:name="Medium Shading 1" w:uiPriority="63"/>
+    <w:lsdException w:name="Medium Shading 2" w:uiPriority="64"/>
+    <w:lsdException w:name="Medium List 1" w:uiPriority="65"/>
+    <w:lsdException w:name="Medium List 2" w:uiPriority="66"/>
+    <w:lsdException w:name="Medium Grid 1" w:uiPriority="67"/>
+    <w:lsdException w:name="Medium Grid 2" w:uiPriority="68"/>
+    <w:lsdException w:name="Medium Grid 3" w:uiPriority="69"/>
+    <w:lsdException w:name="Dark List" w:uiPriority="70"/>
+    <w:lsdException w:name="Colorful Shading" w:uiPriority="71"/>
+    <w:lsdException w:name="Colorful List" w:uiPriority="72"/>
+    <w:lsdException w:name="Colorful Grid" w:uiPriority="73"/>
+    <w:lsdException w:name="Light Shading Accent 1" w:uiPriority="60"/>
+    <w:lsdException w:name="Light List Accent 1" w:uiPriority="61"/>
+    <w:lsdException w:name="Light Grid Accent 1" w:uiPriority="62"/>
+    <w:lsdException w:name="Medium Shading 1 Accent 1" w:uiPriority="63"/>
+    <w:lsdException w:name="Medium Shading 2 Accent 1" w:uiPriority="64"/>
+    <w:lsdException w:name="Medium List 1 Accent 1" w:uiPriority="65"/>
+    <w:lsdException w:name="Revision" w:semiHidden="1"/>
+    <w:lsdException w:name="List Paragraph" w:uiPriority="34" w:qFormat="1"/>
+    <w:lsdException w:name="Quote" w:uiPriority="29" w:qFormat="1"/>
+    <w:lsdException w:name="Intense Quote" w:uiPriority="30" w:qFormat="1"/>
+    <w:lsdException w:name="Medium List 2 Accent 1" w:uiPriority="66"/>
+    <w:lsdException w:name="Medium Grid 1 Accent 1" w:uiPriority="67"/>
+    <w:lsdException w:name="Medium Grid 2 Accent 1" w:uiPriority="68"/>
+    <w:lsdException w:name="Medium Grid 3 Accent 1" w:uiPriority="69"/>
+    <w:lsdException w:name="Dark List Accent 1" w:uiPriority="70"/>
+    <w:lsdException w:name="Colorful Shading Accent 1" w:uiPriority="71"/>
+    <w:lsdException w:name="Colorful List Accent 1" w:uiPriority="72"/>
+    <w:lsdException w:name="Colorful Grid Accent 1" w:uiPriority="73"/>
+    <w:lsdException w:name="Light Shading Accent 2" w:uiPriority="60"/>
+    <w:lsdException w:name="Light List Accent 2" w:uiPriority="61"/>
+    <w:lsdException w:name="Light Grid Accent 2" w:uiPriority="62"/>
+    <w:lsdException w:name="Medium Shading 1 Accent 2" w:uiPriority="63"/>
+    <w:lsdException w:name="Medium Shading 2 Accent 2" w:uiPriority="64"/>
+    <w:lsdException w:name="Medium List 1 Accent 2" w:uiPriority="65"/>
+    <w:lsdException w:name="Medium List 2 Accent 2" w:uiPriority="66"/>
+    <w:lsdException w:name="Medium Grid 1 Accent 2" w:uiPriority="67"/>
+    <w:lsdException w:name="Medium Grid 2 Accent 2" w:uiPriority="68"/>
+    <w:lsdException w:name="Medium Grid 3 Accent 2" w:uiPriority="69"/>
+    <w:lsdException w:name="Dark List Accent 2" w:uiPriority="70"/>
+    <w:lsdException w:name="Colorful Shading Accent 2" w:uiPriority="71"/>
+    <w:lsdException w:name="Colorful List Accent 2" w:uiPriority="72"/>
+    <w:lsdException w:name="Colorful Grid Accent 2" w:uiPriority="73"/>
+    <w:lsdException w:name="Light Shading Accent 3" w:uiPriority="60"/>
+    <w:lsdException w:name="Light List Accent 3" w:uiPriority="61"/>
+    <w:lsdException w:name="Light Grid Accent 3" w:uiPriority="62"/>
+    <w:lsdException w:name="Medium Shading 1 Accent 3" w:uiPriority="63"/>
+    <w:lsdException w:name="Medium Shading 2 Accent 3" w:uiPriority="64"/>
+    <w:lsdException w:name="Medium List 1 Accent 3" w:uiPriority="65"/>
+    <w:lsdException w:name="Medium List 2 Accent 3" w:uiPriority="66"/>
+    <w:lsdException w:name="Medium Grid 1 Accent 3" w:uiPriority="67"/>
+    <w:lsdException w:name="Medium Grid 2 Accent 3" w:uiPriority="68"/>
+    <w:lsdException w:name="Medium Grid 3 Accent 3" w:uiPriority="69"/>
+    <w:lsdException w:name="Dark List Accent 3" w:uiPriority="70"/>
+    <w:lsdException w:name="Colorful Shading Accent 3" w:uiPriority="71"/>
+    <w:lsdException w:name="Colorful List Accent 3" w:uiPriority="72"/>
+    <w:lsdException w:name="Colorful Grid Accent 3" w:uiPriority="73"/>
+    <w:lsdException w:name="Light Shading Accent 4" w:uiPriority="60"/>
+    <w:lsdException w:name="Light List Accent 4" w:uiPriority="61"/>
+    <w:lsdException w:name="Light Grid Accent 4" w:uiPriority="62"/>
+    <w:lsdException w:name="Medium Shading 1 Accent 4" w:uiPriority="63"/>
+    <w:lsdException w:name="Medium Shading 2 Accent 4" w:uiPriority="64"/>
+    <w:lsdException w:name="Medium List 1 Accent 4" w:uiPriority="65"/>
+    <w:lsdException w:name="Medium List 2 Accent 4" w:uiPriority="66"/>
+    <w:lsdException w:name="Medium Grid 1 Accent 4" w:uiPriority="67"/>
+    <w:lsdException w:name="Medium Grid 2 Accent 4" w:uiPriority="68"/>
+    <w:lsdException w:name="Medium Grid 3 Accent 4" w:uiPriority="69"/>
+    <w:lsdException w:name="Dark List Accent 4" w:uiPriority="70"/>
+    <w:lsdException w:name="Colorful Shading Accent 4" w:uiPriority="71"/>
+    <w:lsdException w:name="Colorful List Accent 4" w:uiPriority="72"/>
+    <w:lsdException w:name="Colorful Grid Accent 4" w:uiPriority="73"/>
+    <w:lsdException w:name="Light Shading Accent 5" w:uiPriority="60"/>
+    <w:lsdException w:name="Light List Accent 5" w:uiPriority="61"/>
+    <w:lsdException w:name="Light Grid Accent 5" w:uiPriority="62"/>
+    <w:lsdException w:name="Medium Shading 1 Accent 5" w:uiPriority="63"/>
+    <w:lsdException w:name="Medium Shading 2 Accent 5" w:uiPriority="64"/>
+    <w:lsdException w:name="Medium List 1 Accent 5" w:uiPriority="65"/>
+    <w:lsdException w:name="Medium List 2 Accent 5" w:uiPriority="66"/>
+    <w:lsdException w:name="Medium Grid 1 Accent 5" w:uiPriority="67"/>
+    <w:lsdException w:name="Medium Grid 2 Accent 5" w:uiPriority="68"/>
+    <w:lsdException w:name="Medium Grid 3 Accent 5" w:uiPriority="69"/>
+    <w:lsdException w:name="Dark List Accent 5" w:uiPriority="70"/>
+    <w:lsdException w:name="Colorful Shading Accent 5" w:uiPriority="71"/>
+    <w:lsdException w:name="Colorful List Accent 5" w:uiPriority="72"/>
+    <w:lsdException w:name="Colorful Grid Accent 5" w:uiPriority="73"/>
+    <w:lsdException w:name="Light Shading Accent 6" w:uiPriority="60"/>
+    <w:lsdException w:name="Light List Accent 6" w:uiPriority="61"/>
+    <w:lsdException w:name="Light Grid Accent 6" w:uiPriority="62"/>
+    <w:lsdException w:name="Medium Shading 1 Accent 6" w:uiPriority="63"/>
+    <w:lsdException w:name="Medium Shading 2 Accent 6" w:uiPriority="64"/>
+    <w:lsdException w:name="Medium List 1 Accent 6" w:uiPriority="65"/>
+    <w:lsdException w:name="Medium List 2 Accent 6" w:uiPriority="66"/>
+    <w:lsdException w:name="Medium Grid 1 Accent 6" w:uiPriority="67"/>
+    <w:lsdException w:name="Medium Grid 2 Accent 6" w:uiPriority="68"/>
+    <w:lsdException w:name="Medium Grid 3 Accent 6" w:uiPriority="69"/>
+    <w:lsdException w:name="Dark List Accent 6" w:uiPriority="70"/>
+    <w:lsdException w:name="Colorful Shading Accent 6" w:uiPriority="71"/>
+    <w:lsdException w:name="Colorful List Accent 6" w:uiPriority="72"/>
+    <w:lsdException w:name="Colorful Grid Accent 6" w:uiPriority="73"/>
+    <w:lsdException w:name="Subtle Emphasis" w:uiPriority="19" w:qFormat="1"/>
+    <w:lsdException w:name="Intense Emphasis" w:uiPriority="21" w:qFormat="1"/>
+    <w:lsdException w:name="Subtle Reference" w:uiPriority="31" w:qFormat="1"/>
+    <w:lsdException w:name="Intense Reference" w:uiPriority="32" w:qFormat="1"/>
+    <w:lsdException w:name="Book Title" w:uiPriority="33" w:qFormat="1"/>
+    <w:lsdException w:name="Bibliography" w:semiHidden="1" w:uiPriority="37" w:unhideWhenUsed="1"/>
+    <w:lsdException w:name="TOC Heading" w:semiHidden="1" w:uiPriority="39" w:unhideWhenUsed="1" w:qFormat="1"/>
+    <w:lsdException w:name="Plain Table 1" w:uiPriority="41"/>
+    <w:lsdException w:name="Plain Table 2" w:uiPriority="42"/>
+    <w:lsdException w:name="Plain Table 3" w:uiPriority="43"/>
+    <w:lsdException w:name="Plain Table 4" w:uiPriority="44"/>
+    <w:lsdException w:name="Plain Table 5" w:uiPriority="45"/>
+    <w:lsdException w:name="Grid Table Light" w:uiPriority="40"/>
+    <w:lsdException w:name="Grid Table 1 Light" w:uiPriority="46"/>
+    <w:lsdException w:name="Grid Table 2" w:uiPriority="47"/>
+    <w:lsdException w:name="Grid Table 3" w:uiPriority="48"/>
+    <w:lsdException w:name="Grid Table 4" w:uiPriority="49"/>
+    <w:lsdException w:name="Grid Table 5 Dark" w:uiPriority="50"/>
+    <w:lsdException w:name="Grid Table 6 Colorful" w:uiPriority="51"/>
+    <w:lsdException w:name="Grid Table 7 Colorful" w:uiPriority="52"/>
+    <w:lsdException w:name="Grid Table 1 Light Accent 1" w:uiPriority="46"/>
+    <w:lsdException w:name="Grid Table 2 Accent 1" w:uiPriority="47"/>
+    <w:lsdException w:name="Grid Table 3 Accent 1" w:uiPriority="48"/>
+    <w:lsdException w:name="Grid Table 4 Accent 1" w:uiPriority="49"/>
+    <w:lsdException w:name="Grid Table 5 Dark Accent 1" w:uiPriority="50"/>
+    <w:lsdException w:name="Grid Table 6 Colorful Accent 1" w:uiPriority="51"/>
+    <w:lsdException w:name="Grid Table 7 Colorful Accent 1" w:uiPriority="52"/>
+    <w:lsdException w:name="Grid Table 1 Light Accent 2" w:uiPriority="46"/>
+    <w:lsdException w:name="Grid Table 2 Accent 2" w:uiPriority="47"/>
+    <w:lsdException w:name="Grid Table 3 Accent 2" w:uiPriority="48"/>
+    <w:lsdException w:name="Grid Table 4 Accent 2" w:uiPriority="49"/>
+    <w:lsdException w:name="Grid Table 5 Dark Accent 2" w:uiPriority="50"/>
+    <w:lsdException w:name="Grid Table 6 Colorful Accent 2" w:uiPriority="51"/>
+    <w:lsdException w:name="Grid Table 7 Colorful Accent 2" w:uiPriority="52"/>
+    <w:lsdException w:name="Grid Table 1 Light Accent 3" w:uiPriority="46"/>
+    <w:lsdException w:name="Grid Table 2 Accent 3" w:uiPriority="47"/>
+    <w:lsdException w:name="Grid Table 3 Accent 3" w:uiPriority="48"/>
+    <w:lsdException w:name="Grid Table 4 Accent 3" w:uiPriority="49"/>
+    <w:lsdException w:name="Grid Table 5 Dark Accent 3" w:uiPriority="50"/>
+    <w:lsdException w:name="Grid Table 6 Colorful Accent 3" w:uiPriority="51"/>
+    <w:lsdException w:name="Grid Table 7 Colorful Accent 3" w:uiPriority="52"/>
+    <w:lsdException w:name="Grid Table 1 Light Accent 4" w:uiPriority="46"/>
+    <w:lsdException w:name="Grid Table 2 Accent 4" w:uiPriority="47"/>
+    <w:lsdException w:name="Grid Table 3 Accent 4" w:uiPriority="48"/>
+    <w:lsdException w:name="Grid Table 4 Accent 4" w:uiPriority="49"/>
+    <w:lsdException w:name="Grid Table 5 Dark Accent 4" w:uiPriority="50"/>
+    <w:lsdException w:name="Grid Table 6 Colorful Accent 4" w:uiPriority="51"/>
+    <w:lsdException w:name="Grid Table 7 Colorful Accent 4" w:uiPriority="52"/>
+    <w:lsdException w:name="Grid Table 1 Light Accent 5" w:uiPriority="46"/>
+    <w:lsdException w:name="Grid Table 2 Accent 5" w:uiPriority="47"/>
+    <w:lsdException w:name="Grid Table 3 Accent 5" w:uiPriority="48"/>
+    <w:lsdException w:name="Grid Table 4 Accent 5" w:uiPriority="49"/>
+    <w:lsdException w:name="Grid Table 5 Dark Accent 5" w:uiPriority="50"/>
+    <w:lsdException w:name="Grid Table 6 Colorful Accent 5" w:uiPriority="51"/>
+    <w:lsdException w:name="Grid Table 7 Colorful Accent 5" w:uiPriority="52"/>
+    <w:lsdException w:name="Grid Table 1 Light Accent 6" w:uiPriority="46"/>
+    <w:lsdException w:name="Grid Table 2 Accent 6" w:uiPriority="47"/>
+    <w:lsdException w:name="Grid Table 3 Accent 6" w:uiPriority="48"/>
+    <w:lsdException w:name="Grid Table 4 Accent 6" w:uiPriority="49"/>
+    <w:lsdException w:name="Grid Table 5 Dark Accent 6" w:uiPriority="50"/>
+    <w:lsdException w:name="Grid Table 6 Colorful Accent 6" w:uiPriority="51"/>
+    <w:lsdException w:name="Grid Table 7 Colorful Accent 6" w:uiPriority="52"/>
+    <w:lsdException w:name="List Table 1 Light" w:uiPriority="46"/>
+    <w:lsdException w:name="List Table 2" w:uiPriority="47"/>
+    <w:lsdException w:name="List Table 3" w:uiPriority="48"/>
+    <w:lsdException w:name="List Table 4" w:uiPriority="49"/>
+    <w:lsdException w:name="List Table 5 Dark" w:uiPriority="50"/>
+    <w:lsdException w:name="List Table 6 Colorful" w:uiPriority="51"/>
+    <w:lsdException w:name="List Table 7 Colorful" w:uiPriority="52"/>
+    <w:lsdException w:name="List Table 1 Light Accent 1" w:uiPriority="46"/>
+    <w:lsdException w:name="List Table 2 Accent 1" w:uiPriority="47"/>
+    <w:lsdException w:name="List Table 3 Accent 1" w:uiPriority="48"/>
+    <w:lsdException w:name="List Table 4 Accent 1" w:uiPriority="49"/>
+    <w:lsdException w:name="List Table 5 Dark Accent 1" w:uiPriority="50"/>
+    <w:lsdException w:name="List Table 6 Colorful Accent 1" w:uiPriority="51"/>
+    <w:lsdException w:name="List Table 7 Colorful Accent 1" w:uiPriority="52"/>
+    <w:lsdException w:name="List Table 1 Light Accent 2" w:uiPriority="46"/>
+    <w:lsdException w:name="List Table 2 Accent 2" w:uiPriority="47"/>
+    <w:lsdException w:name="List Table 3 Accent 2" w:uiPriority="48"/>
+    <w:lsdException w:name="List Table 4 Accent 2" w:uiPriority="49"/>
+    <w:lsdException w:name="List Table 5 Dark Accent 2" w:uiPriority="50"/>
+    <w:lsdException w:name="List Table 6 Colorful Accent 2" w:uiPriority="51"/>
+    <w:lsdException w:name="List Table 7 Colorful Accent 2" w:uiPriority="52"/>
+    <w:lsdException w:name="List Table 1 Light Accent 3" w:uiPriority="46"/>
+    <w:lsdException w:name="List Table 2 Accent 3" w:uiPriority="47"/>
+    <w:lsdException w:name="List Table 3 Accent 3" w:uiPriority="48"/>
+    <w:lsdException w:name="List Table 4 Accent 3" w:uiPriority="49"/>
+    <w:lsdException w:name="List Table 5 Dark Accent 3" w:uiPriority="50"/>
+    <w:lsdException w:name="List Table 6 Colorful Accent 3" w:uiPriority="51"/>
+    <w:lsdException w:name="List Table 7 Colorful Accent 3" w:uiPriority="52"/>
+    <w:lsdException w:name="List Table 1 Light Accent 4" w:uiPriority="46"/>
+    <w:lsdException w:name="List Table 2 Accent 4" w:uiPriority="47"/>
+    <w:lsdException w:name="List Table 3 Accent 4" w:uiPriority="48"/>
+    <w:lsdException w:name="List Table 4 Accent 4" w:uiPriority="49"/>
+    <w:lsdException w:name="List Table 5 Dark Accent 4" w:uiPriority="50"/>
+    <w:lsdException w:name="List Table 6 Colorful Accent 4" w:uiPriority="51"/>
+    <w:lsdException w:name="List Table 7 Colorful Accent 4" w:uiPriority="52"/>
+    <w:lsdException w:name="List Table 1 Light Accent 5" w:uiPriority="46"/>
+    <w:lsdException w:name="List Table 2 Accent 5" w:uiPriority="47"/>
+    <w:lsdException w:name="List Table 3 Accent 5" w:uiPriority="48"/>
+    <w:lsdException w:name="List Table 4 Accent 5" w:uiPriority="49"/>
+    <w:lsdException w:name="List Table 5 Dark Accent 5" w:uiPriority="50"/>
+    <w:lsdException w:name="List Table 6 Colorful Accent 5" w:uiPriority="51"/>
+    <w:lsdException w:name="List Table 7 Colorful Accent 5" w:uiPriority="52"/>
+    <w:lsdException w:name="List Table 1 Light Accent 6" w:uiPriority="46"/>
+    <w:lsdException w:name="List Table 2 Accent 6" w:uiPriority="47"/>
+    <w:lsdException w:name="List Table 3 Accent 6" w:uiPriority="48"/>
+    <w:lsdException w:name="List Table 4 Accent 6" w:uiPriority="49"/>
+    <w:lsdException w:name="List Table 5 Dark Accent 6" w:uiPriority="50"/>
+    <w:lsdException w:name="List Table 6 Colorful Accent 6" w:uiPriority="51"/>
+    <w:lsdException w:name="List Table 7 Colorful Accent 6" w:uiPriority="52"/>
+    <w:lsdException w:name="Mention" w:semiHidden="1" w:unhideWhenUsed="1"/>
+    <w:lsdException w:name="Smart Hyperlink" w:semiHidden="1" w:unhideWhenUsed="1"/>
+    <w:lsdException w:name="Hashtag" w:semiHidden="1" w:unhideWhenUsed="1"/>
+    <w:lsdException w:name="Unresolved Mention" w:semiHidden="1" w:unhideWhenUsed="1"/>
   </w:latentStyles>
   <w:style w:type="paragraph" w:default="1" w:styleId="Normal">
     <w:name w:val="Normal"/>
@@ -9071,7 +8819,7 @@
 </file>
 
 <file path=word/glossary/document.xml><?xml version="1.0" encoding="utf-8"?>
-<w:glossaryDocument xmlns:wpc="http://schemas.microsoft.com/office/word/2010/wordprocessingCanvas" xmlns:mc="http://schemas.openxmlformats.org/markup-compatibility/2006" xmlns:o="urn:schemas-microsoft-com:office:office" xmlns:r="http://schemas.openxmlformats.org/officeDocument/2006/relationships" xmlns:m="http://schemas.openxmlformats.org/officeDocument/2006/math" xmlns:v="urn:schemas-microsoft-com:vml" xmlns:wp14="http://schemas.microsoft.com/office/word/2010/wordprocessingDrawing" xmlns:wp="http://schemas.openxmlformats.org/drawingml/2006/wordprocessingDrawing" xmlns:w10="urn:schemas-microsoft-com:office:word" xmlns:w="http://schemas.openxmlformats.org/wordprocessingml/2006/main" xmlns:w14="http://schemas.microsoft.com/office/word/2010/wordml" xmlns:wpg="http://schemas.microsoft.com/office/word/2010/wordprocessingGroup" xmlns:wpi="http://schemas.microsoft.com/office/word/2010/wordprocessingInk" xmlns:wne="http://schemas.microsoft.com/office/word/2006/wordml" xmlns:wps="http://schemas.microsoft.com/office/word/2010/wordprocessingShape" mc:Ignorable="w14 wp14">
+<w:glossaryDocument xmlns:wpc="http://schemas.microsoft.com/office/word/2010/wordprocessingCanvas" xmlns:cx="http://schemas.microsoft.com/office/drawing/2014/chartex" xmlns:cx1="http://schemas.microsoft.com/office/drawing/2015/9/8/chartex" xmlns:cx2="http://schemas.microsoft.com/office/drawing/2015/10/21/chartex" xmlns:cx3="http://schemas.microsoft.com/office/drawing/2016/5/9/chartex" xmlns:cx4="http://schemas.microsoft.com/office/drawing/2016/5/10/chartex" xmlns:cx5="http://schemas.microsoft.com/office/drawing/2016/5/11/chartex" xmlns:cx6="http://schemas.microsoft.com/office/drawing/2016/5/12/chartex" xmlns:cx7="http://schemas.microsoft.com/office/drawing/2016/5/13/chartex" xmlns:cx8="http://schemas.microsoft.com/office/drawing/2016/5/14/chartex" xmlns:mc="http://schemas.openxmlformats.org/markup-compatibility/2006" xmlns:aink="http://schemas.microsoft.com/office/drawing/2016/ink" xmlns:am3d="http://schemas.microsoft.com/office/drawing/2017/model3d" xmlns:o="urn:schemas-microsoft-com:office:office" xmlns:r="http://schemas.openxmlformats.org/officeDocument/2006/relationships" xmlns:m="http://schemas.openxmlformats.org/officeDocument/2006/math" xmlns:v="urn:schemas-microsoft-com:vml" xmlns:wp14="http://schemas.microsoft.com/office/word/2010/wordprocessingDrawing" xmlns:wp="http://schemas.openxmlformats.org/drawingml/2006/wordprocessingDrawing" xmlns:w10="urn:schemas-microsoft-com:office:word" xmlns:w="http://schemas.openxmlformats.org/wordprocessingml/2006/main" xmlns:w14="http://schemas.microsoft.com/office/word/2010/wordml" xmlns:w15="http://schemas.microsoft.com/office/word/2012/wordml" xmlns:w16cid="http://schemas.microsoft.com/office/word/2016/wordml/cid" xmlns:w16se="http://schemas.microsoft.com/office/word/2015/wordml/symex" xmlns:wpg="http://schemas.microsoft.com/office/word/2010/wordprocessingGroup" xmlns:wpi="http://schemas.microsoft.com/office/word/2010/wordprocessingInk" xmlns:wne="http://schemas.microsoft.com/office/word/2006/wordml" xmlns:wps="http://schemas.microsoft.com/office/word/2010/wordprocessingShape" mc:Ignorable="w14 w15 w16se w16cid wp14">
   <w:docParts>
     <w:docPart>
       <w:docPartPr>
@@ -9109,7 +8857,7 @@
 </file>
 
 <file path=word/glossary/fontTable.xml><?xml version="1.0" encoding="utf-8"?>
-<w:fonts xmlns:mc="http://schemas.openxmlformats.org/markup-compatibility/2006" xmlns:r="http://schemas.openxmlformats.org/officeDocument/2006/relationships" xmlns:w="http://schemas.openxmlformats.org/wordprocessingml/2006/main" xmlns:w14="http://schemas.microsoft.com/office/word/2010/wordml" mc:Ignorable="w14">
+<w:fonts xmlns:mc="http://schemas.openxmlformats.org/markup-compatibility/2006" xmlns:r="http://schemas.openxmlformats.org/officeDocument/2006/relationships" xmlns:w="http://schemas.openxmlformats.org/wordprocessingml/2006/main" xmlns:w14="http://schemas.microsoft.com/office/word/2010/wordml" xmlns:w15="http://schemas.microsoft.com/office/word/2012/wordml" xmlns:w16cid="http://schemas.microsoft.com/office/word/2016/wordml/cid" xmlns:w16se="http://schemas.microsoft.com/office/word/2015/wordml/symex" mc:Ignorable="w14 w15 w16se w16cid">
   <w:font w:name="Symbol">
     <w:panose1 w:val="05050102010706020507"/>
     <w:charset w:val="02"/>
@@ -9182,29 +8930,40 @@
     <w:pitch w:val="fixed"/>
     <w:sig w:usb0="E00002FF" w:usb1="6AC7FDFB" w:usb2="08000012" w:usb3="00000000" w:csb0="0002009F" w:csb1="00000000"/>
   </w:font>
-  <w:font w:name="Cambria">
-    <w:panose1 w:val="02040503050406030204"/>
-    <w:charset w:val="00"/>
+  <w:font w:name="Yu Mincho">
+    <w:altName w:val="游明朝"/>
+    <w:panose1 w:val="00000000000000000000"/>
+    <w:charset w:val="80"/>
     <w:family w:val="roman"/>
+    <w:notTrueType/>
+    <w:pitch w:val="default"/>
+  </w:font>
+  <w:font w:name="Yu Gothic Light">
+    <w:altName w:val="游ゴシック Light"/>
+    <w:panose1 w:val="020B0300000000000000"/>
+    <w:charset w:val="80"/>
+    <w:family w:val="swiss"/>
     <w:pitch w:val="variable"/>
-    <w:sig w:usb0="E00006FF" w:usb1="400004FF" w:usb2="00000000" w:usb3="00000000" w:csb0="0000019F" w:csb1="00000000"/>
+    <w:sig w:usb0="E00002FF" w:usb1="2AC7FDFF" w:usb2="00000016" w:usb3="00000000" w:csb0="0002009F" w:csb1="00000000"/>
   </w:font>
 </w:fonts>
 </file>
 
 <file path=word/glossary/settings.xml><?xml version="1.0" encoding="utf-8"?>
-<w:settings xmlns:mc="http://schemas.openxmlformats.org/markup-compatibility/2006" xmlns:o="urn:schemas-microsoft-com:office:office" xmlns:r="http://schemas.openxmlformats.org/officeDocument/2006/relationships" xmlns:m="http://schemas.openxmlformats.org/officeDocument/2006/math" xmlns:v="urn:schemas-microsoft-com:vml" xmlns:w10="urn:schemas-microsoft-com:office:word" xmlns:w="http://schemas.openxmlformats.org/wordprocessingml/2006/main" xmlns:w14="http://schemas.microsoft.com/office/word/2010/wordml" xmlns:sl="http://schemas.openxmlformats.org/schemaLibrary/2006/main" mc:Ignorable="w14">
+<w:settings xmlns:mc="http://schemas.openxmlformats.org/markup-compatibility/2006" xmlns:o="urn:schemas-microsoft-com:office:office" xmlns:r="http://schemas.openxmlformats.org/officeDocument/2006/relationships" xmlns:m="http://schemas.openxmlformats.org/officeDocument/2006/math" xmlns:v="urn:schemas-microsoft-com:vml" xmlns:w10="urn:schemas-microsoft-com:office:word" xmlns:w="http://schemas.openxmlformats.org/wordprocessingml/2006/main" xmlns:w14="http://schemas.microsoft.com/office/word/2010/wordml" xmlns:w15="http://schemas.microsoft.com/office/word/2012/wordml" xmlns:w16cid="http://schemas.microsoft.com/office/word/2016/wordml/cid" xmlns:w16se="http://schemas.microsoft.com/office/word/2015/wordml/symex" xmlns:sl="http://schemas.openxmlformats.org/schemaLibrary/2006/main" mc:Ignorable="w14 w15 w16se w16cid">
   <w:view w:val="normal"/>
   <w:defaultTabStop w:val="720"/>
   <w:characterSpacingControl w:val="doNotCompress"/>
   <w:compat>
     <w:useFELayout/>
     <w:compatSetting w:name="compatibilityMode" w:uri="http://schemas.microsoft.com/office/word" w:val="12"/>
+    <w:compatSetting w:name="useWord2013TrackBottomHyphenation" w:uri="http://schemas.microsoft.com/office/word" w:val="1"/>
   </w:compat>
   <w:rsids>
     <w:rsidRoot w:val="0003350A"/>
     <w:rsid w:val="0003350A"/>
     <w:rsid w:val="00052A3B"/>
+    <w:rsid w:val="00066B3A"/>
     <w:rsid w:val="001C72F9"/>
     <w:rsid w:val="002A4736"/>
     <w:rsid w:val="00344D9A"/>
@@ -9242,7 +9001,7 @@
 </file>
 
 <file path=word/glossary/styles.xml><?xml version="1.0" encoding="utf-8"?>
-<w:styles xmlns:mc="http://schemas.openxmlformats.org/markup-compatibility/2006" xmlns:r="http://schemas.openxmlformats.org/officeDocument/2006/relationships" xmlns:w="http://schemas.openxmlformats.org/wordprocessingml/2006/main" xmlns:w14="http://schemas.microsoft.com/office/word/2010/wordml" mc:Ignorable="w14">
+<w:styles xmlns:mc="http://schemas.openxmlformats.org/markup-compatibility/2006" xmlns:r="http://schemas.openxmlformats.org/officeDocument/2006/relationships" xmlns:w="http://schemas.openxmlformats.org/wordprocessingml/2006/main" xmlns:w14="http://schemas.microsoft.com/office/word/2010/wordml" xmlns:w15="http://schemas.microsoft.com/office/word/2012/wordml" xmlns:w16cid="http://schemas.microsoft.com/office/word/2016/wordml/cid" xmlns:w16se="http://schemas.microsoft.com/office/word/2015/wordml/symex" mc:Ignorable="w14 w15 w16se w16cid">
   <w:docDefaults>
     <w:rPrDefault>
       <w:rPr>
@@ -9258,144 +9017,382 @@
       </w:pPr>
     </w:pPrDefault>
   </w:docDefaults>
-  <w:latentStyles w:defLockedState="0" w:defUIPriority="99" w:defSemiHidden="1" w:defUnhideWhenUsed="1" w:defQFormat="0" w:count="267">
-    <w:lsdException w:name="Normal" w:semiHidden="0" w:uiPriority="0" w:unhideWhenUsed="0" w:qFormat="1"/>
-    <w:lsdException w:name="heading 1" w:semiHidden="0" w:uiPriority="9" w:unhideWhenUsed="0" w:qFormat="1"/>
-    <w:lsdException w:name="heading 2" w:uiPriority="9" w:qFormat="1"/>
-    <w:lsdException w:name="heading 3" w:uiPriority="9" w:qFormat="1"/>
-    <w:lsdException w:name="heading 4" w:uiPriority="9" w:qFormat="1"/>
-    <w:lsdException w:name="heading 5" w:uiPriority="9" w:qFormat="1"/>
-    <w:lsdException w:name="heading 6" w:uiPriority="9" w:qFormat="1"/>
-    <w:lsdException w:name="heading 7" w:uiPriority="9" w:qFormat="1"/>
-    <w:lsdException w:name="heading 8" w:uiPriority="9" w:qFormat="1"/>
-    <w:lsdException w:name="heading 9" w:uiPriority="9" w:qFormat="1"/>
-    <w:lsdException w:name="toc 1" w:uiPriority="39"/>
-    <w:lsdException w:name="toc 2" w:uiPriority="39"/>
-    <w:lsdException w:name="toc 3" w:uiPriority="39"/>
-    <w:lsdException w:name="toc 4" w:uiPriority="39"/>
-    <w:lsdException w:name="toc 5" w:uiPriority="39"/>
-    <w:lsdException w:name="toc 6" w:uiPriority="39"/>
-    <w:lsdException w:name="toc 7" w:uiPriority="39"/>
-    <w:lsdException w:name="toc 8" w:uiPriority="39"/>
-    <w:lsdException w:name="toc 9" w:uiPriority="39"/>
-    <w:lsdException w:name="caption" w:uiPriority="35" w:qFormat="1"/>
-    <w:lsdException w:name="Title" w:semiHidden="0" w:uiPriority="10" w:unhideWhenUsed="0" w:qFormat="1"/>
-    <w:lsdException w:name="Default Paragraph Font" w:uiPriority="1"/>
-    <w:lsdException w:name="Subtitle" w:semiHidden="0" w:uiPriority="11" w:unhideWhenUsed="0" w:qFormat="1"/>
-    <w:lsdException w:name="Strong" w:semiHidden="0" w:uiPriority="22" w:unhideWhenUsed="0" w:qFormat="1"/>
-    <w:lsdException w:name="Emphasis" w:semiHidden="0" w:uiPriority="20" w:unhideWhenUsed="0" w:qFormat="1"/>
-    <w:lsdException w:name="Table Grid" w:semiHidden="0" w:uiPriority="59" w:unhideWhenUsed="0"/>
-    <w:lsdException w:name="Placeholder Text" w:unhideWhenUsed="0"/>
-    <w:lsdException w:name="No Spacing" w:semiHidden="0" w:uiPriority="1" w:unhideWhenUsed="0" w:qFormat="1"/>
-    <w:lsdException w:name="Light Shading" w:semiHidden="0" w:uiPriority="60" w:unhideWhenUsed="0"/>
-    <w:lsdException w:name="Light List" w:semiHidden="0" w:uiPriority="61" w:unhideWhenUsed="0"/>
-    <w:lsdException w:name="Light Grid" w:semiHidden="0" w:uiPriority="62" w:unhideWhenUsed="0"/>
-    <w:lsdException w:name="Medium Shading 1" w:semiHidden="0" w:uiPriority="63" w:unhideWhenUsed="0"/>
-    <w:lsdException w:name="Medium Shading 2" w:semiHidden="0" w:uiPriority="64" w:unhideWhenUsed="0"/>
-    <w:lsdException w:name="Medium List 1" w:semiHidden="0" w:uiPriority="65" w:unhideWhenUsed="0"/>
-    <w:lsdException w:name="Medium List 2" w:semiHidden="0" w:uiPriority="66" w:unhideWhenUsed="0"/>
-    <w:lsdException w:name="Medium Grid 1" w:semiHidden="0" w:uiPriority="67" w:unhideWhenUsed="0"/>
-    <w:lsdException w:name="Medium Grid 2" w:semiHidden="0" w:uiPriority="68" w:unhideWhenUsed="0"/>
-    <w:lsdException w:name="Medium Grid 3" w:semiHidden="0" w:uiPriority="69" w:unhideWhenUsed="0"/>
-    <w:lsdException w:name="Dark List" w:semiHidden="0" w:uiPriority="70" w:unhideWhenUsed="0"/>
-    <w:lsdException w:name="Colorful Shading" w:semiHidden="0" w:uiPriority="71" w:unhideWhenUsed="0"/>
-    <w:lsdException w:name="Colorful List" w:semiHidden="0" w:uiPriority="72" w:unhideWhenUsed="0"/>
-    <w:lsdException w:name="Colorful Grid" w:semiHidden="0" w:uiPriority="73" w:unhideWhenUsed="0"/>
-    <w:lsdException w:name="Light Shading Accent 1" w:semiHidden="0" w:uiPriority="60" w:unhideWhenUsed="0"/>
-    <w:lsdException w:name="Light List Accent 1" w:semiHidden="0" w:uiPriority="61" w:unhideWhenUsed="0"/>
-    <w:lsdException w:name="Light Grid Accent 1" w:semiHidden="0" w:uiPriority="62" w:unhideWhenUsed="0"/>
-    <w:lsdException w:name="Medium Shading 1 Accent 1" w:semiHidden="0" w:uiPriority="63" w:unhideWhenUsed="0"/>
-    <w:lsdException w:name="Medium Shading 2 Accent 1" w:semiHidden="0" w:uiPriority="64" w:unhideWhenUsed="0"/>
-    <w:lsdException w:name="Medium List 1 Accent 1" w:semiHidden="0" w:uiPriority="65" w:unhideWhenUsed="0"/>
-    <w:lsdException w:name="Revision" w:unhideWhenUsed="0"/>
-    <w:lsdException w:name="List Paragraph" w:semiHidden="0" w:uiPriority="34" w:unhideWhenUsed="0" w:qFormat="1"/>
-    <w:lsdException w:name="Quote" w:semiHidden="0" w:uiPriority="29" w:unhideWhenUsed="0" w:qFormat="1"/>
-    <w:lsdException w:name="Intense Quote" w:semiHidden="0" w:uiPriority="30" w:unhideWhenUsed="0" w:qFormat="1"/>
-    <w:lsdException w:name="Medium List 2 Accent 1" w:semiHidden="0" w:uiPriority="66" w:unhideWhenUsed="0"/>
-    <w:lsdException w:name="Medium Grid 1 Accent 1" w:semiHidden="0" w:uiPriority="67" w:unhideWhenUsed="0"/>
-    <w:lsdException w:name="Medium Grid 2 Accent 1" w:semiHidden="0" w:uiPriority="68" w:unhideWhenUsed="0"/>
-    <w:lsdException w:name="Medium Grid 3 Accent 1" w:semiHidden="0" w:uiPriority="69" w:unhideWhenUsed="0"/>
-    <w:lsdException w:name="Dark List Accent 1" w:semiHidden="0" w:uiPriority="70" w:unhideWhenUsed="0"/>
-    <w:lsdException w:name="Colorful Shading Accent 1" w:semiHidden="0" w:uiPriority="71" w:unhideWhenUsed="0"/>
-    <w:lsdException w:name="Colorful List Accent 1" w:semiHidden="0" w:uiPriority="72" w:unhideWhenUsed="0"/>
-    <w:lsdException w:name="Colorful Grid Accent 1" w:semiHidden="0" w:uiPriority="73" w:unhideWhenUsed="0"/>
-    <w:lsdException w:name="Light Shading Accent 2" w:semiHidden="0" w:uiPriority="60" w:unhideWhenUsed="0"/>
-    <w:lsdException w:name="Light List Accent 2" w:semiHidden="0" w:uiPriority="61" w:unhideWhenUsed="0"/>
-    <w:lsdException w:name="Light Grid Accent 2" w:semiHidden="0" w:uiPriority="62" w:unhideWhenUsed="0"/>
-    <w:lsdException w:name="Medium Shading 1 Accent 2" w:semiHidden="0" w:uiPriority="63" w:unhideWhenUsed="0"/>
-    <w:lsdException w:name="Medium Shading 2 Accent 2" w:semiHidden="0" w:uiPriority="64" w:unhideWhenUsed="0"/>
-    <w:lsdException w:name="Medium List 1 Accent 2" w:semiHidden="0" w:uiPriority="65" w:unhideWhenUsed="0"/>
-    <w:lsdException w:name="Medium List 2 Accent 2" w:semiHidden="0" w:uiPriority="66" w:unhideWhenUsed="0"/>
-    <w:lsdException w:name="Medium Grid 1 Accent 2" w:semiHidden="0" w:uiPriority="67" w:unhideWhenUsed="0"/>
-    <w:lsdException w:name="Medium Grid 2 Accent 2" w:semiHidden="0" w:uiPriority="68" w:unhideWhenUsed="0"/>
-    <w:lsdException w:name="Medium Grid 3 Accent 2" w:semiHidden="0" w:uiPriority="69" w:unhideWhenUsed="0"/>
-    <w:lsdException w:name="Dark List Accent 2" w:semiHidden="0" w:uiPriority="70" w:unhideWhenUsed="0"/>
-    <w:lsdException w:name="Colorful Shading Accent 2" w:semiHidden="0" w:uiPriority="71" w:unhideWhenUsed="0"/>
-    <w:lsdException w:name="Colorful List Accent 2" w:semiHidden="0" w:uiPriority="72" w:unhideWhenUsed="0"/>
-    <w:lsdException w:name="Colorful Grid Accent 2" w:semiHidden="0" w:uiPriority="73" w:unhideWhenUsed="0"/>
-    <w:lsdException w:name="Light Shading Accent 3" w:semiHidden="0" w:uiPriority="60" w:unhideWhenUsed="0"/>
-    <w:lsdException w:name="Light List Accent 3" w:semiHidden="0" w:uiPriority="61" w:unhideWhenUsed="0"/>
-    <w:lsdException w:name="Light Grid Accent 3" w:semiHidden="0" w:uiPriority="62" w:unhideWhenUsed="0"/>
-    <w:lsdException w:name="Medium Shading 1 Accent 3" w:semiHidden="0" w:uiPriority="63" w:unhideWhenUsed="0"/>
-    <w:lsdException w:name="Medium Shading 2 Accent 3" w:semiHidden="0" w:uiPriority="64" w:unhideWhenUsed="0"/>
-    <w:lsdException w:name="Medium List 1 Accent 3" w:semiHidden="0" w:uiPriority="65" w:unhideWhenUsed="0"/>
-    <w:lsdException w:name="Medium List 2 Accent 3" w:semiHidden="0" w:uiPriority="66" w:unhideWhenUsed="0"/>
-    <w:lsdException w:name="Medium Grid 1 Accent 3" w:semiHidden="0" w:uiPriority="67" w:unhideWhenUsed="0"/>
-    <w:lsdException w:name="Medium Grid 2 Accent 3" w:semiHidden="0" w:uiPriority="68" w:unhideWhenUsed="0"/>
-    <w:lsdException w:name="Medium Grid 3 Accent 3" w:semiHidden="0" w:uiPriority="69" w:unhideWhenUsed="0"/>
-    <w:lsdException w:name="Dark List Accent 3" w:semiHidden="0" w:uiPriority="70" w:unhideWhenUsed="0"/>
-    <w:lsdException w:name="Colorful Shading Accent 3" w:semiHidden="0" w:uiPriority="71" w:unhideWhenUsed="0"/>
-    <w:lsdException w:name="Colorful List Accent 3" w:semiHidden="0" w:uiPriority="72" w:unhideWhenUsed="0"/>
-    <w:lsdException w:name="Colorful Grid Accent 3" w:semiHidden="0" w:uiPriority="73" w:unhideWhenUsed="0"/>
-    <w:lsdException w:name="Light Shading Accent 4" w:semiHidden="0" w:uiPriority="60" w:unhideWhenUsed="0"/>
-    <w:lsdException w:name="Light List Accent 4" w:semiHidden="0" w:uiPriority="61" w:unhideWhenUsed="0"/>
-    <w:lsdException w:name="Light Grid Accent 4" w:semiHidden="0" w:uiPriority="62" w:unhideWhenUsed="0"/>
-    <w:lsdException w:name="Medium Shading 1 Accent 4" w:semiHidden="0" w:uiPriority="63" w:unhideWhenUsed="0"/>
-    <w:lsdException w:name="Medium Shading 2 Accent 4" w:semiHidden="0" w:uiPriority="64" w:unhideWhenUsed="0"/>
-    <w:lsdException w:name="Medium List 1 Accent 4" w:semiHidden="0" w:uiPriority="65" w:unhideWhenUsed="0"/>
-    <w:lsdException w:name="Medium List 2 Accent 4" w:semiHidden="0" w:uiPriority="66" w:unhideWhenUsed="0"/>
-    <w:lsdException w:name="Medium Grid 1 Accent 4" w:semiHidden="0" w:uiPriority="67" w:unhideWhenUsed="0"/>
-    <w:lsdException w:name="Medium Grid 2 Accent 4" w:semiHidden="0" w:uiPriority="68" w:unhideWhenUsed="0"/>
-    <w:lsdException w:name="Medium Grid 3 Accent 4" w:semiHidden="0" w:uiPriority="69" w:unhideWhenUsed="0"/>
-    <w:lsdException w:name="Dark List Accent 4" w:semiHidden="0" w:uiPriority="70" w:unhideWhenUsed="0"/>
-    <w:lsdException w:name="Colorful Shading Accent 4" w:semiHidden="0" w:uiPriority="71" w:unhideWhenUsed="0"/>
-    <w:lsdException w:name="Colorful List Accent 4" w:semiHidden="0" w:uiPriority="72" w:unhideWhenUsed="0"/>
-    <w:lsdException w:name="Colorful Grid Accent 4" w:semiHidden="0" w:uiPriority="73" w:unhideWhenUsed="0"/>
-    <w:lsdException w:name="Light Shading Accent 5" w:semiHidden="0" w:uiPriority="60" w:unhideWhenUsed="0"/>
-    <w:lsdException w:name="Light List Accent 5" w:semiHidden="0" w:uiPriority="61" w:unhideWhenUsed="0"/>
-    <w:lsdException w:name="Light Grid Accent 5" w:semiHidden="0" w:uiPriority="62" w:unhideWhenUsed="0"/>
-    <w:lsdException w:name="Medium Shading 1 Accent 5" w:semiHidden="0" w:uiPriority="63" w:unhideWhenUsed="0"/>
-    <w:lsdException w:name="Medium Shading 2 Accent 5" w:semiHidden="0" w:uiPriority="64" w:unhideWhenUsed="0"/>
-    <w:lsdException w:name="Medium List 1 Accent 5" w:semiHidden="0" w:uiPriority="65" w:unhideWhenUsed="0"/>
-    <w:lsdException w:name="Medium List 2 Accent 5" w:semiHidden="0" w:uiPriority="66" w:unhideWhenUsed="0"/>
-    <w:lsdException w:name="Medium Grid 1 Accent 5" w:semiHidden="0" w:uiPriority="67" w:unhideWhenUsed="0"/>
-    <w:lsdException w:name="Medium Grid 2 Accent 5" w:semiHidden="0" w:uiPriority="68" w:unhideWhenUsed="0"/>
-    <w:lsdException w:name="Medium Grid 3 Accent 5" w:semiHidden="0" w:uiPriority="69" w:unhideWhenUsed="0"/>
-    <w:lsdException w:name="Dark List Accent 5" w:semiHidden="0" w:uiPriority="70" w:unhideWhenUsed="0"/>
-    <w:lsdException w:name="Colorful Shading Accent 5" w:semiHidden="0" w:uiPriority="71" w:unhideWhenUsed="0"/>
-    <w:lsdException w:name="Colorful List Accent 5" w:semiHidden="0" w:uiPriority="72" w:unhideWhenUsed="0"/>
-    <w:lsdException w:name="Colorful Grid Accent 5" w:semiHidden="0" w:uiPriority="73" w:unhideWhenUsed="0"/>
-    <w:lsdException w:name="Light Shading Accent 6" w:semiHidden="0" w:uiPriority="60" w:unhideWhenUsed="0"/>
-    <w:lsdException w:name="Light List Accent 6" w:semiHidden="0" w:uiPriority="61" w:unhideWhenUsed="0"/>
-    <w:lsdException w:name="Light Grid Accent 6" w:semiHidden="0" w:uiPriority="62" w:unhideWhenUsed="0"/>
-    <w:lsdException w:name="Medium Shading 1 Accent 6" w:semiHidden="0" w:uiPriority="63" w:unhideWhenUsed="0"/>
-    <w:lsdException w:name="Medium Shading 2 Accent 6" w:semiHidden="0" w:uiPriority="64" w:unhideWhenUsed="0"/>
-    <w:lsdException w:name="Medium List 1 Accent 6" w:semiHidden="0" w:uiPriority="65" w:unhideWhenUsed="0"/>
-    <w:lsdException w:name="Medium List 2 Accent 6" w:semiHidden="0" w:uiPriority="66" w:unhideWhenUsed="0"/>
-    <w:lsdException w:name="Medium Grid 1 Accent 6" w:semiHidden="0" w:uiPriority="67" w:unhideWhenUsed="0"/>
-    <w:lsdException w:name="Medium Grid 2 Accent 6" w:semiHidden="0" w:uiPriority="68" w:unhideWhenUsed="0"/>
-    <w:lsdException w:name="Medium Grid 3 Accent 6" w:semiHidden="0" w:uiPriority="69" w:unhideWhenUsed="0"/>
-    <w:lsdException w:name="Dark List Accent 6" w:semiHidden="0" w:uiPriority="70" w:unhideWhenUsed="0"/>
-    <w:lsdException w:name="Colorful Shading Accent 6" w:semiHidden="0" w:uiPriority="71" w:unhideWhenUsed="0"/>
-    <w:lsdException w:name="Colorful List Accent 6" w:semiHidden="0" w:uiPriority="72" w:unhideWhenUsed="0"/>
-    <w:lsdException w:name="Colorful Grid Accent 6" w:semiHidden="0" w:uiPriority="73" w:unhideWhenUsed="0"/>
-    <w:lsdException w:name="Subtle Emphasis" w:semiHidden="0" w:uiPriority="19" w:unhideWhenUsed="0" w:qFormat="1"/>
-    <w:lsdException w:name="Intense Emphasis" w:semiHidden="0" w:uiPriority="21" w:unhideWhenUsed="0" w:qFormat="1"/>
-    <w:lsdException w:name="Subtle Reference" w:semiHidden="0" w:uiPriority="31" w:unhideWhenUsed="0" w:qFormat="1"/>
-    <w:lsdException w:name="Intense Reference" w:semiHidden="0" w:uiPriority="32" w:unhideWhenUsed="0" w:qFormat="1"/>
-    <w:lsdException w:name="Book Title" w:semiHidden="0" w:uiPriority="33" w:unhideWhenUsed="0" w:qFormat="1"/>
-    <w:lsdException w:name="Bibliography" w:uiPriority="37"/>
-    <w:lsdException w:name="TOC Heading" w:uiPriority="39" w:qFormat="1"/>
+  <w:latentStyles w:defLockedState="0" w:defUIPriority="99" w:defSemiHidden="0" w:defUnhideWhenUsed="0" w:defQFormat="0" w:count="375">
+    <w:lsdException w:name="Normal" w:uiPriority="0" w:qFormat="1"/>
+    <w:lsdException w:name="heading 1" w:uiPriority="9" w:qFormat="1"/>
+    <w:lsdException w:name="heading 2" w:semiHidden="1" w:uiPriority="9" w:unhideWhenUsed="1" w:qFormat="1"/>
+    <w:lsdException w:name="heading 3" w:semiHidden="1" w:uiPriority="9" w:unhideWhenUsed="1" w:qFormat="1"/>
+    <w:lsdException w:name="heading 4" w:semiHidden="1" w:uiPriority="9" w:unhideWhenUsed="1" w:qFormat="1"/>
+    <w:lsdException w:name="heading 5" w:semiHidden="1" w:uiPriority="9" w:unhideWhenUsed="1" w:qFormat="1"/>
+    <w:lsdException w:name="heading 6" w:semiHidden="1" w:uiPriority="9" w:unhideWhenUsed="1" w:qFormat="1"/>
+    <w:lsdException w:name="heading 7" w:semiHidden="1" w:uiPriority="9" w:unhideWhenUsed="1" w:qFormat="1"/>
+    <w:lsdException w:name="heading 8" w:semiHidden="1" w:uiPriority="9" w:unhideWhenUsed="1" w:qFormat="1"/>
+    <w:lsdException w:name="heading 9" w:semiHidden="1" w:uiPriority="9" w:unhideWhenUsed="1" w:qFormat="1"/>
+    <w:lsdException w:name="index 1" w:semiHidden="1" w:unhideWhenUsed="1"/>
+    <w:lsdException w:name="index 2" w:semiHidden="1" w:unhideWhenUsed="1"/>
+    <w:lsdException w:name="index 3" w:semiHidden="1" w:unhideWhenUsed="1"/>
+    <w:lsdException w:name="index 4" w:semiHidden="1" w:unhideWhenUsed="1"/>
+    <w:lsdException w:name="index 5" w:semiHidden="1" w:unhideWhenUsed="1"/>
+    <w:lsdException w:name="index 6" w:semiHidden="1" w:unhideWhenUsed="1"/>
+    <w:lsdException w:name="index 7" w:semiHidden="1" w:unhideWhenUsed="1"/>
+    <w:lsdException w:name="index 8" w:semiHidden="1" w:unhideWhenUsed="1"/>
+    <w:lsdException w:name="index 9" w:semiHidden="1" w:unhideWhenUsed="1"/>
+    <w:lsdException w:name="toc 1" w:semiHidden="1" w:uiPriority="39" w:unhideWhenUsed="1"/>
+    <w:lsdException w:name="toc 2" w:semiHidden="1" w:uiPriority="39" w:unhideWhenUsed="1"/>
+    <w:lsdException w:name="toc 3" w:semiHidden="1" w:uiPriority="39" w:unhideWhenUsed="1"/>
+    <w:lsdException w:name="toc 4" w:semiHidden="1" w:uiPriority="39" w:unhideWhenUsed="1"/>
+    <w:lsdException w:name="toc 5" w:semiHidden="1" w:uiPriority="39" w:unhideWhenUsed="1"/>
+    <w:lsdException w:name="toc 6" w:semiHidden="1" w:uiPriority="39" w:unhideWhenUsed="1"/>
+    <w:lsdException w:name="toc 7" w:semiHidden="1" w:uiPriority="39" w:unhideWhenUsed="1"/>
+    <w:lsdException w:name="toc 8" w:semiHidden="1" w:uiPriority="39" w:unhideWhenUsed="1"/>
+    <w:lsdException w:name="toc 9" w:semiHidden="1" w:uiPriority="39" w:unhideWhenUsed="1"/>
+    <w:lsdException w:name="Normal Indent" w:semiHidden="1" w:unhideWhenUsed="1"/>
+    <w:lsdException w:name="footnote text" w:semiHidden="1" w:unhideWhenUsed="1"/>
+    <w:lsdException w:name="annotation text" w:semiHidden="1" w:unhideWhenUsed="1"/>
+    <w:lsdException w:name="header" w:semiHidden="1" w:unhideWhenUsed="1"/>
+    <w:lsdException w:name="footer" w:semiHidden="1" w:unhideWhenUsed="1"/>
+    <w:lsdException w:name="index heading" w:semiHidden="1" w:unhideWhenUsed="1"/>
+    <w:lsdException w:name="caption" w:semiHidden="1" w:uiPriority="35" w:unhideWhenUsed="1" w:qFormat="1"/>
+    <w:lsdException w:name="table of figures" w:semiHidden="1" w:unhideWhenUsed="1"/>
+    <w:lsdException w:name="envelope address" w:semiHidden="1" w:unhideWhenUsed="1"/>
+    <w:lsdException w:name="envelope return" w:semiHidden="1" w:unhideWhenUsed="1"/>
+    <w:lsdException w:name="footnote reference" w:semiHidden="1" w:unhideWhenUsed="1"/>
+    <w:lsdException w:name="annotation reference" w:semiHidden="1" w:unhideWhenUsed="1"/>
+    <w:lsdException w:name="line number" w:semiHidden="1" w:unhideWhenUsed="1"/>
+    <w:lsdException w:name="page number" w:semiHidden="1" w:unhideWhenUsed="1"/>
+    <w:lsdException w:name="endnote reference" w:semiHidden="1" w:unhideWhenUsed="1"/>
+    <w:lsdException w:name="endnote text" w:semiHidden="1" w:unhideWhenUsed="1"/>
+    <w:lsdException w:name="table of authorities" w:semiHidden="1" w:unhideWhenUsed="1"/>
+    <w:lsdException w:name="macro" w:semiHidden="1" w:unhideWhenUsed="1"/>
+    <w:lsdException w:name="toa heading" w:semiHidden="1" w:unhideWhenUsed="1"/>
+    <w:lsdException w:name="List" w:semiHidden="1" w:unhideWhenUsed="1"/>
+    <w:lsdException w:name="List Bullet" w:semiHidden="1" w:unhideWhenUsed="1"/>
+    <w:lsdException w:name="List Number" w:semiHidden="1" w:unhideWhenUsed="1"/>
+    <w:lsdException w:name="List 2" w:semiHidden="1" w:unhideWhenUsed="1"/>
+    <w:lsdException w:name="List 3" w:semiHidden="1" w:unhideWhenUsed="1"/>
+    <w:lsdException w:name="List 4" w:semiHidden="1" w:unhideWhenUsed="1"/>
+    <w:lsdException w:name="List 5" w:semiHidden="1" w:unhideWhenUsed="1"/>
+    <w:lsdException w:name="List Bullet 2" w:semiHidden="1" w:unhideWhenUsed="1"/>
+    <w:lsdException w:name="List Bullet 3" w:semiHidden="1" w:unhideWhenUsed="1"/>
+    <w:lsdException w:name="List Bullet 4" w:semiHidden="1" w:unhideWhenUsed="1"/>
+    <w:lsdException w:name="List Bullet 5" w:semiHidden="1" w:unhideWhenUsed="1"/>
+    <w:lsdException w:name="List Number 2" w:semiHidden="1" w:unhideWhenUsed="1"/>
+    <w:lsdException w:name="List Number 3" w:semiHidden="1" w:unhideWhenUsed="1"/>
+    <w:lsdException w:name="List Number 4" w:semiHidden="1" w:unhideWhenUsed="1"/>
+    <w:lsdException w:name="List Number 5" w:semiHidden="1" w:unhideWhenUsed="1"/>
+    <w:lsdException w:name="Title" w:uiPriority="10" w:qFormat="1"/>
+    <w:lsdException w:name="Closing" w:semiHidden="1" w:unhideWhenUsed="1"/>
+    <w:lsdException w:name="Signature" w:semiHidden="1" w:unhideWhenUsed="1"/>
+    <w:lsdException w:name="Default Paragraph Font" w:semiHidden="1" w:uiPriority="1" w:unhideWhenUsed="1"/>
+    <w:lsdException w:name="Body Text" w:semiHidden="1" w:unhideWhenUsed="1"/>
+    <w:lsdException w:name="Body Text Indent" w:semiHidden="1" w:unhideWhenUsed="1"/>
+    <w:lsdException w:name="List Continue" w:semiHidden="1" w:unhideWhenUsed="1"/>
+    <w:lsdException w:name="List Continue 2" w:semiHidden="1" w:unhideWhenUsed="1"/>
+    <w:lsdException w:name="List Continue 3" w:semiHidden="1" w:unhideWhenUsed="1"/>
+    <w:lsdException w:name="List Continue 4" w:semiHidden="1" w:unhideWhenUsed="1"/>
+    <w:lsdException w:name="List Continue 5" w:semiHidden="1" w:unhideWhenUsed="1"/>
+    <w:lsdException w:name="Message Header" w:semiHidden="1" w:unhideWhenUsed="1"/>
+    <w:lsdException w:name="Subtitle" w:uiPriority="11" w:qFormat="1"/>
+    <w:lsdException w:name="Salutation" w:semiHidden="1" w:unhideWhenUsed="1"/>
+    <w:lsdException w:name="Date" w:semiHidden="1" w:unhideWhenUsed="1"/>
+    <w:lsdException w:name="Body Text First Indent" w:semiHidden="1" w:unhideWhenUsed="1"/>
+    <w:lsdException w:name="Body Text First Indent 2" w:semiHidden="1" w:unhideWhenUsed="1"/>
+    <w:lsdException w:name="Note Heading" w:semiHidden="1" w:unhideWhenUsed="1"/>
+    <w:lsdException w:name="Body Text 2" w:semiHidden="1" w:unhideWhenUsed="1"/>
+    <w:lsdException w:name="Body Text 3" w:semiHidden="1" w:unhideWhenUsed="1"/>
+    <w:lsdException w:name="Body Text Indent 2" w:semiHidden="1" w:unhideWhenUsed="1"/>
+    <w:lsdException w:name="Body Text Indent 3" w:semiHidden="1" w:unhideWhenUsed="1"/>
+    <w:lsdException w:name="Block Text" w:semiHidden="1" w:unhideWhenUsed="1"/>
+    <w:lsdException w:name="Hyperlink" w:semiHidden="1" w:unhideWhenUsed="1"/>
+    <w:lsdException w:name="FollowedHyperlink" w:semiHidden="1" w:unhideWhenUsed="1"/>
+    <w:lsdException w:name="Strong" w:uiPriority="22" w:qFormat="1"/>
+    <w:lsdException w:name="Emphasis" w:uiPriority="20" w:qFormat="1"/>
+    <w:lsdException w:name="Document Map" w:semiHidden="1" w:unhideWhenUsed="1"/>
+    <w:lsdException w:name="Plain Text" w:semiHidden="1" w:unhideWhenUsed="1"/>
+    <w:lsdException w:name="E-mail Signature" w:semiHidden="1" w:unhideWhenUsed="1"/>
+    <w:lsdException w:name="HTML Top of Form" w:semiHidden="1" w:unhideWhenUsed="1"/>
+    <w:lsdException w:name="HTML Bottom of Form" w:semiHidden="1" w:unhideWhenUsed="1"/>
+    <w:lsdException w:name="Normal (Web)" w:semiHidden="1" w:unhideWhenUsed="1"/>
+    <w:lsdException w:name="HTML Acronym" w:semiHidden="1" w:unhideWhenUsed="1"/>
+    <w:lsdException w:name="HTML Address" w:semiHidden="1" w:unhideWhenUsed="1"/>
+    <w:lsdException w:name="HTML Cite" w:semiHidden="1" w:unhideWhenUsed="1"/>
+    <w:lsdException w:name="HTML Code" w:semiHidden="1" w:unhideWhenUsed="1"/>
+    <w:lsdException w:name="HTML Definition" w:semiHidden="1" w:unhideWhenUsed="1"/>
+    <w:lsdException w:name="HTML Keyboard" w:semiHidden="1" w:unhideWhenUsed="1"/>
+    <w:lsdException w:name="HTML Preformatted" w:semiHidden="1" w:unhideWhenUsed="1"/>
+    <w:lsdException w:name="HTML Sample" w:semiHidden="1" w:unhideWhenUsed="1"/>
+    <w:lsdException w:name="HTML Typewriter" w:semiHidden="1" w:unhideWhenUsed="1"/>
+    <w:lsdException w:name="HTML Variable" w:semiHidden="1" w:unhideWhenUsed="1"/>
+    <w:lsdException w:name="Normal Table" w:semiHidden="1" w:unhideWhenUsed="1"/>
+    <w:lsdException w:name="annotation subject" w:semiHidden="1" w:unhideWhenUsed="1"/>
+    <w:lsdException w:name="No List" w:semiHidden="1" w:unhideWhenUsed="1"/>
+    <w:lsdException w:name="Outline List 1" w:semiHidden="1" w:unhideWhenUsed="1"/>
+    <w:lsdException w:name="Outline List 2" w:semiHidden="1" w:unhideWhenUsed="1"/>
+    <w:lsdException w:name="Outline List 3" w:semiHidden="1" w:unhideWhenUsed="1"/>
+    <w:lsdException w:name="Table Simple 1" w:semiHidden="1" w:unhideWhenUsed="1"/>
+    <w:lsdException w:name="Table Simple 2" w:semiHidden="1" w:unhideWhenUsed="1"/>
+    <w:lsdException w:name="Table Simple 3" w:semiHidden="1" w:unhideWhenUsed="1"/>
+    <w:lsdException w:name="Table Classic 1" w:semiHidden="1" w:unhideWhenUsed="1"/>
+    <w:lsdException w:name="Table Classic 2" w:semiHidden="1" w:unhideWhenUsed="1"/>
+    <w:lsdException w:name="Table Classic 3" w:semiHidden="1" w:unhideWhenUsed="1"/>
+    <w:lsdException w:name="Table Classic 4" w:semiHidden="1" w:unhideWhenUsed="1"/>
+    <w:lsdException w:name="Table Colorful 1" w:semiHidden="1" w:unhideWhenUsed="1"/>
+    <w:lsdException w:name="Table Colorful 2" w:semiHidden="1" w:unhideWhenUsed="1"/>
+    <w:lsdException w:name="Table Colorful 3" w:semiHidden="1" w:unhideWhenUsed="1"/>
+    <w:lsdException w:name="Table Columns 1" w:semiHidden="1" w:unhideWhenUsed="1"/>
+    <w:lsdException w:name="Table Columns 2" w:semiHidden="1" w:unhideWhenUsed="1"/>
+    <w:lsdException w:name="Table Columns 3" w:semiHidden="1" w:unhideWhenUsed="1"/>
+    <w:lsdException w:name="Table Columns 4" w:semiHidden="1" w:unhideWhenUsed="1"/>
+    <w:lsdException w:name="Table Columns 5" w:semiHidden="1" w:unhideWhenUsed="1"/>
+    <w:lsdException w:name="Table Grid 1" w:semiHidden="1" w:unhideWhenUsed="1"/>
+    <w:lsdException w:name="Table Grid 2" w:semiHidden="1" w:unhideWhenUsed="1"/>
+    <w:lsdException w:name="Table Grid 3" w:semiHidden="1" w:unhideWhenUsed="1"/>
+    <w:lsdException w:name="Table Grid 4" w:semiHidden="1" w:unhideWhenUsed="1"/>
+    <w:lsdException w:name="Table Grid 5" w:semiHidden="1" w:unhideWhenUsed="1"/>
+    <w:lsdException w:name="Table Grid 6" w:semiHidden="1" w:unhideWhenUsed="1"/>
+    <w:lsdException w:name="Table Grid 7" w:semiHidden="1" w:unhideWhenUsed="1"/>
+    <w:lsdException w:name="Table Grid 8" w:semiHidden="1" w:unhideWhenUsed="1"/>
+    <w:lsdException w:name="Table List 1" w:semiHidden="1" w:unhideWhenUsed="1"/>
+    <w:lsdException w:name="Table List 2" w:semiHidden="1" w:unhideWhenUsed="1"/>
+    <w:lsdException w:name="Table List 3" w:semiHidden="1" w:unhideWhenUsed="1"/>
+    <w:lsdException w:name="Table List 4" w:semiHidden="1" w:unhideWhenUsed="1"/>
+    <w:lsdException w:name="Table List 5" w:semiHidden="1" w:unhideWhenUsed="1"/>
+    <w:lsdException w:name="Table List 6" w:semiHidden="1" w:unhideWhenUsed="1"/>
+    <w:lsdException w:name="Table List 7" w:semiHidden="1" w:unhideWhenUsed="1"/>
+    <w:lsdException w:name="Table List 8" w:semiHidden="1" w:unhideWhenUsed="1"/>
+    <w:lsdException w:name="Table 3D effects 1" w:semiHidden="1" w:unhideWhenUsed="1"/>
+    <w:lsdException w:name="Table 3D effects 2" w:semiHidden="1" w:unhideWhenUsed="1"/>
+    <w:lsdException w:name="Table 3D effects 3" w:semiHidden="1" w:unhideWhenUsed="1"/>
+    <w:lsdException w:name="Table Contemporary" w:semiHidden="1" w:unhideWhenUsed="1"/>
+    <w:lsdException w:name="Table Elegant" w:semiHidden="1" w:unhideWhenUsed="1"/>
+    <w:lsdException w:name="Table Professional" w:semiHidden="1" w:unhideWhenUsed="1"/>
+    <w:lsdException w:name="Table Subtle 1" w:semiHidden="1" w:unhideWhenUsed="1"/>
+    <w:lsdException w:name="Table Subtle 2" w:semiHidden="1" w:unhideWhenUsed="1"/>
+    <w:lsdException w:name="Table Web 1" w:semiHidden="1" w:unhideWhenUsed="1"/>
+    <w:lsdException w:name="Table Web 2" w:semiHidden="1" w:unhideWhenUsed="1"/>
+    <w:lsdException w:name="Table Web 3" w:semiHidden="1" w:unhideWhenUsed="1"/>
+    <w:lsdException w:name="Balloon Text" w:semiHidden="1" w:unhideWhenUsed="1"/>
+    <w:lsdException w:name="Table Grid" w:semiHidden="1" w:uiPriority="59" w:unhideWhenUsed="1"/>
+    <w:lsdException w:name="Table Theme" w:semiHidden="1" w:unhideWhenUsed="1"/>
+    <w:lsdException w:name="Placeholder Text" w:semiHidden="1"/>
+    <w:lsdException w:name="No Spacing" w:uiPriority="1" w:qFormat="1"/>
+    <w:lsdException w:name="Light Shading" w:uiPriority="60"/>
+    <w:lsdException w:name="Light List" w:uiPriority="61"/>
+    <w:lsdException w:name="Light Grid" w:uiPriority="62"/>
+    <w:lsdException w:name="Medium Shading 1" w:uiPriority="63"/>
+    <w:lsdException w:name="Medium Shading 2" w:uiPriority="64"/>
+    <w:lsdException w:name="Medium List 1" w:uiPriority="65"/>
+    <w:lsdException w:name="Medium List 2" w:uiPriority="66"/>
+    <w:lsdException w:name="Medium Grid 1" w:uiPriority="67"/>
+    <w:lsdException w:name="Medium Grid 2" w:uiPriority="68"/>
+    <w:lsdException w:name="Medium Grid 3" w:uiPriority="69"/>
+    <w:lsdException w:name="Dark List" w:uiPriority="70"/>
+    <w:lsdException w:name="Colorful Shading" w:uiPriority="71"/>
+    <w:lsdException w:name="Colorful List" w:uiPriority="72"/>
+    <w:lsdException w:name="Colorful Grid" w:uiPriority="73"/>
+    <w:lsdException w:name="Light Shading Accent 1" w:uiPriority="60"/>
+    <w:lsdException w:name="Light List Accent 1" w:uiPriority="61"/>
+    <w:lsdException w:name="Light Grid Accent 1" w:uiPriority="62"/>
+    <w:lsdException w:name="Medium Shading 1 Accent 1" w:uiPriority="63"/>
+    <w:lsdException w:name="Medium Shading 2 Accent 1" w:uiPriority="64"/>
+    <w:lsdException w:name="Medium List 1 Accent 1" w:uiPriority="65"/>
+    <w:lsdException w:name="Revision" w:semiHidden="1"/>
+    <w:lsdException w:name="List Paragraph" w:uiPriority="34" w:qFormat="1"/>
+    <w:lsdException w:name="Quote" w:uiPriority="29" w:qFormat="1"/>
+    <w:lsdException w:name="Intense Quote" w:uiPriority="30" w:qFormat="1"/>
+    <w:lsdException w:name="Medium List 2 Accent 1" w:uiPriority="66"/>
+    <w:lsdException w:name="Medium Grid 1 Accent 1" w:uiPriority="67"/>
+    <w:lsdException w:name="Medium Grid 2 Accent 1" w:uiPriority="68"/>
+    <w:lsdException w:name="Medium Grid 3 Accent 1" w:uiPriority="69"/>
+    <w:lsdException w:name="Dark List Accent 1" w:uiPriority="70"/>
+    <w:lsdException w:name="Colorful Shading Accent 1" w:uiPriority="71"/>
+    <w:lsdException w:name="Colorful List Accent 1" w:uiPriority="72"/>
+    <w:lsdException w:name="Colorful Grid Accent 1" w:uiPriority="73"/>
+    <w:lsdException w:name="Light Shading Accent 2" w:uiPriority="60"/>
+    <w:lsdException w:name="Light List Accent 2" w:uiPriority="61"/>
+    <w:lsdException w:name="Light Grid Accent 2" w:uiPriority="62"/>
+    <w:lsdException w:name="Medium Shading 1 Accent 2" w:uiPriority="63"/>
+    <w:lsdException w:name="Medium Shading 2 Accent 2" w:uiPriority="64"/>
+    <w:lsdException w:name="Medium List 1 Accent 2" w:uiPriority="65"/>
+    <w:lsdException w:name="Medium List 2 Accent 2" w:uiPriority="66"/>
+    <w:lsdException w:name="Medium Grid 1 Accent 2" w:uiPriority="67"/>
+    <w:lsdException w:name="Medium Grid 2 Accent 2" w:uiPriority="68"/>
+    <w:lsdException w:name="Medium Grid 3 Accent 2" w:uiPriority="69"/>
+    <w:lsdException w:name="Dark List Accent 2" w:uiPriority="70"/>
+    <w:lsdException w:name="Colorful Shading Accent 2" w:uiPriority="71"/>
+    <w:lsdException w:name="Colorful List Accent 2" w:uiPriority="72"/>
+    <w:lsdException w:name="Colorful Grid Accent 2" w:uiPriority="73"/>
+    <w:lsdException w:name="Light Shading Accent 3" w:uiPriority="60"/>
+    <w:lsdException w:name="Light List Accent 3" w:uiPriority="61"/>
+    <w:lsdException w:name="Light Grid Accent 3" w:uiPriority="62"/>
+    <w:lsdException w:name="Medium Shading 1 Accent 3" w:uiPriority="63"/>
+    <w:lsdException w:name="Medium Shading 2 Accent 3" w:uiPriority="64"/>
+    <w:lsdException w:name="Medium List 1 Accent 3" w:uiPriority="65"/>
+    <w:lsdException w:name="Medium List 2 Accent 3" w:uiPriority="66"/>
+    <w:lsdException w:name="Medium Grid 1 Accent 3" w:uiPriority="67"/>
+    <w:lsdException w:name="Medium Grid 2 Accent 3" w:uiPriority="68"/>
+    <w:lsdException w:name="Medium Grid 3 Accent 3" w:uiPriority="69"/>
+    <w:lsdException w:name="Dark List Accent 3" w:uiPriority="70"/>
+    <w:lsdException w:name="Colorful Shading Accent 3" w:uiPriority="71"/>
+    <w:lsdException w:name="Colorful List Accent 3" w:uiPriority="72"/>
+    <w:lsdException w:name="Colorful Grid Accent 3" w:uiPriority="73"/>
+    <w:lsdException w:name="Light Shading Accent 4" w:uiPriority="60"/>
+    <w:lsdException w:name="Light List Accent 4" w:uiPriority="61"/>
+    <w:lsdException w:name="Light Grid Accent 4" w:uiPriority="62"/>
+    <w:lsdException w:name="Medium Shading 1 Accent 4" w:uiPriority="63"/>
+    <w:lsdException w:name="Medium Shading 2 Accent 4" w:uiPriority="64"/>
+    <w:lsdException w:name="Medium List 1 Accent 4" w:uiPriority="65"/>
+    <w:lsdException w:name="Medium List 2 Accent 4" w:uiPriority="66"/>
+    <w:lsdException w:name="Medium Grid 1 Accent 4" w:uiPriority="67"/>
+    <w:lsdException w:name="Medium Grid 2 Accent 4" w:uiPriority="68"/>
+    <w:lsdException w:name="Medium Grid 3 Accent 4" w:uiPriority="69"/>
+    <w:lsdException w:name="Dark List Accent 4" w:uiPriority="70"/>
+    <w:lsdException w:name="Colorful Shading Accent 4" w:uiPriority="71"/>
+    <w:lsdException w:name="Colorful List Accent 4" w:uiPriority="72"/>
+    <w:lsdException w:name="Colorful Grid Accent 4" w:uiPriority="73"/>
+    <w:lsdException w:name="Light Shading Accent 5" w:uiPriority="60"/>
+    <w:lsdException w:name="Light List Accent 5" w:uiPriority="61"/>
+    <w:lsdException w:name="Light Grid Accent 5" w:uiPriority="62"/>
+    <w:lsdException w:name="Medium Shading 1 Accent 5" w:uiPriority="63"/>
+    <w:lsdException w:name="Medium Shading 2 Accent 5" w:uiPriority="64"/>
+    <w:lsdException w:name="Medium List 1 Accent 5" w:uiPriority="65"/>
+    <w:lsdException w:name="Medium List 2 Accent 5" w:uiPriority="66"/>
+    <w:lsdException w:name="Medium Grid 1 Accent 5" w:uiPriority="67"/>
+    <w:lsdException w:name="Medium Grid 2 Accent 5" w:uiPriority="68"/>
+    <w:lsdException w:name="Medium Grid 3 Accent 5" w:uiPriority="69"/>
+    <w:lsdException w:name="Dark List Accent 5" w:uiPriority="70"/>
+    <w:lsdException w:name="Colorful Shading Accent 5" w:uiPriority="71"/>
+    <w:lsdException w:name="Colorful List Accent 5" w:uiPriority="72"/>
+    <w:lsdException w:name="Colorful Grid Accent 5" w:uiPriority="73"/>
+    <w:lsdException w:name="Light Shading Accent 6" w:uiPriority="60"/>
+    <w:lsdException w:name="Light List Accent 6" w:uiPriority="61"/>
+    <w:lsdException w:name="Light Grid Accent 6" w:uiPriority="62"/>
+    <w:lsdException w:name="Medium Shading 1 Accent 6" w:uiPriority="63"/>
+    <w:lsdException w:name="Medium Shading 2 Accent 6" w:uiPriority="64"/>
+    <w:lsdException w:name="Medium List 1 Accent 6" w:uiPriority="65"/>
+    <w:lsdException w:name="Medium List 2 Accent 6" w:uiPriority="66"/>
+    <w:lsdException w:name="Medium Grid 1 Accent 6" w:uiPriority="67"/>
+    <w:lsdException w:name="Medium Grid 2 Accent 6" w:uiPriority="68"/>
+    <w:lsdException w:name="Medium Grid 3 Accent 6" w:uiPriority="69"/>
+    <w:lsdException w:name="Dark List Accent 6" w:uiPriority="70"/>
+    <w:lsdException w:name="Colorful Shading Accent 6" w:uiPriority="71"/>
+    <w:lsdException w:name="Colorful List Accent 6" w:uiPriority="72"/>
+    <w:lsdException w:name="Colorful Grid Accent 6" w:uiPriority="73"/>
+    <w:lsdException w:name="Subtle Emphasis" w:uiPriority="19" w:qFormat="1"/>
+    <w:lsdException w:name="Intense Emphasis" w:uiPriority="21" w:qFormat="1"/>
+    <w:lsdException w:name="Subtle Reference" w:uiPriority="31" w:qFormat="1"/>
+    <w:lsdException w:name="Intense Reference" w:uiPriority="32" w:qFormat="1"/>
+    <w:lsdException w:name="Book Title" w:uiPriority="33" w:qFormat="1"/>
+    <w:lsdException w:name="Bibliography" w:semiHidden="1" w:uiPriority="37" w:unhideWhenUsed="1"/>
+    <w:lsdException w:name="TOC Heading" w:semiHidden="1" w:uiPriority="39" w:unhideWhenUsed="1" w:qFormat="1"/>
+    <w:lsdException w:name="Plain Table 1" w:uiPriority="41"/>
+    <w:lsdException w:name="Plain Table 2" w:uiPriority="42"/>
+    <w:lsdException w:name="Plain Table 3" w:uiPriority="43"/>
+    <w:lsdException w:name="Plain Table 4" w:uiPriority="44"/>
+    <w:lsdException w:name="Plain Table 5" w:uiPriority="45"/>
+    <w:lsdException w:name="Grid Table Light" w:uiPriority="40"/>
+    <w:lsdException w:name="Grid Table 1 Light" w:uiPriority="46"/>
+    <w:lsdException w:name="Grid Table 2" w:uiPriority="47"/>
+    <w:lsdException w:name="Grid Table 3" w:uiPriority="48"/>
+    <w:lsdException w:name="Grid Table 4" w:uiPriority="49"/>
+    <w:lsdException w:name="Grid Table 5 Dark" w:uiPriority="50"/>
+    <w:lsdException w:name="Grid Table 6 Colorful" w:uiPriority="51"/>
+    <w:lsdException w:name="Grid Table 7 Colorful" w:uiPriority="52"/>
+    <w:lsdException w:name="Grid Table 1 Light Accent 1" w:uiPriority="46"/>
+    <w:lsdException w:name="Grid Table 2 Accent 1" w:uiPriority="47"/>
+    <w:lsdException w:name="Grid Table 3 Accent 1" w:uiPriority="48"/>
+    <w:lsdException w:name="Grid Table 4 Accent 1" w:uiPriority="49"/>
+    <w:lsdException w:name="Grid Table 5 Dark Accent 1" w:uiPriority="50"/>
+    <w:lsdException w:name="Grid Table 6 Colorful Accent 1" w:uiPriority="51"/>
+    <w:lsdException w:name="Grid Table 7 Colorful Accent 1" w:uiPriority="52"/>
+    <w:lsdException w:name="Grid Table 1 Light Accent 2" w:uiPriority="46"/>
+    <w:lsdException w:name="Grid Table 2 Accent 2" w:uiPriority="47"/>
+    <w:lsdException w:name="Grid Table 3 Accent 2" w:uiPriority="48"/>
+    <w:lsdException w:name="Grid Table 4 Accent 2" w:uiPriority="49"/>
+    <w:lsdException w:name="Grid Table 5 Dark Accent 2" w:uiPriority="50"/>
+    <w:lsdException w:name="Grid Table 6 Colorful Accent 2" w:uiPriority="51"/>
+    <w:lsdException w:name="Grid Table 7 Colorful Accent 2" w:uiPriority="52"/>
+    <w:lsdException w:name="Grid Table 1 Light Accent 3" w:uiPriority="46"/>
+    <w:lsdException w:name="Grid Table 2 Accent 3" w:uiPriority="47"/>
+    <w:lsdException w:name="Grid Table 3 Accent 3" w:uiPriority="48"/>
+    <w:lsdException w:name="Grid Table 4 Accent 3" w:uiPriority="49"/>
+    <w:lsdException w:name="Grid Table 5 Dark Accent 3" w:uiPriority="50"/>
+    <w:lsdException w:name="Grid Table 6 Colorful Accent 3" w:uiPriority="51"/>
+    <w:lsdException w:name="Grid Table 7 Colorful Accent 3" w:uiPriority="52"/>
+    <w:lsdException w:name="Grid Table 1 Light Accent 4" w:uiPriority="46"/>
+    <w:lsdException w:name="Grid Table 2 Accent 4" w:uiPriority="47"/>
+    <w:lsdException w:name="Grid Table 3 Accent 4" w:uiPriority="48"/>
+    <w:lsdException w:name="Grid Table 4 Accent 4" w:uiPriority="49"/>
+    <w:lsdException w:name="Grid Table 5 Dark Accent 4" w:uiPriority="50"/>
+    <w:lsdException w:name="Grid Table 6 Colorful Accent 4" w:uiPriority="51"/>
+    <w:lsdException w:name="Grid Table 7 Colorful Accent 4" w:uiPriority="52"/>
+    <w:lsdException w:name="Grid Table 1 Light Accent 5" w:uiPriority="46"/>
+    <w:lsdException w:name="Grid Table 2 Accent 5" w:uiPriority="47"/>
+    <w:lsdException w:name="Grid Table 3 Accent 5" w:uiPriority="48"/>
+    <w:lsdException w:name="Grid Table 4 Accent 5" w:uiPriority="49"/>
+    <w:lsdException w:name="Grid Table 5 Dark Accent 5" w:uiPriority="50"/>
+    <w:lsdException w:name="Grid Table 6 Colorful Accent 5" w:uiPriority="51"/>
+    <w:lsdException w:name="Grid Table 7 Colorful Accent 5" w:uiPriority="52"/>
+    <w:lsdException w:name="Grid Table 1 Light Accent 6" w:uiPriority="46"/>
+    <w:lsdException w:name="Grid Table 2 Accent 6" w:uiPriority="47"/>
+    <w:lsdException w:name="Grid Table 3 Accent 6" w:uiPriority="48"/>
+    <w:lsdException w:name="Grid Table 4 Accent 6" w:uiPriority="49"/>
+    <w:lsdException w:name="Grid Table 5 Dark Accent 6" w:uiPriority="50"/>
+    <w:lsdException w:name="Grid Table 6 Colorful Accent 6" w:uiPriority="51"/>
+    <w:lsdException w:name="Grid Table 7 Colorful Accent 6" w:uiPriority="52"/>
+    <w:lsdException w:name="List Table 1 Light" w:uiPriority="46"/>
+    <w:lsdException w:name="List Table 2" w:uiPriority="47"/>
+    <w:lsdException w:name="List Table 3" w:uiPriority="48"/>
+    <w:lsdException w:name="List Table 4" w:uiPriority="49"/>
+    <w:lsdException w:name="List Table 5 Dark" w:uiPriority="50"/>
+    <w:lsdException w:name="List Table 6 Colorful" w:uiPriority="51"/>
+    <w:lsdException w:name="List Table 7 Colorful" w:uiPriority="52"/>
+    <w:lsdException w:name="List Table 1 Light Accent 1" w:uiPriority="46"/>
+    <w:lsdException w:name="List Table 2 Accent 1" w:uiPriority="47"/>
+    <w:lsdException w:name="List Table 3 Accent 1" w:uiPriority="48"/>
+    <w:lsdException w:name="List Table 4 Accent 1" w:uiPriority="49"/>
+    <w:lsdException w:name="List Table 5 Dark Accent 1" w:uiPriority="50"/>
+    <w:lsdException w:name="List Table 6 Colorful Accent 1" w:uiPriority="51"/>
+    <w:lsdException w:name="List Table 7 Colorful Accent 1" w:uiPriority="52"/>
+    <w:lsdException w:name="List Table 1 Light Accent 2" w:uiPriority="46"/>
+    <w:lsdException w:name="List Table 2 Accent 2" w:uiPriority="47"/>
+    <w:lsdException w:name="List Table 3 Accent 2" w:uiPriority="48"/>
+    <w:lsdException w:name="List Table 4 Accent 2" w:uiPriority="49"/>
+    <w:lsdException w:name="List Table 5 Dark Accent 2" w:uiPriority="50"/>
+    <w:lsdException w:name="List Table 6 Colorful Accent 2" w:uiPriority="51"/>
+    <w:lsdException w:name="List Table 7 Colorful Accent 2" w:uiPriority="52"/>
+    <w:lsdException w:name="List Table 1 Light Accent 3" w:uiPriority="46"/>
+    <w:lsdException w:name="List Table 2 Accent 3" w:uiPriority="47"/>
+    <w:lsdException w:name="List Table 3 Accent 3" w:uiPriority="48"/>
+    <w:lsdException w:name="List Table 4 Accent 3" w:uiPriority="49"/>
+    <w:lsdException w:name="List Table 5 Dark Accent 3" w:uiPriority="50"/>
+    <w:lsdException w:name="List Table 6 Colorful Accent 3" w:uiPriority="51"/>
+    <w:lsdException w:name="List Table 7 Colorful Accent 3" w:uiPriority="52"/>
+    <w:lsdException w:name="List Table 1 Light Accent 4" w:uiPriority="46"/>
+    <w:lsdException w:name="List Table 2 Accent 4" w:uiPriority="47"/>
+    <w:lsdException w:name="List Table 3 Accent 4" w:uiPriority="48"/>
+    <w:lsdException w:name="List Table 4 Accent 4" w:uiPriority="49"/>
+    <w:lsdException w:name="List Table 5 Dark Accent 4" w:uiPriority="50"/>
+    <w:lsdException w:name="List Table 6 Colorful Accent 4" w:uiPriority="51"/>
+    <w:lsdException w:name="List Table 7 Colorful Accent 4" w:uiPriority="52"/>
+    <w:lsdException w:name="List Table 1 Light Accent 5" w:uiPriority="46"/>
+    <w:lsdException w:name="List Table 2 Accent 5" w:uiPriority="47"/>
+    <w:lsdException w:name="List Table 3 Accent 5" w:uiPriority="48"/>
+    <w:lsdException w:name="List Table 4 Accent 5" w:uiPriority="49"/>
+    <w:lsdException w:name="List Table 5 Dark Accent 5" w:uiPriority="50"/>
+    <w:lsdException w:name="List Table 6 Colorful Accent 5" w:uiPriority="51"/>
+    <w:lsdException w:name="List Table 7 Colorful Accent 5" w:uiPriority="52"/>
+    <w:lsdException w:name="List Table 1 Light Accent 6" w:uiPriority="46"/>
+    <w:lsdException w:name="List Table 2 Accent 6" w:uiPriority="47"/>
+    <w:lsdException w:name="List Table 3 Accent 6" w:uiPriority="48"/>
+    <w:lsdException w:name="List Table 4 Accent 6" w:uiPriority="49"/>
+    <w:lsdException w:name="List Table 5 Dark Accent 6" w:uiPriority="50"/>
+    <w:lsdException w:name="List Table 6 Colorful Accent 6" w:uiPriority="51"/>
+    <w:lsdException w:name="List Table 7 Colorful Accent 6" w:uiPriority="52"/>
+    <w:lsdException w:name="Mention" w:semiHidden="1" w:unhideWhenUsed="1"/>
+    <w:lsdException w:name="Smart Hyperlink" w:semiHidden="1" w:unhideWhenUsed="1"/>
+    <w:lsdException w:name="Hashtag" w:semiHidden="1" w:unhideWhenUsed="1"/>
+    <w:lsdException w:name="Unresolved Mention" w:semiHidden="1" w:unhideWhenUsed="1"/>
   </w:latentStyles>
   <w:style w:type="paragraph" w:default="1" w:styleId="Normal">
     <w:name w:val="Normal"/>
@@ -9444,198 +9441,8 @@
 </w:styles>
 </file>
 
-<file path=word/glossary/stylesWithEffects.xml><?xml version="1.0" encoding="utf-8"?>
-<w:styles xmlns:wpc="http://schemas.microsoft.com/office/word/2010/wordprocessingCanvas" xmlns:mc="http://schemas.openxmlformats.org/markup-compatibility/2006" xmlns:o="urn:schemas-microsoft-com:office:office" xmlns:r="http://schemas.openxmlformats.org/officeDocument/2006/relationships" xmlns:m="http://schemas.openxmlformats.org/officeDocument/2006/math" xmlns:v="urn:schemas-microsoft-com:vml" xmlns:wp14="http://schemas.microsoft.com/office/word/2010/wordprocessingDrawing" xmlns:wp="http://schemas.openxmlformats.org/drawingml/2006/wordprocessingDrawing" xmlns:w10="urn:schemas-microsoft-com:office:word" xmlns:w="http://schemas.openxmlformats.org/wordprocessingml/2006/main" xmlns:w14="http://schemas.microsoft.com/office/word/2010/wordml" xmlns:wpg="http://schemas.microsoft.com/office/word/2010/wordprocessingGroup" xmlns:wpi="http://schemas.microsoft.com/office/word/2010/wordprocessingInk" xmlns:wne="http://schemas.microsoft.com/office/word/2006/wordml" xmlns:wps="http://schemas.microsoft.com/office/word/2010/wordprocessingShape" mc:Ignorable="w14 wp14">
-  <w:docDefaults>
-    <w:rPrDefault>
-      <w:rPr>
-        <w:rFonts w:asciiTheme="minorHAnsi" w:eastAsiaTheme="minorEastAsia" w:hAnsiTheme="minorHAnsi" w:cstheme="minorBidi"/>
-        <w:sz w:val="22"/>
-        <w:szCs w:val="22"/>
-        <w:lang w:val="en-CA" w:eastAsia="ja-JP" w:bidi="ar-SA"/>
-      </w:rPr>
-    </w:rPrDefault>
-    <w:pPrDefault>
-      <w:pPr>
-        <w:spacing w:after="200" w:line="276" w:lineRule="auto"/>
-      </w:pPr>
-    </w:pPrDefault>
-  </w:docDefaults>
-  <w:latentStyles w:defLockedState="0" w:defUIPriority="99" w:defSemiHidden="1" w:defUnhideWhenUsed="1" w:defQFormat="0" w:count="267">
-    <w:lsdException w:name="Normal" w:semiHidden="0" w:uiPriority="0" w:unhideWhenUsed="0" w:qFormat="1"/>
-    <w:lsdException w:name="heading 1" w:semiHidden="0" w:uiPriority="9" w:unhideWhenUsed="0" w:qFormat="1"/>
-    <w:lsdException w:name="heading 2" w:uiPriority="9" w:qFormat="1"/>
-    <w:lsdException w:name="heading 3" w:uiPriority="9" w:qFormat="1"/>
-    <w:lsdException w:name="heading 4" w:uiPriority="9" w:qFormat="1"/>
-    <w:lsdException w:name="heading 5" w:uiPriority="9" w:qFormat="1"/>
-    <w:lsdException w:name="heading 6" w:uiPriority="9" w:qFormat="1"/>
-    <w:lsdException w:name="heading 7" w:uiPriority="9" w:qFormat="1"/>
-    <w:lsdException w:name="heading 8" w:uiPriority="9" w:qFormat="1"/>
-    <w:lsdException w:name="heading 9" w:uiPriority="9" w:qFormat="1"/>
-    <w:lsdException w:name="toc 1" w:uiPriority="39"/>
-    <w:lsdException w:name="toc 2" w:uiPriority="39"/>
-    <w:lsdException w:name="toc 3" w:uiPriority="39"/>
-    <w:lsdException w:name="toc 4" w:uiPriority="39"/>
-    <w:lsdException w:name="toc 5" w:uiPriority="39"/>
-    <w:lsdException w:name="toc 6" w:uiPriority="39"/>
-    <w:lsdException w:name="toc 7" w:uiPriority="39"/>
-    <w:lsdException w:name="toc 8" w:uiPriority="39"/>
-    <w:lsdException w:name="toc 9" w:uiPriority="39"/>
-    <w:lsdException w:name="caption" w:uiPriority="35" w:qFormat="1"/>
-    <w:lsdException w:name="Title" w:semiHidden="0" w:uiPriority="10" w:unhideWhenUsed="0" w:qFormat="1"/>
-    <w:lsdException w:name="Default Paragraph Font" w:uiPriority="1"/>
-    <w:lsdException w:name="Subtitle" w:semiHidden="0" w:uiPriority="11" w:unhideWhenUsed="0" w:qFormat="1"/>
-    <w:lsdException w:name="Strong" w:semiHidden="0" w:uiPriority="22" w:unhideWhenUsed="0" w:qFormat="1"/>
-    <w:lsdException w:name="Emphasis" w:semiHidden="0" w:uiPriority="20" w:unhideWhenUsed="0" w:qFormat="1"/>
-    <w:lsdException w:name="Table Grid" w:semiHidden="0" w:uiPriority="59" w:unhideWhenUsed="0"/>
-    <w:lsdException w:name="Placeholder Text" w:unhideWhenUsed="0"/>
-    <w:lsdException w:name="No Spacing" w:semiHidden="0" w:uiPriority="1" w:unhideWhenUsed="0" w:qFormat="1"/>
-    <w:lsdException w:name="Light Shading" w:semiHidden="0" w:uiPriority="60" w:unhideWhenUsed="0"/>
-    <w:lsdException w:name="Light List" w:semiHidden="0" w:uiPriority="61" w:unhideWhenUsed="0"/>
-    <w:lsdException w:name="Light Grid" w:semiHidden="0" w:uiPriority="62" w:unhideWhenUsed="0"/>
-    <w:lsdException w:name="Medium Shading 1" w:semiHidden="0" w:uiPriority="63" w:unhideWhenUsed="0"/>
-    <w:lsdException w:name="Medium Shading 2" w:semiHidden="0" w:uiPriority="64" w:unhideWhenUsed="0"/>
-    <w:lsdException w:name="Medium List 1" w:semiHidden="0" w:uiPriority="65" w:unhideWhenUsed="0"/>
-    <w:lsdException w:name="Medium List 2" w:semiHidden="0" w:uiPriority="66" w:unhideWhenUsed="0"/>
-    <w:lsdException w:name="Medium Grid 1" w:semiHidden="0" w:uiPriority="67" w:unhideWhenUsed="0"/>
-    <w:lsdException w:name="Medium Grid 2" w:semiHidden="0" w:uiPriority="68" w:unhideWhenUsed="0"/>
-    <w:lsdException w:name="Medium Grid 3" w:semiHidden="0" w:uiPriority="69" w:unhideWhenUsed="0"/>
-    <w:lsdException w:name="Dark List" w:semiHidden="0" w:uiPriority="70" w:unhideWhenUsed="0"/>
-    <w:lsdException w:name="Colorful Shading" w:semiHidden="0" w:uiPriority="71" w:unhideWhenUsed="0"/>
-    <w:lsdException w:name="Colorful List" w:semiHidden="0" w:uiPriority="72" w:unhideWhenUsed="0"/>
-    <w:lsdException w:name="Colorful Grid" w:semiHidden="0" w:uiPriority="73" w:unhideWhenUsed="0"/>
-    <w:lsdException w:name="Light Shading Accent 1" w:semiHidden="0" w:uiPriority="60" w:unhideWhenUsed="0"/>
-    <w:lsdException w:name="Light List Accent 1" w:semiHidden="0" w:uiPriority="61" w:unhideWhenUsed="0"/>
-    <w:lsdException w:name="Light Grid Accent 1" w:semiHidden="0" w:uiPriority="62" w:unhideWhenUsed="0"/>
-    <w:lsdException w:name="Medium Shading 1 Accent 1" w:semiHidden="0" w:uiPriority="63" w:unhideWhenUsed="0"/>
-    <w:lsdException w:name="Medium Shading 2 Accent 1" w:semiHidden="0" w:uiPriority="64" w:unhideWhenUsed="0"/>
-    <w:lsdException w:name="Medium List 1 Accent 1" w:semiHidden="0" w:uiPriority="65" w:unhideWhenUsed="0"/>
-    <w:lsdException w:name="Revision" w:unhideWhenUsed="0"/>
-    <w:lsdException w:name="List Paragraph" w:semiHidden="0" w:uiPriority="34" w:unhideWhenUsed="0" w:qFormat="1"/>
-    <w:lsdException w:name="Quote" w:semiHidden="0" w:uiPriority="29" w:unhideWhenUsed="0" w:qFormat="1"/>
-    <w:lsdException w:name="Intense Quote" w:semiHidden="0" w:uiPriority="30" w:unhideWhenUsed="0" w:qFormat="1"/>
-    <w:lsdException w:name="Medium List 2 Accent 1" w:semiHidden="0" w:uiPriority="66" w:unhideWhenUsed="0"/>
-    <w:lsdException w:name="Medium Grid 1 Accent 1" w:semiHidden="0" w:uiPriority="67" w:unhideWhenUsed="0"/>
-    <w:lsdException w:name="Medium Grid 2 Accent 1" w:semiHidden="0" w:uiPriority="68" w:unhideWhenUsed="0"/>
-    <w:lsdException w:name="Medium Grid 3 Accent 1" w:semiHidden="0" w:uiPriority="69" w:unhideWhenUsed="0"/>
-    <w:lsdException w:name="Dark List Accent 1" w:semiHidden="0" w:uiPriority="70" w:unhideWhenUsed="0"/>
-    <w:lsdException w:name="Colorful Shading Accent 1" w:semiHidden="0" w:uiPriority="71" w:unhideWhenUsed="0"/>
-    <w:lsdException w:name="Colorful List Accent 1" w:semiHidden="0" w:uiPriority="72" w:unhideWhenUsed="0"/>
-    <w:lsdException w:name="Colorful Grid Accent 1" w:semiHidden="0" w:uiPriority="73" w:unhideWhenUsed="0"/>
-    <w:lsdException w:name="Light Shading Accent 2" w:semiHidden="0" w:uiPriority="60" w:unhideWhenUsed="0"/>
-    <w:lsdException w:name="Light List Accent 2" w:semiHidden="0" w:uiPriority="61" w:unhideWhenUsed="0"/>
-    <w:lsdException w:name="Light Grid Accent 2" w:semiHidden="0" w:uiPriority="62" w:unhideWhenUsed="0"/>
-    <w:lsdException w:name="Medium Shading 1 Accent 2" w:semiHidden="0" w:uiPriority="63" w:unhideWhenUsed="0"/>
-    <w:lsdException w:name="Medium Shading 2 Accent 2" w:semiHidden="0" w:uiPriority="64" w:unhideWhenUsed="0"/>
-    <w:lsdException w:name="Medium List 1 Accent 2" w:semiHidden="0" w:uiPriority="65" w:unhideWhenUsed="0"/>
-    <w:lsdException w:name="Medium List 2 Accent 2" w:semiHidden="0" w:uiPriority="66" w:unhideWhenUsed="0"/>
-    <w:lsdException w:name="Medium Grid 1 Accent 2" w:semiHidden="0" w:uiPriority="67" w:unhideWhenUsed="0"/>
-    <w:lsdException w:name="Medium Grid 2 Accent 2" w:semiHidden="0" w:uiPriority="68" w:unhideWhenUsed="0"/>
-    <w:lsdException w:name="Medium Grid 3 Accent 2" w:semiHidden="0" w:uiPriority="69" w:unhideWhenUsed="0"/>
-    <w:lsdException w:name="Dark List Accent 2" w:semiHidden="0" w:uiPriority="70" w:unhideWhenUsed="0"/>
-    <w:lsdException w:name="Colorful Shading Accent 2" w:semiHidden="0" w:uiPriority="71" w:unhideWhenUsed="0"/>
-    <w:lsdException w:name="Colorful List Accent 2" w:semiHidden="0" w:uiPriority="72" w:unhideWhenUsed="0"/>
-    <w:lsdException w:name="Colorful Grid Accent 2" w:semiHidden="0" w:uiPriority="73" w:unhideWhenUsed="0"/>
-    <w:lsdException w:name="Light Shading Accent 3" w:semiHidden="0" w:uiPriority="60" w:unhideWhenUsed="0"/>
-    <w:lsdException w:name="Light List Accent 3" w:semiHidden="0" w:uiPriority="61" w:unhideWhenUsed="0"/>
-    <w:lsdException w:name="Light Grid Accent 3" w:semiHidden="0" w:uiPriority="62" w:unhideWhenUsed="0"/>
-    <w:lsdException w:name="Medium Shading 1 Accent 3" w:semiHidden="0" w:uiPriority="63" w:unhideWhenUsed="0"/>
-    <w:lsdException w:name="Medium Shading 2 Accent 3" w:semiHidden="0" w:uiPriority="64" w:unhideWhenUsed="0"/>
-    <w:lsdException w:name="Medium List 1 Accent 3" w:semiHidden="0" w:uiPriority="65" w:unhideWhenUsed="0"/>
-    <w:lsdException w:name="Medium List 2 Accent 3" w:semiHidden="0" w:uiPriority="66" w:unhideWhenUsed="0"/>
-    <w:lsdException w:name="Medium Grid 1 Accent 3" w:semiHidden="0" w:uiPriority="67" w:unhideWhenUsed="0"/>
-    <w:lsdException w:name="Medium Grid 2 Accent 3" w:semiHidden="0" w:uiPriority="68" w:unhideWhenUsed="0"/>
-    <w:lsdException w:name="Medium Grid 3 Accent 3" w:semiHidden="0" w:uiPriority="69" w:unhideWhenUsed="0"/>
-    <w:lsdException w:name="Dark List Accent 3" w:semiHidden="0" w:uiPriority="70" w:unhideWhenUsed="0"/>
-    <w:lsdException w:name="Colorful Shading Accent 3" w:semiHidden="0" w:uiPriority="71" w:unhideWhenUsed="0"/>
-    <w:lsdException w:name="Colorful List Accent 3" w:semiHidden="0" w:uiPriority="72" w:unhideWhenUsed="0"/>
-    <w:lsdException w:name="Colorful Grid Accent 3" w:semiHidden="0" w:uiPriority="73" w:unhideWhenUsed="0"/>
-    <w:lsdException w:name="Light Shading Accent 4" w:semiHidden="0" w:uiPriority="60" w:unhideWhenUsed="0"/>
-    <w:lsdException w:name="Light List Accent 4" w:semiHidden="0" w:uiPriority="61" w:unhideWhenUsed="0"/>
-    <w:lsdException w:name="Light Grid Accent 4" w:semiHidden="0" w:uiPriority="62" w:unhideWhenUsed="0"/>
-    <w:lsdException w:name="Medium Shading 1 Accent 4" w:semiHidden="0" w:uiPriority="63" w:unhideWhenUsed="0"/>
-    <w:lsdException w:name="Medium Shading 2 Accent 4" w:semiHidden="0" w:uiPriority="64" w:unhideWhenUsed="0"/>
-    <w:lsdException w:name="Medium List 1 Accent 4" w:semiHidden="0" w:uiPriority="65" w:unhideWhenUsed="0"/>
-    <w:lsdException w:name="Medium List 2 Accent 4" w:semiHidden="0" w:uiPriority="66" w:unhideWhenUsed="0"/>
-    <w:lsdException w:name="Medium Grid 1 Accent 4" w:semiHidden="0" w:uiPriority="67" w:unhideWhenUsed="0"/>
-    <w:lsdException w:name="Medium Grid 2 Accent 4" w:semiHidden="0" w:uiPriority="68" w:unhideWhenUsed="0"/>
-    <w:lsdException w:name="Medium Grid 3 Accent 4" w:semiHidden="0" w:uiPriority="69" w:unhideWhenUsed="0"/>
-    <w:lsdException w:name="Dark List Accent 4" w:semiHidden="0" w:uiPriority="70" w:unhideWhenUsed="0"/>
-    <w:lsdException w:name="Colorful Shading Accent 4" w:semiHidden="0" w:uiPriority="71" w:unhideWhenUsed="0"/>
-    <w:lsdException w:name="Colorful List Accent 4" w:semiHidden="0" w:uiPriority="72" w:unhideWhenUsed="0"/>
-    <w:lsdException w:name="Colorful Grid Accent 4" w:semiHidden="0" w:uiPriority="73" w:unhideWhenUsed="0"/>
-    <w:lsdException w:name="Light Shading Accent 5" w:semiHidden="0" w:uiPriority="60" w:unhideWhenUsed="0"/>
-    <w:lsdException w:name="Light List Accent 5" w:semiHidden="0" w:uiPriority="61" w:unhideWhenUsed="0"/>
-    <w:lsdException w:name="Light Grid Accent 5" w:semiHidden="0" w:uiPriority="62" w:unhideWhenUsed="0"/>
-    <w:lsdException w:name="Medium Shading 1 Accent 5" w:semiHidden="0" w:uiPriority="63" w:unhideWhenUsed="0"/>
-    <w:lsdException w:name="Medium Shading 2 Accent 5" w:semiHidden="0" w:uiPriority="64" w:unhideWhenUsed="0"/>
-    <w:lsdException w:name="Medium List 1 Accent 5" w:semiHidden="0" w:uiPriority="65" w:unhideWhenUsed="0"/>
-    <w:lsdException w:name="Medium List 2 Accent 5" w:semiHidden="0" w:uiPriority="66" w:unhideWhenUsed="0"/>
-    <w:lsdException w:name="Medium Grid 1 Accent 5" w:semiHidden="0" w:uiPriority="67" w:unhideWhenUsed="0"/>
-    <w:lsdException w:name="Medium Grid 2 Accent 5" w:semiHidden="0" w:uiPriority="68" w:unhideWhenUsed="0"/>
-    <w:lsdException w:name="Medium Grid 3 Accent 5" w:semiHidden="0" w:uiPriority="69" w:unhideWhenUsed="0"/>
-    <w:lsdException w:name="Dark List Accent 5" w:semiHidden="0" w:uiPriority="70" w:unhideWhenUsed="0"/>
-    <w:lsdException w:name="Colorful Shading Accent 5" w:semiHidden="0" w:uiPriority="71" w:unhideWhenUsed="0"/>
-    <w:lsdException w:name="Colorful List Accent 5" w:semiHidden="0" w:uiPriority="72" w:unhideWhenUsed="0"/>
-    <w:lsdException w:name="Colorful Grid Accent 5" w:semiHidden="0" w:uiPriority="73" w:unhideWhenUsed="0"/>
-    <w:lsdException w:name="Light Shading Accent 6" w:semiHidden="0" w:uiPriority="60" w:unhideWhenUsed="0"/>
-    <w:lsdException w:name="Light List Accent 6" w:semiHidden="0" w:uiPriority="61" w:unhideWhenUsed="0"/>
-    <w:lsdException w:name="Light Grid Accent 6" w:semiHidden="0" w:uiPriority="62" w:unhideWhenUsed="0"/>
-    <w:lsdException w:name="Medium Shading 1 Accent 6" w:semiHidden="0" w:uiPriority="63" w:unhideWhenUsed="0"/>
-    <w:lsdException w:name="Medium Shading 2 Accent 6" w:semiHidden="0" w:uiPriority="64" w:unhideWhenUsed="0"/>
-    <w:lsdException w:name="Medium List 1 Accent 6" w:semiHidden="0" w:uiPriority="65" w:unhideWhenUsed="0"/>
-    <w:lsdException w:name="Medium List 2 Accent 6" w:semiHidden="0" w:uiPriority="66" w:unhideWhenUsed="0"/>
-    <w:lsdException w:name="Medium Grid 1 Accent 6" w:semiHidden="0" w:uiPriority="67" w:unhideWhenUsed="0"/>
-    <w:lsdException w:name="Medium Grid 2 Accent 6" w:semiHidden="0" w:uiPriority="68" w:unhideWhenUsed="0"/>
-    <w:lsdException w:name="Medium Grid 3 Accent 6" w:semiHidden="0" w:uiPriority="69" w:unhideWhenUsed="0"/>
-    <w:lsdException w:name="Dark List Accent 6" w:semiHidden="0" w:uiPriority="70" w:unhideWhenUsed="0"/>
-    <w:lsdException w:name="Colorful Shading Accent 6" w:semiHidden="0" w:uiPriority="71" w:unhideWhenUsed="0"/>
-    <w:lsdException w:name="Colorful List Accent 6" w:semiHidden="0" w:uiPriority="72" w:unhideWhenUsed="0"/>
-    <w:lsdException w:name="Colorful Grid Accent 6" w:semiHidden="0" w:uiPriority="73" w:unhideWhenUsed="0"/>
-    <w:lsdException w:name="Subtle Emphasis" w:semiHidden="0" w:uiPriority="19" w:unhideWhenUsed="0" w:qFormat="1"/>
-    <w:lsdException w:name="Intense Emphasis" w:semiHidden="0" w:uiPriority="21" w:unhideWhenUsed="0" w:qFormat="1"/>
-    <w:lsdException w:name="Subtle Reference" w:semiHidden="0" w:uiPriority="31" w:unhideWhenUsed="0" w:qFormat="1"/>
-    <w:lsdException w:name="Intense Reference" w:semiHidden="0" w:uiPriority="32" w:unhideWhenUsed="0" w:qFormat="1"/>
-    <w:lsdException w:name="Book Title" w:semiHidden="0" w:uiPriority="33" w:unhideWhenUsed="0" w:qFormat="1"/>
-    <w:lsdException w:name="Bibliography" w:uiPriority="37"/>
-    <w:lsdException w:name="TOC Heading" w:uiPriority="39" w:qFormat="1"/>
-  </w:latentStyles>
-  <w:style w:type="paragraph" w:default="1" w:styleId="Normal">
-    <w:name w:val="Normal"/>
-    <w:qFormat/>
-  </w:style>
-  <w:style w:type="character" w:default="1" w:styleId="DefaultParagraphFont">
-    <w:name w:val="Default Paragraph Font"/>
-    <w:uiPriority w:val="1"/>
-    <w:semiHidden/>
-    <w:unhideWhenUsed/>
-  </w:style>
-  <w:style w:type="table" w:default="1" w:styleId="TableNormal">
-    <w:name w:val="Normal Table"/>
-    <w:uiPriority w:val="99"/>
-    <w:semiHidden/>
-    <w:unhideWhenUsed/>
-    <w:tblPr>
-      <w:tblInd w:w="0" w:type="dxa"/>
-      <w:tblCellMar>
-        <w:top w:w="0" w:type="dxa"/>
-        <w:left w:w="108" w:type="dxa"/>
-        <w:bottom w:w="0" w:type="dxa"/>
-        <w:right w:w="108" w:type="dxa"/>
-      </w:tblCellMar>
-    </w:tblPr>
-  </w:style>
-  <w:style w:type="numbering" w:default="1" w:styleId="NoList">
-    <w:name w:val="No List"/>
-    <w:uiPriority w:val="99"/>
-    <w:semiHidden/>
-    <w:unhideWhenUsed/>
-  </w:style>
-</w:styles>
-</file>
-
 <file path=word/glossary/webSettings.xml><?xml version="1.0" encoding="utf-8"?>
-<w:webSettings xmlns:mc="http://schemas.openxmlformats.org/markup-compatibility/2006" xmlns:r="http://schemas.openxmlformats.org/officeDocument/2006/relationships" xmlns:w="http://schemas.openxmlformats.org/wordprocessingml/2006/main" xmlns:w14="http://schemas.microsoft.com/office/word/2010/wordml" mc:Ignorable="w14">
+<w:webSettings xmlns:mc="http://schemas.openxmlformats.org/markup-compatibility/2006" xmlns:r="http://schemas.openxmlformats.org/officeDocument/2006/relationships" xmlns:w="http://schemas.openxmlformats.org/wordprocessingml/2006/main" xmlns:w14="http://schemas.microsoft.com/office/word/2010/wordml" xmlns:w15="http://schemas.microsoft.com/office/word/2012/wordml" xmlns:w16cid="http://schemas.microsoft.com/office/word/2016/wordml/cid" xmlns:w16se="http://schemas.microsoft.com/office/word/2015/wordml/symex" mc:Ignorable="w14 w15 w16se w16cid">
   <w:optimizeForBrowser/>
 </w:webSettings>
 </file>
@@ -9895,7 +9702,7 @@
   <a:extraClrSchemeLst/>
   <a:extLst>
     <a:ext uri="{05A4C25C-085E-4340-85A3-A5531E510DB2}">
-      <thm15:themeFamily xmlns:thm15="http://schemas.microsoft.com/office/thememl/2012/main" xmlns="" name="Office Theme" id="{62F939B6-93AF-4DB8-9C6B-D6C7DFDC589F}" vid="{4A3C46E8-61CC-4603-A589-7422A47A8E4A}"/>
+      <thm15:themeFamily xmlns:thm15="http://schemas.microsoft.com/office/thememl/2012/main" name="Office Theme" id="{62F939B6-93AF-4DB8-9C6B-D6C7DFDC589F}" vid="{4A3C46E8-61CC-4603-A589-7422A47A8E4A}"/>
     </a:ext>
   </a:extLst>
 </a:theme>

</xml_diff>

<commit_message>
add demo 4 folder system
</commit_message>
<xml_diff>
--- a/Documents/Demo03/Weekly Status Report for 2018-05-29.docx
+++ b/Documents/Demo03/Weekly Status Report for 2018-05-29.docx
@@ -1,6 +1,6 @@
 
 <file path=word/document.xml><?xml version="1.0" encoding="utf-8"?>
-<w:document xmlns:wpc="http://schemas.microsoft.com/office/word/2010/wordprocessingCanvas" xmlns:cx="http://schemas.microsoft.com/office/drawing/2014/chartex" xmlns:cx1="http://schemas.microsoft.com/office/drawing/2015/9/8/chartex" xmlns:cx2="http://schemas.microsoft.com/office/drawing/2015/10/21/chartex" xmlns:cx3="http://schemas.microsoft.com/office/drawing/2016/5/9/chartex" xmlns:cx4="http://schemas.microsoft.com/office/drawing/2016/5/10/chartex" xmlns:cx5="http://schemas.microsoft.com/office/drawing/2016/5/11/chartex" xmlns:cx6="http://schemas.microsoft.com/office/drawing/2016/5/12/chartex" xmlns:cx7="http://schemas.microsoft.com/office/drawing/2016/5/13/chartex" xmlns:cx8="http://schemas.microsoft.com/office/drawing/2016/5/14/chartex" xmlns:mc="http://schemas.openxmlformats.org/markup-compatibility/2006" xmlns:aink="http://schemas.microsoft.com/office/drawing/2016/ink" xmlns:am3d="http://schemas.microsoft.com/office/drawing/2017/model3d" xmlns:o="urn:schemas-microsoft-com:office:office" xmlns:r="http://schemas.openxmlformats.org/officeDocument/2006/relationships" xmlns:m="http://schemas.openxmlformats.org/officeDocument/2006/math" xmlns:v="urn:schemas-microsoft-com:vml" xmlns:wp14="http://schemas.microsoft.com/office/word/2010/wordprocessingDrawing" xmlns:wp="http://schemas.openxmlformats.org/drawingml/2006/wordprocessingDrawing" xmlns:w10="urn:schemas-microsoft-com:office:word" xmlns:w="http://schemas.openxmlformats.org/wordprocessingml/2006/main" xmlns:w14="http://schemas.microsoft.com/office/word/2010/wordml" xmlns:w15="http://schemas.microsoft.com/office/word/2012/wordml" xmlns:w16cid="http://schemas.microsoft.com/office/word/2016/wordml/cid" xmlns:w16se="http://schemas.microsoft.com/office/word/2015/wordml/symex" xmlns:wpg="http://schemas.microsoft.com/office/word/2010/wordprocessingGroup" xmlns:wpi="http://schemas.microsoft.com/office/word/2010/wordprocessingInk" xmlns:wne="http://schemas.microsoft.com/office/word/2006/wordml" xmlns:wps="http://schemas.microsoft.com/office/word/2010/wordprocessingShape" mc:Ignorable="w14 w15 w16se w16cid wp14">
+<w:document xmlns:wpc="http://schemas.microsoft.com/office/word/2010/wordprocessingCanvas" xmlns:mc="http://schemas.openxmlformats.org/markup-compatibility/2006" xmlns:o="urn:schemas-microsoft-com:office:office" xmlns:r="http://schemas.openxmlformats.org/officeDocument/2006/relationships" xmlns:m="http://schemas.openxmlformats.org/officeDocument/2006/math" xmlns:v="urn:schemas-microsoft-com:vml" xmlns:wp14="http://schemas.microsoft.com/office/word/2010/wordprocessingDrawing" xmlns:wp="http://schemas.openxmlformats.org/drawingml/2006/wordprocessingDrawing" xmlns:w10="urn:schemas-microsoft-com:office:word" xmlns:w="http://schemas.openxmlformats.org/wordprocessingml/2006/main" xmlns:w14="http://schemas.microsoft.com/office/word/2010/wordml" xmlns:wpg="http://schemas.microsoft.com/office/word/2010/wordprocessingGroup" xmlns:wpi="http://schemas.microsoft.com/office/word/2010/wordprocessingInk" xmlns:wne="http://schemas.microsoft.com/office/word/2006/wordml" xmlns:wps="http://schemas.microsoft.com/office/word/2010/wordprocessingShape" mc:Ignorable="w14 wp14">
   <w:body>
     <w:p>
       <w:pPr>
@@ -2113,8 +2113,80 @@
                 <w:szCs w:val="24"/>
               </w:rPr>
             </w:pPr>
-            <w:bookmarkStart w:id="0" w:name="_GoBack"/>
-            <w:bookmarkEnd w:id="0"/>
+            <w:r>
+              <w:rPr>
+                <w:bCs/>
+                <w:sz w:val="24"/>
+                <w:szCs w:val="24"/>
+              </w:rPr>
+              <w:t xml:space="preserve">The database </w:t>
+            </w:r>
+            <w:proofErr w:type="gramStart"/>
+            <w:r>
+              <w:rPr>
+                <w:bCs/>
+                <w:sz w:val="24"/>
+                <w:szCs w:val="24"/>
+              </w:rPr>
+              <w:t>has been updated</w:t>
+            </w:r>
+            <w:proofErr w:type="gramEnd"/>
+            <w:r>
+              <w:rPr>
+                <w:bCs/>
+                <w:sz w:val="24"/>
+                <w:szCs w:val="24"/>
+              </w:rPr>
+              <w:t xml:space="preserve"> to support more categories</w:t>
+            </w:r>
+            <w:r>
+              <w:rPr>
+                <w:bCs/>
+                <w:sz w:val="24"/>
+                <w:szCs w:val="24"/>
+              </w:rPr>
+              <w:t>, and a w</w:t>
+            </w:r>
+            <w:r>
+              <w:rPr>
+                <w:bCs/>
+                <w:sz w:val="24"/>
+                <w:szCs w:val="24"/>
+              </w:rPr>
+              <w:t xml:space="preserve">ebpage template has been setup. Admin page to add products is complete and successfully adds new products to the database (still having trouble uploading images to the web server). </w:t>
+            </w:r>
+            <w:r>
+              <w:rPr>
+                <w:bCs/>
+                <w:sz w:val="24"/>
+                <w:szCs w:val="24"/>
+              </w:rPr>
+              <w:t>The m</w:t>
+            </w:r>
+            <w:r>
+              <w:rPr>
+                <w:bCs/>
+                <w:sz w:val="24"/>
+                <w:szCs w:val="24"/>
+              </w:rPr>
+              <w:t>ain product display page successfully pulls products from the database, and can s</w:t>
+            </w:r>
+            <w:r>
+              <w:rPr>
+                <w:bCs/>
+                <w:sz w:val="24"/>
+                <w:szCs w:val="24"/>
+              </w:rPr>
+              <w:t>ort by both main (console) and sub (genre) categories.</w:t>
+            </w:r>
+            <w:r>
+              <w:rPr>
+                <w:bCs/>
+                <w:sz w:val="24"/>
+                <w:szCs w:val="24"/>
+              </w:rPr>
+              <w:t xml:space="preserve"> </w:t>
+            </w:r>
           </w:p>
           <w:p>
             <w:pPr>
@@ -3844,6 +3916,7 @@
                 <w:szCs w:val="20"/>
               </w:rPr>
             </w:pPr>
+            <w:bookmarkStart w:id="0" w:name="_GoBack"/>
             <w:r>
               <w:rPr>
                 <w:bCs/>
@@ -3852,6 +3925,7 @@
               </w:rPr>
               <w:t>Contents of Shopping Carts Persist Across Sessions and Devices</w:t>
             </w:r>
+            <w:bookmarkEnd w:id="0"/>
           </w:p>
         </w:tc>
         <w:tc>
@@ -4670,7 +4744,8 @@
                 <w:sz w:val="20"/>
                 <w:szCs w:val="20"/>
               </w:rPr>
-              <w:t>Users Can Create an Account and Sign-in (Including Admin Accounts)</w:t>
+              <w:lastRenderedPageBreak/>
+              <w:t>DB Updated</w:t>
             </w:r>
           </w:p>
           <w:p>
@@ -4692,7 +4767,7 @@
                 <w:sz w:val="20"/>
                 <w:szCs w:val="20"/>
               </w:rPr>
-              <w:t>Users Can Add Products to Cart and View Them</w:t>
+              <w:t>Webpage header complete</w:t>
             </w:r>
           </w:p>
           <w:p>
@@ -4714,26 +4789,7 @@
                 <w:sz w:val="20"/>
                 <w:szCs w:val="20"/>
               </w:rPr>
-              <w:lastRenderedPageBreak/>
-              <w:t xml:space="preserve">Customer Can Remove/Edit Products </w:t>
-            </w:r>
-            <w:proofErr w:type="gramStart"/>
-            <w:r>
-              <w:rPr>
-                <w:bCs/>
-                <w:sz w:val="20"/>
-                <w:szCs w:val="20"/>
-              </w:rPr>
-              <w:t>In</w:t>
-            </w:r>
-            <w:proofErr w:type="gramEnd"/>
-            <w:r>
-              <w:rPr>
-                <w:bCs/>
-                <w:sz w:val="20"/>
-                <w:szCs w:val="20"/>
-              </w:rPr>
-              <w:t xml:space="preserve"> Their Cart</w:t>
+              <w:t>Admin page can add products to DB</w:t>
             </w:r>
           </w:p>
           <w:p>
@@ -4755,7 +4811,7 @@
                 <w:sz w:val="20"/>
                 <w:szCs w:val="20"/>
               </w:rPr>
-              <w:t>Contents of shopping cart persists across sessions and devices</w:t>
+              <w:t>Main product page can pull products and sort by main category</w:t>
             </w:r>
           </w:p>
         </w:tc>
@@ -4993,6 +5049,13 @@
                 <w:sz w:val="20"/>
               </w:rPr>
             </w:pPr>
+            <w:r>
+              <w:rPr>
+                <w:bCs/>
+                <w:sz w:val="20"/>
+              </w:rPr>
+              <w:t>T17</w:t>
+            </w:r>
           </w:p>
         </w:tc>
         <w:tc>
@@ -5009,6 +5072,13 @@
                 <w:sz w:val="20"/>
               </w:rPr>
             </w:pPr>
+            <w:r>
+              <w:rPr>
+                <w:bCs/>
+                <w:sz w:val="20"/>
+              </w:rPr>
+              <w:t>Account Sign-up Available</w:t>
+            </w:r>
           </w:p>
         </w:tc>
         <w:tc>
@@ -5025,6 +5095,20 @@
                 <w:sz w:val="20"/>
               </w:rPr>
             </w:pPr>
+            <w:r>
+              <w:rPr>
+                <w:bCs/>
+                <w:sz w:val="20"/>
+              </w:rPr>
+              <w:t>Evan</w:t>
+            </w:r>
+            <w:r>
+              <w:rPr>
+                <w:bCs/>
+                <w:sz w:val="20"/>
+              </w:rPr>
+              <w:t>, Devan</w:t>
+            </w:r>
           </w:p>
         </w:tc>
         <w:tc>
@@ -5041,6 +5125,13 @@
                 <w:sz w:val="20"/>
               </w:rPr>
             </w:pPr>
+            <w:r>
+              <w:rPr>
+                <w:bCs/>
+                <w:sz w:val="20"/>
+              </w:rPr>
+              <w:t>Y</w:t>
+            </w:r>
           </w:p>
         </w:tc>
       </w:tr>
@@ -5058,6 +5149,13 @@
                 <w:sz w:val="20"/>
               </w:rPr>
             </w:pPr>
+            <w:r>
+              <w:rPr>
+                <w:bCs/>
+                <w:sz w:val="20"/>
+              </w:rPr>
+              <w:t>T18</w:t>
+            </w:r>
           </w:p>
         </w:tc>
         <w:tc>
@@ -5074,6 +5172,13 @@
                 <w:sz w:val="20"/>
               </w:rPr>
             </w:pPr>
+            <w:r>
+              <w:rPr>
+                <w:bCs/>
+                <w:sz w:val="20"/>
+              </w:rPr>
+              <w:t>Users Can Sign-in to Their Account (Including Admin Accounts)</w:t>
+            </w:r>
           </w:p>
         </w:tc>
         <w:tc>
@@ -5091,6 +5196,20 @@
                 <w:sz w:val="20"/>
               </w:rPr>
             </w:pPr>
+            <w:r>
+              <w:rPr>
+                <w:bCs/>
+                <w:sz w:val="20"/>
+              </w:rPr>
+              <w:t>Evan</w:t>
+            </w:r>
+            <w:r>
+              <w:rPr>
+                <w:bCs/>
+                <w:sz w:val="20"/>
+              </w:rPr>
+              <w:t>, Devan</w:t>
+            </w:r>
           </w:p>
         </w:tc>
         <w:tc>
@@ -5107,6 +5226,13 @@
                 <w:sz w:val="20"/>
               </w:rPr>
             </w:pPr>
+            <w:r>
+              <w:rPr>
+                <w:bCs/>
+                <w:sz w:val="20"/>
+              </w:rPr>
+              <w:t>Y</w:t>
+            </w:r>
           </w:p>
         </w:tc>
       </w:tr>
@@ -5126,6 +5252,13 @@
                 <w:sz w:val="20"/>
               </w:rPr>
             </w:pPr>
+            <w:r>
+              <w:rPr>
+                <w:bCs/>
+                <w:sz w:val="20"/>
+              </w:rPr>
+              <w:t>T19</w:t>
+            </w:r>
           </w:p>
         </w:tc>
         <w:tc>
@@ -5141,6 +5274,13 @@
                 <w:sz w:val="20"/>
               </w:rPr>
             </w:pPr>
+            <w:r>
+              <w:rPr>
+                <w:bCs/>
+                <w:sz w:val="20"/>
+              </w:rPr>
+              <w:t>Users Can Add Products to Their Shopping Cart</w:t>
+            </w:r>
           </w:p>
         </w:tc>
         <w:tc>
@@ -5157,6 +5297,20 @@
                 <w:sz w:val="20"/>
               </w:rPr>
             </w:pPr>
+            <w:r>
+              <w:rPr>
+                <w:bCs/>
+                <w:sz w:val="20"/>
+              </w:rPr>
+              <w:t>Curtis</w:t>
+            </w:r>
+            <w:r>
+              <w:rPr>
+                <w:bCs/>
+                <w:sz w:val="20"/>
+              </w:rPr>
+              <w:t>, Pat</w:t>
+            </w:r>
           </w:p>
         </w:tc>
         <w:tc>
@@ -5173,6 +5327,13 @@
                 <w:sz w:val="20"/>
               </w:rPr>
             </w:pPr>
+            <w:r>
+              <w:rPr>
+                <w:bCs/>
+                <w:sz w:val="20"/>
+              </w:rPr>
+              <w:t>Y</w:t>
+            </w:r>
           </w:p>
         </w:tc>
       </w:tr>
@@ -5190,6 +5351,13 @@
                 <w:sz w:val="20"/>
               </w:rPr>
             </w:pPr>
+            <w:r>
+              <w:rPr>
+                <w:bCs/>
+                <w:sz w:val="20"/>
+              </w:rPr>
+              <w:t>T20</w:t>
+            </w:r>
           </w:p>
         </w:tc>
         <w:tc>
@@ -5206,6 +5374,13 @@
                 <w:sz w:val="20"/>
               </w:rPr>
             </w:pPr>
+            <w:r>
+              <w:rPr>
+                <w:bCs/>
+                <w:sz w:val="20"/>
+              </w:rPr>
+              <w:t>Users Can View Items In Their Shopping Cart</w:t>
+            </w:r>
           </w:p>
         </w:tc>
         <w:tc>
@@ -5223,6 +5398,20 @@
                 <w:sz w:val="20"/>
               </w:rPr>
             </w:pPr>
+            <w:r>
+              <w:rPr>
+                <w:bCs/>
+                <w:sz w:val="20"/>
+              </w:rPr>
+              <w:t>Curtis</w:t>
+            </w:r>
+            <w:r>
+              <w:rPr>
+                <w:bCs/>
+                <w:sz w:val="20"/>
+              </w:rPr>
+              <w:t>, Pat</w:t>
+            </w:r>
           </w:p>
         </w:tc>
         <w:tc>
@@ -5239,6 +5428,13 @@
                 <w:sz w:val="20"/>
               </w:rPr>
             </w:pPr>
+            <w:r>
+              <w:rPr>
+                <w:bCs/>
+                <w:sz w:val="20"/>
+              </w:rPr>
+              <w:t>Y</w:t>
+            </w:r>
           </w:p>
         </w:tc>
       </w:tr>
@@ -5658,14 +5854,7 @@
                 <w:bCs/>
                 <w:sz w:val="20"/>
               </w:rPr>
-              <w:t>T</w:t>
-            </w:r>
-            <w:r>
-              <w:rPr>
-                <w:bCs/>
-                <w:sz w:val="20"/>
-              </w:rPr>
-              <w:t>17</w:t>
+              <w:t>T09</w:t>
             </w:r>
           </w:p>
         </w:tc>
@@ -5687,7 +5876,7 @@
                 <w:bCs/>
                 <w:sz w:val="20"/>
               </w:rPr>
-              <w:t>Sign-up template</w:t>
+              <w:t>Meaningful Data Added to Database</w:t>
             </w:r>
           </w:p>
         </w:tc>
@@ -5734,14 +5923,7 @@
                 <w:bCs/>
                 <w:sz w:val="20"/>
               </w:rPr>
-              <w:t>T1</w:t>
-            </w:r>
-            <w:r>
-              <w:rPr>
-                <w:bCs/>
-                <w:sz w:val="20"/>
-              </w:rPr>
-              <w:t>8</w:t>
+              <w:t>T10</w:t>
             </w:r>
           </w:p>
         </w:tc>
@@ -5764,7 +5946,7 @@
                 <w:bCs/>
                 <w:sz w:val="20"/>
               </w:rPr>
-              <w:t>Sign-in template</w:t>
+              <w:t>Connect Website to Database</w:t>
             </w:r>
           </w:p>
         </w:tc>
@@ -5813,14 +5995,7 @@
                 <w:bCs/>
                 <w:sz w:val="20"/>
               </w:rPr>
-              <w:t>T1</w:t>
-            </w:r>
-            <w:r>
-              <w:rPr>
-                <w:bCs/>
-                <w:sz w:val="20"/>
-              </w:rPr>
-              <w:t>9</w:t>
+              <w:t>T11</w:t>
             </w:r>
           </w:p>
         </w:tc>
@@ -5842,7 +6017,7 @@
                 <w:bCs/>
                 <w:sz w:val="20"/>
               </w:rPr>
-              <w:t>Account sign-up available</w:t>
+              <w:t>HTML/CSS Template Complete</w:t>
             </w:r>
           </w:p>
         </w:tc>
@@ -5895,14 +6070,7 @@
                 <w:bCs/>
                 <w:sz w:val="20"/>
               </w:rPr>
-              <w:t>T</w:t>
-            </w:r>
-            <w:r>
-              <w:rPr>
-                <w:bCs/>
-                <w:sz w:val="20"/>
-              </w:rPr>
-              <w:t>20</w:t>
+              <w:t>T12</w:t>
             </w:r>
           </w:p>
         </w:tc>
@@ -5924,23 +6092,7 @@
                 <w:bCs/>
                 <w:sz w:val="20"/>
               </w:rPr>
-              <w:t xml:space="preserve">Users can sign-in to </w:t>
-            </w:r>
-            <w:proofErr w:type="gramStart"/>
-            <w:r>
-              <w:rPr>
-                <w:bCs/>
-                <w:sz w:val="20"/>
-              </w:rPr>
-              <w:t>account(</w:t>
-            </w:r>
-            <w:proofErr w:type="gramEnd"/>
-            <w:r>
-              <w:rPr>
-                <w:bCs/>
-                <w:sz w:val="20"/>
-              </w:rPr>
-              <w:t>incl. admins)</w:t>
+              <w:t>Client Can Add Products to Database</w:t>
             </w:r>
           </w:p>
         </w:tc>
@@ -5989,14 +6141,7 @@
                 <w:bCs/>
                 <w:sz w:val="20"/>
               </w:rPr>
-              <w:t>T</w:t>
-            </w:r>
-            <w:r>
-              <w:rPr>
-                <w:bCs/>
-                <w:sz w:val="20"/>
-              </w:rPr>
-              <w:t>21</w:t>
+              <w:t>T13</w:t>
             </w:r>
           </w:p>
         </w:tc>
@@ -6018,7 +6163,7 @@
                 <w:bCs/>
                 <w:sz w:val="20"/>
               </w:rPr>
-              <w:t>Shopping cart template</w:t>
+              <w:t>Main Product Page Working</w:t>
             </w:r>
           </w:p>
         </w:tc>
@@ -6064,14 +6209,7 @@
                 <w:bCs/>
                 <w:sz w:val="20"/>
               </w:rPr>
-              <w:t>T</w:t>
-            </w:r>
-            <w:r>
-              <w:rPr>
-                <w:bCs/>
-                <w:sz w:val="20"/>
-              </w:rPr>
-              <w:t>22</w:t>
+              <w:t>T14</w:t>
             </w:r>
           </w:p>
         </w:tc>
@@ -6093,7 +6231,7 @@
                 <w:bCs/>
                 <w:sz w:val="20"/>
               </w:rPr>
-              <w:t>Users can add products to shopping cart</w:t>
+              <w:t>Update Database Design</w:t>
             </w:r>
           </w:p>
         </w:tc>
@@ -6118,195 +6256,6 @@
               </w:rPr>
               <w:t>Evan</w:t>
             </w:r>
-          </w:p>
-        </w:tc>
-      </w:tr>
-      <w:tr>
-        <w:trPr>
-          <w:cnfStyle w:val="000000100000" w:firstRow="0" w:lastRow="0" w:firstColumn="0" w:lastColumn="0" w:oddVBand="0" w:evenVBand="0" w:oddHBand="1" w:evenHBand="0" w:firstRowFirstColumn="0" w:firstRowLastColumn="0" w:lastRowFirstColumn="0" w:lastRowLastColumn="0"/>
-        </w:trPr>
-        <w:tc>
-          <w:tcPr>
-            <w:tcW w:w="231" w:type="pct"/>
-          </w:tcPr>
-          <w:p>
-            <w:pPr>
-              <w:jc w:val="center"/>
-              <w:rPr>
-                <w:bCs/>
-                <w:sz w:val="20"/>
-              </w:rPr>
-            </w:pPr>
-            <w:r>
-              <w:rPr>
-                <w:bCs/>
-                <w:sz w:val="20"/>
-              </w:rPr>
-              <w:t>T23</w:t>
-            </w:r>
-          </w:p>
-        </w:tc>
-        <w:tc>
-          <w:tcPr>
-            <w:tcW w:w="3928" w:type="pct"/>
-          </w:tcPr>
-          <w:p>
-            <w:pPr>
-              <w:pStyle w:val="ListParagraph"/>
-              <w:ind w:left="0"/>
-              <w:rPr>
-                <w:bCs/>
-                <w:sz w:val="20"/>
-              </w:rPr>
-            </w:pPr>
-            <w:r>
-              <w:rPr>
-                <w:bCs/>
-                <w:sz w:val="20"/>
-              </w:rPr>
-              <w:t>Users can view items in their shopping cart</w:t>
-            </w:r>
-          </w:p>
-        </w:tc>
-        <w:tc>
-          <w:tcPr>
-            <w:tcW w:w="841" w:type="pct"/>
-          </w:tcPr>
-          <w:p>
-            <w:pPr>
-              <w:pStyle w:val="ListParagraph"/>
-              <w:ind w:left="0"/>
-              <w:jc w:val="center"/>
-              <w:rPr>
-                <w:bCs/>
-                <w:sz w:val="20"/>
-              </w:rPr>
-            </w:pPr>
-          </w:p>
-        </w:tc>
-      </w:tr>
-      <w:tr>
-        <w:tc>
-          <w:tcPr>
-            <w:tcW w:w="231" w:type="pct"/>
-          </w:tcPr>
-          <w:p>
-            <w:pPr>
-              <w:jc w:val="center"/>
-              <w:rPr>
-                <w:bCs/>
-                <w:sz w:val="20"/>
-              </w:rPr>
-            </w:pPr>
-            <w:r>
-              <w:rPr>
-                <w:bCs/>
-                <w:sz w:val="20"/>
-              </w:rPr>
-              <w:t>T24</w:t>
-            </w:r>
-          </w:p>
-        </w:tc>
-        <w:tc>
-          <w:tcPr>
-            <w:tcW w:w="3928" w:type="pct"/>
-          </w:tcPr>
-          <w:p>
-            <w:pPr>
-              <w:pStyle w:val="ListParagraph"/>
-              <w:ind w:left="0"/>
-              <w:rPr>
-                <w:bCs/>
-                <w:sz w:val="20"/>
-              </w:rPr>
-            </w:pPr>
-            <w:r>
-              <w:rPr>
-                <w:bCs/>
-                <w:sz w:val="20"/>
-              </w:rPr>
-              <w:t>Deliverables ready</w:t>
-            </w:r>
-          </w:p>
-        </w:tc>
-        <w:tc>
-          <w:tcPr>
-            <w:tcW w:w="841" w:type="pct"/>
-          </w:tcPr>
-          <w:p>
-            <w:pPr>
-              <w:pStyle w:val="ListParagraph"/>
-              <w:ind w:left="0"/>
-              <w:jc w:val="center"/>
-              <w:rPr>
-                <w:bCs/>
-                <w:sz w:val="20"/>
-              </w:rPr>
-            </w:pPr>
-          </w:p>
-        </w:tc>
-      </w:tr>
-      <w:tr>
-        <w:trPr>
-          <w:cnfStyle w:val="000000100000" w:firstRow="0" w:lastRow="0" w:firstColumn="0" w:lastColumn="0" w:oddVBand="0" w:evenVBand="0" w:oddHBand="1" w:evenHBand="0" w:firstRowFirstColumn="0" w:firstRowLastColumn="0" w:lastRowFirstColumn="0" w:lastRowLastColumn="0"/>
-        </w:trPr>
-        <w:tc>
-          <w:tcPr>
-            <w:tcW w:w="231" w:type="pct"/>
-          </w:tcPr>
-          <w:p>
-            <w:pPr>
-              <w:jc w:val="center"/>
-              <w:rPr>
-                <w:bCs/>
-                <w:sz w:val="20"/>
-              </w:rPr>
-            </w:pPr>
-            <w:r>
-              <w:rPr>
-                <w:bCs/>
-                <w:sz w:val="20"/>
-              </w:rPr>
-              <w:t>T25</w:t>
-            </w:r>
-          </w:p>
-        </w:tc>
-        <w:tc>
-          <w:tcPr>
-            <w:tcW w:w="3928" w:type="pct"/>
-          </w:tcPr>
-          <w:p>
-            <w:pPr>
-              <w:pStyle w:val="ListParagraph"/>
-              <w:ind w:left="0"/>
-              <w:rPr>
-                <w:bCs/>
-                <w:sz w:val="20"/>
-              </w:rPr>
-            </w:pPr>
-            <w:r>
-              <w:rPr>
-                <w:bCs/>
-                <w:sz w:val="20"/>
-              </w:rPr>
-              <w:t>Demo ready</w:t>
-            </w:r>
-          </w:p>
-        </w:tc>
-        <w:tc>
-          <w:tcPr>
-            <w:tcW w:w="841" w:type="pct"/>
-          </w:tcPr>
-          <w:p>
-            <w:pPr>
-              <w:pStyle w:val="ListParagraph"/>
-              <w:ind w:left="0"/>
-              <w:jc w:val="center"/>
-              <w:rPr>
-                <w:bCs/>
-                <w:sz w:val="20"/>
-              </w:rPr>
-            </w:pPr>
           </w:p>
         </w:tc>
       </w:tr>
@@ -6688,7 +6637,7 @@
           <w:lang w:eastAsia="ja-JP"/>
         </w:rPr>
         <w:drawing>
-          <wp:inline distT="0" distB="0" distL="0" distR="0" wp14:anchorId="717B9AB4" wp14:editId="2DEAE347">
+          <wp:inline distT="0" distB="0" distL="0" distR="0">
             <wp:extent cx="8891905" cy="5486400"/>
             <wp:effectExtent l="0" t="0" r="4445" b="0"/>
             <wp:docPr id="1" name="Picture 1" descr="Week2_Gnatt"/>
@@ -6705,7 +6654,7 @@
                     </pic:cNvPicPr>
                   </pic:nvPicPr>
                   <pic:blipFill>
-                    <a:blip r:embed="rId7">
+                    <a:blip r:embed="rId8">
                       <a:extLst>
                         <a:ext uri="{28A0092B-C50C-407E-A947-70E740481C1C}">
                           <a14:useLocalDpi xmlns:a14="http://schemas.microsoft.com/office/drawing/2010/main" val="0"/>
@@ -6838,7 +6787,17 @@
           <w:sz w:val="24"/>
           <w:szCs w:val="24"/>
         </w:rPr>
-        <w:t xml:space="preserve"> I</w:t>
+        <w:t xml:space="preserve"> </w:t>
+      </w:r>
+      <w:proofErr w:type="gramStart"/>
+      <w:r>
+        <w:rPr>
+          <w:i/>
+          <w:color w:val="FF0000"/>
+          <w:sz w:val="24"/>
+          <w:szCs w:val="24"/>
+        </w:rPr>
+        <w:t>I</w:t>
       </w:r>
       <w:r>
         <w:rPr>
@@ -6867,6 +6826,7 @@
         </w:rPr>
         <w:t xml:space="preserve"> here</w:t>
       </w:r>
+      <w:proofErr w:type="gramEnd"/>
       <w:r>
         <w:rPr>
           <w:i/>
@@ -6874,8 +6834,19 @@
           <w:sz w:val="24"/>
           <w:szCs w:val="24"/>
         </w:rPr>
-        <w:t>, use the following command</w:t>
+        <w:t xml:space="preserve">, </w:t>
       </w:r>
+      <w:proofErr w:type="gramStart"/>
+      <w:r>
+        <w:rPr>
+          <w:i/>
+          <w:color w:val="FF0000"/>
+          <w:sz w:val="24"/>
+          <w:szCs w:val="24"/>
+        </w:rPr>
+        <w:t>use the following command</w:t>
+      </w:r>
+      <w:proofErr w:type="gramEnd"/>
     </w:p>
     <w:p>
       <w:pPr>
@@ -6887,16 +6858,7 @@
           <w:lang w:val="en-US"/>
         </w:rPr>
       </w:pPr>
-      <w:r>
-        <w:rPr>
-          <w:i/>
-          <w:color w:val="FF0000"/>
-          <w:sz w:val="24"/>
-          <w:szCs w:val="24"/>
-          <w:lang w:val="en-US"/>
-        </w:rPr>
-        <w:t>git log --since=</w:t>
-      </w:r>
+      <w:proofErr w:type="spellStart"/>
       <w:proofErr w:type="gramStart"/>
       <w:r>
         <w:rPr>
@@ -6906,8 +6868,9 @@
           <w:szCs w:val="24"/>
           <w:lang w:val="en-US"/>
         </w:rPr>
-        <w:t>1.week</w:t>
+        <w:t>git</w:t>
       </w:r>
+      <w:proofErr w:type="spellEnd"/>
       <w:proofErr w:type="gramEnd"/>
       <w:r>
         <w:rPr>
@@ -6917,7 +6880,7 @@
           <w:szCs w:val="24"/>
           <w:lang w:val="en-US"/>
         </w:rPr>
-        <w:t xml:space="preserve">  --</w:t>
+        <w:t xml:space="preserve"> log --since=1.week  --</w:t>
       </w:r>
       <w:r>
         <w:rPr>
@@ -6974,7 +6937,7 @@
           <w:lang w:eastAsia="ja-JP"/>
         </w:rPr>
         <w:drawing>
-          <wp:inline distT="0" distB="0" distL="0" distR="0" wp14:anchorId="271DE63F" wp14:editId="4116D55B">
+          <wp:inline distT="0" distB="0" distL="0" distR="0">
             <wp:extent cx="5543550" cy="3209925"/>
             <wp:effectExtent l="0" t="0" r="0" b="9525"/>
             <wp:docPr id="2" name="Picture 2" descr="git repository1"/>
@@ -6991,7 +6954,7 @@
                     </pic:cNvPicPr>
                   </pic:nvPicPr>
                   <pic:blipFill>
-                    <a:blip r:embed="rId8">
+                    <a:blip r:embed="rId9">
                       <a:extLst>
                         <a:ext uri="{28A0092B-C50C-407E-A947-70E740481C1C}">
                           <a14:useLocalDpi xmlns:a14="http://schemas.microsoft.com/office/drawing/2010/main" val="0"/>
@@ -7024,7 +6987,7 @@
       </w:r>
     </w:p>
     <w:sectPr>
-      <w:headerReference w:type="default" r:id="rId9"/>
+      <w:headerReference w:type="default" r:id="rId10"/>
       <w:pgSz w:w="15840" w:h="12240" w:orient="landscape"/>
       <w:pgMar w:top="720" w:right="720" w:bottom="720" w:left="720" w:header="706" w:footer="706" w:gutter="0"/>
       <w:cols w:space="708"/>
@@ -7035,7 +6998,7 @@
 </file>
 
 <file path=word/endnotes.xml><?xml version="1.0" encoding="utf-8"?>
-<w:endnotes xmlns:wpc="http://schemas.microsoft.com/office/word/2010/wordprocessingCanvas" xmlns:cx="http://schemas.microsoft.com/office/drawing/2014/chartex" xmlns:cx1="http://schemas.microsoft.com/office/drawing/2015/9/8/chartex" xmlns:cx2="http://schemas.microsoft.com/office/drawing/2015/10/21/chartex" xmlns:cx3="http://schemas.microsoft.com/office/drawing/2016/5/9/chartex" xmlns:cx4="http://schemas.microsoft.com/office/drawing/2016/5/10/chartex" xmlns:cx5="http://schemas.microsoft.com/office/drawing/2016/5/11/chartex" xmlns:cx6="http://schemas.microsoft.com/office/drawing/2016/5/12/chartex" xmlns:cx7="http://schemas.microsoft.com/office/drawing/2016/5/13/chartex" xmlns:cx8="http://schemas.microsoft.com/office/drawing/2016/5/14/chartex" xmlns:mc="http://schemas.openxmlformats.org/markup-compatibility/2006" xmlns:aink="http://schemas.microsoft.com/office/drawing/2016/ink" xmlns:am3d="http://schemas.microsoft.com/office/drawing/2017/model3d" xmlns:o="urn:schemas-microsoft-com:office:office" xmlns:r="http://schemas.openxmlformats.org/officeDocument/2006/relationships" xmlns:m="http://schemas.openxmlformats.org/officeDocument/2006/math" xmlns:v="urn:schemas-microsoft-com:vml" xmlns:wp14="http://schemas.microsoft.com/office/word/2010/wordprocessingDrawing" xmlns:wp="http://schemas.openxmlformats.org/drawingml/2006/wordprocessingDrawing" xmlns:w10="urn:schemas-microsoft-com:office:word" xmlns:w="http://schemas.openxmlformats.org/wordprocessingml/2006/main" xmlns:w14="http://schemas.microsoft.com/office/word/2010/wordml" xmlns:w15="http://schemas.microsoft.com/office/word/2012/wordml" xmlns:w16cid="http://schemas.microsoft.com/office/word/2016/wordml/cid" xmlns:w16se="http://schemas.microsoft.com/office/word/2015/wordml/symex" xmlns:wpg="http://schemas.microsoft.com/office/word/2010/wordprocessingGroup" xmlns:wpi="http://schemas.microsoft.com/office/word/2010/wordprocessingInk" xmlns:wne="http://schemas.microsoft.com/office/word/2006/wordml" xmlns:wps="http://schemas.microsoft.com/office/word/2010/wordprocessingShape" mc:Ignorable="w14 w15 w16se w16cid wp14">
+<w:endnotes xmlns:wpc="http://schemas.microsoft.com/office/word/2010/wordprocessingCanvas" xmlns:mc="http://schemas.openxmlformats.org/markup-compatibility/2006" xmlns:o="urn:schemas-microsoft-com:office:office" xmlns:r="http://schemas.openxmlformats.org/officeDocument/2006/relationships" xmlns:m="http://schemas.openxmlformats.org/officeDocument/2006/math" xmlns:v="urn:schemas-microsoft-com:vml" xmlns:wp14="http://schemas.microsoft.com/office/word/2010/wordprocessingDrawing" xmlns:wp="http://schemas.openxmlformats.org/drawingml/2006/wordprocessingDrawing" xmlns:w10="urn:schemas-microsoft-com:office:word" xmlns:w="http://schemas.openxmlformats.org/wordprocessingml/2006/main" xmlns:w14="http://schemas.microsoft.com/office/word/2010/wordml" xmlns:wpg="http://schemas.microsoft.com/office/word/2010/wordprocessingGroup" xmlns:wpi="http://schemas.microsoft.com/office/word/2010/wordprocessingInk" xmlns:wne="http://schemas.microsoft.com/office/word/2006/wordml" xmlns:wps="http://schemas.microsoft.com/office/word/2010/wordprocessingShape" mc:Ignorable="w14 wp14">
   <w:endnote w:type="separator" w:id="-1">
     <w:p>
       <w:pPr>
@@ -7060,7 +7023,7 @@
 </file>
 
 <file path=word/footnotes.xml><?xml version="1.0" encoding="utf-8"?>
-<w:footnotes xmlns:wpc="http://schemas.microsoft.com/office/word/2010/wordprocessingCanvas" xmlns:cx="http://schemas.microsoft.com/office/drawing/2014/chartex" xmlns:cx1="http://schemas.microsoft.com/office/drawing/2015/9/8/chartex" xmlns:cx2="http://schemas.microsoft.com/office/drawing/2015/10/21/chartex" xmlns:cx3="http://schemas.microsoft.com/office/drawing/2016/5/9/chartex" xmlns:cx4="http://schemas.microsoft.com/office/drawing/2016/5/10/chartex" xmlns:cx5="http://schemas.microsoft.com/office/drawing/2016/5/11/chartex" xmlns:cx6="http://schemas.microsoft.com/office/drawing/2016/5/12/chartex" xmlns:cx7="http://schemas.microsoft.com/office/drawing/2016/5/13/chartex" xmlns:cx8="http://schemas.microsoft.com/office/drawing/2016/5/14/chartex" xmlns:mc="http://schemas.openxmlformats.org/markup-compatibility/2006" xmlns:aink="http://schemas.microsoft.com/office/drawing/2016/ink" xmlns:am3d="http://schemas.microsoft.com/office/drawing/2017/model3d" xmlns:o="urn:schemas-microsoft-com:office:office" xmlns:r="http://schemas.openxmlformats.org/officeDocument/2006/relationships" xmlns:m="http://schemas.openxmlformats.org/officeDocument/2006/math" xmlns:v="urn:schemas-microsoft-com:vml" xmlns:wp14="http://schemas.microsoft.com/office/word/2010/wordprocessingDrawing" xmlns:wp="http://schemas.openxmlformats.org/drawingml/2006/wordprocessingDrawing" xmlns:w10="urn:schemas-microsoft-com:office:word" xmlns:w="http://schemas.openxmlformats.org/wordprocessingml/2006/main" xmlns:w14="http://schemas.microsoft.com/office/word/2010/wordml" xmlns:w15="http://schemas.microsoft.com/office/word/2012/wordml" xmlns:w16cid="http://schemas.microsoft.com/office/word/2016/wordml/cid" xmlns:w16se="http://schemas.microsoft.com/office/word/2015/wordml/symex" xmlns:wpg="http://schemas.microsoft.com/office/word/2010/wordprocessingGroup" xmlns:wpi="http://schemas.microsoft.com/office/word/2010/wordprocessingInk" xmlns:wne="http://schemas.microsoft.com/office/word/2006/wordml" xmlns:wps="http://schemas.microsoft.com/office/word/2010/wordprocessingShape" mc:Ignorable="w14 w15 w16se w16cid wp14">
+<w:footnotes xmlns:wpc="http://schemas.microsoft.com/office/word/2010/wordprocessingCanvas" xmlns:mc="http://schemas.openxmlformats.org/markup-compatibility/2006" xmlns:o="urn:schemas-microsoft-com:office:office" xmlns:r="http://schemas.openxmlformats.org/officeDocument/2006/relationships" xmlns:m="http://schemas.openxmlformats.org/officeDocument/2006/math" xmlns:v="urn:schemas-microsoft-com:vml" xmlns:wp14="http://schemas.microsoft.com/office/word/2010/wordprocessingDrawing" xmlns:wp="http://schemas.openxmlformats.org/drawingml/2006/wordprocessingDrawing" xmlns:w10="urn:schemas-microsoft-com:office:word" xmlns:w="http://schemas.openxmlformats.org/wordprocessingml/2006/main" xmlns:w14="http://schemas.microsoft.com/office/word/2010/wordml" xmlns:wpg="http://schemas.microsoft.com/office/word/2010/wordprocessingGroup" xmlns:wpi="http://schemas.microsoft.com/office/word/2010/wordprocessingInk" xmlns:wne="http://schemas.microsoft.com/office/word/2006/wordml" xmlns:wps="http://schemas.microsoft.com/office/word/2010/wordprocessingShape" mc:Ignorable="w14 wp14">
   <w:footnote w:type="separator" w:id="-1">
     <w:p>
       <w:pPr>
@@ -7085,7 +7048,7 @@
 </file>
 
 <file path=word/header1.xml><?xml version="1.0" encoding="utf-8"?>
-<w:hdr xmlns:wpc="http://schemas.microsoft.com/office/word/2010/wordprocessingCanvas" xmlns:cx="http://schemas.microsoft.com/office/drawing/2014/chartex" xmlns:cx1="http://schemas.microsoft.com/office/drawing/2015/9/8/chartex" xmlns:cx2="http://schemas.microsoft.com/office/drawing/2015/10/21/chartex" xmlns:cx3="http://schemas.microsoft.com/office/drawing/2016/5/9/chartex" xmlns:cx4="http://schemas.microsoft.com/office/drawing/2016/5/10/chartex" xmlns:cx5="http://schemas.microsoft.com/office/drawing/2016/5/11/chartex" xmlns:cx6="http://schemas.microsoft.com/office/drawing/2016/5/12/chartex" xmlns:cx7="http://schemas.microsoft.com/office/drawing/2016/5/13/chartex" xmlns:cx8="http://schemas.microsoft.com/office/drawing/2016/5/14/chartex" xmlns:mc="http://schemas.openxmlformats.org/markup-compatibility/2006" xmlns:aink="http://schemas.microsoft.com/office/drawing/2016/ink" xmlns:am3d="http://schemas.microsoft.com/office/drawing/2017/model3d" xmlns:o="urn:schemas-microsoft-com:office:office" xmlns:r="http://schemas.openxmlformats.org/officeDocument/2006/relationships" xmlns:m="http://schemas.openxmlformats.org/officeDocument/2006/math" xmlns:v="urn:schemas-microsoft-com:vml" xmlns:wp14="http://schemas.microsoft.com/office/word/2010/wordprocessingDrawing" xmlns:wp="http://schemas.openxmlformats.org/drawingml/2006/wordprocessingDrawing" xmlns:w10="urn:schemas-microsoft-com:office:word" xmlns:w="http://schemas.openxmlformats.org/wordprocessingml/2006/main" xmlns:w14="http://schemas.microsoft.com/office/word/2010/wordml" xmlns:w15="http://schemas.microsoft.com/office/word/2012/wordml" xmlns:w16cid="http://schemas.microsoft.com/office/word/2016/wordml/cid" xmlns:w16se="http://schemas.microsoft.com/office/word/2015/wordml/symex" xmlns:wpg="http://schemas.microsoft.com/office/word/2010/wordprocessingGroup" xmlns:wpi="http://schemas.microsoft.com/office/word/2010/wordprocessingInk" xmlns:wne="http://schemas.microsoft.com/office/word/2006/wordml" xmlns:wps="http://schemas.microsoft.com/office/word/2010/wordprocessingShape" mc:Ignorable="w14 w15 w16se w16cid wp14">
+<w:hdr xmlns:wpc="http://schemas.microsoft.com/office/word/2010/wordprocessingCanvas" xmlns:mc="http://schemas.openxmlformats.org/markup-compatibility/2006" xmlns:o="urn:schemas-microsoft-com:office:office" xmlns:r="http://schemas.openxmlformats.org/officeDocument/2006/relationships" xmlns:m="http://schemas.openxmlformats.org/officeDocument/2006/math" xmlns:v="urn:schemas-microsoft-com:vml" xmlns:wp14="http://schemas.microsoft.com/office/word/2010/wordprocessingDrawing" xmlns:wp="http://schemas.openxmlformats.org/drawingml/2006/wordprocessingDrawing" xmlns:w10="urn:schemas-microsoft-com:office:word" xmlns:w="http://schemas.openxmlformats.org/wordprocessingml/2006/main" xmlns:w14="http://schemas.microsoft.com/office/word/2010/wordml" xmlns:wpg="http://schemas.microsoft.com/office/word/2010/wordprocessingGroup" xmlns:wpi="http://schemas.microsoft.com/office/word/2010/wordprocessingInk" xmlns:wne="http://schemas.microsoft.com/office/word/2006/wordml" xmlns:wps="http://schemas.microsoft.com/office/word/2010/wordprocessingShape" mc:Ignorable="w14 wp14">
   <w:tbl>
     <w:tblPr>
       <w:tblW w:w="0" w:type="auto"/>
@@ -7093,7 +7056,7 @@
     </w:tblPr>
     <w:tblGrid>
       <w:gridCol w:w="1968"/>
-      <w:gridCol w:w="2988"/>
+      <w:gridCol w:w="2934"/>
       <w:gridCol w:w="792"/>
     </w:tblGrid>
     <w:tr>
@@ -7127,7 +7090,7 @@
               <w:lang w:eastAsia="ja-JP"/>
             </w:rPr>
             <w:drawing>
-              <wp:inline distT="0" distB="0" distL="0" distR="0" wp14:anchorId="451F5186" wp14:editId="5D874C88">
+              <wp:inline distT="0" distB="0" distL="0" distR="0" wp14:anchorId="37A2F4F2" wp14:editId="019BCA60">
                 <wp:extent cx="1093758" cy="540947"/>
                 <wp:effectExtent l="19050" t="0" r="0" b="0"/>
                 <wp:docPr id="3" name="Picture 21"/>
@@ -7288,8 +7251,8 @@
 </file>
 
 <file path=word/numbering.xml><?xml version="1.0" encoding="utf-8"?>
-<w:numbering xmlns:wpc="http://schemas.microsoft.com/office/word/2010/wordprocessingCanvas" xmlns:cx="http://schemas.microsoft.com/office/drawing/2014/chartex" xmlns:cx1="http://schemas.microsoft.com/office/drawing/2015/9/8/chartex" xmlns:cx2="http://schemas.microsoft.com/office/drawing/2015/10/21/chartex" xmlns:cx3="http://schemas.microsoft.com/office/drawing/2016/5/9/chartex" xmlns:cx4="http://schemas.microsoft.com/office/drawing/2016/5/10/chartex" xmlns:cx5="http://schemas.microsoft.com/office/drawing/2016/5/11/chartex" xmlns:cx6="http://schemas.microsoft.com/office/drawing/2016/5/12/chartex" xmlns:cx7="http://schemas.microsoft.com/office/drawing/2016/5/13/chartex" xmlns:cx8="http://schemas.microsoft.com/office/drawing/2016/5/14/chartex" xmlns:mc="http://schemas.openxmlformats.org/markup-compatibility/2006" xmlns:aink="http://schemas.microsoft.com/office/drawing/2016/ink" xmlns:am3d="http://schemas.microsoft.com/office/drawing/2017/model3d" xmlns:o="urn:schemas-microsoft-com:office:office" xmlns:r="http://schemas.openxmlformats.org/officeDocument/2006/relationships" xmlns:m="http://schemas.openxmlformats.org/officeDocument/2006/math" xmlns:v="urn:schemas-microsoft-com:vml" xmlns:wp14="http://schemas.microsoft.com/office/word/2010/wordprocessingDrawing" xmlns:wp="http://schemas.openxmlformats.org/drawingml/2006/wordprocessingDrawing" xmlns:w10="urn:schemas-microsoft-com:office:word" xmlns:w="http://schemas.openxmlformats.org/wordprocessingml/2006/main" xmlns:w14="http://schemas.microsoft.com/office/word/2010/wordml" xmlns:w15="http://schemas.microsoft.com/office/word/2012/wordml" xmlns:w16cid="http://schemas.microsoft.com/office/word/2016/wordml/cid" xmlns:w16se="http://schemas.microsoft.com/office/word/2015/wordml/symex" xmlns:wpg="http://schemas.microsoft.com/office/word/2010/wordprocessingGroup" xmlns:wpi="http://schemas.microsoft.com/office/word/2010/wordprocessingInk" xmlns:wne="http://schemas.microsoft.com/office/word/2006/wordml" xmlns:wps="http://schemas.microsoft.com/office/word/2010/wordprocessingShape" mc:Ignorable="w14 w15 w16se w16cid wp14">
-  <w:abstractNum w:abstractNumId="0" w15:restartNumberingAfterBreak="0">
+<w:numbering xmlns:wpc="http://schemas.microsoft.com/office/word/2010/wordprocessingCanvas" xmlns:mc="http://schemas.openxmlformats.org/markup-compatibility/2006" xmlns:o="urn:schemas-microsoft-com:office:office" xmlns:r="http://schemas.openxmlformats.org/officeDocument/2006/relationships" xmlns:m="http://schemas.openxmlformats.org/officeDocument/2006/math" xmlns:v="urn:schemas-microsoft-com:vml" xmlns:wp14="http://schemas.microsoft.com/office/word/2010/wordprocessingDrawing" xmlns:wp="http://schemas.openxmlformats.org/drawingml/2006/wordprocessingDrawing" xmlns:w10="urn:schemas-microsoft-com:office:word" xmlns:w="http://schemas.openxmlformats.org/wordprocessingml/2006/main" xmlns:w14="http://schemas.microsoft.com/office/word/2010/wordml" xmlns:wpg="http://schemas.microsoft.com/office/word/2010/wordprocessingGroup" xmlns:wpi="http://schemas.microsoft.com/office/word/2010/wordprocessingInk" xmlns:wne="http://schemas.microsoft.com/office/word/2006/wordml" xmlns:wps="http://schemas.microsoft.com/office/word/2010/wordprocessingShape" mc:Ignorable="w14 wp14">
+  <w:abstractNum w:abstractNumId="0">
     <w:nsid w:val="057D31F9"/>
     <w:multiLevelType w:val="hybridMultilevel"/>
     <w:tmpl w:val="D850F8B2"/>
@@ -7402,7 +7365,7 @@
       </w:rPr>
     </w:lvl>
   </w:abstractNum>
-  <w:abstractNum w:abstractNumId="1" w15:restartNumberingAfterBreak="0">
+  <w:abstractNum w:abstractNumId="1">
     <w:nsid w:val="0AED5CFE"/>
     <w:multiLevelType w:val="hybridMultilevel"/>
     <w:tmpl w:val="AE5C9CB8"/>
@@ -7515,7 +7478,7 @@
       </w:rPr>
     </w:lvl>
   </w:abstractNum>
-  <w:abstractNum w:abstractNumId="2" w15:restartNumberingAfterBreak="0">
+  <w:abstractNum w:abstractNumId="2">
     <w:nsid w:val="166550BE"/>
     <w:multiLevelType w:val="hybridMultilevel"/>
     <w:tmpl w:val="B6E065AC"/>
@@ -7601,7 +7564,7 @@
       </w:pPr>
     </w:lvl>
   </w:abstractNum>
-  <w:abstractNum w:abstractNumId="3" w15:restartNumberingAfterBreak="0">
+  <w:abstractNum w:abstractNumId="3">
     <w:nsid w:val="2DA965B3"/>
     <w:multiLevelType w:val="hybridMultilevel"/>
     <w:tmpl w:val="BEB6ECA2"/>
@@ -7714,7 +7677,7 @@
       </w:rPr>
     </w:lvl>
   </w:abstractNum>
-  <w:abstractNum w:abstractNumId="4" w15:restartNumberingAfterBreak="0">
+  <w:abstractNum w:abstractNumId="4">
     <w:nsid w:val="319560E8"/>
     <w:multiLevelType w:val="hybridMultilevel"/>
     <w:tmpl w:val="BA04AF84"/>
@@ -7827,7 +7790,7 @@
       </w:rPr>
     </w:lvl>
   </w:abstractNum>
-  <w:abstractNum w:abstractNumId="5" w15:restartNumberingAfterBreak="0">
+  <w:abstractNum w:abstractNumId="5">
     <w:nsid w:val="5CFE5827"/>
     <w:multiLevelType w:val="hybridMultilevel"/>
     <w:tmpl w:val="40AEA21A"/>
@@ -7916,7 +7879,7 @@
       </w:pPr>
     </w:lvl>
   </w:abstractNum>
-  <w:abstractNum w:abstractNumId="6" w15:restartNumberingAfterBreak="0">
+  <w:abstractNum w:abstractNumId="6">
     <w:nsid w:val="79423896"/>
     <w:multiLevelType w:val="hybridMultilevel"/>
     <w:tmpl w:val="E1147990"/>
@@ -8054,7 +8017,7 @@
 </file>
 
 <file path=word/styles.xml><?xml version="1.0" encoding="utf-8"?>
-<w:styles xmlns:mc="http://schemas.openxmlformats.org/markup-compatibility/2006" xmlns:r="http://schemas.openxmlformats.org/officeDocument/2006/relationships" xmlns:w="http://schemas.openxmlformats.org/wordprocessingml/2006/main" xmlns:w14="http://schemas.microsoft.com/office/word/2010/wordml" xmlns:w15="http://schemas.microsoft.com/office/word/2012/wordml" xmlns:w16cid="http://schemas.microsoft.com/office/word/2016/wordml/cid" xmlns:w16se="http://schemas.microsoft.com/office/word/2015/wordml/symex" mc:Ignorable="w14 w15 w16se w16cid">
+<w:styles xmlns:mc="http://schemas.openxmlformats.org/markup-compatibility/2006" xmlns:r="http://schemas.openxmlformats.org/officeDocument/2006/relationships" xmlns:w="http://schemas.openxmlformats.org/wordprocessingml/2006/main" xmlns:w14="http://schemas.microsoft.com/office/word/2010/wordml" mc:Ignorable="w14">
   <w:docDefaults>
     <w:rPrDefault>
       <w:rPr>
@@ -8070,382 +8033,671 @@
       </w:pPr>
     </w:pPrDefault>
   </w:docDefaults>
-  <w:latentStyles w:defLockedState="0" w:defUIPriority="99" w:defSemiHidden="0" w:defUnhideWhenUsed="0" w:defQFormat="0" w:count="375">
-    <w:lsdException w:name="Normal" w:uiPriority="0" w:qFormat="1"/>
-    <w:lsdException w:name="heading 1" w:uiPriority="9" w:qFormat="1"/>
-    <w:lsdException w:name="heading 2" w:semiHidden="1" w:uiPriority="9" w:unhideWhenUsed="1" w:qFormat="1"/>
-    <w:lsdException w:name="heading 3" w:semiHidden="1" w:uiPriority="9" w:unhideWhenUsed="1" w:qFormat="1"/>
-    <w:lsdException w:name="heading 4" w:semiHidden="1" w:uiPriority="9" w:unhideWhenUsed="1" w:qFormat="1"/>
-    <w:lsdException w:name="heading 5" w:semiHidden="1" w:uiPriority="9" w:unhideWhenUsed="1" w:qFormat="1"/>
-    <w:lsdException w:name="heading 6" w:semiHidden="1" w:uiPriority="9" w:unhideWhenUsed="1" w:qFormat="1"/>
-    <w:lsdException w:name="heading 7" w:semiHidden="1" w:uiPriority="9" w:unhideWhenUsed="1" w:qFormat="1"/>
-    <w:lsdException w:name="heading 8" w:semiHidden="1" w:uiPriority="9" w:unhideWhenUsed="1" w:qFormat="1"/>
-    <w:lsdException w:name="heading 9" w:semiHidden="1" w:uiPriority="9" w:unhideWhenUsed="1" w:qFormat="1"/>
-    <w:lsdException w:name="index 1" w:semiHidden="1" w:unhideWhenUsed="1"/>
-    <w:lsdException w:name="index 2" w:semiHidden="1" w:unhideWhenUsed="1"/>
-    <w:lsdException w:name="index 3" w:semiHidden="1" w:unhideWhenUsed="1"/>
-    <w:lsdException w:name="index 4" w:semiHidden="1" w:unhideWhenUsed="1"/>
-    <w:lsdException w:name="index 5" w:semiHidden="1" w:unhideWhenUsed="1"/>
-    <w:lsdException w:name="index 6" w:semiHidden="1" w:unhideWhenUsed="1"/>
-    <w:lsdException w:name="index 7" w:semiHidden="1" w:unhideWhenUsed="1"/>
-    <w:lsdException w:name="index 8" w:semiHidden="1" w:unhideWhenUsed="1"/>
-    <w:lsdException w:name="index 9" w:semiHidden="1" w:unhideWhenUsed="1"/>
-    <w:lsdException w:name="toc 1" w:semiHidden="1" w:uiPriority="39" w:unhideWhenUsed="1"/>
-    <w:lsdException w:name="toc 2" w:semiHidden="1" w:uiPriority="39" w:unhideWhenUsed="1"/>
-    <w:lsdException w:name="toc 3" w:semiHidden="1" w:uiPriority="39" w:unhideWhenUsed="1"/>
-    <w:lsdException w:name="toc 4" w:semiHidden="1" w:uiPriority="39" w:unhideWhenUsed="1"/>
-    <w:lsdException w:name="toc 5" w:semiHidden="1" w:uiPriority="39" w:unhideWhenUsed="1"/>
-    <w:lsdException w:name="toc 6" w:semiHidden="1" w:uiPriority="39" w:unhideWhenUsed="1"/>
-    <w:lsdException w:name="toc 7" w:semiHidden="1" w:uiPriority="39" w:unhideWhenUsed="1"/>
-    <w:lsdException w:name="toc 8" w:semiHidden="1" w:uiPriority="39" w:unhideWhenUsed="1"/>
-    <w:lsdException w:name="toc 9" w:semiHidden="1" w:uiPriority="39" w:unhideWhenUsed="1"/>
-    <w:lsdException w:name="Normal Indent" w:semiHidden="1" w:unhideWhenUsed="1"/>
-    <w:lsdException w:name="footnote text" w:semiHidden="1" w:unhideWhenUsed="1"/>
-    <w:lsdException w:name="annotation text" w:semiHidden="1" w:unhideWhenUsed="1"/>
-    <w:lsdException w:name="header" w:semiHidden="1" w:unhideWhenUsed="1"/>
-    <w:lsdException w:name="footer" w:semiHidden="1" w:unhideWhenUsed="1"/>
-    <w:lsdException w:name="index heading" w:semiHidden="1" w:unhideWhenUsed="1"/>
-    <w:lsdException w:name="caption" w:semiHidden="1" w:uiPriority="35" w:unhideWhenUsed="1" w:qFormat="1"/>
-    <w:lsdException w:name="table of figures" w:semiHidden="1" w:unhideWhenUsed="1"/>
-    <w:lsdException w:name="envelope address" w:semiHidden="1" w:unhideWhenUsed="1"/>
-    <w:lsdException w:name="envelope return" w:semiHidden="1" w:unhideWhenUsed="1"/>
-    <w:lsdException w:name="footnote reference" w:semiHidden="1" w:unhideWhenUsed="1"/>
-    <w:lsdException w:name="annotation reference" w:semiHidden="1" w:unhideWhenUsed="1"/>
-    <w:lsdException w:name="line number" w:semiHidden="1" w:unhideWhenUsed="1"/>
-    <w:lsdException w:name="page number" w:semiHidden="1" w:unhideWhenUsed="1"/>
-    <w:lsdException w:name="endnote reference" w:semiHidden="1" w:unhideWhenUsed="1"/>
-    <w:lsdException w:name="endnote text" w:semiHidden="1" w:unhideWhenUsed="1"/>
-    <w:lsdException w:name="table of authorities" w:semiHidden="1" w:unhideWhenUsed="1"/>
-    <w:lsdException w:name="macro" w:semiHidden="1" w:unhideWhenUsed="1"/>
-    <w:lsdException w:name="toa heading" w:semiHidden="1" w:unhideWhenUsed="1"/>
-    <w:lsdException w:name="List" w:semiHidden="1" w:unhideWhenUsed="1"/>
-    <w:lsdException w:name="List Bullet" w:semiHidden="1" w:unhideWhenUsed="1"/>
-    <w:lsdException w:name="List Number" w:semiHidden="1" w:unhideWhenUsed="1"/>
-    <w:lsdException w:name="List 2" w:semiHidden="1" w:unhideWhenUsed="1"/>
-    <w:lsdException w:name="List 3" w:semiHidden="1" w:unhideWhenUsed="1"/>
-    <w:lsdException w:name="List 4" w:semiHidden="1" w:unhideWhenUsed="1"/>
-    <w:lsdException w:name="List 5" w:semiHidden="1" w:unhideWhenUsed="1"/>
-    <w:lsdException w:name="List Bullet 2" w:semiHidden="1" w:unhideWhenUsed="1"/>
-    <w:lsdException w:name="List Bullet 3" w:semiHidden="1" w:unhideWhenUsed="1"/>
-    <w:lsdException w:name="List Bullet 4" w:semiHidden="1" w:unhideWhenUsed="1"/>
-    <w:lsdException w:name="List Bullet 5" w:semiHidden="1" w:unhideWhenUsed="1"/>
-    <w:lsdException w:name="List Number 2" w:semiHidden="1" w:unhideWhenUsed="1"/>
-    <w:lsdException w:name="List Number 3" w:semiHidden="1" w:unhideWhenUsed="1"/>
-    <w:lsdException w:name="List Number 4" w:semiHidden="1" w:unhideWhenUsed="1"/>
-    <w:lsdException w:name="List Number 5" w:semiHidden="1" w:unhideWhenUsed="1"/>
-    <w:lsdException w:name="Title" w:uiPriority="10" w:qFormat="1"/>
-    <w:lsdException w:name="Closing" w:semiHidden="1" w:unhideWhenUsed="1"/>
-    <w:lsdException w:name="Signature" w:semiHidden="1" w:unhideWhenUsed="1"/>
-    <w:lsdException w:name="Default Paragraph Font" w:semiHidden="1" w:uiPriority="1" w:unhideWhenUsed="1"/>
-    <w:lsdException w:name="Body Text" w:semiHidden="1" w:unhideWhenUsed="1"/>
-    <w:lsdException w:name="Body Text Indent" w:semiHidden="1" w:unhideWhenUsed="1"/>
-    <w:lsdException w:name="List Continue" w:semiHidden="1" w:unhideWhenUsed="1"/>
-    <w:lsdException w:name="List Continue 2" w:semiHidden="1" w:unhideWhenUsed="1"/>
-    <w:lsdException w:name="List Continue 3" w:semiHidden="1" w:unhideWhenUsed="1"/>
-    <w:lsdException w:name="List Continue 4" w:semiHidden="1" w:unhideWhenUsed="1"/>
-    <w:lsdException w:name="List Continue 5" w:semiHidden="1" w:unhideWhenUsed="1"/>
-    <w:lsdException w:name="Message Header" w:semiHidden="1" w:unhideWhenUsed="1"/>
-    <w:lsdException w:name="Subtitle" w:uiPriority="11" w:qFormat="1"/>
-    <w:lsdException w:name="Salutation" w:semiHidden="1" w:unhideWhenUsed="1"/>
-    <w:lsdException w:name="Date" w:semiHidden="1" w:unhideWhenUsed="1"/>
-    <w:lsdException w:name="Body Text First Indent" w:semiHidden="1" w:unhideWhenUsed="1"/>
-    <w:lsdException w:name="Body Text First Indent 2" w:semiHidden="1" w:unhideWhenUsed="1"/>
-    <w:lsdException w:name="Note Heading" w:semiHidden="1" w:unhideWhenUsed="1"/>
-    <w:lsdException w:name="Body Text 2" w:semiHidden="1" w:unhideWhenUsed="1"/>
-    <w:lsdException w:name="Body Text 3" w:semiHidden="1" w:unhideWhenUsed="1"/>
-    <w:lsdException w:name="Body Text Indent 2" w:semiHidden="1" w:unhideWhenUsed="1"/>
-    <w:lsdException w:name="Body Text Indent 3" w:semiHidden="1" w:unhideWhenUsed="1"/>
-    <w:lsdException w:name="Block Text" w:semiHidden="1" w:unhideWhenUsed="1"/>
-    <w:lsdException w:name="Hyperlink" w:semiHidden="1" w:unhideWhenUsed="1"/>
-    <w:lsdException w:name="FollowedHyperlink" w:semiHidden="1" w:unhideWhenUsed="1"/>
-    <w:lsdException w:name="Strong" w:uiPriority="22" w:qFormat="1"/>
-    <w:lsdException w:name="Emphasis" w:uiPriority="20" w:qFormat="1"/>
-    <w:lsdException w:name="Document Map" w:semiHidden="1" w:unhideWhenUsed="1"/>
-    <w:lsdException w:name="Plain Text" w:semiHidden="1" w:unhideWhenUsed="1"/>
-    <w:lsdException w:name="E-mail Signature" w:semiHidden="1" w:unhideWhenUsed="1"/>
-    <w:lsdException w:name="HTML Top of Form" w:semiHidden="1" w:unhideWhenUsed="1"/>
-    <w:lsdException w:name="HTML Bottom of Form" w:semiHidden="1" w:unhideWhenUsed="1"/>
-    <w:lsdException w:name="Normal (Web)" w:semiHidden="1" w:unhideWhenUsed="1"/>
-    <w:lsdException w:name="HTML Acronym" w:semiHidden="1" w:unhideWhenUsed="1"/>
-    <w:lsdException w:name="HTML Address" w:semiHidden="1" w:unhideWhenUsed="1"/>
-    <w:lsdException w:name="HTML Cite" w:semiHidden="1" w:unhideWhenUsed="1"/>
-    <w:lsdException w:name="HTML Code" w:semiHidden="1" w:unhideWhenUsed="1"/>
-    <w:lsdException w:name="HTML Definition" w:semiHidden="1" w:unhideWhenUsed="1"/>
-    <w:lsdException w:name="HTML Keyboard" w:semiHidden="1" w:unhideWhenUsed="1"/>
-    <w:lsdException w:name="HTML Preformatted" w:semiHidden="1" w:unhideWhenUsed="1"/>
-    <w:lsdException w:name="HTML Sample" w:semiHidden="1" w:unhideWhenUsed="1"/>
-    <w:lsdException w:name="HTML Typewriter" w:semiHidden="1" w:unhideWhenUsed="1"/>
-    <w:lsdException w:name="HTML Variable" w:semiHidden="1" w:unhideWhenUsed="1"/>
-    <w:lsdException w:name="Normal Table" w:semiHidden="1" w:unhideWhenUsed="1"/>
-    <w:lsdException w:name="annotation subject" w:semiHidden="1" w:unhideWhenUsed="1"/>
-    <w:lsdException w:name="No List" w:semiHidden="1" w:unhideWhenUsed="1"/>
-    <w:lsdException w:name="Outline List 1" w:semiHidden="1" w:unhideWhenUsed="1"/>
-    <w:lsdException w:name="Outline List 2" w:semiHidden="1" w:unhideWhenUsed="1"/>
-    <w:lsdException w:name="Outline List 3" w:semiHidden="1" w:unhideWhenUsed="1"/>
-    <w:lsdException w:name="Table Simple 1" w:semiHidden="1" w:unhideWhenUsed="1"/>
-    <w:lsdException w:name="Table Simple 2" w:semiHidden="1" w:unhideWhenUsed="1"/>
-    <w:lsdException w:name="Table Simple 3" w:semiHidden="1" w:unhideWhenUsed="1"/>
-    <w:lsdException w:name="Table Classic 1" w:semiHidden="1" w:unhideWhenUsed="1"/>
-    <w:lsdException w:name="Table Classic 2" w:semiHidden="1" w:unhideWhenUsed="1"/>
-    <w:lsdException w:name="Table Classic 3" w:semiHidden="1" w:unhideWhenUsed="1"/>
-    <w:lsdException w:name="Table Classic 4" w:semiHidden="1" w:unhideWhenUsed="1"/>
-    <w:lsdException w:name="Table Colorful 1" w:semiHidden="1" w:unhideWhenUsed="1"/>
-    <w:lsdException w:name="Table Colorful 2" w:semiHidden="1" w:unhideWhenUsed="1"/>
-    <w:lsdException w:name="Table Colorful 3" w:semiHidden="1" w:unhideWhenUsed="1"/>
-    <w:lsdException w:name="Table Columns 1" w:semiHidden="1" w:unhideWhenUsed="1"/>
-    <w:lsdException w:name="Table Columns 2" w:semiHidden="1" w:unhideWhenUsed="1"/>
-    <w:lsdException w:name="Table Columns 3" w:semiHidden="1" w:unhideWhenUsed="1"/>
-    <w:lsdException w:name="Table Columns 4" w:semiHidden="1" w:unhideWhenUsed="1"/>
-    <w:lsdException w:name="Table Columns 5" w:semiHidden="1" w:unhideWhenUsed="1"/>
-    <w:lsdException w:name="Table Grid 1" w:semiHidden="1" w:unhideWhenUsed="1"/>
-    <w:lsdException w:name="Table Grid 2" w:semiHidden="1" w:unhideWhenUsed="1"/>
-    <w:lsdException w:name="Table Grid 3" w:semiHidden="1" w:unhideWhenUsed="1"/>
-    <w:lsdException w:name="Table Grid 4" w:semiHidden="1" w:unhideWhenUsed="1"/>
-    <w:lsdException w:name="Table Grid 5" w:semiHidden="1" w:unhideWhenUsed="1"/>
-    <w:lsdException w:name="Table Grid 6" w:semiHidden="1" w:unhideWhenUsed="1"/>
-    <w:lsdException w:name="Table Grid 7" w:semiHidden="1" w:unhideWhenUsed="1"/>
-    <w:lsdException w:name="Table Grid 8" w:semiHidden="1" w:unhideWhenUsed="1"/>
-    <w:lsdException w:name="Table List 1" w:semiHidden="1" w:unhideWhenUsed="1"/>
-    <w:lsdException w:name="Table List 2" w:semiHidden="1" w:unhideWhenUsed="1"/>
-    <w:lsdException w:name="Table List 3" w:semiHidden="1" w:unhideWhenUsed="1"/>
-    <w:lsdException w:name="Table List 4" w:semiHidden="1" w:unhideWhenUsed="1"/>
-    <w:lsdException w:name="Table List 5" w:semiHidden="1" w:unhideWhenUsed="1"/>
-    <w:lsdException w:name="Table List 6" w:semiHidden="1" w:unhideWhenUsed="1"/>
-    <w:lsdException w:name="Table List 7" w:semiHidden="1" w:unhideWhenUsed="1"/>
-    <w:lsdException w:name="Table List 8" w:semiHidden="1" w:unhideWhenUsed="1"/>
-    <w:lsdException w:name="Table 3D effects 1" w:semiHidden="1" w:unhideWhenUsed="1"/>
-    <w:lsdException w:name="Table 3D effects 2" w:semiHidden="1" w:unhideWhenUsed="1"/>
-    <w:lsdException w:name="Table 3D effects 3" w:semiHidden="1" w:unhideWhenUsed="1"/>
-    <w:lsdException w:name="Table Contemporary" w:semiHidden="1" w:unhideWhenUsed="1"/>
-    <w:lsdException w:name="Table Elegant" w:semiHidden="1" w:unhideWhenUsed="1"/>
-    <w:lsdException w:name="Table Professional" w:semiHidden="1" w:unhideWhenUsed="1"/>
-    <w:lsdException w:name="Table Subtle 1" w:semiHidden="1" w:unhideWhenUsed="1"/>
-    <w:lsdException w:name="Table Subtle 2" w:semiHidden="1" w:unhideWhenUsed="1"/>
-    <w:lsdException w:name="Table Web 1" w:semiHidden="1" w:unhideWhenUsed="1"/>
-    <w:lsdException w:name="Table Web 2" w:semiHidden="1" w:unhideWhenUsed="1"/>
-    <w:lsdException w:name="Table Web 3" w:semiHidden="1" w:unhideWhenUsed="1"/>
-    <w:lsdException w:name="Balloon Text" w:semiHidden="1" w:unhideWhenUsed="1"/>
-    <w:lsdException w:name="Table Grid" w:semiHidden="1" w:uiPriority="39" w:unhideWhenUsed="1"/>
-    <w:lsdException w:name="Table Theme" w:semiHidden="1" w:unhideWhenUsed="1"/>
-    <w:lsdException w:name="Placeholder Text" w:semiHidden="1"/>
-    <w:lsdException w:name="No Spacing" w:uiPriority="1" w:qFormat="1"/>
-    <w:lsdException w:name="Light Shading" w:uiPriority="60"/>
-    <w:lsdException w:name="Light List" w:uiPriority="61"/>
-    <w:lsdException w:name="Light Grid" w:uiPriority="62"/>
-    <w:lsdException w:name="Medium Shading 1" w:uiPriority="63"/>
-    <w:lsdException w:name="Medium Shading 2" w:uiPriority="64"/>
-    <w:lsdException w:name="Medium List 1" w:uiPriority="65"/>
-    <w:lsdException w:name="Medium List 2" w:uiPriority="66"/>
-    <w:lsdException w:name="Medium Grid 1" w:uiPriority="67"/>
-    <w:lsdException w:name="Medium Grid 2" w:uiPriority="68"/>
-    <w:lsdException w:name="Medium Grid 3" w:uiPriority="69"/>
-    <w:lsdException w:name="Dark List" w:uiPriority="70"/>
-    <w:lsdException w:name="Colorful Shading" w:uiPriority="71"/>
-    <w:lsdException w:name="Colorful List" w:uiPriority="72"/>
-    <w:lsdException w:name="Colorful Grid" w:uiPriority="73"/>
-    <w:lsdException w:name="Light Shading Accent 1" w:uiPriority="60"/>
-    <w:lsdException w:name="Light List Accent 1" w:uiPriority="61"/>
-    <w:lsdException w:name="Light Grid Accent 1" w:uiPriority="62"/>
-    <w:lsdException w:name="Medium Shading 1 Accent 1" w:uiPriority="63"/>
-    <w:lsdException w:name="Medium Shading 2 Accent 1" w:uiPriority="64"/>
-    <w:lsdException w:name="Medium List 1 Accent 1" w:uiPriority="65"/>
-    <w:lsdException w:name="Revision" w:semiHidden="1"/>
-    <w:lsdException w:name="List Paragraph" w:uiPriority="34" w:qFormat="1"/>
-    <w:lsdException w:name="Quote" w:uiPriority="29" w:qFormat="1"/>
-    <w:lsdException w:name="Intense Quote" w:uiPriority="30" w:qFormat="1"/>
-    <w:lsdException w:name="Medium List 2 Accent 1" w:uiPriority="66"/>
-    <w:lsdException w:name="Medium Grid 1 Accent 1" w:uiPriority="67"/>
-    <w:lsdException w:name="Medium Grid 2 Accent 1" w:uiPriority="68"/>
-    <w:lsdException w:name="Medium Grid 3 Accent 1" w:uiPriority="69"/>
-    <w:lsdException w:name="Dark List Accent 1" w:uiPriority="70"/>
-    <w:lsdException w:name="Colorful Shading Accent 1" w:uiPriority="71"/>
-    <w:lsdException w:name="Colorful List Accent 1" w:uiPriority="72"/>
-    <w:lsdException w:name="Colorful Grid Accent 1" w:uiPriority="73"/>
-    <w:lsdException w:name="Light Shading Accent 2" w:uiPriority="60"/>
-    <w:lsdException w:name="Light List Accent 2" w:uiPriority="61"/>
-    <w:lsdException w:name="Light Grid Accent 2" w:uiPriority="62"/>
-    <w:lsdException w:name="Medium Shading 1 Accent 2" w:uiPriority="63"/>
-    <w:lsdException w:name="Medium Shading 2 Accent 2" w:uiPriority="64"/>
-    <w:lsdException w:name="Medium List 1 Accent 2" w:uiPriority="65"/>
-    <w:lsdException w:name="Medium List 2 Accent 2" w:uiPriority="66"/>
-    <w:lsdException w:name="Medium Grid 1 Accent 2" w:uiPriority="67"/>
-    <w:lsdException w:name="Medium Grid 2 Accent 2" w:uiPriority="68"/>
-    <w:lsdException w:name="Medium Grid 3 Accent 2" w:uiPriority="69"/>
-    <w:lsdException w:name="Dark List Accent 2" w:uiPriority="70"/>
-    <w:lsdException w:name="Colorful Shading Accent 2" w:uiPriority="71"/>
-    <w:lsdException w:name="Colorful List Accent 2" w:uiPriority="72"/>
-    <w:lsdException w:name="Colorful Grid Accent 2" w:uiPriority="73"/>
-    <w:lsdException w:name="Light Shading Accent 3" w:uiPriority="60"/>
-    <w:lsdException w:name="Light List Accent 3" w:uiPriority="61"/>
-    <w:lsdException w:name="Light Grid Accent 3" w:uiPriority="62"/>
-    <w:lsdException w:name="Medium Shading 1 Accent 3" w:uiPriority="63"/>
-    <w:lsdException w:name="Medium Shading 2 Accent 3" w:uiPriority="64"/>
-    <w:lsdException w:name="Medium List 1 Accent 3" w:uiPriority="65"/>
-    <w:lsdException w:name="Medium List 2 Accent 3" w:uiPriority="66"/>
-    <w:lsdException w:name="Medium Grid 1 Accent 3" w:uiPriority="67"/>
-    <w:lsdException w:name="Medium Grid 2 Accent 3" w:uiPriority="68"/>
-    <w:lsdException w:name="Medium Grid 3 Accent 3" w:uiPriority="69"/>
-    <w:lsdException w:name="Dark List Accent 3" w:uiPriority="70"/>
-    <w:lsdException w:name="Colorful Shading Accent 3" w:uiPriority="71"/>
-    <w:lsdException w:name="Colorful List Accent 3" w:uiPriority="72"/>
-    <w:lsdException w:name="Colorful Grid Accent 3" w:uiPriority="73"/>
-    <w:lsdException w:name="Light Shading Accent 4" w:uiPriority="60"/>
-    <w:lsdException w:name="Light List Accent 4" w:uiPriority="61"/>
-    <w:lsdException w:name="Light Grid Accent 4" w:uiPriority="62"/>
-    <w:lsdException w:name="Medium Shading 1 Accent 4" w:uiPriority="63"/>
-    <w:lsdException w:name="Medium Shading 2 Accent 4" w:uiPriority="64"/>
-    <w:lsdException w:name="Medium List 1 Accent 4" w:uiPriority="65"/>
-    <w:lsdException w:name="Medium List 2 Accent 4" w:uiPriority="66"/>
-    <w:lsdException w:name="Medium Grid 1 Accent 4" w:uiPriority="67"/>
-    <w:lsdException w:name="Medium Grid 2 Accent 4" w:uiPriority="68"/>
-    <w:lsdException w:name="Medium Grid 3 Accent 4" w:uiPriority="69"/>
-    <w:lsdException w:name="Dark List Accent 4" w:uiPriority="70"/>
-    <w:lsdException w:name="Colorful Shading Accent 4" w:uiPriority="71"/>
-    <w:lsdException w:name="Colorful List Accent 4" w:uiPriority="72"/>
-    <w:lsdException w:name="Colorful Grid Accent 4" w:uiPriority="73"/>
-    <w:lsdException w:name="Light Shading Accent 5" w:uiPriority="60"/>
-    <w:lsdException w:name="Light List Accent 5" w:uiPriority="61"/>
-    <w:lsdException w:name="Light Grid Accent 5" w:uiPriority="62"/>
-    <w:lsdException w:name="Medium Shading 1 Accent 5" w:uiPriority="63"/>
-    <w:lsdException w:name="Medium Shading 2 Accent 5" w:uiPriority="64"/>
-    <w:lsdException w:name="Medium List 1 Accent 5" w:uiPriority="65"/>
-    <w:lsdException w:name="Medium List 2 Accent 5" w:uiPriority="66"/>
-    <w:lsdException w:name="Medium Grid 1 Accent 5" w:uiPriority="67"/>
-    <w:lsdException w:name="Medium Grid 2 Accent 5" w:uiPriority="68"/>
-    <w:lsdException w:name="Medium Grid 3 Accent 5" w:uiPriority="69"/>
-    <w:lsdException w:name="Dark List Accent 5" w:uiPriority="70"/>
-    <w:lsdException w:name="Colorful Shading Accent 5" w:uiPriority="71"/>
-    <w:lsdException w:name="Colorful List Accent 5" w:uiPriority="72"/>
-    <w:lsdException w:name="Colorful Grid Accent 5" w:uiPriority="73"/>
-    <w:lsdException w:name="Light Shading Accent 6" w:uiPriority="60"/>
-    <w:lsdException w:name="Light List Accent 6" w:uiPriority="61"/>
-    <w:lsdException w:name="Light Grid Accent 6" w:uiPriority="62"/>
-    <w:lsdException w:name="Medium Shading 1 Accent 6" w:uiPriority="63"/>
-    <w:lsdException w:name="Medium Shading 2 Accent 6" w:uiPriority="64"/>
-    <w:lsdException w:name="Medium List 1 Accent 6" w:uiPriority="65"/>
-    <w:lsdException w:name="Medium List 2 Accent 6" w:uiPriority="66"/>
-    <w:lsdException w:name="Medium Grid 1 Accent 6" w:uiPriority="67"/>
-    <w:lsdException w:name="Medium Grid 2 Accent 6" w:uiPriority="68"/>
-    <w:lsdException w:name="Medium Grid 3 Accent 6" w:uiPriority="69"/>
-    <w:lsdException w:name="Dark List Accent 6" w:uiPriority="70"/>
-    <w:lsdException w:name="Colorful Shading Accent 6" w:uiPriority="71"/>
-    <w:lsdException w:name="Colorful List Accent 6" w:uiPriority="72"/>
-    <w:lsdException w:name="Colorful Grid Accent 6" w:uiPriority="73"/>
-    <w:lsdException w:name="Subtle Emphasis" w:uiPriority="19" w:qFormat="1"/>
-    <w:lsdException w:name="Intense Emphasis" w:uiPriority="21" w:qFormat="1"/>
-    <w:lsdException w:name="Subtle Reference" w:uiPriority="31" w:qFormat="1"/>
-    <w:lsdException w:name="Intense Reference" w:uiPriority="32" w:qFormat="1"/>
-    <w:lsdException w:name="Book Title" w:uiPriority="33" w:qFormat="1"/>
-    <w:lsdException w:name="Bibliography" w:semiHidden="1" w:uiPriority="37" w:unhideWhenUsed="1"/>
-    <w:lsdException w:name="TOC Heading" w:semiHidden="1" w:uiPriority="39" w:unhideWhenUsed="1" w:qFormat="1"/>
-    <w:lsdException w:name="Plain Table 1" w:uiPriority="41"/>
-    <w:lsdException w:name="Plain Table 2" w:uiPriority="42"/>
-    <w:lsdException w:name="Plain Table 3" w:uiPriority="43"/>
-    <w:lsdException w:name="Plain Table 4" w:uiPriority="44"/>
-    <w:lsdException w:name="Plain Table 5" w:uiPriority="45"/>
-    <w:lsdException w:name="Grid Table Light" w:uiPriority="40"/>
-    <w:lsdException w:name="Grid Table 1 Light" w:uiPriority="46"/>
-    <w:lsdException w:name="Grid Table 2" w:uiPriority="47"/>
-    <w:lsdException w:name="Grid Table 3" w:uiPriority="48"/>
-    <w:lsdException w:name="Grid Table 4" w:uiPriority="49"/>
-    <w:lsdException w:name="Grid Table 5 Dark" w:uiPriority="50"/>
-    <w:lsdException w:name="Grid Table 6 Colorful" w:uiPriority="51"/>
-    <w:lsdException w:name="Grid Table 7 Colorful" w:uiPriority="52"/>
-    <w:lsdException w:name="Grid Table 1 Light Accent 1" w:uiPriority="46"/>
-    <w:lsdException w:name="Grid Table 2 Accent 1" w:uiPriority="47"/>
-    <w:lsdException w:name="Grid Table 3 Accent 1" w:uiPriority="48"/>
-    <w:lsdException w:name="Grid Table 4 Accent 1" w:uiPriority="49"/>
-    <w:lsdException w:name="Grid Table 5 Dark Accent 1" w:uiPriority="50"/>
-    <w:lsdException w:name="Grid Table 6 Colorful Accent 1" w:uiPriority="51"/>
-    <w:lsdException w:name="Grid Table 7 Colorful Accent 1" w:uiPriority="52"/>
-    <w:lsdException w:name="Grid Table 1 Light Accent 2" w:uiPriority="46"/>
-    <w:lsdException w:name="Grid Table 2 Accent 2" w:uiPriority="47"/>
-    <w:lsdException w:name="Grid Table 3 Accent 2" w:uiPriority="48"/>
-    <w:lsdException w:name="Grid Table 4 Accent 2" w:uiPriority="49"/>
-    <w:lsdException w:name="Grid Table 5 Dark Accent 2" w:uiPriority="50"/>
-    <w:lsdException w:name="Grid Table 6 Colorful Accent 2" w:uiPriority="51"/>
-    <w:lsdException w:name="Grid Table 7 Colorful Accent 2" w:uiPriority="52"/>
-    <w:lsdException w:name="Grid Table 1 Light Accent 3" w:uiPriority="46"/>
-    <w:lsdException w:name="Grid Table 2 Accent 3" w:uiPriority="47"/>
-    <w:lsdException w:name="Grid Table 3 Accent 3" w:uiPriority="48"/>
-    <w:lsdException w:name="Grid Table 4 Accent 3" w:uiPriority="49"/>
-    <w:lsdException w:name="Grid Table 5 Dark Accent 3" w:uiPriority="50"/>
-    <w:lsdException w:name="Grid Table 6 Colorful Accent 3" w:uiPriority="51"/>
-    <w:lsdException w:name="Grid Table 7 Colorful Accent 3" w:uiPriority="52"/>
-    <w:lsdException w:name="Grid Table 1 Light Accent 4" w:uiPriority="46"/>
-    <w:lsdException w:name="Grid Table 2 Accent 4" w:uiPriority="47"/>
-    <w:lsdException w:name="Grid Table 3 Accent 4" w:uiPriority="48"/>
-    <w:lsdException w:name="Grid Table 4 Accent 4" w:uiPriority="49"/>
-    <w:lsdException w:name="Grid Table 5 Dark Accent 4" w:uiPriority="50"/>
-    <w:lsdException w:name="Grid Table 6 Colorful Accent 4" w:uiPriority="51"/>
-    <w:lsdException w:name="Grid Table 7 Colorful Accent 4" w:uiPriority="52"/>
-    <w:lsdException w:name="Grid Table 1 Light Accent 5" w:uiPriority="46"/>
-    <w:lsdException w:name="Grid Table 2 Accent 5" w:uiPriority="47"/>
-    <w:lsdException w:name="Grid Table 3 Accent 5" w:uiPriority="48"/>
-    <w:lsdException w:name="Grid Table 4 Accent 5" w:uiPriority="49"/>
-    <w:lsdException w:name="Grid Table 5 Dark Accent 5" w:uiPriority="50"/>
-    <w:lsdException w:name="Grid Table 6 Colorful Accent 5" w:uiPriority="51"/>
-    <w:lsdException w:name="Grid Table 7 Colorful Accent 5" w:uiPriority="52"/>
-    <w:lsdException w:name="Grid Table 1 Light Accent 6" w:uiPriority="46"/>
-    <w:lsdException w:name="Grid Table 2 Accent 6" w:uiPriority="47"/>
-    <w:lsdException w:name="Grid Table 3 Accent 6" w:uiPriority="48"/>
-    <w:lsdException w:name="Grid Table 4 Accent 6" w:uiPriority="49"/>
-    <w:lsdException w:name="Grid Table 5 Dark Accent 6" w:uiPriority="50"/>
-    <w:lsdException w:name="Grid Table 6 Colorful Accent 6" w:uiPriority="51"/>
-    <w:lsdException w:name="Grid Table 7 Colorful Accent 6" w:uiPriority="52"/>
-    <w:lsdException w:name="List Table 1 Light" w:uiPriority="46"/>
-    <w:lsdException w:name="List Table 2" w:uiPriority="47"/>
-    <w:lsdException w:name="List Table 3" w:uiPriority="48"/>
-    <w:lsdException w:name="List Table 4" w:uiPriority="49"/>
-    <w:lsdException w:name="List Table 5 Dark" w:uiPriority="50"/>
-    <w:lsdException w:name="List Table 6 Colorful" w:uiPriority="51"/>
-    <w:lsdException w:name="List Table 7 Colorful" w:uiPriority="52"/>
-    <w:lsdException w:name="List Table 1 Light Accent 1" w:uiPriority="46"/>
-    <w:lsdException w:name="List Table 2 Accent 1" w:uiPriority="47"/>
-    <w:lsdException w:name="List Table 3 Accent 1" w:uiPriority="48"/>
-    <w:lsdException w:name="List Table 4 Accent 1" w:uiPriority="49"/>
-    <w:lsdException w:name="List Table 5 Dark Accent 1" w:uiPriority="50"/>
-    <w:lsdException w:name="List Table 6 Colorful Accent 1" w:uiPriority="51"/>
-    <w:lsdException w:name="List Table 7 Colorful Accent 1" w:uiPriority="52"/>
-    <w:lsdException w:name="List Table 1 Light Accent 2" w:uiPriority="46"/>
-    <w:lsdException w:name="List Table 2 Accent 2" w:uiPriority="47"/>
-    <w:lsdException w:name="List Table 3 Accent 2" w:uiPriority="48"/>
-    <w:lsdException w:name="List Table 4 Accent 2" w:uiPriority="49"/>
-    <w:lsdException w:name="List Table 5 Dark Accent 2" w:uiPriority="50"/>
-    <w:lsdException w:name="List Table 6 Colorful Accent 2" w:uiPriority="51"/>
-    <w:lsdException w:name="List Table 7 Colorful Accent 2" w:uiPriority="52"/>
-    <w:lsdException w:name="List Table 1 Light Accent 3" w:uiPriority="46"/>
-    <w:lsdException w:name="List Table 2 Accent 3" w:uiPriority="47"/>
-    <w:lsdException w:name="List Table 3 Accent 3" w:uiPriority="48"/>
-    <w:lsdException w:name="List Table 4 Accent 3" w:uiPriority="49"/>
-    <w:lsdException w:name="List Table 5 Dark Accent 3" w:uiPriority="50"/>
-    <w:lsdException w:name="List Table 6 Colorful Accent 3" w:uiPriority="51"/>
-    <w:lsdException w:name="List Table 7 Colorful Accent 3" w:uiPriority="52"/>
-    <w:lsdException w:name="List Table 1 Light Accent 4" w:uiPriority="46"/>
-    <w:lsdException w:name="List Table 2 Accent 4" w:uiPriority="47"/>
-    <w:lsdException w:name="List Table 3 Accent 4" w:uiPriority="48"/>
-    <w:lsdException w:name="List Table 4 Accent 4" w:uiPriority="49"/>
-    <w:lsdException w:name="List Table 5 Dark Accent 4" w:uiPriority="50"/>
-    <w:lsdException w:name="List Table 6 Colorful Accent 4" w:uiPriority="51"/>
-    <w:lsdException w:name="List Table 7 Colorful Accent 4" w:uiPriority="52"/>
-    <w:lsdException w:name="List Table 1 Light Accent 5" w:uiPriority="46"/>
-    <w:lsdException w:name="List Table 2 Accent 5" w:uiPriority="47"/>
-    <w:lsdException w:name="List Table 3 Accent 5" w:uiPriority="48"/>
-    <w:lsdException w:name="List Table 4 Accent 5" w:uiPriority="49"/>
-    <w:lsdException w:name="List Table 5 Dark Accent 5" w:uiPriority="50"/>
-    <w:lsdException w:name="List Table 6 Colorful Accent 5" w:uiPriority="51"/>
-    <w:lsdException w:name="List Table 7 Colorful Accent 5" w:uiPriority="52"/>
-    <w:lsdException w:name="List Table 1 Light Accent 6" w:uiPriority="46"/>
-    <w:lsdException w:name="List Table 2 Accent 6" w:uiPriority="47"/>
-    <w:lsdException w:name="List Table 3 Accent 6" w:uiPriority="48"/>
-    <w:lsdException w:name="List Table 4 Accent 6" w:uiPriority="49"/>
-    <w:lsdException w:name="List Table 5 Dark Accent 6" w:uiPriority="50"/>
-    <w:lsdException w:name="List Table 6 Colorful Accent 6" w:uiPriority="51"/>
-    <w:lsdException w:name="List Table 7 Colorful Accent 6" w:uiPriority="52"/>
-    <w:lsdException w:name="Mention" w:semiHidden="1" w:unhideWhenUsed="1"/>
-    <w:lsdException w:name="Smart Hyperlink" w:semiHidden="1" w:unhideWhenUsed="1"/>
-    <w:lsdException w:name="Hashtag" w:semiHidden="1" w:unhideWhenUsed="1"/>
-    <w:lsdException w:name="Unresolved Mention" w:semiHidden="1" w:unhideWhenUsed="1"/>
+  <w:latentStyles w:defLockedState="0" w:defUIPriority="99" w:defSemiHidden="1" w:defUnhideWhenUsed="1" w:defQFormat="0" w:count="267">
+    <w:lsdException w:name="Normal" w:semiHidden="0" w:uiPriority="0" w:unhideWhenUsed="0" w:qFormat="1"/>
+    <w:lsdException w:name="heading 1" w:semiHidden="0" w:uiPriority="9" w:unhideWhenUsed="0" w:qFormat="1"/>
+    <w:lsdException w:name="heading 2" w:uiPriority="9" w:qFormat="1"/>
+    <w:lsdException w:name="heading 3" w:uiPriority="9" w:qFormat="1"/>
+    <w:lsdException w:name="heading 4" w:uiPriority="9" w:qFormat="1"/>
+    <w:lsdException w:name="heading 5" w:uiPriority="9" w:qFormat="1"/>
+    <w:lsdException w:name="heading 6" w:uiPriority="9" w:qFormat="1"/>
+    <w:lsdException w:name="heading 7" w:uiPriority="9" w:qFormat="1"/>
+    <w:lsdException w:name="heading 8" w:uiPriority="9" w:qFormat="1"/>
+    <w:lsdException w:name="heading 9" w:uiPriority="9" w:qFormat="1"/>
+    <w:lsdException w:name="toc 1" w:uiPriority="39"/>
+    <w:lsdException w:name="toc 2" w:uiPriority="39"/>
+    <w:lsdException w:name="toc 3" w:uiPriority="39"/>
+    <w:lsdException w:name="toc 4" w:uiPriority="39"/>
+    <w:lsdException w:name="toc 5" w:uiPriority="39"/>
+    <w:lsdException w:name="toc 6" w:uiPriority="39"/>
+    <w:lsdException w:name="toc 7" w:uiPriority="39"/>
+    <w:lsdException w:name="toc 8" w:uiPriority="39"/>
+    <w:lsdException w:name="toc 9" w:uiPriority="39"/>
+    <w:lsdException w:name="caption" w:uiPriority="35" w:qFormat="1"/>
+    <w:lsdException w:name="Title" w:semiHidden="0" w:uiPriority="10" w:unhideWhenUsed="0" w:qFormat="1"/>
+    <w:lsdException w:name="Default Paragraph Font" w:uiPriority="1"/>
+    <w:lsdException w:name="Subtitle" w:semiHidden="0" w:uiPriority="11" w:unhideWhenUsed="0" w:qFormat="1"/>
+    <w:lsdException w:name="Strong" w:semiHidden="0" w:uiPriority="22" w:unhideWhenUsed="0" w:qFormat="1"/>
+    <w:lsdException w:name="Emphasis" w:semiHidden="0" w:uiPriority="20" w:unhideWhenUsed="0" w:qFormat="1"/>
+    <w:lsdException w:name="Table Grid" w:semiHidden="0" w:uiPriority="39" w:unhideWhenUsed="0"/>
+    <w:lsdException w:name="Placeholder Text" w:unhideWhenUsed="0"/>
+    <w:lsdException w:name="No Spacing" w:semiHidden="0" w:uiPriority="1" w:unhideWhenUsed="0" w:qFormat="1"/>
+    <w:lsdException w:name="Light Shading" w:semiHidden="0" w:uiPriority="60" w:unhideWhenUsed="0"/>
+    <w:lsdException w:name="Light List" w:semiHidden="0" w:uiPriority="61" w:unhideWhenUsed="0"/>
+    <w:lsdException w:name="Light Grid" w:semiHidden="0" w:uiPriority="62" w:unhideWhenUsed="0"/>
+    <w:lsdException w:name="Medium Shading 1" w:semiHidden="0" w:uiPriority="63" w:unhideWhenUsed="0"/>
+    <w:lsdException w:name="Medium Shading 2" w:semiHidden="0" w:uiPriority="64" w:unhideWhenUsed="0"/>
+    <w:lsdException w:name="Medium List 1" w:semiHidden="0" w:uiPriority="65" w:unhideWhenUsed="0"/>
+    <w:lsdException w:name="Medium List 2" w:semiHidden="0" w:uiPriority="66" w:unhideWhenUsed="0"/>
+    <w:lsdException w:name="Medium Grid 1" w:semiHidden="0" w:uiPriority="67" w:unhideWhenUsed="0"/>
+    <w:lsdException w:name="Medium Grid 2" w:semiHidden="0" w:uiPriority="68" w:unhideWhenUsed="0"/>
+    <w:lsdException w:name="Medium Grid 3" w:semiHidden="0" w:uiPriority="69" w:unhideWhenUsed="0"/>
+    <w:lsdException w:name="Dark List" w:semiHidden="0" w:uiPriority="70" w:unhideWhenUsed="0"/>
+    <w:lsdException w:name="Colorful Shading" w:semiHidden="0" w:uiPriority="71" w:unhideWhenUsed="0"/>
+    <w:lsdException w:name="Colorful List" w:semiHidden="0" w:uiPriority="72" w:unhideWhenUsed="0"/>
+    <w:lsdException w:name="Colorful Grid" w:semiHidden="0" w:uiPriority="73" w:unhideWhenUsed="0"/>
+    <w:lsdException w:name="Light Shading Accent 1" w:semiHidden="0" w:uiPriority="60" w:unhideWhenUsed="0"/>
+    <w:lsdException w:name="Light List Accent 1" w:semiHidden="0" w:uiPriority="61" w:unhideWhenUsed="0"/>
+    <w:lsdException w:name="Light Grid Accent 1" w:semiHidden="0" w:uiPriority="62" w:unhideWhenUsed="0"/>
+    <w:lsdException w:name="Medium Shading 1 Accent 1" w:semiHidden="0" w:uiPriority="63" w:unhideWhenUsed="0"/>
+    <w:lsdException w:name="Medium Shading 2 Accent 1" w:semiHidden="0" w:uiPriority="64" w:unhideWhenUsed="0"/>
+    <w:lsdException w:name="Medium List 1 Accent 1" w:semiHidden="0" w:uiPriority="65" w:unhideWhenUsed="0"/>
+    <w:lsdException w:name="Revision" w:unhideWhenUsed="0"/>
+    <w:lsdException w:name="List Paragraph" w:semiHidden="0" w:uiPriority="34" w:unhideWhenUsed="0" w:qFormat="1"/>
+    <w:lsdException w:name="Quote" w:semiHidden="0" w:uiPriority="29" w:unhideWhenUsed="0" w:qFormat="1"/>
+    <w:lsdException w:name="Intense Quote" w:semiHidden="0" w:uiPriority="30" w:unhideWhenUsed="0" w:qFormat="1"/>
+    <w:lsdException w:name="Medium List 2 Accent 1" w:semiHidden="0" w:uiPriority="66" w:unhideWhenUsed="0"/>
+    <w:lsdException w:name="Medium Grid 1 Accent 1" w:semiHidden="0" w:uiPriority="67" w:unhideWhenUsed="0"/>
+    <w:lsdException w:name="Medium Grid 2 Accent 1" w:semiHidden="0" w:uiPriority="68" w:unhideWhenUsed="0"/>
+    <w:lsdException w:name="Medium Grid 3 Accent 1" w:semiHidden="0" w:uiPriority="69" w:unhideWhenUsed="0"/>
+    <w:lsdException w:name="Dark List Accent 1" w:semiHidden="0" w:uiPriority="70" w:unhideWhenUsed="0"/>
+    <w:lsdException w:name="Colorful Shading Accent 1" w:semiHidden="0" w:uiPriority="71" w:unhideWhenUsed="0"/>
+    <w:lsdException w:name="Colorful List Accent 1" w:semiHidden="0" w:uiPriority="72" w:unhideWhenUsed="0"/>
+    <w:lsdException w:name="Colorful Grid Accent 1" w:semiHidden="0" w:uiPriority="73" w:unhideWhenUsed="0"/>
+    <w:lsdException w:name="Light Shading Accent 2" w:semiHidden="0" w:uiPriority="60" w:unhideWhenUsed="0"/>
+    <w:lsdException w:name="Light List Accent 2" w:semiHidden="0" w:uiPriority="61" w:unhideWhenUsed="0"/>
+    <w:lsdException w:name="Light Grid Accent 2" w:semiHidden="0" w:uiPriority="62" w:unhideWhenUsed="0"/>
+    <w:lsdException w:name="Medium Shading 1 Accent 2" w:semiHidden="0" w:uiPriority="63" w:unhideWhenUsed="0"/>
+    <w:lsdException w:name="Medium Shading 2 Accent 2" w:semiHidden="0" w:uiPriority="64" w:unhideWhenUsed="0"/>
+    <w:lsdException w:name="Medium List 1 Accent 2" w:semiHidden="0" w:uiPriority="65" w:unhideWhenUsed="0"/>
+    <w:lsdException w:name="Medium List 2 Accent 2" w:semiHidden="0" w:uiPriority="66" w:unhideWhenUsed="0"/>
+    <w:lsdException w:name="Medium Grid 1 Accent 2" w:semiHidden="0" w:uiPriority="67" w:unhideWhenUsed="0"/>
+    <w:lsdException w:name="Medium Grid 2 Accent 2" w:semiHidden="0" w:uiPriority="68" w:unhideWhenUsed="0"/>
+    <w:lsdException w:name="Medium Grid 3 Accent 2" w:semiHidden="0" w:uiPriority="69" w:unhideWhenUsed="0"/>
+    <w:lsdException w:name="Dark List Accent 2" w:semiHidden="0" w:uiPriority="70" w:unhideWhenUsed="0"/>
+    <w:lsdException w:name="Colorful Shading Accent 2" w:semiHidden="0" w:uiPriority="71" w:unhideWhenUsed="0"/>
+    <w:lsdException w:name="Colorful List Accent 2" w:semiHidden="0" w:uiPriority="72" w:unhideWhenUsed="0"/>
+    <w:lsdException w:name="Colorful Grid Accent 2" w:semiHidden="0" w:uiPriority="73" w:unhideWhenUsed="0"/>
+    <w:lsdException w:name="Light Shading Accent 3" w:semiHidden="0" w:uiPriority="60" w:unhideWhenUsed="0"/>
+    <w:lsdException w:name="Light List Accent 3" w:semiHidden="0" w:uiPriority="61" w:unhideWhenUsed="0"/>
+    <w:lsdException w:name="Light Grid Accent 3" w:semiHidden="0" w:uiPriority="62" w:unhideWhenUsed="0"/>
+    <w:lsdException w:name="Medium Shading 1 Accent 3" w:semiHidden="0" w:uiPriority="63" w:unhideWhenUsed="0"/>
+    <w:lsdException w:name="Medium Shading 2 Accent 3" w:semiHidden="0" w:uiPriority="64" w:unhideWhenUsed="0"/>
+    <w:lsdException w:name="Medium List 1 Accent 3" w:semiHidden="0" w:uiPriority="65" w:unhideWhenUsed="0"/>
+    <w:lsdException w:name="Medium List 2 Accent 3" w:semiHidden="0" w:uiPriority="66" w:unhideWhenUsed="0"/>
+    <w:lsdException w:name="Medium Grid 1 Accent 3" w:semiHidden="0" w:uiPriority="67" w:unhideWhenUsed="0"/>
+    <w:lsdException w:name="Medium Grid 2 Accent 3" w:semiHidden="0" w:uiPriority="68" w:unhideWhenUsed="0"/>
+    <w:lsdException w:name="Medium Grid 3 Accent 3" w:semiHidden="0" w:uiPriority="69" w:unhideWhenUsed="0"/>
+    <w:lsdException w:name="Dark List Accent 3" w:semiHidden="0" w:uiPriority="70" w:unhideWhenUsed="0"/>
+    <w:lsdException w:name="Colorful Shading Accent 3" w:semiHidden="0" w:uiPriority="71" w:unhideWhenUsed="0"/>
+    <w:lsdException w:name="Colorful List Accent 3" w:semiHidden="0" w:uiPriority="72" w:unhideWhenUsed="0"/>
+    <w:lsdException w:name="Colorful Grid Accent 3" w:semiHidden="0" w:uiPriority="73" w:unhideWhenUsed="0"/>
+    <w:lsdException w:name="Light Shading Accent 4" w:semiHidden="0" w:uiPriority="60" w:unhideWhenUsed="0"/>
+    <w:lsdException w:name="Light List Accent 4" w:semiHidden="0" w:uiPriority="61" w:unhideWhenUsed="0"/>
+    <w:lsdException w:name="Light Grid Accent 4" w:semiHidden="0" w:uiPriority="62" w:unhideWhenUsed="0"/>
+    <w:lsdException w:name="Medium Shading 1 Accent 4" w:semiHidden="0" w:uiPriority="63" w:unhideWhenUsed="0"/>
+    <w:lsdException w:name="Medium Shading 2 Accent 4" w:semiHidden="0" w:uiPriority="64" w:unhideWhenUsed="0"/>
+    <w:lsdException w:name="Medium List 1 Accent 4" w:semiHidden="0" w:uiPriority="65" w:unhideWhenUsed="0"/>
+    <w:lsdException w:name="Medium List 2 Accent 4" w:semiHidden="0" w:uiPriority="66" w:unhideWhenUsed="0"/>
+    <w:lsdException w:name="Medium Grid 1 Accent 4" w:semiHidden="0" w:uiPriority="67" w:unhideWhenUsed="0"/>
+    <w:lsdException w:name="Medium Grid 2 Accent 4" w:semiHidden="0" w:uiPriority="68" w:unhideWhenUsed="0"/>
+    <w:lsdException w:name="Medium Grid 3 Accent 4" w:semiHidden="0" w:uiPriority="69" w:unhideWhenUsed="0"/>
+    <w:lsdException w:name="Dark List Accent 4" w:semiHidden="0" w:uiPriority="70" w:unhideWhenUsed="0"/>
+    <w:lsdException w:name="Colorful Shading Accent 4" w:semiHidden="0" w:uiPriority="71" w:unhideWhenUsed="0"/>
+    <w:lsdException w:name="Colorful List Accent 4" w:semiHidden="0" w:uiPriority="72" w:unhideWhenUsed="0"/>
+    <w:lsdException w:name="Colorful Grid Accent 4" w:semiHidden="0" w:uiPriority="73" w:unhideWhenUsed="0"/>
+    <w:lsdException w:name="Light Shading Accent 5" w:semiHidden="0" w:uiPriority="60" w:unhideWhenUsed="0"/>
+    <w:lsdException w:name="Light List Accent 5" w:semiHidden="0" w:uiPriority="61" w:unhideWhenUsed="0"/>
+    <w:lsdException w:name="Light Grid Accent 5" w:semiHidden="0" w:uiPriority="62" w:unhideWhenUsed="0"/>
+    <w:lsdException w:name="Medium Shading 1 Accent 5" w:semiHidden="0" w:uiPriority="63" w:unhideWhenUsed="0"/>
+    <w:lsdException w:name="Medium Shading 2 Accent 5" w:semiHidden="0" w:uiPriority="64" w:unhideWhenUsed="0"/>
+    <w:lsdException w:name="Medium List 1 Accent 5" w:semiHidden="0" w:uiPriority="65" w:unhideWhenUsed="0"/>
+    <w:lsdException w:name="Medium List 2 Accent 5" w:semiHidden="0" w:uiPriority="66" w:unhideWhenUsed="0"/>
+    <w:lsdException w:name="Medium Grid 1 Accent 5" w:semiHidden="0" w:uiPriority="67" w:unhideWhenUsed="0"/>
+    <w:lsdException w:name="Medium Grid 2 Accent 5" w:semiHidden="0" w:uiPriority="68" w:unhideWhenUsed="0"/>
+    <w:lsdException w:name="Medium Grid 3 Accent 5" w:semiHidden="0" w:uiPriority="69" w:unhideWhenUsed="0"/>
+    <w:lsdException w:name="Dark List Accent 5" w:semiHidden="0" w:uiPriority="70" w:unhideWhenUsed="0"/>
+    <w:lsdException w:name="Colorful Shading Accent 5" w:semiHidden="0" w:uiPriority="71" w:unhideWhenUsed="0"/>
+    <w:lsdException w:name="Colorful List Accent 5" w:semiHidden="0" w:uiPriority="72" w:unhideWhenUsed="0"/>
+    <w:lsdException w:name="Colorful Grid Accent 5" w:semiHidden="0" w:uiPriority="73" w:unhideWhenUsed="0"/>
+    <w:lsdException w:name="Light Shading Accent 6" w:semiHidden="0" w:uiPriority="60" w:unhideWhenUsed="0"/>
+    <w:lsdException w:name="Light List Accent 6" w:semiHidden="0" w:uiPriority="61" w:unhideWhenUsed="0"/>
+    <w:lsdException w:name="Light Grid Accent 6" w:semiHidden="0" w:uiPriority="62" w:unhideWhenUsed="0"/>
+    <w:lsdException w:name="Medium Shading 1 Accent 6" w:semiHidden="0" w:uiPriority="63" w:unhideWhenUsed="0"/>
+    <w:lsdException w:name="Medium Shading 2 Accent 6" w:semiHidden="0" w:uiPriority="64" w:unhideWhenUsed="0"/>
+    <w:lsdException w:name="Medium List 1 Accent 6" w:semiHidden="0" w:uiPriority="65" w:unhideWhenUsed="0"/>
+    <w:lsdException w:name="Medium List 2 Accent 6" w:semiHidden="0" w:uiPriority="66" w:unhideWhenUsed="0"/>
+    <w:lsdException w:name="Medium Grid 1 Accent 6" w:semiHidden="0" w:uiPriority="67" w:unhideWhenUsed="0"/>
+    <w:lsdException w:name="Medium Grid 2 Accent 6" w:semiHidden="0" w:uiPriority="68" w:unhideWhenUsed="0"/>
+    <w:lsdException w:name="Medium Grid 3 Accent 6" w:semiHidden="0" w:uiPriority="69" w:unhideWhenUsed="0"/>
+    <w:lsdException w:name="Dark List Accent 6" w:semiHidden="0" w:uiPriority="70" w:unhideWhenUsed="0"/>
+    <w:lsdException w:name="Colorful Shading Accent 6" w:semiHidden="0" w:uiPriority="71" w:unhideWhenUsed="0"/>
+    <w:lsdException w:name="Colorful List Accent 6" w:semiHidden="0" w:uiPriority="72" w:unhideWhenUsed="0"/>
+    <w:lsdException w:name="Colorful Grid Accent 6" w:semiHidden="0" w:uiPriority="73" w:unhideWhenUsed="0"/>
+    <w:lsdException w:name="Subtle Emphasis" w:semiHidden="0" w:uiPriority="19" w:unhideWhenUsed="0" w:qFormat="1"/>
+    <w:lsdException w:name="Intense Emphasis" w:semiHidden="0" w:uiPriority="21" w:unhideWhenUsed="0" w:qFormat="1"/>
+    <w:lsdException w:name="Subtle Reference" w:semiHidden="0" w:uiPriority="31" w:unhideWhenUsed="0" w:qFormat="1"/>
+    <w:lsdException w:name="Intense Reference" w:semiHidden="0" w:uiPriority="32" w:unhideWhenUsed="0" w:qFormat="1"/>
+    <w:lsdException w:name="Book Title" w:semiHidden="0" w:uiPriority="33" w:unhideWhenUsed="0" w:qFormat="1"/>
+    <w:lsdException w:name="Bibliography" w:uiPriority="37"/>
+    <w:lsdException w:name="TOC Heading" w:uiPriority="39" w:qFormat="1"/>
+  </w:latentStyles>
+  <w:style w:type="paragraph" w:default="1" w:styleId="Normal">
+    <w:name w:val="Normal"/>
+    <w:qFormat/>
+    <w:rsid w:val="0060045B"/>
+  </w:style>
+  <w:style w:type="character" w:default="1" w:styleId="DefaultParagraphFont">
+    <w:name w:val="Default Paragraph Font"/>
+    <w:uiPriority w:val="1"/>
+    <w:semiHidden/>
+    <w:unhideWhenUsed/>
+  </w:style>
+  <w:style w:type="table" w:default="1" w:styleId="TableNormal">
+    <w:name w:val="Normal Table"/>
+    <w:uiPriority w:val="99"/>
+    <w:semiHidden/>
+    <w:unhideWhenUsed/>
+    <w:tblPr>
+      <w:tblInd w:w="0" w:type="dxa"/>
+      <w:tblCellMar>
+        <w:top w:w="0" w:type="dxa"/>
+        <w:left w:w="108" w:type="dxa"/>
+        <w:bottom w:w="0" w:type="dxa"/>
+        <w:right w:w="108" w:type="dxa"/>
+      </w:tblCellMar>
+    </w:tblPr>
+  </w:style>
+  <w:style w:type="numbering" w:default="1" w:styleId="NoList">
+    <w:name w:val="No List"/>
+    <w:uiPriority w:val="99"/>
+    <w:semiHidden/>
+    <w:unhideWhenUsed/>
+  </w:style>
+  <w:style w:type="table" w:styleId="TableGrid">
+    <w:name w:val="Table Grid"/>
+    <w:basedOn w:val="TableNormal"/>
+    <w:uiPriority w:val="39"/>
+    <w:rsid w:val="003E068E"/>
+    <w:pPr>
+      <w:spacing w:after="0" w:line="240" w:lineRule="auto"/>
+    </w:pPr>
+    <w:tblPr>
+      <w:tblBorders>
+        <w:top w:val="single" w:sz="4" w:space="0" w:color="auto"/>
+        <w:left w:val="single" w:sz="4" w:space="0" w:color="auto"/>
+        <w:bottom w:val="single" w:sz="4" w:space="0" w:color="auto"/>
+        <w:right w:val="single" w:sz="4" w:space="0" w:color="auto"/>
+        <w:insideH w:val="single" w:sz="4" w:space="0" w:color="auto"/>
+        <w:insideV w:val="single" w:sz="4" w:space="0" w:color="auto"/>
+      </w:tblBorders>
+    </w:tblPr>
+  </w:style>
+  <w:style w:type="table" w:customStyle="1" w:styleId="GridTable4-Accent11">
+    <w:name w:val="Grid Table 4 - Accent 11"/>
+    <w:basedOn w:val="TableNormal"/>
+    <w:uiPriority w:val="49"/>
+    <w:rsid w:val="003E068E"/>
+    <w:pPr>
+      <w:spacing w:after="0" w:line="240" w:lineRule="auto"/>
+    </w:pPr>
+    <w:tblPr>
+      <w:tblStyleRowBandSize w:val="1"/>
+      <w:tblStyleColBandSize w:val="1"/>
+      <w:tblBorders>
+        <w:top w:val="single" w:sz="4" w:space="0" w:color="9CC2E5" w:themeColor="accent1" w:themeTint="99"/>
+        <w:left w:val="single" w:sz="4" w:space="0" w:color="9CC2E5" w:themeColor="accent1" w:themeTint="99"/>
+        <w:bottom w:val="single" w:sz="4" w:space="0" w:color="9CC2E5" w:themeColor="accent1" w:themeTint="99"/>
+        <w:right w:val="single" w:sz="4" w:space="0" w:color="9CC2E5" w:themeColor="accent1" w:themeTint="99"/>
+        <w:insideH w:val="single" w:sz="4" w:space="0" w:color="9CC2E5" w:themeColor="accent1" w:themeTint="99"/>
+        <w:insideV w:val="single" w:sz="4" w:space="0" w:color="9CC2E5" w:themeColor="accent1" w:themeTint="99"/>
+      </w:tblBorders>
+    </w:tblPr>
+    <w:tblStylePr w:type="firstRow">
+      <w:rPr>
+        <w:b/>
+        <w:bCs/>
+        <w:color w:val="FFFFFF" w:themeColor="background1"/>
+      </w:rPr>
+      <w:tblPr/>
+      <w:tcPr>
+        <w:tcBorders>
+          <w:top w:val="single" w:sz="4" w:space="0" w:color="5B9BD5" w:themeColor="accent1"/>
+          <w:left w:val="single" w:sz="4" w:space="0" w:color="5B9BD5" w:themeColor="accent1"/>
+          <w:bottom w:val="single" w:sz="4" w:space="0" w:color="5B9BD5" w:themeColor="accent1"/>
+          <w:right w:val="single" w:sz="4" w:space="0" w:color="5B9BD5" w:themeColor="accent1"/>
+          <w:insideH w:val="nil"/>
+          <w:insideV w:val="nil"/>
+        </w:tcBorders>
+        <w:shd w:val="clear" w:color="auto" w:fill="5B9BD5" w:themeFill="accent1"/>
+      </w:tcPr>
+    </w:tblStylePr>
+    <w:tblStylePr w:type="lastRow">
+      <w:rPr>
+        <w:b/>
+        <w:bCs/>
+      </w:rPr>
+      <w:tblPr/>
+      <w:tcPr>
+        <w:tcBorders>
+          <w:top w:val="double" w:sz="4" w:space="0" w:color="5B9BD5" w:themeColor="accent1"/>
+        </w:tcBorders>
+      </w:tcPr>
+    </w:tblStylePr>
+    <w:tblStylePr w:type="firstCol">
+      <w:rPr>
+        <w:b/>
+        <w:bCs/>
+      </w:rPr>
+    </w:tblStylePr>
+    <w:tblStylePr w:type="lastCol">
+      <w:rPr>
+        <w:b/>
+        <w:bCs/>
+      </w:rPr>
+    </w:tblStylePr>
+    <w:tblStylePr w:type="band1Vert">
+      <w:tblPr/>
+      <w:tcPr>
+        <w:shd w:val="clear" w:color="auto" w:fill="DEEAF6" w:themeFill="accent1" w:themeFillTint="33"/>
+      </w:tcPr>
+    </w:tblStylePr>
+    <w:tblStylePr w:type="band1Horz">
+      <w:tblPr/>
+      <w:tcPr>
+        <w:shd w:val="clear" w:color="auto" w:fill="DEEAF6" w:themeFill="accent1" w:themeFillTint="33"/>
+      </w:tcPr>
+    </w:tblStylePr>
+  </w:style>
+  <w:style w:type="table" w:styleId="ColorfulList">
+    <w:name w:val="Colorful List"/>
+    <w:basedOn w:val="TableNormal"/>
+    <w:uiPriority w:val="72"/>
+    <w:rsid w:val="003E068E"/>
+    <w:pPr>
+      <w:spacing w:after="0" w:line="240" w:lineRule="auto"/>
+      <w:ind w:left="950" w:hanging="360"/>
+    </w:pPr>
+    <w:rPr>
+      <w:color w:val="000000" w:themeColor="text1"/>
+      <w:lang w:val="en-US"/>
+    </w:rPr>
+    <w:tblPr>
+      <w:tblStyleRowBandSize w:val="1"/>
+      <w:tblStyleColBandSize w:val="1"/>
+    </w:tblPr>
+    <w:tcPr>
+      <w:shd w:val="clear" w:color="auto" w:fill="E6E6E6" w:themeFill="text1" w:themeFillTint="19"/>
+    </w:tcPr>
+    <w:tblStylePr w:type="firstRow">
+      <w:rPr>
+        <w:b/>
+        <w:bCs/>
+        <w:color w:val="FFFFFF" w:themeColor="background1"/>
+      </w:rPr>
+      <w:tblPr/>
+      <w:tcPr>
+        <w:tcBorders>
+          <w:bottom w:val="single" w:sz="12" w:space="0" w:color="FFFFFF" w:themeColor="background1"/>
+        </w:tcBorders>
+        <w:shd w:val="clear" w:color="auto" w:fill="D25F12" w:themeFill="accent2" w:themeFillShade="CC"/>
+      </w:tcPr>
+    </w:tblStylePr>
+    <w:tblStylePr w:type="lastRow">
+      <w:rPr>
+        <w:b/>
+        <w:bCs/>
+        <w:color w:val="D25F12" w:themeColor="accent2" w:themeShade="CC"/>
+      </w:rPr>
+      <w:tblPr/>
+      <w:tcPr>
+        <w:tcBorders>
+          <w:top w:val="single" w:sz="12" w:space="0" w:color="000000" w:themeColor="text1"/>
+        </w:tcBorders>
+        <w:shd w:val="clear" w:color="auto" w:fill="FFFFFF" w:themeFill="background1"/>
+      </w:tcPr>
+    </w:tblStylePr>
+    <w:tblStylePr w:type="firstCol">
+      <w:rPr>
+        <w:b/>
+        <w:bCs/>
+      </w:rPr>
+    </w:tblStylePr>
+    <w:tblStylePr w:type="lastCol">
+      <w:rPr>
+        <w:b/>
+        <w:bCs/>
+      </w:rPr>
+    </w:tblStylePr>
+    <w:tblStylePr w:type="band1Vert">
+      <w:tblPr/>
+      <w:tcPr>
+        <w:tcBorders>
+          <w:top w:val="nil"/>
+          <w:left w:val="nil"/>
+          <w:bottom w:val="nil"/>
+          <w:right w:val="nil"/>
+          <w:insideH w:val="nil"/>
+          <w:insideV w:val="nil"/>
+        </w:tcBorders>
+        <w:shd w:val="clear" w:color="auto" w:fill="C0C0C0" w:themeFill="text1" w:themeFillTint="3F"/>
+      </w:tcPr>
+    </w:tblStylePr>
+    <w:tblStylePr w:type="band1Horz">
+      <w:tblPr/>
+      <w:tcPr>
+        <w:shd w:val="clear" w:color="auto" w:fill="CCCCCC" w:themeFill="text1" w:themeFillTint="33"/>
+      </w:tcPr>
+    </w:tblStylePr>
+  </w:style>
+  <w:style w:type="table" w:customStyle="1" w:styleId="GridTable2-Accent11">
+    <w:name w:val="Grid Table 2 - Accent 11"/>
+    <w:basedOn w:val="TableNormal"/>
+    <w:uiPriority w:val="47"/>
+    <w:rsid w:val="00323AB0"/>
+    <w:pPr>
+      <w:spacing w:after="0" w:line="240" w:lineRule="auto"/>
+    </w:pPr>
+    <w:tblPr>
+      <w:tblStyleRowBandSize w:val="1"/>
+      <w:tblStyleColBandSize w:val="1"/>
+      <w:tblBorders>
+        <w:top w:val="single" w:sz="2" w:space="0" w:color="9CC2E5" w:themeColor="accent1" w:themeTint="99"/>
+        <w:bottom w:val="single" w:sz="2" w:space="0" w:color="9CC2E5" w:themeColor="accent1" w:themeTint="99"/>
+        <w:insideH w:val="single" w:sz="2" w:space="0" w:color="9CC2E5" w:themeColor="accent1" w:themeTint="99"/>
+        <w:insideV w:val="single" w:sz="2" w:space="0" w:color="9CC2E5" w:themeColor="accent1" w:themeTint="99"/>
+      </w:tblBorders>
+    </w:tblPr>
+    <w:tblStylePr w:type="firstRow">
+      <w:rPr>
+        <w:b/>
+        <w:bCs/>
+      </w:rPr>
+      <w:tblPr/>
+      <w:tcPr>
+        <w:tcBorders>
+          <w:top w:val="nil"/>
+          <w:bottom w:val="single" w:sz="12" w:space="0" w:color="9CC2E5" w:themeColor="accent1" w:themeTint="99"/>
+          <w:insideH w:val="nil"/>
+          <w:insideV w:val="nil"/>
+        </w:tcBorders>
+        <w:shd w:val="clear" w:color="auto" w:fill="FFFFFF" w:themeFill="background1"/>
+      </w:tcPr>
+    </w:tblStylePr>
+    <w:tblStylePr w:type="lastRow">
+      <w:rPr>
+        <w:b/>
+        <w:bCs/>
+      </w:rPr>
+      <w:tblPr/>
+      <w:tcPr>
+        <w:tcBorders>
+          <w:top w:val="double" w:sz="2" w:space="0" w:color="9CC2E5" w:themeColor="accent1" w:themeTint="99"/>
+          <w:bottom w:val="nil"/>
+          <w:insideH w:val="nil"/>
+          <w:insideV w:val="nil"/>
+        </w:tcBorders>
+        <w:shd w:val="clear" w:color="auto" w:fill="FFFFFF" w:themeFill="background1"/>
+      </w:tcPr>
+    </w:tblStylePr>
+    <w:tblStylePr w:type="firstCol">
+      <w:rPr>
+        <w:b/>
+        <w:bCs/>
+      </w:rPr>
+    </w:tblStylePr>
+    <w:tblStylePr w:type="lastCol">
+      <w:rPr>
+        <w:b/>
+        <w:bCs/>
+      </w:rPr>
+    </w:tblStylePr>
+    <w:tblStylePr w:type="band1Vert">
+      <w:tblPr/>
+      <w:tcPr>
+        <w:shd w:val="clear" w:color="auto" w:fill="DEEAF6" w:themeFill="accent1" w:themeFillTint="33"/>
+      </w:tcPr>
+    </w:tblStylePr>
+    <w:tblStylePr w:type="band1Horz">
+      <w:tblPr/>
+      <w:tcPr>
+        <w:shd w:val="clear" w:color="auto" w:fill="DEEAF6" w:themeFill="accent1" w:themeFillTint="33"/>
+      </w:tcPr>
+    </w:tblStylePr>
+  </w:style>
+  <w:style w:type="paragraph" w:styleId="ListParagraph">
+    <w:name w:val="List Paragraph"/>
+    <w:basedOn w:val="Normal"/>
+    <w:uiPriority w:val="34"/>
+    <w:qFormat/>
+    <w:rsid w:val="00323AB0"/>
+    <w:pPr>
+      <w:ind w:left="720"/>
+      <w:contextualSpacing/>
+    </w:pPr>
+  </w:style>
+  <w:style w:type="paragraph" w:styleId="Header">
+    <w:name w:val="header"/>
+    <w:basedOn w:val="Normal"/>
+    <w:link w:val="HeaderChar"/>
+    <w:uiPriority w:val="99"/>
+    <w:unhideWhenUsed/>
+    <w:rsid w:val="0004649F"/>
+    <w:pPr>
+      <w:tabs>
+        <w:tab w:val="center" w:pos="4680"/>
+        <w:tab w:val="right" w:pos="9360"/>
+      </w:tabs>
+      <w:spacing w:after="0" w:line="240" w:lineRule="auto"/>
+    </w:pPr>
+  </w:style>
+  <w:style w:type="character" w:customStyle="1" w:styleId="HeaderChar">
+    <w:name w:val="Header Char"/>
+    <w:basedOn w:val="DefaultParagraphFont"/>
+    <w:link w:val="Header"/>
+    <w:uiPriority w:val="99"/>
+    <w:rsid w:val="0004649F"/>
+  </w:style>
+  <w:style w:type="paragraph" w:styleId="Footer">
+    <w:name w:val="footer"/>
+    <w:basedOn w:val="Normal"/>
+    <w:link w:val="FooterChar"/>
+    <w:uiPriority w:val="99"/>
+    <w:unhideWhenUsed/>
+    <w:rsid w:val="0004649F"/>
+    <w:pPr>
+      <w:tabs>
+        <w:tab w:val="center" w:pos="4680"/>
+        <w:tab w:val="right" w:pos="9360"/>
+      </w:tabs>
+      <w:spacing w:after="0" w:line="240" w:lineRule="auto"/>
+    </w:pPr>
+  </w:style>
+  <w:style w:type="character" w:customStyle="1" w:styleId="FooterChar">
+    <w:name w:val="Footer Char"/>
+    <w:basedOn w:val="DefaultParagraphFont"/>
+    <w:link w:val="Footer"/>
+    <w:uiPriority w:val="99"/>
+    <w:rsid w:val="0004649F"/>
+  </w:style>
+  <w:style w:type="paragraph" w:styleId="BalloonText">
+    <w:name w:val="Balloon Text"/>
+    <w:basedOn w:val="Normal"/>
+    <w:link w:val="BalloonTextChar"/>
+    <w:uiPriority w:val="99"/>
+    <w:semiHidden/>
+    <w:unhideWhenUsed/>
+    <w:rsid w:val="00D21C15"/>
+    <w:pPr>
+      <w:spacing w:after="0" w:line="240" w:lineRule="auto"/>
+    </w:pPr>
+    <w:rPr>
+      <w:rFonts w:ascii="Tahoma" w:hAnsi="Tahoma" w:cs="Tahoma"/>
+      <w:sz w:val="16"/>
+      <w:szCs w:val="16"/>
+    </w:rPr>
+  </w:style>
+  <w:style w:type="character" w:customStyle="1" w:styleId="BalloonTextChar">
+    <w:name w:val="Balloon Text Char"/>
+    <w:basedOn w:val="DefaultParagraphFont"/>
+    <w:link w:val="BalloonText"/>
+    <w:uiPriority w:val="99"/>
+    <w:semiHidden/>
+    <w:rsid w:val="00D21C15"/>
+    <w:rPr>
+      <w:rFonts w:ascii="Tahoma" w:hAnsi="Tahoma" w:cs="Tahoma"/>
+      <w:sz w:val="16"/>
+      <w:szCs w:val="16"/>
+    </w:rPr>
+  </w:style>
+</w:styles>
+</file>
+
+<file path=word/stylesWithEffects.xml><?xml version="1.0" encoding="utf-8"?>
+<w:styles xmlns:wpc="http://schemas.microsoft.com/office/word/2010/wordprocessingCanvas" xmlns:mc="http://schemas.openxmlformats.org/markup-compatibility/2006" xmlns:o="urn:schemas-microsoft-com:office:office" xmlns:r="http://schemas.openxmlformats.org/officeDocument/2006/relationships" xmlns:m="http://schemas.openxmlformats.org/officeDocument/2006/math" xmlns:v="urn:schemas-microsoft-com:vml" xmlns:wp14="http://schemas.microsoft.com/office/word/2010/wordprocessingDrawing" xmlns:wp="http://schemas.openxmlformats.org/drawingml/2006/wordprocessingDrawing" xmlns:w10="urn:schemas-microsoft-com:office:word" xmlns:w="http://schemas.openxmlformats.org/wordprocessingml/2006/main" xmlns:w14="http://schemas.microsoft.com/office/word/2010/wordml" xmlns:wpg="http://schemas.microsoft.com/office/word/2010/wordprocessingGroup" xmlns:wpi="http://schemas.microsoft.com/office/word/2010/wordprocessingInk" xmlns:wne="http://schemas.microsoft.com/office/word/2006/wordml" xmlns:wps="http://schemas.microsoft.com/office/word/2010/wordprocessingShape" mc:Ignorable="w14 wp14">
+  <w:docDefaults>
+    <w:rPrDefault>
+      <w:rPr>
+        <w:rFonts w:asciiTheme="minorHAnsi" w:eastAsiaTheme="minorHAnsi" w:hAnsiTheme="minorHAnsi" w:cstheme="minorBidi"/>
+        <w:sz w:val="22"/>
+        <w:szCs w:val="22"/>
+        <w:lang w:val="en-CA" w:eastAsia="en-US" w:bidi="ar-SA"/>
+      </w:rPr>
+    </w:rPrDefault>
+    <w:pPrDefault>
+      <w:pPr>
+        <w:spacing w:after="160" w:line="259" w:lineRule="auto"/>
+      </w:pPr>
+    </w:pPrDefault>
+  </w:docDefaults>
+  <w:latentStyles w:defLockedState="0" w:defUIPriority="99" w:defSemiHidden="1" w:defUnhideWhenUsed="1" w:defQFormat="0" w:count="267">
+    <w:lsdException w:name="Normal" w:semiHidden="0" w:uiPriority="0" w:unhideWhenUsed="0" w:qFormat="1"/>
+    <w:lsdException w:name="heading 1" w:semiHidden="0" w:uiPriority="9" w:unhideWhenUsed="0" w:qFormat="1"/>
+    <w:lsdException w:name="heading 2" w:uiPriority="9" w:qFormat="1"/>
+    <w:lsdException w:name="heading 3" w:uiPriority="9" w:qFormat="1"/>
+    <w:lsdException w:name="heading 4" w:uiPriority="9" w:qFormat="1"/>
+    <w:lsdException w:name="heading 5" w:uiPriority="9" w:qFormat="1"/>
+    <w:lsdException w:name="heading 6" w:uiPriority="9" w:qFormat="1"/>
+    <w:lsdException w:name="heading 7" w:uiPriority="9" w:qFormat="1"/>
+    <w:lsdException w:name="heading 8" w:uiPriority="9" w:qFormat="1"/>
+    <w:lsdException w:name="heading 9" w:uiPriority="9" w:qFormat="1"/>
+    <w:lsdException w:name="toc 1" w:uiPriority="39"/>
+    <w:lsdException w:name="toc 2" w:uiPriority="39"/>
+    <w:lsdException w:name="toc 3" w:uiPriority="39"/>
+    <w:lsdException w:name="toc 4" w:uiPriority="39"/>
+    <w:lsdException w:name="toc 5" w:uiPriority="39"/>
+    <w:lsdException w:name="toc 6" w:uiPriority="39"/>
+    <w:lsdException w:name="toc 7" w:uiPriority="39"/>
+    <w:lsdException w:name="toc 8" w:uiPriority="39"/>
+    <w:lsdException w:name="toc 9" w:uiPriority="39"/>
+    <w:lsdException w:name="caption" w:uiPriority="35" w:qFormat="1"/>
+    <w:lsdException w:name="Title" w:semiHidden="0" w:uiPriority="10" w:unhideWhenUsed="0" w:qFormat="1"/>
+    <w:lsdException w:name="Default Paragraph Font" w:uiPriority="1"/>
+    <w:lsdException w:name="Subtitle" w:semiHidden="0" w:uiPriority="11" w:unhideWhenUsed="0" w:qFormat="1"/>
+    <w:lsdException w:name="Strong" w:semiHidden="0" w:uiPriority="22" w:unhideWhenUsed="0" w:qFormat="1"/>
+    <w:lsdException w:name="Emphasis" w:semiHidden="0" w:uiPriority="20" w:unhideWhenUsed="0" w:qFormat="1"/>
+    <w:lsdException w:name="Table Grid" w:semiHidden="0" w:uiPriority="39" w:unhideWhenUsed="0"/>
+    <w:lsdException w:name="Placeholder Text" w:unhideWhenUsed="0"/>
+    <w:lsdException w:name="No Spacing" w:semiHidden="0" w:uiPriority="1" w:unhideWhenUsed="0" w:qFormat="1"/>
+    <w:lsdException w:name="Light Shading" w:semiHidden="0" w:uiPriority="60" w:unhideWhenUsed="0"/>
+    <w:lsdException w:name="Light List" w:semiHidden="0" w:uiPriority="61" w:unhideWhenUsed="0"/>
+    <w:lsdException w:name="Light Grid" w:semiHidden="0" w:uiPriority="62" w:unhideWhenUsed="0"/>
+    <w:lsdException w:name="Medium Shading 1" w:semiHidden="0" w:uiPriority="63" w:unhideWhenUsed="0"/>
+    <w:lsdException w:name="Medium Shading 2" w:semiHidden="0" w:uiPriority="64" w:unhideWhenUsed="0"/>
+    <w:lsdException w:name="Medium List 1" w:semiHidden="0" w:uiPriority="65" w:unhideWhenUsed="0"/>
+    <w:lsdException w:name="Medium List 2" w:semiHidden="0" w:uiPriority="66" w:unhideWhenUsed="0"/>
+    <w:lsdException w:name="Medium Grid 1" w:semiHidden="0" w:uiPriority="67" w:unhideWhenUsed="0"/>
+    <w:lsdException w:name="Medium Grid 2" w:semiHidden="0" w:uiPriority="68" w:unhideWhenUsed="0"/>
+    <w:lsdException w:name="Medium Grid 3" w:semiHidden="0" w:uiPriority="69" w:unhideWhenUsed="0"/>
+    <w:lsdException w:name="Dark List" w:semiHidden="0" w:uiPriority="70" w:unhideWhenUsed="0"/>
+    <w:lsdException w:name="Colorful Shading" w:semiHidden="0" w:uiPriority="71" w:unhideWhenUsed="0"/>
+    <w:lsdException w:name="Colorful List" w:semiHidden="0" w:uiPriority="72" w:unhideWhenUsed="0"/>
+    <w:lsdException w:name="Colorful Grid" w:semiHidden="0" w:uiPriority="73" w:unhideWhenUsed="0"/>
+    <w:lsdException w:name="Light Shading Accent 1" w:semiHidden="0" w:uiPriority="60" w:unhideWhenUsed="0"/>
+    <w:lsdException w:name="Light List Accent 1" w:semiHidden="0" w:uiPriority="61" w:unhideWhenUsed="0"/>
+    <w:lsdException w:name="Light Grid Accent 1" w:semiHidden="0" w:uiPriority="62" w:unhideWhenUsed="0"/>
+    <w:lsdException w:name="Medium Shading 1 Accent 1" w:semiHidden="0" w:uiPriority="63" w:unhideWhenUsed="0"/>
+    <w:lsdException w:name="Medium Shading 2 Accent 1" w:semiHidden="0" w:uiPriority="64" w:unhideWhenUsed="0"/>
+    <w:lsdException w:name="Medium List 1 Accent 1" w:semiHidden="0" w:uiPriority="65" w:unhideWhenUsed="0"/>
+    <w:lsdException w:name="Revision" w:unhideWhenUsed="0"/>
+    <w:lsdException w:name="List Paragraph" w:semiHidden="0" w:uiPriority="34" w:unhideWhenUsed="0" w:qFormat="1"/>
+    <w:lsdException w:name="Quote" w:semiHidden="0" w:uiPriority="29" w:unhideWhenUsed="0" w:qFormat="1"/>
+    <w:lsdException w:name="Intense Quote" w:semiHidden="0" w:uiPriority="30" w:unhideWhenUsed="0" w:qFormat="1"/>
+    <w:lsdException w:name="Medium List 2 Accent 1" w:semiHidden="0" w:uiPriority="66" w:unhideWhenUsed="0"/>
+    <w:lsdException w:name="Medium Grid 1 Accent 1" w:semiHidden="0" w:uiPriority="67" w:unhideWhenUsed="0"/>
+    <w:lsdException w:name="Medium Grid 2 Accent 1" w:semiHidden="0" w:uiPriority="68" w:unhideWhenUsed="0"/>
+    <w:lsdException w:name="Medium Grid 3 Accent 1" w:semiHidden="0" w:uiPriority="69" w:unhideWhenUsed="0"/>
+    <w:lsdException w:name="Dark List Accent 1" w:semiHidden="0" w:uiPriority="70" w:unhideWhenUsed="0"/>
+    <w:lsdException w:name="Colorful Shading Accent 1" w:semiHidden="0" w:uiPriority="71" w:unhideWhenUsed="0"/>
+    <w:lsdException w:name="Colorful List Accent 1" w:semiHidden="0" w:uiPriority="72" w:unhideWhenUsed="0"/>
+    <w:lsdException w:name="Colorful Grid Accent 1" w:semiHidden="0" w:uiPriority="73" w:unhideWhenUsed="0"/>
+    <w:lsdException w:name="Light Shading Accent 2" w:semiHidden="0" w:uiPriority="60" w:unhideWhenUsed="0"/>
+    <w:lsdException w:name="Light List Accent 2" w:semiHidden="0" w:uiPriority="61" w:unhideWhenUsed="0"/>
+    <w:lsdException w:name="Light Grid Accent 2" w:semiHidden="0" w:uiPriority="62" w:unhideWhenUsed="0"/>
+    <w:lsdException w:name="Medium Shading 1 Accent 2" w:semiHidden="0" w:uiPriority="63" w:unhideWhenUsed="0"/>
+    <w:lsdException w:name="Medium Shading 2 Accent 2" w:semiHidden="0" w:uiPriority="64" w:unhideWhenUsed="0"/>
+    <w:lsdException w:name="Medium List 1 Accent 2" w:semiHidden="0" w:uiPriority="65" w:unhideWhenUsed="0"/>
+    <w:lsdException w:name="Medium List 2 Accent 2" w:semiHidden="0" w:uiPriority="66" w:unhideWhenUsed="0"/>
+    <w:lsdException w:name="Medium Grid 1 Accent 2" w:semiHidden="0" w:uiPriority="67" w:unhideWhenUsed="0"/>
+    <w:lsdException w:name="Medium Grid 2 Accent 2" w:semiHidden="0" w:uiPriority="68" w:unhideWhenUsed="0"/>
+    <w:lsdException w:name="Medium Grid 3 Accent 2" w:semiHidden="0" w:uiPriority="69" w:unhideWhenUsed="0"/>
+    <w:lsdException w:name="Dark List Accent 2" w:semiHidden="0" w:uiPriority="70" w:unhideWhenUsed="0"/>
+    <w:lsdException w:name="Colorful Shading Accent 2" w:semiHidden="0" w:uiPriority="71" w:unhideWhenUsed="0"/>
+    <w:lsdException w:name="Colorful List Accent 2" w:semiHidden="0" w:uiPriority="72" w:unhideWhenUsed="0"/>
+    <w:lsdException w:name="Colorful Grid Accent 2" w:semiHidden="0" w:uiPriority="73" w:unhideWhenUsed="0"/>
+    <w:lsdException w:name="Light Shading Accent 3" w:semiHidden="0" w:uiPriority="60" w:unhideWhenUsed="0"/>
+    <w:lsdException w:name="Light List Accent 3" w:semiHidden="0" w:uiPriority="61" w:unhideWhenUsed="0"/>
+    <w:lsdException w:name="Light Grid Accent 3" w:semiHidden="0" w:uiPriority="62" w:unhideWhenUsed="0"/>
+    <w:lsdException w:name="Medium Shading 1 Accent 3" w:semiHidden="0" w:uiPriority="63" w:unhideWhenUsed="0"/>
+    <w:lsdException w:name="Medium Shading 2 Accent 3" w:semiHidden="0" w:uiPriority="64" w:unhideWhenUsed="0"/>
+    <w:lsdException w:name="Medium List 1 Accent 3" w:semiHidden="0" w:uiPriority="65" w:unhideWhenUsed="0"/>
+    <w:lsdException w:name="Medium List 2 Accent 3" w:semiHidden="0" w:uiPriority="66" w:unhideWhenUsed="0"/>
+    <w:lsdException w:name="Medium Grid 1 Accent 3" w:semiHidden="0" w:uiPriority="67" w:unhideWhenUsed="0"/>
+    <w:lsdException w:name="Medium Grid 2 Accent 3" w:semiHidden="0" w:uiPriority="68" w:unhideWhenUsed="0"/>
+    <w:lsdException w:name="Medium Grid 3 Accent 3" w:semiHidden="0" w:uiPriority="69" w:unhideWhenUsed="0"/>
+    <w:lsdException w:name="Dark List Accent 3" w:semiHidden="0" w:uiPriority="70" w:unhideWhenUsed="0"/>
+    <w:lsdException w:name="Colorful Shading Accent 3" w:semiHidden="0" w:uiPriority="71" w:unhideWhenUsed="0"/>
+    <w:lsdException w:name="Colorful List Accent 3" w:semiHidden="0" w:uiPriority="72" w:unhideWhenUsed="0"/>
+    <w:lsdException w:name="Colorful Grid Accent 3" w:semiHidden="0" w:uiPriority="73" w:unhideWhenUsed="0"/>
+    <w:lsdException w:name="Light Shading Accent 4" w:semiHidden="0" w:uiPriority="60" w:unhideWhenUsed="0"/>
+    <w:lsdException w:name="Light List Accent 4" w:semiHidden="0" w:uiPriority="61" w:unhideWhenUsed="0"/>
+    <w:lsdException w:name="Light Grid Accent 4" w:semiHidden="0" w:uiPriority="62" w:unhideWhenUsed="0"/>
+    <w:lsdException w:name="Medium Shading 1 Accent 4" w:semiHidden="0" w:uiPriority="63" w:unhideWhenUsed="0"/>
+    <w:lsdException w:name="Medium Shading 2 Accent 4" w:semiHidden="0" w:uiPriority="64" w:unhideWhenUsed="0"/>
+    <w:lsdException w:name="Medium List 1 Accent 4" w:semiHidden="0" w:uiPriority="65" w:unhideWhenUsed="0"/>
+    <w:lsdException w:name="Medium List 2 Accent 4" w:semiHidden="0" w:uiPriority="66" w:unhideWhenUsed="0"/>
+    <w:lsdException w:name="Medium Grid 1 Accent 4" w:semiHidden="0" w:uiPriority="67" w:unhideWhenUsed="0"/>
+    <w:lsdException w:name="Medium Grid 2 Accent 4" w:semiHidden="0" w:uiPriority="68" w:unhideWhenUsed="0"/>
+    <w:lsdException w:name="Medium Grid 3 Accent 4" w:semiHidden="0" w:uiPriority="69" w:unhideWhenUsed="0"/>
+    <w:lsdException w:name="Dark List Accent 4" w:semiHidden="0" w:uiPriority="70" w:unhideWhenUsed="0"/>
+    <w:lsdException w:name="Colorful Shading Accent 4" w:semiHidden="0" w:uiPriority="71" w:unhideWhenUsed="0"/>
+    <w:lsdException w:name="Colorful List Accent 4" w:semiHidden="0" w:uiPriority="72" w:unhideWhenUsed="0"/>
+    <w:lsdException w:name="Colorful Grid Accent 4" w:semiHidden="0" w:uiPriority="73" w:unhideWhenUsed="0"/>
+    <w:lsdException w:name="Light Shading Accent 5" w:semiHidden="0" w:uiPriority="60" w:unhideWhenUsed="0"/>
+    <w:lsdException w:name="Light List Accent 5" w:semiHidden="0" w:uiPriority="61" w:unhideWhenUsed="0"/>
+    <w:lsdException w:name="Light Grid Accent 5" w:semiHidden="0" w:uiPriority="62" w:unhideWhenUsed="0"/>
+    <w:lsdException w:name="Medium Shading 1 Accent 5" w:semiHidden="0" w:uiPriority="63" w:unhideWhenUsed="0"/>
+    <w:lsdException w:name="Medium Shading 2 Accent 5" w:semiHidden="0" w:uiPriority="64" w:unhideWhenUsed="0"/>
+    <w:lsdException w:name="Medium List 1 Accent 5" w:semiHidden="0" w:uiPriority="65" w:unhideWhenUsed="0"/>
+    <w:lsdException w:name="Medium List 2 Accent 5" w:semiHidden="0" w:uiPriority="66" w:unhideWhenUsed="0"/>
+    <w:lsdException w:name="Medium Grid 1 Accent 5" w:semiHidden="0" w:uiPriority="67" w:unhideWhenUsed="0"/>
+    <w:lsdException w:name="Medium Grid 2 Accent 5" w:semiHidden="0" w:uiPriority="68" w:unhideWhenUsed="0"/>
+    <w:lsdException w:name="Medium Grid 3 Accent 5" w:semiHidden="0" w:uiPriority="69" w:unhideWhenUsed="0"/>
+    <w:lsdException w:name="Dark List Accent 5" w:semiHidden="0" w:uiPriority="70" w:unhideWhenUsed="0"/>
+    <w:lsdException w:name="Colorful Shading Accent 5" w:semiHidden="0" w:uiPriority="71" w:unhideWhenUsed="0"/>
+    <w:lsdException w:name="Colorful List Accent 5" w:semiHidden="0" w:uiPriority="72" w:unhideWhenUsed="0"/>
+    <w:lsdException w:name="Colorful Grid Accent 5" w:semiHidden="0" w:uiPriority="73" w:unhideWhenUsed="0"/>
+    <w:lsdException w:name="Light Shading Accent 6" w:semiHidden="0" w:uiPriority="60" w:unhideWhenUsed="0"/>
+    <w:lsdException w:name="Light List Accent 6" w:semiHidden="0" w:uiPriority="61" w:unhideWhenUsed="0"/>
+    <w:lsdException w:name="Light Grid Accent 6" w:semiHidden="0" w:uiPriority="62" w:unhideWhenUsed="0"/>
+    <w:lsdException w:name="Medium Shading 1 Accent 6" w:semiHidden="0" w:uiPriority="63" w:unhideWhenUsed="0"/>
+    <w:lsdException w:name="Medium Shading 2 Accent 6" w:semiHidden="0" w:uiPriority="64" w:unhideWhenUsed="0"/>
+    <w:lsdException w:name="Medium List 1 Accent 6" w:semiHidden="0" w:uiPriority="65" w:unhideWhenUsed="0"/>
+    <w:lsdException w:name="Medium List 2 Accent 6" w:semiHidden="0" w:uiPriority="66" w:unhideWhenUsed="0"/>
+    <w:lsdException w:name="Medium Grid 1 Accent 6" w:semiHidden="0" w:uiPriority="67" w:unhideWhenUsed="0"/>
+    <w:lsdException w:name="Medium Grid 2 Accent 6" w:semiHidden="0" w:uiPriority="68" w:unhideWhenUsed="0"/>
+    <w:lsdException w:name="Medium Grid 3 Accent 6" w:semiHidden="0" w:uiPriority="69" w:unhideWhenUsed="0"/>
+    <w:lsdException w:name="Dark List Accent 6" w:semiHidden="0" w:uiPriority="70" w:unhideWhenUsed="0"/>
+    <w:lsdException w:name="Colorful Shading Accent 6" w:semiHidden="0" w:uiPriority="71" w:unhideWhenUsed="0"/>
+    <w:lsdException w:name="Colorful List Accent 6" w:semiHidden="0" w:uiPriority="72" w:unhideWhenUsed="0"/>
+    <w:lsdException w:name="Colorful Grid Accent 6" w:semiHidden="0" w:uiPriority="73" w:unhideWhenUsed="0"/>
+    <w:lsdException w:name="Subtle Emphasis" w:semiHidden="0" w:uiPriority="19" w:unhideWhenUsed="0" w:qFormat="1"/>
+    <w:lsdException w:name="Intense Emphasis" w:semiHidden="0" w:uiPriority="21" w:unhideWhenUsed="0" w:qFormat="1"/>
+    <w:lsdException w:name="Subtle Reference" w:semiHidden="0" w:uiPriority="31" w:unhideWhenUsed="0" w:qFormat="1"/>
+    <w:lsdException w:name="Intense Reference" w:semiHidden="0" w:uiPriority="32" w:unhideWhenUsed="0" w:qFormat="1"/>
+    <w:lsdException w:name="Book Title" w:semiHidden="0" w:uiPriority="33" w:unhideWhenUsed="0" w:qFormat="1"/>
+    <w:lsdException w:name="Bibliography" w:uiPriority="37"/>
+    <w:lsdException w:name="TOC Heading" w:uiPriority="39" w:qFormat="1"/>
   </w:latentStyles>
   <w:style w:type="paragraph" w:default="1" w:styleId="Normal">
     <w:name w:val="Normal"/>
@@ -8819,7 +9071,7 @@
 </file>
 
 <file path=word/glossary/document.xml><?xml version="1.0" encoding="utf-8"?>
-<w:glossaryDocument xmlns:wpc="http://schemas.microsoft.com/office/word/2010/wordprocessingCanvas" xmlns:cx="http://schemas.microsoft.com/office/drawing/2014/chartex" xmlns:cx1="http://schemas.microsoft.com/office/drawing/2015/9/8/chartex" xmlns:cx2="http://schemas.microsoft.com/office/drawing/2015/10/21/chartex" xmlns:cx3="http://schemas.microsoft.com/office/drawing/2016/5/9/chartex" xmlns:cx4="http://schemas.microsoft.com/office/drawing/2016/5/10/chartex" xmlns:cx5="http://schemas.microsoft.com/office/drawing/2016/5/11/chartex" xmlns:cx6="http://schemas.microsoft.com/office/drawing/2016/5/12/chartex" xmlns:cx7="http://schemas.microsoft.com/office/drawing/2016/5/13/chartex" xmlns:cx8="http://schemas.microsoft.com/office/drawing/2016/5/14/chartex" xmlns:mc="http://schemas.openxmlformats.org/markup-compatibility/2006" xmlns:aink="http://schemas.microsoft.com/office/drawing/2016/ink" xmlns:am3d="http://schemas.microsoft.com/office/drawing/2017/model3d" xmlns:o="urn:schemas-microsoft-com:office:office" xmlns:r="http://schemas.openxmlformats.org/officeDocument/2006/relationships" xmlns:m="http://schemas.openxmlformats.org/officeDocument/2006/math" xmlns:v="urn:schemas-microsoft-com:vml" xmlns:wp14="http://schemas.microsoft.com/office/word/2010/wordprocessingDrawing" xmlns:wp="http://schemas.openxmlformats.org/drawingml/2006/wordprocessingDrawing" xmlns:w10="urn:schemas-microsoft-com:office:word" xmlns:w="http://schemas.openxmlformats.org/wordprocessingml/2006/main" xmlns:w14="http://schemas.microsoft.com/office/word/2010/wordml" xmlns:w15="http://schemas.microsoft.com/office/word/2012/wordml" xmlns:w16cid="http://schemas.microsoft.com/office/word/2016/wordml/cid" xmlns:w16se="http://schemas.microsoft.com/office/word/2015/wordml/symex" xmlns:wpg="http://schemas.microsoft.com/office/word/2010/wordprocessingGroup" xmlns:wpi="http://schemas.microsoft.com/office/word/2010/wordprocessingInk" xmlns:wne="http://schemas.microsoft.com/office/word/2006/wordml" xmlns:wps="http://schemas.microsoft.com/office/word/2010/wordprocessingShape" mc:Ignorable="w14 w15 w16se w16cid wp14">
+<w:glossaryDocument xmlns:wpc="http://schemas.microsoft.com/office/word/2010/wordprocessingCanvas" xmlns:mc="http://schemas.openxmlformats.org/markup-compatibility/2006" xmlns:o="urn:schemas-microsoft-com:office:office" xmlns:r="http://schemas.openxmlformats.org/officeDocument/2006/relationships" xmlns:m="http://schemas.openxmlformats.org/officeDocument/2006/math" xmlns:v="urn:schemas-microsoft-com:vml" xmlns:wp14="http://schemas.microsoft.com/office/word/2010/wordprocessingDrawing" xmlns:wp="http://schemas.openxmlformats.org/drawingml/2006/wordprocessingDrawing" xmlns:w10="urn:schemas-microsoft-com:office:word" xmlns:w="http://schemas.openxmlformats.org/wordprocessingml/2006/main" xmlns:w14="http://schemas.microsoft.com/office/word/2010/wordml" xmlns:wpg="http://schemas.microsoft.com/office/word/2010/wordprocessingGroup" xmlns:wpi="http://schemas.microsoft.com/office/word/2010/wordprocessingInk" xmlns:wne="http://schemas.microsoft.com/office/word/2006/wordml" xmlns:wps="http://schemas.microsoft.com/office/word/2010/wordprocessingShape" mc:Ignorable="w14 wp14">
   <w:docParts>
     <w:docPart>
       <w:docPartPr>
@@ -8857,7 +9109,7 @@
 </file>
 
 <file path=word/glossary/fontTable.xml><?xml version="1.0" encoding="utf-8"?>
-<w:fonts xmlns:mc="http://schemas.openxmlformats.org/markup-compatibility/2006" xmlns:r="http://schemas.openxmlformats.org/officeDocument/2006/relationships" xmlns:w="http://schemas.openxmlformats.org/wordprocessingml/2006/main" xmlns:w14="http://schemas.microsoft.com/office/word/2010/wordml" xmlns:w15="http://schemas.microsoft.com/office/word/2012/wordml" xmlns:w16cid="http://schemas.microsoft.com/office/word/2016/wordml/cid" xmlns:w16se="http://schemas.microsoft.com/office/word/2015/wordml/symex" mc:Ignorable="w14 w15 w16se w16cid">
+<w:fonts xmlns:mc="http://schemas.openxmlformats.org/markup-compatibility/2006" xmlns:r="http://schemas.openxmlformats.org/officeDocument/2006/relationships" xmlns:w="http://schemas.openxmlformats.org/wordprocessingml/2006/main" xmlns:w14="http://schemas.microsoft.com/office/word/2010/wordml" mc:Ignorable="w14">
   <w:font w:name="Symbol">
     <w:panose1 w:val="05050102010706020507"/>
     <w:charset w:val="02"/>
@@ -8930,40 +9182,29 @@
     <w:pitch w:val="fixed"/>
     <w:sig w:usb0="E00002FF" w:usb1="6AC7FDFB" w:usb2="08000012" w:usb3="00000000" w:csb0="0002009F" w:csb1="00000000"/>
   </w:font>
-  <w:font w:name="Yu Mincho">
-    <w:altName w:val="游明朝"/>
-    <w:panose1 w:val="00000000000000000000"/>
-    <w:charset w:val="80"/>
+  <w:font w:name="Cambria">
+    <w:panose1 w:val="02040503050406030204"/>
+    <w:charset w:val="00"/>
     <w:family w:val="roman"/>
-    <w:notTrueType/>
-    <w:pitch w:val="default"/>
-  </w:font>
-  <w:font w:name="Yu Gothic Light">
-    <w:altName w:val="游ゴシック Light"/>
-    <w:panose1 w:val="020B0300000000000000"/>
-    <w:charset w:val="80"/>
-    <w:family w:val="swiss"/>
     <w:pitch w:val="variable"/>
-    <w:sig w:usb0="E00002FF" w:usb1="2AC7FDFF" w:usb2="00000016" w:usb3="00000000" w:csb0="0002009F" w:csb1="00000000"/>
+    <w:sig w:usb0="E00006FF" w:usb1="400004FF" w:usb2="00000000" w:usb3="00000000" w:csb0="0000019F" w:csb1="00000000"/>
   </w:font>
 </w:fonts>
 </file>
 
 <file path=word/glossary/settings.xml><?xml version="1.0" encoding="utf-8"?>
-<w:settings xmlns:mc="http://schemas.openxmlformats.org/markup-compatibility/2006" xmlns:o="urn:schemas-microsoft-com:office:office" xmlns:r="http://schemas.openxmlformats.org/officeDocument/2006/relationships" xmlns:m="http://schemas.openxmlformats.org/officeDocument/2006/math" xmlns:v="urn:schemas-microsoft-com:vml" xmlns:w10="urn:schemas-microsoft-com:office:word" xmlns:w="http://schemas.openxmlformats.org/wordprocessingml/2006/main" xmlns:w14="http://schemas.microsoft.com/office/word/2010/wordml" xmlns:w15="http://schemas.microsoft.com/office/word/2012/wordml" xmlns:w16cid="http://schemas.microsoft.com/office/word/2016/wordml/cid" xmlns:w16se="http://schemas.microsoft.com/office/word/2015/wordml/symex" xmlns:sl="http://schemas.openxmlformats.org/schemaLibrary/2006/main" mc:Ignorable="w14 w15 w16se w16cid">
+<w:settings xmlns:mc="http://schemas.openxmlformats.org/markup-compatibility/2006" xmlns:o="urn:schemas-microsoft-com:office:office" xmlns:r="http://schemas.openxmlformats.org/officeDocument/2006/relationships" xmlns:m="http://schemas.openxmlformats.org/officeDocument/2006/math" xmlns:v="urn:schemas-microsoft-com:vml" xmlns:w10="urn:schemas-microsoft-com:office:word" xmlns:w="http://schemas.openxmlformats.org/wordprocessingml/2006/main" xmlns:w14="http://schemas.microsoft.com/office/word/2010/wordml" xmlns:sl="http://schemas.openxmlformats.org/schemaLibrary/2006/main" mc:Ignorable="w14">
   <w:view w:val="normal"/>
   <w:defaultTabStop w:val="720"/>
   <w:characterSpacingControl w:val="doNotCompress"/>
   <w:compat>
     <w:useFELayout/>
     <w:compatSetting w:name="compatibilityMode" w:uri="http://schemas.microsoft.com/office/word" w:val="12"/>
-    <w:compatSetting w:name="useWord2013TrackBottomHyphenation" w:uri="http://schemas.microsoft.com/office/word" w:val="1"/>
   </w:compat>
   <w:rsids>
     <w:rsidRoot w:val="0003350A"/>
     <w:rsid w:val="0003350A"/>
     <w:rsid w:val="00052A3B"/>
-    <w:rsid w:val="00066B3A"/>
     <w:rsid w:val="001C72F9"/>
     <w:rsid w:val="002A4736"/>
     <w:rsid w:val="00344D9A"/>
@@ -9001,7 +9242,7 @@
 </file>
 
 <file path=word/glossary/styles.xml><?xml version="1.0" encoding="utf-8"?>
-<w:styles xmlns:mc="http://schemas.openxmlformats.org/markup-compatibility/2006" xmlns:r="http://schemas.openxmlformats.org/officeDocument/2006/relationships" xmlns:w="http://schemas.openxmlformats.org/wordprocessingml/2006/main" xmlns:w14="http://schemas.microsoft.com/office/word/2010/wordml" xmlns:w15="http://schemas.microsoft.com/office/word/2012/wordml" xmlns:w16cid="http://schemas.microsoft.com/office/word/2016/wordml/cid" xmlns:w16se="http://schemas.microsoft.com/office/word/2015/wordml/symex" mc:Ignorable="w14 w15 w16se w16cid">
+<w:styles xmlns:mc="http://schemas.openxmlformats.org/markup-compatibility/2006" xmlns:r="http://schemas.openxmlformats.org/officeDocument/2006/relationships" xmlns:w="http://schemas.openxmlformats.org/wordprocessingml/2006/main" xmlns:w14="http://schemas.microsoft.com/office/word/2010/wordml" mc:Ignorable="w14">
   <w:docDefaults>
     <w:rPrDefault>
       <w:rPr>
@@ -9017,382 +9258,144 @@
       </w:pPr>
     </w:pPrDefault>
   </w:docDefaults>
-  <w:latentStyles w:defLockedState="0" w:defUIPriority="99" w:defSemiHidden="0" w:defUnhideWhenUsed="0" w:defQFormat="0" w:count="375">
-    <w:lsdException w:name="Normal" w:uiPriority="0" w:qFormat="1"/>
-    <w:lsdException w:name="heading 1" w:uiPriority="9" w:qFormat="1"/>
-    <w:lsdException w:name="heading 2" w:semiHidden="1" w:uiPriority="9" w:unhideWhenUsed="1" w:qFormat="1"/>
-    <w:lsdException w:name="heading 3" w:semiHidden="1" w:uiPriority="9" w:unhideWhenUsed="1" w:qFormat="1"/>
-    <w:lsdException w:name="heading 4" w:semiHidden="1" w:uiPriority="9" w:unhideWhenUsed="1" w:qFormat="1"/>
-    <w:lsdException w:name="heading 5" w:semiHidden="1" w:uiPriority="9" w:unhideWhenUsed="1" w:qFormat="1"/>
-    <w:lsdException w:name="heading 6" w:semiHidden="1" w:uiPriority="9" w:unhideWhenUsed="1" w:qFormat="1"/>
-    <w:lsdException w:name="heading 7" w:semiHidden="1" w:uiPriority="9" w:unhideWhenUsed="1" w:qFormat="1"/>
-    <w:lsdException w:name="heading 8" w:semiHidden="1" w:uiPriority="9" w:unhideWhenUsed="1" w:qFormat="1"/>
-    <w:lsdException w:name="heading 9" w:semiHidden="1" w:uiPriority="9" w:unhideWhenUsed="1" w:qFormat="1"/>
-    <w:lsdException w:name="index 1" w:semiHidden="1" w:unhideWhenUsed="1"/>
-    <w:lsdException w:name="index 2" w:semiHidden="1" w:unhideWhenUsed="1"/>
-    <w:lsdException w:name="index 3" w:semiHidden="1" w:unhideWhenUsed="1"/>
-    <w:lsdException w:name="index 4" w:semiHidden="1" w:unhideWhenUsed="1"/>
-    <w:lsdException w:name="index 5" w:semiHidden="1" w:unhideWhenUsed="1"/>
-    <w:lsdException w:name="index 6" w:semiHidden="1" w:unhideWhenUsed="1"/>
-    <w:lsdException w:name="index 7" w:semiHidden="1" w:unhideWhenUsed="1"/>
-    <w:lsdException w:name="index 8" w:semiHidden="1" w:unhideWhenUsed="1"/>
-    <w:lsdException w:name="index 9" w:semiHidden="1" w:unhideWhenUsed="1"/>
-    <w:lsdException w:name="toc 1" w:semiHidden="1" w:uiPriority="39" w:unhideWhenUsed="1"/>
-    <w:lsdException w:name="toc 2" w:semiHidden="1" w:uiPriority="39" w:unhideWhenUsed="1"/>
-    <w:lsdException w:name="toc 3" w:semiHidden="1" w:uiPriority="39" w:unhideWhenUsed="1"/>
-    <w:lsdException w:name="toc 4" w:semiHidden="1" w:uiPriority="39" w:unhideWhenUsed="1"/>
-    <w:lsdException w:name="toc 5" w:semiHidden="1" w:uiPriority="39" w:unhideWhenUsed="1"/>
-    <w:lsdException w:name="toc 6" w:semiHidden="1" w:uiPriority="39" w:unhideWhenUsed="1"/>
-    <w:lsdException w:name="toc 7" w:semiHidden="1" w:uiPriority="39" w:unhideWhenUsed="1"/>
-    <w:lsdException w:name="toc 8" w:semiHidden="1" w:uiPriority="39" w:unhideWhenUsed="1"/>
-    <w:lsdException w:name="toc 9" w:semiHidden="1" w:uiPriority="39" w:unhideWhenUsed="1"/>
-    <w:lsdException w:name="Normal Indent" w:semiHidden="1" w:unhideWhenUsed="1"/>
-    <w:lsdException w:name="footnote text" w:semiHidden="1" w:unhideWhenUsed="1"/>
-    <w:lsdException w:name="annotation text" w:semiHidden="1" w:unhideWhenUsed="1"/>
-    <w:lsdException w:name="header" w:semiHidden="1" w:unhideWhenUsed="1"/>
-    <w:lsdException w:name="footer" w:semiHidden="1" w:unhideWhenUsed="1"/>
-    <w:lsdException w:name="index heading" w:semiHidden="1" w:unhideWhenUsed="1"/>
-    <w:lsdException w:name="caption" w:semiHidden="1" w:uiPriority="35" w:unhideWhenUsed="1" w:qFormat="1"/>
-    <w:lsdException w:name="table of figures" w:semiHidden="1" w:unhideWhenUsed="1"/>
-    <w:lsdException w:name="envelope address" w:semiHidden="1" w:unhideWhenUsed="1"/>
-    <w:lsdException w:name="envelope return" w:semiHidden="1" w:unhideWhenUsed="1"/>
-    <w:lsdException w:name="footnote reference" w:semiHidden="1" w:unhideWhenUsed="1"/>
-    <w:lsdException w:name="annotation reference" w:semiHidden="1" w:unhideWhenUsed="1"/>
-    <w:lsdException w:name="line number" w:semiHidden="1" w:unhideWhenUsed="1"/>
-    <w:lsdException w:name="page number" w:semiHidden="1" w:unhideWhenUsed="1"/>
-    <w:lsdException w:name="endnote reference" w:semiHidden="1" w:unhideWhenUsed="1"/>
-    <w:lsdException w:name="endnote text" w:semiHidden="1" w:unhideWhenUsed="1"/>
-    <w:lsdException w:name="table of authorities" w:semiHidden="1" w:unhideWhenUsed="1"/>
-    <w:lsdException w:name="macro" w:semiHidden="1" w:unhideWhenUsed="1"/>
-    <w:lsdException w:name="toa heading" w:semiHidden="1" w:unhideWhenUsed="1"/>
-    <w:lsdException w:name="List" w:semiHidden="1" w:unhideWhenUsed="1"/>
-    <w:lsdException w:name="List Bullet" w:semiHidden="1" w:unhideWhenUsed="1"/>
-    <w:lsdException w:name="List Number" w:semiHidden="1" w:unhideWhenUsed="1"/>
-    <w:lsdException w:name="List 2" w:semiHidden="1" w:unhideWhenUsed="1"/>
-    <w:lsdException w:name="List 3" w:semiHidden="1" w:unhideWhenUsed="1"/>
-    <w:lsdException w:name="List 4" w:semiHidden="1" w:unhideWhenUsed="1"/>
-    <w:lsdException w:name="List 5" w:semiHidden="1" w:unhideWhenUsed="1"/>
-    <w:lsdException w:name="List Bullet 2" w:semiHidden="1" w:unhideWhenUsed="1"/>
-    <w:lsdException w:name="List Bullet 3" w:semiHidden="1" w:unhideWhenUsed="1"/>
-    <w:lsdException w:name="List Bullet 4" w:semiHidden="1" w:unhideWhenUsed="1"/>
-    <w:lsdException w:name="List Bullet 5" w:semiHidden="1" w:unhideWhenUsed="1"/>
-    <w:lsdException w:name="List Number 2" w:semiHidden="1" w:unhideWhenUsed="1"/>
-    <w:lsdException w:name="List Number 3" w:semiHidden="1" w:unhideWhenUsed="1"/>
-    <w:lsdException w:name="List Number 4" w:semiHidden="1" w:unhideWhenUsed="1"/>
-    <w:lsdException w:name="List Number 5" w:semiHidden="1" w:unhideWhenUsed="1"/>
-    <w:lsdException w:name="Title" w:uiPriority="10" w:qFormat="1"/>
-    <w:lsdException w:name="Closing" w:semiHidden="1" w:unhideWhenUsed="1"/>
-    <w:lsdException w:name="Signature" w:semiHidden="1" w:unhideWhenUsed="1"/>
-    <w:lsdException w:name="Default Paragraph Font" w:semiHidden="1" w:uiPriority="1" w:unhideWhenUsed="1"/>
-    <w:lsdException w:name="Body Text" w:semiHidden="1" w:unhideWhenUsed="1"/>
-    <w:lsdException w:name="Body Text Indent" w:semiHidden="1" w:unhideWhenUsed="1"/>
-    <w:lsdException w:name="List Continue" w:semiHidden="1" w:unhideWhenUsed="1"/>
-    <w:lsdException w:name="List Continue 2" w:semiHidden="1" w:unhideWhenUsed="1"/>
-    <w:lsdException w:name="List Continue 3" w:semiHidden="1" w:unhideWhenUsed="1"/>
-    <w:lsdException w:name="List Continue 4" w:semiHidden="1" w:unhideWhenUsed="1"/>
-    <w:lsdException w:name="List Continue 5" w:semiHidden="1" w:unhideWhenUsed="1"/>
-    <w:lsdException w:name="Message Header" w:semiHidden="1" w:unhideWhenUsed="1"/>
-    <w:lsdException w:name="Subtitle" w:uiPriority="11" w:qFormat="1"/>
-    <w:lsdException w:name="Salutation" w:semiHidden="1" w:unhideWhenUsed="1"/>
-    <w:lsdException w:name="Date" w:semiHidden="1" w:unhideWhenUsed="1"/>
-    <w:lsdException w:name="Body Text First Indent" w:semiHidden="1" w:unhideWhenUsed="1"/>
-    <w:lsdException w:name="Body Text First Indent 2" w:semiHidden="1" w:unhideWhenUsed="1"/>
-    <w:lsdException w:name="Note Heading" w:semiHidden="1" w:unhideWhenUsed="1"/>
-    <w:lsdException w:name="Body Text 2" w:semiHidden="1" w:unhideWhenUsed="1"/>
-    <w:lsdException w:name="Body Text 3" w:semiHidden="1" w:unhideWhenUsed="1"/>
-    <w:lsdException w:name="Body Text Indent 2" w:semiHidden="1" w:unhideWhenUsed="1"/>
-    <w:lsdException w:name="Body Text Indent 3" w:semiHidden="1" w:unhideWhenUsed="1"/>
-    <w:lsdException w:name="Block Text" w:semiHidden="1" w:unhideWhenUsed="1"/>
-    <w:lsdException w:name="Hyperlink" w:semiHidden="1" w:unhideWhenUsed="1"/>
-    <w:lsdException w:name="FollowedHyperlink" w:semiHidden="1" w:unhideWhenUsed="1"/>
-    <w:lsdException w:name="Strong" w:uiPriority="22" w:qFormat="1"/>
-    <w:lsdException w:name="Emphasis" w:uiPriority="20" w:qFormat="1"/>
-    <w:lsdException w:name="Document Map" w:semiHidden="1" w:unhideWhenUsed="1"/>
-    <w:lsdException w:name="Plain Text" w:semiHidden="1" w:unhideWhenUsed="1"/>
-    <w:lsdException w:name="E-mail Signature" w:semiHidden="1" w:unhideWhenUsed="1"/>
-    <w:lsdException w:name="HTML Top of Form" w:semiHidden="1" w:unhideWhenUsed="1"/>
-    <w:lsdException w:name="HTML Bottom of Form" w:semiHidden="1" w:unhideWhenUsed="1"/>
-    <w:lsdException w:name="Normal (Web)" w:semiHidden="1" w:unhideWhenUsed="1"/>
-    <w:lsdException w:name="HTML Acronym" w:semiHidden="1" w:unhideWhenUsed="1"/>
-    <w:lsdException w:name="HTML Address" w:semiHidden="1" w:unhideWhenUsed="1"/>
-    <w:lsdException w:name="HTML Cite" w:semiHidden="1" w:unhideWhenUsed="1"/>
-    <w:lsdException w:name="HTML Code" w:semiHidden="1" w:unhideWhenUsed="1"/>
-    <w:lsdException w:name="HTML Definition" w:semiHidden="1" w:unhideWhenUsed="1"/>
-    <w:lsdException w:name="HTML Keyboard" w:semiHidden="1" w:unhideWhenUsed="1"/>
-    <w:lsdException w:name="HTML Preformatted" w:semiHidden="1" w:unhideWhenUsed="1"/>
-    <w:lsdException w:name="HTML Sample" w:semiHidden="1" w:unhideWhenUsed="1"/>
-    <w:lsdException w:name="HTML Typewriter" w:semiHidden="1" w:unhideWhenUsed="1"/>
-    <w:lsdException w:name="HTML Variable" w:semiHidden="1" w:unhideWhenUsed="1"/>
-    <w:lsdException w:name="Normal Table" w:semiHidden="1" w:unhideWhenUsed="1"/>
-    <w:lsdException w:name="annotation subject" w:semiHidden="1" w:unhideWhenUsed="1"/>
-    <w:lsdException w:name="No List" w:semiHidden="1" w:unhideWhenUsed="1"/>
-    <w:lsdException w:name="Outline List 1" w:semiHidden="1" w:unhideWhenUsed="1"/>
-    <w:lsdException w:name="Outline List 2" w:semiHidden="1" w:unhideWhenUsed="1"/>
-    <w:lsdException w:name="Outline List 3" w:semiHidden="1" w:unhideWhenUsed="1"/>
-    <w:lsdException w:name="Table Simple 1" w:semiHidden="1" w:unhideWhenUsed="1"/>
-    <w:lsdException w:name="Table Simple 2" w:semiHidden="1" w:unhideWhenUsed="1"/>
-    <w:lsdException w:name="Table Simple 3" w:semiHidden="1" w:unhideWhenUsed="1"/>
-    <w:lsdException w:name="Table Classic 1" w:semiHidden="1" w:unhideWhenUsed="1"/>
-    <w:lsdException w:name="Table Classic 2" w:semiHidden="1" w:unhideWhenUsed="1"/>
-    <w:lsdException w:name="Table Classic 3" w:semiHidden="1" w:unhideWhenUsed="1"/>
-    <w:lsdException w:name="Table Classic 4" w:semiHidden="1" w:unhideWhenUsed="1"/>
-    <w:lsdException w:name="Table Colorful 1" w:semiHidden="1" w:unhideWhenUsed="1"/>
-    <w:lsdException w:name="Table Colorful 2" w:semiHidden="1" w:unhideWhenUsed="1"/>
-    <w:lsdException w:name="Table Colorful 3" w:semiHidden="1" w:unhideWhenUsed="1"/>
-    <w:lsdException w:name="Table Columns 1" w:semiHidden="1" w:unhideWhenUsed="1"/>
-    <w:lsdException w:name="Table Columns 2" w:semiHidden="1" w:unhideWhenUsed="1"/>
-    <w:lsdException w:name="Table Columns 3" w:semiHidden="1" w:unhideWhenUsed="1"/>
-    <w:lsdException w:name="Table Columns 4" w:semiHidden="1" w:unhideWhenUsed="1"/>
-    <w:lsdException w:name="Table Columns 5" w:semiHidden="1" w:unhideWhenUsed="1"/>
-    <w:lsdException w:name="Table Grid 1" w:semiHidden="1" w:unhideWhenUsed="1"/>
-    <w:lsdException w:name="Table Grid 2" w:semiHidden="1" w:unhideWhenUsed="1"/>
-    <w:lsdException w:name="Table Grid 3" w:semiHidden="1" w:unhideWhenUsed="1"/>
-    <w:lsdException w:name="Table Grid 4" w:semiHidden="1" w:unhideWhenUsed="1"/>
-    <w:lsdException w:name="Table Grid 5" w:semiHidden="1" w:unhideWhenUsed="1"/>
-    <w:lsdException w:name="Table Grid 6" w:semiHidden="1" w:unhideWhenUsed="1"/>
-    <w:lsdException w:name="Table Grid 7" w:semiHidden="1" w:unhideWhenUsed="1"/>
-    <w:lsdException w:name="Table Grid 8" w:semiHidden="1" w:unhideWhenUsed="1"/>
-    <w:lsdException w:name="Table List 1" w:semiHidden="1" w:unhideWhenUsed="1"/>
-    <w:lsdException w:name="Table List 2" w:semiHidden="1" w:unhideWhenUsed="1"/>
-    <w:lsdException w:name="Table List 3" w:semiHidden="1" w:unhideWhenUsed="1"/>
-    <w:lsdException w:name="Table List 4" w:semiHidden="1" w:unhideWhenUsed="1"/>
-    <w:lsdException w:name="Table List 5" w:semiHidden="1" w:unhideWhenUsed="1"/>
-    <w:lsdException w:name="Table List 6" w:semiHidden="1" w:unhideWhenUsed="1"/>
-    <w:lsdException w:name="Table List 7" w:semiHidden="1" w:unhideWhenUsed="1"/>
-    <w:lsdException w:name="Table List 8" w:semiHidden="1" w:unhideWhenUsed="1"/>
-    <w:lsdException w:name="Table 3D effects 1" w:semiHidden="1" w:unhideWhenUsed="1"/>
-    <w:lsdException w:name="Table 3D effects 2" w:semiHidden="1" w:unhideWhenUsed="1"/>
-    <w:lsdException w:name="Table 3D effects 3" w:semiHidden="1" w:unhideWhenUsed="1"/>
-    <w:lsdException w:name="Table Contemporary" w:semiHidden="1" w:unhideWhenUsed="1"/>
-    <w:lsdException w:name="Table Elegant" w:semiHidden="1" w:unhideWhenUsed="1"/>
-    <w:lsdException w:name="Table Professional" w:semiHidden="1" w:unhideWhenUsed="1"/>
-    <w:lsdException w:name="Table Subtle 1" w:semiHidden="1" w:unhideWhenUsed="1"/>
-    <w:lsdException w:name="Table Subtle 2" w:semiHidden="1" w:unhideWhenUsed="1"/>
-    <w:lsdException w:name="Table Web 1" w:semiHidden="1" w:unhideWhenUsed="1"/>
-    <w:lsdException w:name="Table Web 2" w:semiHidden="1" w:unhideWhenUsed="1"/>
-    <w:lsdException w:name="Table Web 3" w:semiHidden="1" w:unhideWhenUsed="1"/>
-    <w:lsdException w:name="Balloon Text" w:semiHidden="1" w:unhideWhenUsed="1"/>
-    <w:lsdException w:name="Table Grid" w:semiHidden="1" w:uiPriority="59" w:unhideWhenUsed="1"/>
-    <w:lsdException w:name="Table Theme" w:semiHidden="1" w:unhideWhenUsed="1"/>
-    <w:lsdException w:name="Placeholder Text" w:semiHidden="1"/>
-    <w:lsdException w:name="No Spacing" w:uiPriority="1" w:qFormat="1"/>
-    <w:lsdException w:name="Light Shading" w:uiPriority="60"/>
-    <w:lsdException w:name="Light List" w:uiPriority="61"/>
-    <w:lsdException w:name="Light Grid" w:uiPriority="62"/>
-    <w:lsdException w:name="Medium Shading 1" w:uiPriority="63"/>
-    <w:lsdException w:name="Medium Shading 2" w:uiPriority="64"/>
-    <w:lsdException w:name="Medium List 1" w:uiPriority="65"/>
-    <w:lsdException w:name="Medium List 2" w:uiPriority="66"/>
-    <w:lsdException w:name="Medium Grid 1" w:uiPriority="67"/>
-    <w:lsdException w:name="Medium Grid 2" w:uiPriority="68"/>
-    <w:lsdException w:name="Medium Grid 3" w:uiPriority="69"/>
-    <w:lsdException w:name="Dark List" w:uiPriority="70"/>
-    <w:lsdException w:name="Colorful Shading" w:uiPriority="71"/>
-    <w:lsdException w:name="Colorful List" w:uiPriority="72"/>
-    <w:lsdException w:name="Colorful Grid" w:uiPriority="73"/>
-    <w:lsdException w:name="Light Shading Accent 1" w:uiPriority="60"/>
-    <w:lsdException w:name="Light List Accent 1" w:uiPriority="61"/>
-    <w:lsdException w:name="Light Grid Accent 1" w:uiPriority="62"/>
-    <w:lsdException w:name="Medium Shading 1 Accent 1" w:uiPriority="63"/>
-    <w:lsdException w:name="Medium Shading 2 Accent 1" w:uiPriority="64"/>
-    <w:lsdException w:name="Medium List 1 Accent 1" w:uiPriority="65"/>
-    <w:lsdException w:name="Revision" w:semiHidden="1"/>
-    <w:lsdException w:name="List Paragraph" w:uiPriority="34" w:qFormat="1"/>
-    <w:lsdException w:name="Quote" w:uiPriority="29" w:qFormat="1"/>
-    <w:lsdException w:name="Intense Quote" w:uiPriority="30" w:qFormat="1"/>
-    <w:lsdException w:name="Medium List 2 Accent 1" w:uiPriority="66"/>
-    <w:lsdException w:name="Medium Grid 1 Accent 1" w:uiPriority="67"/>
-    <w:lsdException w:name="Medium Grid 2 Accent 1" w:uiPriority="68"/>
-    <w:lsdException w:name="Medium Grid 3 Accent 1" w:uiPriority="69"/>
-    <w:lsdException w:name="Dark List Accent 1" w:uiPriority="70"/>
-    <w:lsdException w:name="Colorful Shading Accent 1" w:uiPriority="71"/>
-    <w:lsdException w:name="Colorful List Accent 1" w:uiPriority="72"/>
-    <w:lsdException w:name="Colorful Grid Accent 1" w:uiPriority="73"/>
-    <w:lsdException w:name="Light Shading Accent 2" w:uiPriority="60"/>
-    <w:lsdException w:name="Light List Accent 2" w:uiPriority="61"/>
-    <w:lsdException w:name="Light Grid Accent 2" w:uiPriority="62"/>
-    <w:lsdException w:name="Medium Shading 1 Accent 2" w:uiPriority="63"/>
-    <w:lsdException w:name="Medium Shading 2 Accent 2" w:uiPriority="64"/>
-    <w:lsdException w:name="Medium List 1 Accent 2" w:uiPriority="65"/>
-    <w:lsdException w:name="Medium List 2 Accent 2" w:uiPriority="66"/>
-    <w:lsdException w:name="Medium Grid 1 Accent 2" w:uiPriority="67"/>
-    <w:lsdException w:name="Medium Grid 2 Accent 2" w:uiPriority="68"/>
-    <w:lsdException w:name="Medium Grid 3 Accent 2" w:uiPriority="69"/>
-    <w:lsdException w:name="Dark List Accent 2" w:uiPriority="70"/>
-    <w:lsdException w:name="Colorful Shading Accent 2" w:uiPriority="71"/>
-    <w:lsdException w:name="Colorful List Accent 2" w:uiPriority="72"/>
-    <w:lsdException w:name="Colorful Grid Accent 2" w:uiPriority="73"/>
-    <w:lsdException w:name="Light Shading Accent 3" w:uiPriority="60"/>
-    <w:lsdException w:name="Light List Accent 3" w:uiPriority="61"/>
-    <w:lsdException w:name="Light Grid Accent 3" w:uiPriority="62"/>
-    <w:lsdException w:name="Medium Shading 1 Accent 3" w:uiPriority="63"/>
-    <w:lsdException w:name="Medium Shading 2 Accent 3" w:uiPriority="64"/>
-    <w:lsdException w:name="Medium List 1 Accent 3" w:uiPriority="65"/>
-    <w:lsdException w:name="Medium List 2 Accent 3" w:uiPriority="66"/>
-    <w:lsdException w:name="Medium Grid 1 Accent 3" w:uiPriority="67"/>
-    <w:lsdException w:name="Medium Grid 2 Accent 3" w:uiPriority="68"/>
-    <w:lsdException w:name="Medium Grid 3 Accent 3" w:uiPriority="69"/>
-    <w:lsdException w:name="Dark List Accent 3" w:uiPriority="70"/>
-    <w:lsdException w:name="Colorful Shading Accent 3" w:uiPriority="71"/>
-    <w:lsdException w:name="Colorful List Accent 3" w:uiPriority="72"/>
-    <w:lsdException w:name="Colorful Grid Accent 3" w:uiPriority="73"/>
-    <w:lsdException w:name="Light Shading Accent 4" w:uiPriority="60"/>
-    <w:lsdException w:name="Light List Accent 4" w:uiPriority="61"/>
-    <w:lsdException w:name="Light Grid Accent 4" w:uiPriority="62"/>
-    <w:lsdException w:name="Medium Shading 1 Accent 4" w:uiPriority="63"/>
-    <w:lsdException w:name="Medium Shading 2 Accent 4" w:uiPriority="64"/>
-    <w:lsdException w:name="Medium List 1 Accent 4" w:uiPriority="65"/>
-    <w:lsdException w:name="Medium List 2 Accent 4" w:uiPriority="66"/>
-    <w:lsdException w:name="Medium Grid 1 Accent 4" w:uiPriority="67"/>
-    <w:lsdException w:name="Medium Grid 2 Accent 4" w:uiPriority="68"/>
-    <w:lsdException w:name="Medium Grid 3 Accent 4" w:uiPriority="69"/>
-    <w:lsdException w:name="Dark List Accent 4" w:uiPriority="70"/>
-    <w:lsdException w:name="Colorful Shading Accent 4" w:uiPriority="71"/>
-    <w:lsdException w:name="Colorful List Accent 4" w:uiPriority="72"/>
-    <w:lsdException w:name="Colorful Grid Accent 4" w:uiPriority="73"/>
-    <w:lsdException w:name="Light Shading Accent 5" w:uiPriority="60"/>
-    <w:lsdException w:name="Light List Accent 5" w:uiPriority="61"/>
-    <w:lsdException w:name="Light Grid Accent 5" w:uiPriority="62"/>
-    <w:lsdException w:name="Medium Shading 1 Accent 5" w:uiPriority="63"/>
-    <w:lsdException w:name="Medium Shading 2 Accent 5" w:uiPriority="64"/>
-    <w:lsdException w:name="Medium List 1 Accent 5" w:uiPriority="65"/>
-    <w:lsdException w:name="Medium List 2 Accent 5" w:uiPriority="66"/>
-    <w:lsdException w:name="Medium Grid 1 Accent 5" w:uiPriority="67"/>
-    <w:lsdException w:name="Medium Grid 2 Accent 5" w:uiPriority="68"/>
-    <w:lsdException w:name="Medium Grid 3 Accent 5" w:uiPriority="69"/>
-    <w:lsdException w:name="Dark List Accent 5" w:uiPriority="70"/>
-    <w:lsdException w:name="Colorful Shading Accent 5" w:uiPriority="71"/>
-    <w:lsdException w:name="Colorful List Accent 5" w:uiPriority="72"/>
-    <w:lsdException w:name="Colorful Grid Accent 5" w:uiPriority="73"/>
-    <w:lsdException w:name="Light Shading Accent 6" w:uiPriority="60"/>
-    <w:lsdException w:name="Light List Accent 6" w:uiPriority="61"/>
-    <w:lsdException w:name="Light Grid Accent 6" w:uiPriority="62"/>
-    <w:lsdException w:name="Medium Shading 1 Accent 6" w:uiPriority="63"/>
-    <w:lsdException w:name="Medium Shading 2 Accent 6" w:uiPriority="64"/>
-    <w:lsdException w:name="Medium List 1 Accent 6" w:uiPriority="65"/>
-    <w:lsdException w:name="Medium List 2 Accent 6" w:uiPriority="66"/>
-    <w:lsdException w:name="Medium Grid 1 Accent 6" w:uiPriority="67"/>
-    <w:lsdException w:name="Medium Grid 2 Accent 6" w:uiPriority="68"/>
-    <w:lsdException w:name="Medium Grid 3 Accent 6" w:uiPriority="69"/>
-    <w:lsdException w:name="Dark List Accent 6" w:uiPriority="70"/>
-    <w:lsdException w:name="Colorful Shading Accent 6" w:uiPriority="71"/>
-    <w:lsdException w:name="Colorful List Accent 6" w:uiPriority="72"/>
-    <w:lsdException w:name="Colorful Grid Accent 6" w:uiPriority="73"/>
-    <w:lsdException w:name="Subtle Emphasis" w:uiPriority="19" w:qFormat="1"/>
-    <w:lsdException w:name="Intense Emphasis" w:uiPriority="21" w:qFormat="1"/>
-    <w:lsdException w:name="Subtle Reference" w:uiPriority="31" w:qFormat="1"/>
-    <w:lsdException w:name="Intense Reference" w:uiPriority="32" w:qFormat="1"/>
-    <w:lsdException w:name="Book Title" w:uiPriority="33" w:qFormat="1"/>
-    <w:lsdException w:name="Bibliography" w:semiHidden="1" w:uiPriority="37" w:unhideWhenUsed="1"/>
-    <w:lsdException w:name="TOC Heading" w:semiHidden="1" w:uiPriority="39" w:unhideWhenUsed="1" w:qFormat="1"/>
-    <w:lsdException w:name="Plain Table 1" w:uiPriority="41"/>
-    <w:lsdException w:name="Plain Table 2" w:uiPriority="42"/>
-    <w:lsdException w:name="Plain Table 3" w:uiPriority="43"/>
-    <w:lsdException w:name="Plain Table 4" w:uiPriority="44"/>
-    <w:lsdException w:name="Plain Table 5" w:uiPriority="45"/>
-    <w:lsdException w:name="Grid Table Light" w:uiPriority="40"/>
-    <w:lsdException w:name="Grid Table 1 Light" w:uiPriority="46"/>
-    <w:lsdException w:name="Grid Table 2" w:uiPriority="47"/>
-    <w:lsdException w:name="Grid Table 3" w:uiPriority="48"/>
-    <w:lsdException w:name="Grid Table 4" w:uiPriority="49"/>
-    <w:lsdException w:name="Grid Table 5 Dark" w:uiPriority="50"/>
-    <w:lsdException w:name="Grid Table 6 Colorful" w:uiPriority="51"/>
-    <w:lsdException w:name="Grid Table 7 Colorful" w:uiPriority="52"/>
-    <w:lsdException w:name="Grid Table 1 Light Accent 1" w:uiPriority="46"/>
-    <w:lsdException w:name="Grid Table 2 Accent 1" w:uiPriority="47"/>
-    <w:lsdException w:name="Grid Table 3 Accent 1" w:uiPriority="48"/>
-    <w:lsdException w:name="Grid Table 4 Accent 1" w:uiPriority="49"/>
-    <w:lsdException w:name="Grid Table 5 Dark Accent 1" w:uiPriority="50"/>
-    <w:lsdException w:name="Grid Table 6 Colorful Accent 1" w:uiPriority="51"/>
-    <w:lsdException w:name="Grid Table 7 Colorful Accent 1" w:uiPriority="52"/>
-    <w:lsdException w:name="Grid Table 1 Light Accent 2" w:uiPriority="46"/>
-    <w:lsdException w:name="Grid Table 2 Accent 2" w:uiPriority="47"/>
-    <w:lsdException w:name="Grid Table 3 Accent 2" w:uiPriority="48"/>
-    <w:lsdException w:name="Grid Table 4 Accent 2" w:uiPriority="49"/>
-    <w:lsdException w:name="Grid Table 5 Dark Accent 2" w:uiPriority="50"/>
-    <w:lsdException w:name="Grid Table 6 Colorful Accent 2" w:uiPriority="51"/>
-    <w:lsdException w:name="Grid Table 7 Colorful Accent 2" w:uiPriority="52"/>
-    <w:lsdException w:name="Grid Table 1 Light Accent 3" w:uiPriority="46"/>
-    <w:lsdException w:name="Grid Table 2 Accent 3" w:uiPriority="47"/>
-    <w:lsdException w:name="Grid Table 3 Accent 3" w:uiPriority="48"/>
-    <w:lsdException w:name="Grid Table 4 Accent 3" w:uiPriority="49"/>
-    <w:lsdException w:name="Grid Table 5 Dark Accent 3" w:uiPriority="50"/>
-    <w:lsdException w:name="Grid Table 6 Colorful Accent 3" w:uiPriority="51"/>
-    <w:lsdException w:name="Grid Table 7 Colorful Accent 3" w:uiPriority="52"/>
-    <w:lsdException w:name="Grid Table 1 Light Accent 4" w:uiPriority="46"/>
-    <w:lsdException w:name="Grid Table 2 Accent 4" w:uiPriority="47"/>
-    <w:lsdException w:name="Grid Table 3 Accent 4" w:uiPriority="48"/>
-    <w:lsdException w:name="Grid Table 4 Accent 4" w:uiPriority="49"/>
-    <w:lsdException w:name="Grid Table 5 Dark Accent 4" w:uiPriority="50"/>
-    <w:lsdException w:name="Grid Table 6 Colorful Accent 4" w:uiPriority="51"/>
-    <w:lsdException w:name="Grid Table 7 Colorful Accent 4" w:uiPriority="52"/>
-    <w:lsdException w:name="Grid Table 1 Light Accent 5" w:uiPriority="46"/>
-    <w:lsdException w:name="Grid Table 2 Accent 5" w:uiPriority="47"/>
-    <w:lsdException w:name="Grid Table 3 Accent 5" w:uiPriority="48"/>
-    <w:lsdException w:name="Grid Table 4 Accent 5" w:uiPriority="49"/>
-    <w:lsdException w:name="Grid Table 5 Dark Accent 5" w:uiPriority="50"/>
-    <w:lsdException w:name="Grid Table 6 Colorful Accent 5" w:uiPriority="51"/>
-    <w:lsdException w:name="Grid Table 7 Colorful Accent 5" w:uiPriority="52"/>
-    <w:lsdException w:name="Grid Table 1 Light Accent 6" w:uiPriority="46"/>
-    <w:lsdException w:name="Grid Table 2 Accent 6" w:uiPriority="47"/>
-    <w:lsdException w:name="Grid Table 3 Accent 6" w:uiPriority="48"/>
-    <w:lsdException w:name="Grid Table 4 Accent 6" w:uiPriority="49"/>
-    <w:lsdException w:name="Grid Table 5 Dark Accent 6" w:uiPriority="50"/>
-    <w:lsdException w:name="Grid Table 6 Colorful Accent 6" w:uiPriority="51"/>
-    <w:lsdException w:name="Grid Table 7 Colorful Accent 6" w:uiPriority="52"/>
-    <w:lsdException w:name="List Table 1 Light" w:uiPriority="46"/>
-    <w:lsdException w:name="List Table 2" w:uiPriority="47"/>
-    <w:lsdException w:name="List Table 3" w:uiPriority="48"/>
-    <w:lsdException w:name="List Table 4" w:uiPriority="49"/>
-    <w:lsdException w:name="List Table 5 Dark" w:uiPriority="50"/>
-    <w:lsdException w:name="List Table 6 Colorful" w:uiPriority="51"/>
-    <w:lsdException w:name="List Table 7 Colorful" w:uiPriority="52"/>
-    <w:lsdException w:name="List Table 1 Light Accent 1" w:uiPriority="46"/>
-    <w:lsdException w:name="List Table 2 Accent 1" w:uiPriority="47"/>
-    <w:lsdException w:name="List Table 3 Accent 1" w:uiPriority="48"/>
-    <w:lsdException w:name="List Table 4 Accent 1" w:uiPriority="49"/>
-    <w:lsdException w:name="List Table 5 Dark Accent 1" w:uiPriority="50"/>
-    <w:lsdException w:name="List Table 6 Colorful Accent 1" w:uiPriority="51"/>
-    <w:lsdException w:name="List Table 7 Colorful Accent 1" w:uiPriority="52"/>
-    <w:lsdException w:name="List Table 1 Light Accent 2" w:uiPriority="46"/>
-    <w:lsdException w:name="List Table 2 Accent 2" w:uiPriority="47"/>
-    <w:lsdException w:name="List Table 3 Accent 2" w:uiPriority="48"/>
-    <w:lsdException w:name="List Table 4 Accent 2" w:uiPriority="49"/>
-    <w:lsdException w:name="List Table 5 Dark Accent 2" w:uiPriority="50"/>
-    <w:lsdException w:name="List Table 6 Colorful Accent 2" w:uiPriority="51"/>
-    <w:lsdException w:name="List Table 7 Colorful Accent 2" w:uiPriority="52"/>
-    <w:lsdException w:name="List Table 1 Light Accent 3" w:uiPriority="46"/>
-    <w:lsdException w:name="List Table 2 Accent 3" w:uiPriority="47"/>
-    <w:lsdException w:name="List Table 3 Accent 3" w:uiPriority="48"/>
-    <w:lsdException w:name="List Table 4 Accent 3" w:uiPriority="49"/>
-    <w:lsdException w:name="List Table 5 Dark Accent 3" w:uiPriority="50"/>
-    <w:lsdException w:name="List Table 6 Colorful Accent 3" w:uiPriority="51"/>
-    <w:lsdException w:name="List Table 7 Colorful Accent 3" w:uiPriority="52"/>
-    <w:lsdException w:name="List Table 1 Light Accent 4" w:uiPriority="46"/>
-    <w:lsdException w:name="List Table 2 Accent 4" w:uiPriority="47"/>
-    <w:lsdException w:name="List Table 3 Accent 4" w:uiPriority="48"/>
-    <w:lsdException w:name="List Table 4 Accent 4" w:uiPriority="49"/>
-    <w:lsdException w:name="List Table 5 Dark Accent 4" w:uiPriority="50"/>
-    <w:lsdException w:name="List Table 6 Colorful Accent 4" w:uiPriority="51"/>
-    <w:lsdException w:name="List Table 7 Colorful Accent 4" w:uiPriority="52"/>
-    <w:lsdException w:name="List Table 1 Light Accent 5" w:uiPriority="46"/>
-    <w:lsdException w:name="List Table 2 Accent 5" w:uiPriority="47"/>
-    <w:lsdException w:name="List Table 3 Accent 5" w:uiPriority="48"/>
-    <w:lsdException w:name="List Table 4 Accent 5" w:uiPriority="49"/>
-    <w:lsdException w:name="List Table 5 Dark Accent 5" w:uiPriority="50"/>
-    <w:lsdException w:name="List Table 6 Colorful Accent 5" w:uiPriority="51"/>
-    <w:lsdException w:name="List Table 7 Colorful Accent 5" w:uiPriority="52"/>
-    <w:lsdException w:name="List Table 1 Light Accent 6" w:uiPriority="46"/>
-    <w:lsdException w:name="List Table 2 Accent 6" w:uiPriority="47"/>
-    <w:lsdException w:name="List Table 3 Accent 6" w:uiPriority="48"/>
-    <w:lsdException w:name="List Table 4 Accent 6" w:uiPriority="49"/>
-    <w:lsdException w:name="List Table 5 Dark Accent 6" w:uiPriority="50"/>
-    <w:lsdException w:name="List Table 6 Colorful Accent 6" w:uiPriority="51"/>
-    <w:lsdException w:name="List Table 7 Colorful Accent 6" w:uiPriority="52"/>
-    <w:lsdException w:name="Mention" w:semiHidden="1" w:unhideWhenUsed="1"/>
-    <w:lsdException w:name="Smart Hyperlink" w:semiHidden="1" w:unhideWhenUsed="1"/>
-    <w:lsdException w:name="Hashtag" w:semiHidden="1" w:unhideWhenUsed="1"/>
-    <w:lsdException w:name="Unresolved Mention" w:semiHidden="1" w:unhideWhenUsed="1"/>
+  <w:latentStyles w:defLockedState="0" w:defUIPriority="99" w:defSemiHidden="1" w:defUnhideWhenUsed="1" w:defQFormat="0" w:count="267">
+    <w:lsdException w:name="Normal" w:semiHidden="0" w:uiPriority="0" w:unhideWhenUsed="0" w:qFormat="1"/>
+    <w:lsdException w:name="heading 1" w:semiHidden="0" w:uiPriority="9" w:unhideWhenUsed="0" w:qFormat="1"/>
+    <w:lsdException w:name="heading 2" w:uiPriority="9" w:qFormat="1"/>
+    <w:lsdException w:name="heading 3" w:uiPriority="9" w:qFormat="1"/>
+    <w:lsdException w:name="heading 4" w:uiPriority="9" w:qFormat="1"/>
+    <w:lsdException w:name="heading 5" w:uiPriority="9" w:qFormat="1"/>
+    <w:lsdException w:name="heading 6" w:uiPriority="9" w:qFormat="1"/>
+    <w:lsdException w:name="heading 7" w:uiPriority="9" w:qFormat="1"/>
+    <w:lsdException w:name="heading 8" w:uiPriority="9" w:qFormat="1"/>
+    <w:lsdException w:name="heading 9" w:uiPriority="9" w:qFormat="1"/>
+    <w:lsdException w:name="toc 1" w:uiPriority="39"/>
+    <w:lsdException w:name="toc 2" w:uiPriority="39"/>
+    <w:lsdException w:name="toc 3" w:uiPriority="39"/>
+    <w:lsdException w:name="toc 4" w:uiPriority="39"/>
+    <w:lsdException w:name="toc 5" w:uiPriority="39"/>
+    <w:lsdException w:name="toc 6" w:uiPriority="39"/>
+    <w:lsdException w:name="toc 7" w:uiPriority="39"/>
+    <w:lsdException w:name="toc 8" w:uiPriority="39"/>
+    <w:lsdException w:name="toc 9" w:uiPriority="39"/>
+    <w:lsdException w:name="caption" w:uiPriority="35" w:qFormat="1"/>
+    <w:lsdException w:name="Title" w:semiHidden="0" w:uiPriority="10" w:unhideWhenUsed="0" w:qFormat="1"/>
+    <w:lsdException w:name="Default Paragraph Font" w:uiPriority="1"/>
+    <w:lsdException w:name="Subtitle" w:semiHidden="0" w:uiPriority="11" w:unhideWhenUsed="0" w:qFormat="1"/>
+    <w:lsdException w:name="Strong" w:semiHidden="0" w:uiPriority="22" w:unhideWhenUsed="0" w:qFormat="1"/>
+    <w:lsdException w:name="Emphasis" w:semiHidden="0" w:uiPriority="20" w:unhideWhenUsed="0" w:qFormat="1"/>
+    <w:lsdException w:name="Table Grid" w:semiHidden="0" w:uiPriority="59" w:unhideWhenUsed="0"/>
+    <w:lsdException w:name="Placeholder Text" w:unhideWhenUsed="0"/>
+    <w:lsdException w:name="No Spacing" w:semiHidden="0" w:uiPriority="1" w:unhideWhenUsed="0" w:qFormat="1"/>
+    <w:lsdException w:name="Light Shading" w:semiHidden="0" w:uiPriority="60" w:unhideWhenUsed="0"/>
+    <w:lsdException w:name="Light List" w:semiHidden="0" w:uiPriority="61" w:unhideWhenUsed="0"/>
+    <w:lsdException w:name="Light Grid" w:semiHidden="0" w:uiPriority="62" w:unhideWhenUsed="0"/>
+    <w:lsdException w:name="Medium Shading 1" w:semiHidden="0" w:uiPriority="63" w:unhideWhenUsed="0"/>
+    <w:lsdException w:name="Medium Shading 2" w:semiHidden="0" w:uiPriority="64" w:unhideWhenUsed="0"/>
+    <w:lsdException w:name="Medium List 1" w:semiHidden="0" w:uiPriority="65" w:unhideWhenUsed="0"/>
+    <w:lsdException w:name="Medium List 2" w:semiHidden="0" w:uiPriority="66" w:unhideWhenUsed="0"/>
+    <w:lsdException w:name="Medium Grid 1" w:semiHidden="0" w:uiPriority="67" w:unhideWhenUsed="0"/>
+    <w:lsdException w:name="Medium Grid 2" w:semiHidden="0" w:uiPriority="68" w:unhideWhenUsed="0"/>
+    <w:lsdException w:name="Medium Grid 3" w:semiHidden="0" w:uiPriority="69" w:unhideWhenUsed="0"/>
+    <w:lsdException w:name="Dark List" w:semiHidden="0" w:uiPriority="70" w:unhideWhenUsed="0"/>
+    <w:lsdException w:name="Colorful Shading" w:semiHidden="0" w:uiPriority="71" w:unhideWhenUsed="0"/>
+    <w:lsdException w:name="Colorful List" w:semiHidden="0" w:uiPriority="72" w:unhideWhenUsed="0"/>
+    <w:lsdException w:name="Colorful Grid" w:semiHidden="0" w:uiPriority="73" w:unhideWhenUsed="0"/>
+    <w:lsdException w:name="Light Shading Accent 1" w:semiHidden="0" w:uiPriority="60" w:unhideWhenUsed="0"/>
+    <w:lsdException w:name="Light List Accent 1" w:semiHidden="0" w:uiPriority="61" w:unhideWhenUsed="0"/>
+    <w:lsdException w:name="Light Grid Accent 1" w:semiHidden="0" w:uiPriority="62" w:unhideWhenUsed="0"/>
+    <w:lsdException w:name="Medium Shading 1 Accent 1" w:semiHidden="0" w:uiPriority="63" w:unhideWhenUsed="0"/>
+    <w:lsdException w:name="Medium Shading 2 Accent 1" w:semiHidden="0" w:uiPriority="64" w:unhideWhenUsed="0"/>
+    <w:lsdException w:name="Medium List 1 Accent 1" w:semiHidden="0" w:uiPriority="65" w:unhideWhenUsed="0"/>
+    <w:lsdException w:name="Revision" w:unhideWhenUsed="0"/>
+    <w:lsdException w:name="List Paragraph" w:semiHidden="0" w:uiPriority="34" w:unhideWhenUsed="0" w:qFormat="1"/>
+    <w:lsdException w:name="Quote" w:semiHidden="0" w:uiPriority="29" w:unhideWhenUsed="0" w:qFormat="1"/>
+    <w:lsdException w:name="Intense Quote" w:semiHidden="0" w:uiPriority="30" w:unhideWhenUsed="0" w:qFormat="1"/>
+    <w:lsdException w:name="Medium List 2 Accent 1" w:semiHidden="0" w:uiPriority="66" w:unhideWhenUsed="0"/>
+    <w:lsdException w:name="Medium Grid 1 Accent 1" w:semiHidden="0" w:uiPriority="67" w:unhideWhenUsed="0"/>
+    <w:lsdException w:name="Medium Grid 2 Accent 1" w:semiHidden="0" w:uiPriority="68" w:unhideWhenUsed="0"/>
+    <w:lsdException w:name="Medium Grid 3 Accent 1" w:semiHidden="0" w:uiPriority="69" w:unhideWhenUsed="0"/>
+    <w:lsdException w:name="Dark List Accent 1" w:semiHidden="0" w:uiPriority="70" w:unhideWhenUsed="0"/>
+    <w:lsdException w:name="Colorful Shading Accent 1" w:semiHidden="0" w:uiPriority="71" w:unhideWhenUsed="0"/>
+    <w:lsdException w:name="Colorful List Accent 1" w:semiHidden="0" w:uiPriority="72" w:unhideWhenUsed="0"/>
+    <w:lsdException w:name="Colorful Grid Accent 1" w:semiHidden="0" w:uiPriority="73" w:unhideWhenUsed="0"/>
+    <w:lsdException w:name="Light Shading Accent 2" w:semiHidden="0" w:uiPriority="60" w:unhideWhenUsed="0"/>
+    <w:lsdException w:name="Light List Accent 2" w:semiHidden="0" w:uiPriority="61" w:unhideWhenUsed="0"/>
+    <w:lsdException w:name="Light Grid Accent 2" w:semiHidden="0" w:uiPriority="62" w:unhideWhenUsed="0"/>
+    <w:lsdException w:name="Medium Shading 1 Accent 2" w:semiHidden="0" w:uiPriority="63" w:unhideWhenUsed="0"/>
+    <w:lsdException w:name="Medium Shading 2 Accent 2" w:semiHidden="0" w:uiPriority="64" w:unhideWhenUsed="0"/>
+    <w:lsdException w:name="Medium List 1 Accent 2" w:semiHidden="0" w:uiPriority="65" w:unhideWhenUsed="0"/>
+    <w:lsdException w:name="Medium List 2 Accent 2" w:semiHidden="0" w:uiPriority="66" w:unhideWhenUsed="0"/>
+    <w:lsdException w:name="Medium Grid 1 Accent 2" w:semiHidden="0" w:uiPriority="67" w:unhideWhenUsed="0"/>
+    <w:lsdException w:name="Medium Grid 2 Accent 2" w:semiHidden="0" w:uiPriority="68" w:unhideWhenUsed="0"/>
+    <w:lsdException w:name="Medium Grid 3 Accent 2" w:semiHidden="0" w:uiPriority="69" w:unhideWhenUsed="0"/>
+    <w:lsdException w:name="Dark List Accent 2" w:semiHidden="0" w:uiPriority="70" w:unhideWhenUsed="0"/>
+    <w:lsdException w:name="Colorful Shading Accent 2" w:semiHidden="0" w:uiPriority="71" w:unhideWhenUsed="0"/>
+    <w:lsdException w:name="Colorful List Accent 2" w:semiHidden="0" w:uiPriority="72" w:unhideWhenUsed="0"/>
+    <w:lsdException w:name="Colorful Grid Accent 2" w:semiHidden="0" w:uiPriority="73" w:unhideWhenUsed="0"/>
+    <w:lsdException w:name="Light Shading Accent 3" w:semiHidden="0" w:uiPriority="60" w:unhideWhenUsed="0"/>
+    <w:lsdException w:name="Light List Accent 3" w:semiHidden="0" w:uiPriority="61" w:unhideWhenUsed="0"/>
+    <w:lsdException w:name="Light Grid Accent 3" w:semiHidden="0" w:uiPriority="62" w:unhideWhenUsed="0"/>
+    <w:lsdException w:name="Medium Shading 1 Accent 3" w:semiHidden="0" w:uiPriority="63" w:unhideWhenUsed="0"/>
+    <w:lsdException w:name="Medium Shading 2 Accent 3" w:semiHidden="0" w:uiPriority="64" w:unhideWhenUsed="0"/>
+    <w:lsdException w:name="Medium List 1 Accent 3" w:semiHidden="0" w:uiPriority="65" w:unhideWhenUsed="0"/>
+    <w:lsdException w:name="Medium List 2 Accent 3" w:semiHidden="0" w:uiPriority="66" w:unhideWhenUsed="0"/>
+    <w:lsdException w:name="Medium Grid 1 Accent 3" w:semiHidden="0" w:uiPriority="67" w:unhideWhenUsed="0"/>
+    <w:lsdException w:name="Medium Grid 2 Accent 3" w:semiHidden="0" w:uiPriority="68" w:unhideWhenUsed="0"/>
+    <w:lsdException w:name="Medium Grid 3 Accent 3" w:semiHidden="0" w:uiPriority="69" w:unhideWhenUsed="0"/>
+    <w:lsdException w:name="Dark List Accent 3" w:semiHidden="0" w:uiPriority="70" w:unhideWhenUsed="0"/>
+    <w:lsdException w:name="Colorful Shading Accent 3" w:semiHidden="0" w:uiPriority="71" w:unhideWhenUsed="0"/>
+    <w:lsdException w:name="Colorful List Accent 3" w:semiHidden="0" w:uiPriority="72" w:unhideWhenUsed="0"/>
+    <w:lsdException w:name="Colorful Grid Accent 3" w:semiHidden="0" w:uiPriority="73" w:unhideWhenUsed="0"/>
+    <w:lsdException w:name="Light Shading Accent 4" w:semiHidden="0" w:uiPriority="60" w:unhideWhenUsed="0"/>
+    <w:lsdException w:name="Light List Accent 4" w:semiHidden="0" w:uiPriority="61" w:unhideWhenUsed="0"/>
+    <w:lsdException w:name="Light Grid Accent 4" w:semiHidden="0" w:uiPriority="62" w:unhideWhenUsed="0"/>
+    <w:lsdException w:name="Medium Shading 1 Accent 4" w:semiHidden="0" w:uiPriority="63" w:unhideWhenUsed="0"/>
+    <w:lsdException w:name="Medium Shading 2 Accent 4" w:semiHidden="0" w:uiPriority="64" w:unhideWhenUsed="0"/>
+    <w:lsdException w:name="Medium List 1 Accent 4" w:semiHidden="0" w:uiPriority="65" w:unhideWhenUsed="0"/>
+    <w:lsdException w:name="Medium List 2 Accent 4" w:semiHidden="0" w:uiPriority="66" w:unhideWhenUsed="0"/>
+    <w:lsdException w:name="Medium Grid 1 Accent 4" w:semiHidden="0" w:uiPriority="67" w:unhideWhenUsed="0"/>
+    <w:lsdException w:name="Medium Grid 2 Accent 4" w:semiHidden="0" w:uiPriority="68" w:unhideWhenUsed="0"/>
+    <w:lsdException w:name="Medium Grid 3 Accent 4" w:semiHidden="0" w:uiPriority="69" w:unhideWhenUsed="0"/>
+    <w:lsdException w:name="Dark List Accent 4" w:semiHidden="0" w:uiPriority="70" w:unhideWhenUsed="0"/>
+    <w:lsdException w:name="Colorful Shading Accent 4" w:semiHidden="0" w:uiPriority="71" w:unhideWhenUsed="0"/>
+    <w:lsdException w:name="Colorful List Accent 4" w:semiHidden="0" w:uiPriority="72" w:unhideWhenUsed="0"/>
+    <w:lsdException w:name="Colorful Grid Accent 4" w:semiHidden="0" w:uiPriority="73" w:unhideWhenUsed="0"/>
+    <w:lsdException w:name="Light Shading Accent 5" w:semiHidden="0" w:uiPriority="60" w:unhideWhenUsed="0"/>
+    <w:lsdException w:name="Light List Accent 5" w:semiHidden="0" w:uiPriority="61" w:unhideWhenUsed="0"/>
+    <w:lsdException w:name="Light Grid Accent 5" w:semiHidden="0" w:uiPriority="62" w:unhideWhenUsed="0"/>
+    <w:lsdException w:name="Medium Shading 1 Accent 5" w:semiHidden="0" w:uiPriority="63" w:unhideWhenUsed="0"/>
+    <w:lsdException w:name="Medium Shading 2 Accent 5" w:semiHidden="0" w:uiPriority="64" w:unhideWhenUsed="0"/>
+    <w:lsdException w:name="Medium List 1 Accent 5" w:semiHidden="0" w:uiPriority="65" w:unhideWhenUsed="0"/>
+    <w:lsdException w:name="Medium List 2 Accent 5" w:semiHidden="0" w:uiPriority="66" w:unhideWhenUsed="0"/>
+    <w:lsdException w:name="Medium Grid 1 Accent 5" w:semiHidden="0" w:uiPriority="67" w:unhideWhenUsed="0"/>
+    <w:lsdException w:name="Medium Grid 2 Accent 5" w:semiHidden="0" w:uiPriority="68" w:unhideWhenUsed="0"/>
+    <w:lsdException w:name="Medium Grid 3 Accent 5" w:semiHidden="0" w:uiPriority="69" w:unhideWhenUsed="0"/>
+    <w:lsdException w:name="Dark List Accent 5" w:semiHidden="0" w:uiPriority="70" w:unhideWhenUsed="0"/>
+    <w:lsdException w:name="Colorful Shading Accent 5" w:semiHidden="0" w:uiPriority="71" w:unhideWhenUsed="0"/>
+    <w:lsdException w:name="Colorful List Accent 5" w:semiHidden="0" w:uiPriority="72" w:unhideWhenUsed="0"/>
+    <w:lsdException w:name="Colorful Grid Accent 5" w:semiHidden="0" w:uiPriority="73" w:unhideWhenUsed="0"/>
+    <w:lsdException w:name="Light Shading Accent 6" w:semiHidden="0" w:uiPriority="60" w:unhideWhenUsed="0"/>
+    <w:lsdException w:name="Light List Accent 6" w:semiHidden="0" w:uiPriority="61" w:unhideWhenUsed="0"/>
+    <w:lsdException w:name="Light Grid Accent 6" w:semiHidden="0" w:uiPriority="62" w:unhideWhenUsed="0"/>
+    <w:lsdException w:name="Medium Shading 1 Accent 6" w:semiHidden="0" w:uiPriority="63" w:unhideWhenUsed="0"/>
+    <w:lsdException w:name="Medium Shading 2 Accent 6" w:semiHidden="0" w:uiPriority="64" w:unhideWhenUsed="0"/>
+    <w:lsdException w:name="Medium List 1 Accent 6" w:semiHidden="0" w:uiPriority="65" w:unhideWhenUsed="0"/>
+    <w:lsdException w:name="Medium List 2 Accent 6" w:semiHidden="0" w:uiPriority="66" w:unhideWhenUsed="0"/>
+    <w:lsdException w:name="Medium Grid 1 Accent 6" w:semiHidden="0" w:uiPriority="67" w:unhideWhenUsed="0"/>
+    <w:lsdException w:name="Medium Grid 2 Accent 6" w:semiHidden="0" w:uiPriority="68" w:unhideWhenUsed="0"/>
+    <w:lsdException w:name="Medium Grid 3 Accent 6" w:semiHidden="0" w:uiPriority="69" w:unhideWhenUsed="0"/>
+    <w:lsdException w:name="Dark List Accent 6" w:semiHidden="0" w:uiPriority="70" w:unhideWhenUsed="0"/>
+    <w:lsdException w:name="Colorful Shading Accent 6" w:semiHidden="0" w:uiPriority="71" w:unhideWhenUsed="0"/>
+    <w:lsdException w:name="Colorful List Accent 6" w:semiHidden="0" w:uiPriority="72" w:unhideWhenUsed="0"/>
+    <w:lsdException w:name="Colorful Grid Accent 6" w:semiHidden="0" w:uiPriority="73" w:unhideWhenUsed="0"/>
+    <w:lsdException w:name="Subtle Emphasis" w:semiHidden="0" w:uiPriority="19" w:unhideWhenUsed="0" w:qFormat="1"/>
+    <w:lsdException w:name="Intense Emphasis" w:semiHidden="0" w:uiPriority="21" w:unhideWhenUsed="0" w:qFormat="1"/>
+    <w:lsdException w:name="Subtle Reference" w:semiHidden="0" w:uiPriority="31" w:unhideWhenUsed="0" w:qFormat="1"/>
+    <w:lsdException w:name="Intense Reference" w:semiHidden="0" w:uiPriority="32" w:unhideWhenUsed="0" w:qFormat="1"/>
+    <w:lsdException w:name="Book Title" w:semiHidden="0" w:uiPriority="33" w:unhideWhenUsed="0" w:qFormat="1"/>
+    <w:lsdException w:name="Bibliography" w:uiPriority="37"/>
+    <w:lsdException w:name="TOC Heading" w:uiPriority="39" w:qFormat="1"/>
   </w:latentStyles>
   <w:style w:type="paragraph" w:default="1" w:styleId="Normal">
     <w:name w:val="Normal"/>
@@ -9441,8 +9444,198 @@
 </w:styles>
 </file>
 
+<file path=word/glossary/stylesWithEffects.xml><?xml version="1.0" encoding="utf-8"?>
+<w:styles xmlns:wpc="http://schemas.microsoft.com/office/word/2010/wordprocessingCanvas" xmlns:mc="http://schemas.openxmlformats.org/markup-compatibility/2006" xmlns:o="urn:schemas-microsoft-com:office:office" xmlns:r="http://schemas.openxmlformats.org/officeDocument/2006/relationships" xmlns:m="http://schemas.openxmlformats.org/officeDocument/2006/math" xmlns:v="urn:schemas-microsoft-com:vml" xmlns:wp14="http://schemas.microsoft.com/office/word/2010/wordprocessingDrawing" xmlns:wp="http://schemas.openxmlformats.org/drawingml/2006/wordprocessingDrawing" xmlns:w10="urn:schemas-microsoft-com:office:word" xmlns:w="http://schemas.openxmlformats.org/wordprocessingml/2006/main" xmlns:w14="http://schemas.microsoft.com/office/word/2010/wordml" xmlns:wpg="http://schemas.microsoft.com/office/word/2010/wordprocessingGroup" xmlns:wpi="http://schemas.microsoft.com/office/word/2010/wordprocessingInk" xmlns:wne="http://schemas.microsoft.com/office/word/2006/wordml" xmlns:wps="http://schemas.microsoft.com/office/word/2010/wordprocessingShape" mc:Ignorable="w14 wp14">
+  <w:docDefaults>
+    <w:rPrDefault>
+      <w:rPr>
+        <w:rFonts w:asciiTheme="minorHAnsi" w:eastAsiaTheme="minorEastAsia" w:hAnsiTheme="minorHAnsi" w:cstheme="minorBidi"/>
+        <w:sz w:val="22"/>
+        <w:szCs w:val="22"/>
+        <w:lang w:val="en-CA" w:eastAsia="ja-JP" w:bidi="ar-SA"/>
+      </w:rPr>
+    </w:rPrDefault>
+    <w:pPrDefault>
+      <w:pPr>
+        <w:spacing w:after="200" w:line="276" w:lineRule="auto"/>
+      </w:pPr>
+    </w:pPrDefault>
+  </w:docDefaults>
+  <w:latentStyles w:defLockedState="0" w:defUIPriority="99" w:defSemiHidden="1" w:defUnhideWhenUsed="1" w:defQFormat="0" w:count="267">
+    <w:lsdException w:name="Normal" w:semiHidden="0" w:uiPriority="0" w:unhideWhenUsed="0" w:qFormat="1"/>
+    <w:lsdException w:name="heading 1" w:semiHidden="0" w:uiPriority="9" w:unhideWhenUsed="0" w:qFormat="1"/>
+    <w:lsdException w:name="heading 2" w:uiPriority="9" w:qFormat="1"/>
+    <w:lsdException w:name="heading 3" w:uiPriority="9" w:qFormat="1"/>
+    <w:lsdException w:name="heading 4" w:uiPriority="9" w:qFormat="1"/>
+    <w:lsdException w:name="heading 5" w:uiPriority="9" w:qFormat="1"/>
+    <w:lsdException w:name="heading 6" w:uiPriority="9" w:qFormat="1"/>
+    <w:lsdException w:name="heading 7" w:uiPriority="9" w:qFormat="1"/>
+    <w:lsdException w:name="heading 8" w:uiPriority="9" w:qFormat="1"/>
+    <w:lsdException w:name="heading 9" w:uiPriority="9" w:qFormat="1"/>
+    <w:lsdException w:name="toc 1" w:uiPriority="39"/>
+    <w:lsdException w:name="toc 2" w:uiPriority="39"/>
+    <w:lsdException w:name="toc 3" w:uiPriority="39"/>
+    <w:lsdException w:name="toc 4" w:uiPriority="39"/>
+    <w:lsdException w:name="toc 5" w:uiPriority="39"/>
+    <w:lsdException w:name="toc 6" w:uiPriority="39"/>
+    <w:lsdException w:name="toc 7" w:uiPriority="39"/>
+    <w:lsdException w:name="toc 8" w:uiPriority="39"/>
+    <w:lsdException w:name="toc 9" w:uiPriority="39"/>
+    <w:lsdException w:name="caption" w:uiPriority="35" w:qFormat="1"/>
+    <w:lsdException w:name="Title" w:semiHidden="0" w:uiPriority="10" w:unhideWhenUsed="0" w:qFormat="1"/>
+    <w:lsdException w:name="Default Paragraph Font" w:uiPriority="1"/>
+    <w:lsdException w:name="Subtitle" w:semiHidden="0" w:uiPriority="11" w:unhideWhenUsed="0" w:qFormat="1"/>
+    <w:lsdException w:name="Strong" w:semiHidden="0" w:uiPriority="22" w:unhideWhenUsed="0" w:qFormat="1"/>
+    <w:lsdException w:name="Emphasis" w:semiHidden="0" w:uiPriority="20" w:unhideWhenUsed="0" w:qFormat="1"/>
+    <w:lsdException w:name="Table Grid" w:semiHidden="0" w:uiPriority="59" w:unhideWhenUsed="0"/>
+    <w:lsdException w:name="Placeholder Text" w:unhideWhenUsed="0"/>
+    <w:lsdException w:name="No Spacing" w:semiHidden="0" w:uiPriority="1" w:unhideWhenUsed="0" w:qFormat="1"/>
+    <w:lsdException w:name="Light Shading" w:semiHidden="0" w:uiPriority="60" w:unhideWhenUsed="0"/>
+    <w:lsdException w:name="Light List" w:semiHidden="0" w:uiPriority="61" w:unhideWhenUsed="0"/>
+    <w:lsdException w:name="Light Grid" w:semiHidden="0" w:uiPriority="62" w:unhideWhenUsed="0"/>
+    <w:lsdException w:name="Medium Shading 1" w:semiHidden="0" w:uiPriority="63" w:unhideWhenUsed="0"/>
+    <w:lsdException w:name="Medium Shading 2" w:semiHidden="0" w:uiPriority="64" w:unhideWhenUsed="0"/>
+    <w:lsdException w:name="Medium List 1" w:semiHidden="0" w:uiPriority="65" w:unhideWhenUsed="0"/>
+    <w:lsdException w:name="Medium List 2" w:semiHidden="0" w:uiPriority="66" w:unhideWhenUsed="0"/>
+    <w:lsdException w:name="Medium Grid 1" w:semiHidden="0" w:uiPriority="67" w:unhideWhenUsed="0"/>
+    <w:lsdException w:name="Medium Grid 2" w:semiHidden="0" w:uiPriority="68" w:unhideWhenUsed="0"/>
+    <w:lsdException w:name="Medium Grid 3" w:semiHidden="0" w:uiPriority="69" w:unhideWhenUsed="0"/>
+    <w:lsdException w:name="Dark List" w:semiHidden="0" w:uiPriority="70" w:unhideWhenUsed="0"/>
+    <w:lsdException w:name="Colorful Shading" w:semiHidden="0" w:uiPriority="71" w:unhideWhenUsed="0"/>
+    <w:lsdException w:name="Colorful List" w:semiHidden="0" w:uiPriority="72" w:unhideWhenUsed="0"/>
+    <w:lsdException w:name="Colorful Grid" w:semiHidden="0" w:uiPriority="73" w:unhideWhenUsed="0"/>
+    <w:lsdException w:name="Light Shading Accent 1" w:semiHidden="0" w:uiPriority="60" w:unhideWhenUsed="0"/>
+    <w:lsdException w:name="Light List Accent 1" w:semiHidden="0" w:uiPriority="61" w:unhideWhenUsed="0"/>
+    <w:lsdException w:name="Light Grid Accent 1" w:semiHidden="0" w:uiPriority="62" w:unhideWhenUsed="0"/>
+    <w:lsdException w:name="Medium Shading 1 Accent 1" w:semiHidden="0" w:uiPriority="63" w:unhideWhenUsed="0"/>
+    <w:lsdException w:name="Medium Shading 2 Accent 1" w:semiHidden="0" w:uiPriority="64" w:unhideWhenUsed="0"/>
+    <w:lsdException w:name="Medium List 1 Accent 1" w:semiHidden="0" w:uiPriority="65" w:unhideWhenUsed="0"/>
+    <w:lsdException w:name="Revision" w:unhideWhenUsed="0"/>
+    <w:lsdException w:name="List Paragraph" w:semiHidden="0" w:uiPriority="34" w:unhideWhenUsed="0" w:qFormat="1"/>
+    <w:lsdException w:name="Quote" w:semiHidden="0" w:uiPriority="29" w:unhideWhenUsed="0" w:qFormat="1"/>
+    <w:lsdException w:name="Intense Quote" w:semiHidden="0" w:uiPriority="30" w:unhideWhenUsed="0" w:qFormat="1"/>
+    <w:lsdException w:name="Medium List 2 Accent 1" w:semiHidden="0" w:uiPriority="66" w:unhideWhenUsed="0"/>
+    <w:lsdException w:name="Medium Grid 1 Accent 1" w:semiHidden="0" w:uiPriority="67" w:unhideWhenUsed="0"/>
+    <w:lsdException w:name="Medium Grid 2 Accent 1" w:semiHidden="0" w:uiPriority="68" w:unhideWhenUsed="0"/>
+    <w:lsdException w:name="Medium Grid 3 Accent 1" w:semiHidden="0" w:uiPriority="69" w:unhideWhenUsed="0"/>
+    <w:lsdException w:name="Dark List Accent 1" w:semiHidden="0" w:uiPriority="70" w:unhideWhenUsed="0"/>
+    <w:lsdException w:name="Colorful Shading Accent 1" w:semiHidden="0" w:uiPriority="71" w:unhideWhenUsed="0"/>
+    <w:lsdException w:name="Colorful List Accent 1" w:semiHidden="0" w:uiPriority="72" w:unhideWhenUsed="0"/>
+    <w:lsdException w:name="Colorful Grid Accent 1" w:semiHidden="0" w:uiPriority="73" w:unhideWhenUsed="0"/>
+    <w:lsdException w:name="Light Shading Accent 2" w:semiHidden="0" w:uiPriority="60" w:unhideWhenUsed="0"/>
+    <w:lsdException w:name="Light List Accent 2" w:semiHidden="0" w:uiPriority="61" w:unhideWhenUsed="0"/>
+    <w:lsdException w:name="Light Grid Accent 2" w:semiHidden="0" w:uiPriority="62" w:unhideWhenUsed="0"/>
+    <w:lsdException w:name="Medium Shading 1 Accent 2" w:semiHidden="0" w:uiPriority="63" w:unhideWhenUsed="0"/>
+    <w:lsdException w:name="Medium Shading 2 Accent 2" w:semiHidden="0" w:uiPriority="64" w:unhideWhenUsed="0"/>
+    <w:lsdException w:name="Medium List 1 Accent 2" w:semiHidden="0" w:uiPriority="65" w:unhideWhenUsed="0"/>
+    <w:lsdException w:name="Medium List 2 Accent 2" w:semiHidden="0" w:uiPriority="66" w:unhideWhenUsed="0"/>
+    <w:lsdException w:name="Medium Grid 1 Accent 2" w:semiHidden="0" w:uiPriority="67" w:unhideWhenUsed="0"/>
+    <w:lsdException w:name="Medium Grid 2 Accent 2" w:semiHidden="0" w:uiPriority="68" w:unhideWhenUsed="0"/>
+    <w:lsdException w:name="Medium Grid 3 Accent 2" w:semiHidden="0" w:uiPriority="69" w:unhideWhenUsed="0"/>
+    <w:lsdException w:name="Dark List Accent 2" w:semiHidden="0" w:uiPriority="70" w:unhideWhenUsed="0"/>
+    <w:lsdException w:name="Colorful Shading Accent 2" w:semiHidden="0" w:uiPriority="71" w:unhideWhenUsed="0"/>
+    <w:lsdException w:name="Colorful List Accent 2" w:semiHidden="0" w:uiPriority="72" w:unhideWhenUsed="0"/>
+    <w:lsdException w:name="Colorful Grid Accent 2" w:semiHidden="0" w:uiPriority="73" w:unhideWhenUsed="0"/>
+    <w:lsdException w:name="Light Shading Accent 3" w:semiHidden="0" w:uiPriority="60" w:unhideWhenUsed="0"/>
+    <w:lsdException w:name="Light List Accent 3" w:semiHidden="0" w:uiPriority="61" w:unhideWhenUsed="0"/>
+    <w:lsdException w:name="Light Grid Accent 3" w:semiHidden="0" w:uiPriority="62" w:unhideWhenUsed="0"/>
+    <w:lsdException w:name="Medium Shading 1 Accent 3" w:semiHidden="0" w:uiPriority="63" w:unhideWhenUsed="0"/>
+    <w:lsdException w:name="Medium Shading 2 Accent 3" w:semiHidden="0" w:uiPriority="64" w:unhideWhenUsed="0"/>
+    <w:lsdException w:name="Medium List 1 Accent 3" w:semiHidden="0" w:uiPriority="65" w:unhideWhenUsed="0"/>
+    <w:lsdException w:name="Medium List 2 Accent 3" w:semiHidden="0" w:uiPriority="66" w:unhideWhenUsed="0"/>
+    <w:lsdException w:name="Medium Grid 1 Accent 3" w:semiHidden="0" w:uiPriority="67" w:unhideWhenUsed="0"/>
+    <w:lsdException w:name="Medium Grid 2 Accent 3" w:semiHidden="0" w:uiPriority="68" w:unhideWhenUsed="0"/>
+    <w:lsdException w:name="Medium Grid 3 Accent 3" w:semiHidden="0" w:uiPriority="69" w:unhideWhenUsed="0"/>
+    <w:lsdException w:name="Dark List Accent 3" w:semiHidden="0" w:uiPriority="70" w:unhideWhenUsed="0"/>
+    <w:lsdException w:name="Colorful Shading Accent 3" w:semiHidden="0" w:uiPriority="71" w:unhideWhenUsed="0"/>
+    <w:lsdException w:name="Colorful List Accent 3" w:semiHidden="0" w:uiPriority="72" w:unhideWhenUsed="0"/>
+    <w:lsdException w:name="Colorful Grid Accent 3" w:semiHidden="0" w:uiPriority="73" w:unhideWhenUsed="0"/>
+    <w:lsdException w:name="Light Shading Accent 4" w:semiHidden="0" w:uiPriority="60" w:unhideWhenUsed="0"/>
+    <w:lsdException w:name="Light List Accent 4" w:semiHidden="0" w:uiPriority="61" w:unhideWhenUsed="0"/>
+    <w:lsdException w:name="Light Grid Accent 4" w:semiHidden="0" w:uiPriority="62" w:unhideWhenUsed="0"/>
+    <w:lsdException w:name="Medium Shading 1 Accent 4" w:semiHidden="0" w:uiPriority="63" w:unhideWhenUsed="0"/>
+    <w:lsdException w:name="Medium Shading 2 Accent 4" w:semiHidden="0" w:uiPriority="64" w:unhideWhenUsed="0"/>
+    <w:lsdException w:name="Medium List 1 Accent 4" w:semiHidden="0" w:uiPriority="65" w:unhideWhenUsed="0"/>
+    <w:lsdException w:name="Medium List 2 Accent 4" w:semiHidden="0" w:uiPriority="66" w:unhideWhenUsed="0"/>
+    <w:lsdException w:name="Medium Grid 1 Accent 4" w:semiHidden="0" w:uiPriority="67" w:unhideWhenUsed="0"/>
+    <w:lsdException w:name="Medium Grid 2 Accent 4" w:semiHidden="0" w:uiPriority="68" w:unhideWhenUsed="0"/>
+    <w:lsdException w:name="Medium Grid 3 Accent 4" w:semiHidden="0" w:uiPriority="69" w:unhideWhenUsed="0"/>
+    <w:lsdException w:name="Dark List Accent 4" w:semiHidden="0" w:uiPriority="70" w:unhideWhenUsed="0"/>
+    <w:lsdException w:name="Colorful Shading Accent 4" w:semiHidden="0" w:uiPriority="71" w:unhideWhenUsed="0"/>
+    <w:lsdException w:name="Colorful List Accent 4" w:semiHidden="0" w:uiPriority="72" w:unhideWhenUsed="0"/>
+    <w:lsdException w:name="Colorful Grid Accent 4" w:semiHidden="0" w:uiPriority="73" w:unhideWhenUsed="0"/>
+    <w:lsdException w:name="Light Shading Accent 5" w:semiHidden="0" w:uiPriority="60" w:unhideWhenUsed="0"/>
+    <w:lsdException w:name="Light List Accent 5" w:semiHidden="0" w:uiPriority="61" w:unhideWhenUsed="0"/>
+    <w:lsdException w:name="Light Grid Accent 5" w:semiHidden="0" w:uiPriority="62" w:unhideWhenUsed="0"/>
+    <w:lsdException w:name="Medium Shading 1 Accent 5" w:semiHidden="0" w:uiPriority="63" w:unhideWhenUsed="0"/>
+    <w:lsdException w:name="Medium Shading 2 Accent 5" w:semiHidden="0" w:uiPriority="64" w:unhideWhenUsed="0"/>
+    <w:lsdException w:name="Medium List 1 Accent 5" w:semiHidden="0" w:uiPriority="65" w:unhideWhenUsed="0"/>
+    <w:lsdException w:name="Medium List 2 Accent 5" w:semiHidden="0" w:uiPriority="66" w:unhideWhenUsed="0"/>
+    <w:lsdException w:name="Medium Grid 1 Accent 5" w:semiHidden="0" w:uiPriority="67" w:unhideWhenUsed="0"/>
+    <w:lsdException w:name="Medium Grid 2 Accent 5" w:semiHidden="0" w:uiPriority="68" w:unhideWhenUsed="0"/>
+    <w:lsdException w:name="Medium Grid 3 Accent 5" w:semiHidden="0" w:uiPriority="69" w:unhideWhenUsed="0"/>
+    <w:lsdException w:name="Dark List Accent 5" w:semiHidden="0" w:uiPriority="70" w:unhideWhenUsed="0"/>
+    <w:lsdException w:name="Colorful Shading Accent 5" w:semiHidden="0" w:uiPriority="71" w:unhideWhenUsed="0"/>
+    <w:lsdException w:name="Colorful List Accent 5" w:semiHidden="0" w:uiPriority="72" w:unhideWhenUsed="0"/>
+    <w:lsdException w:name="Colorful Grid Accent 5" w:semiHidden="0" w:uiPriority="73" w:unhideWhenUsed="0"/>
+    <w:lsdException w:name="Light Shading Accent 6" w:semiHidden="0" w:uiPriority="60" w:unhideWhenUsed="0"/>
+    <w:lsdException w:name="Light List Accent 6" w:semiHidden="0" w:uiPriority="61" w:unhideWhenUsed="0"/>
+    <w:lsdException w:name="Light Grid Accent 6" w:semiHidden="0" w:uiPriority="62" w:unhideWhenUsed="0"/>
+    <w:lsdException w:name="Medium Shading 1 Accent 6" w:semiHidden="0" w:uiPriority="63" w:unhideWhenUsed="0"/>
+    <w:lsdException w:name="Medium Shading 2 Accent 6" w:semiHidden="0" w:uiPriority="64" w:unhideWhenUsed="0"/>
+    <w:lsdException w:name="Medium List 1 Accent 6" w:semiHidden="0" w:uiPriority="65" w:unhideWhenUsed="0"/>
+    <w:lsdException w:name="Medium List 2 Accent 6" w:semiHidden="0" w:uiPriority="66" w:unhideWhenUsed="0"/>
+    <w:lsdException w:name="Medium Grid 1 Accent 6" w:semiHidden="0" w:uiPriority="67" w:unhideWhenUsed="0"/>
+    <w:lsdException w:name="Medium Grid 2 Accent 6" w:semiHidden="0" w:uiPriority="68" w:unhideWhenUsed="0"/>
+    <w:lsdException w:name="Medium Grid 3 Accent 6" w:semiHidden="0" w:uiPriority="69" w:unhideWhenUsed="0"/>
+    <w:lsdException w:name="Dark List Accent 6" w:semiHidden="0" w:uiPriority="70" w:unhideWhenUsed="0"/>
+    <w:lsdException w:name="Colorful Shading Accent 6" w:semiHidden="0" w:uiPriority="71" w:unhideWhenUsed="0"/>
+    <w:lsdException w:name="Colorful List Accent 6" w:semiHidden="0" w:uiPriority="72" w:unhideWhenUsed="0"/>
+    <w:lsdException w:name="Colorful Grid Accent 6" w:semiHidden="0" w:uiPriority="73" w:unhideWhenUsed="0"/>
+    <w:lsdException w:name="Subtle Emphasis" w:semiHidden="0" w:uiPriority="19" w:unhideWhenUsed="0" w:qFormat="1"/>
+    <w:lsdException w:name="Intense Emphasis" w:semiHidden="0" w:uiPriority="21" w:unhideWhenUsed="0" w:qFormat="1"/>
+    <w:lsdException w:name="Subtle Reference" w:semiHidden="0" w:uiPriority="31" w:unhideWhenUsed="0" w:qFormat="1"/>
+    <w:lsdException w:name="Intense Reference" w:semiHidden="0" w:uiPriority="32" w:unhideWhenUsed="0" w:qFormat="1"/>
+    <w:lsdException w:name="Book Title" w:semiHidden="0" w:uiPriority="33" w:unhideWhenUsed="0" w:qFormat="1"/>
+    <w:lsdException w:name="Bibliography" w:uiPriority="37"/>
+    <w:lsdException w:name="TOC Heading" w:uiPriority="39" w:qFormat="1"/>
+  </w:latentStyles>
+  <w:style w:type="paragraph" w:default="1" w:styleId="Normal">
+    <w:name w:val="Normal"/>
+    <w:qFormat/>
+  </w:style>
+  <w:style w:type="character" w:default="1" w:styleId="DefaultParagraphFont">
+    <w:name w:val="Default Paragraph Font"/>
+    <w:uiPriority w:val="1"/>
+    <w:semiHidden/>
+    <w:unhideWhenUsed/>
+  </w:style>
+  <w:style w:type="table" w:default="1" w:styleId="TableNormal">
+    <w:name w:val="Normal Table"/>
+    <w:uiPriority w:val="99"/>
+    <w:semiHidden/>
+    <w:unhideWhenUsed/>
+    <w:tblPr>
+      <w:tblInd w:w="0" w:type="dxa"/>
+      <w:tblCellMar>
+        <w:top w:w="0" w:type="dxa"/>
+        <w:left w:w="108" w:type="dxa"/>
+        <w:bottom w:w="0" w:type="dxa"/>
+        <w:right w:w="108" w:type="dxa"/>
+      </w:tblCellMar>
+    </w:tblPr>
+  </w:style>
+  <w:style w:type="numbering" w:default="1" w:styleId="NoList">
+    <w:name w:val="No List"/>
+    <w:uiPriority w:val="99"/>
+    <w:semiHidden/>
+    <w:unhideWhenUsed/>
+  </w:style>
+</w:styles>
+</file>
+
 <file path=word/glossary/webSettings.xml><?xml version="1.0" encoding="utf-8"?>
-<w:webSettings xmlns:mc="http://schemas.openxmlformats.org/markup-compatibility/2006" xmlns:r="http://schemas.openxmlformats.org/officeDocument/2006/relationships" xmlns:w="http://schemas.openxmlformats.org/wordprocessingml/2006/main" xmlns:w14="http://schemas.microsoft.com/office/word/2010/wordml" xmlns:w15="http://schemas.microsoft.com/office/word/2012/wordml" xmlns:w16cid="http://schemas.microsoft.com/office/word/2016/wordml/cid" xmlns:w16se="http://schemas.microsoft.com/office/word/2015/wordml/symex" mc:Ignorable="w14 w15 w16se w16cid">
+<w:webSettings xmlns:mc="http://schemas.openxmlformats.org/markup-compatibility/2006" xmlns:r="http://schemas.openxmlformats.org/officeDocument/2006/relationships" xmlns:w="http://schemas.openxmlformats.org/wordprocessingml/2006/main" xmlns:w14="http://schemas.microsoft.com/office/word/2010/wordml" mc:Ignorable="w14">
   <w:optimizeForBrowser/>
 </w:webSettings>
 </file>
@@ -9702,7 +9895,7 @@
   <a:extraClrSchemeLst/>
   <a:extLst>
     <a:ext uri="{05A4C25C-085E-4340-85A3-A5531E510DB2}">
-      <thm15:themeFamily xmlns:thm15="http://schemas.microsoft.com/office/thememl/2012/main" name="Office Theme" id="{62F939B6-93AF-4DB8-9C6B-D6C7DFDC589F}" vid="{4A3C46E8-61CC-4603-A589-7422A47A8E4A}"/>
+      <thm15:themeFamily xmlns:thm15="http://schemas.microsoft.com/office/thememl/2012/main" xmlns="" name="Office Theme" id="{62F939B6-93AF-4DB8-9C6B-D6C7DFDC589F}" vid="{4A3C46E8-61CC-4603-A589-7422A47A8E4A}"/>
     </a:ext>
   </a:extLst>
 </a:theme>

</xml_diff>